<commit_message>
Enable Tiny Basic Tokens, to inc and dec another tasks variable, otherwise all refrences must be read only [TinyBasicTokens] * NEW: Allow inc and dec to modify another tasks variables * OPT: Order of var and num changed
</commit_message>
<xml_diff>
--- a/asm/6502-Tiny-BASIC-Tokens/Tiny_BASIC.docx
+++ b/asm/6502-Tiny-BASIC-Tokens/Tiny_BASIC.docx
@@ -85,7 +85,19 @@
         <w:rPr>
           <w:rFonts w:ascii="Calibri" w:hAnsi="Calibri" w:asciiTheme="majorHAnsi" w:hAnsiTheme="majorHAnsi"/>
         </w:rPr>
-        <w:t>Version  1.1.14  IRQ/TASKING/IPC Support</w:t>
+        <w:t>Version  1.1.</w:t>
+      </w:r>
+      <w:r>
+        <w:rPr>
+          <w:rFonts w:ascii="Calibri" w:hAnsi="Calibri" w:asciiTheme="majorHAnsi" w:hAnsiTheme="majorHAnsi"/>
+        </w:rPr>
+        <w:t>20</w:t>
+      </w:r>
+      <w:r>
+        <w:rPr>
+          <w:rFonts w:ascii="Calibri" w:hAnsi="Calibri" w:asciiTheme="majorHAnsi" w:hAnsiTheme="majorHAnsi"/>
+        </w:rPr>
+        <w:t xml:space="preserve">  IRQ/TASKING/IPC Support</w:t>
       </w:r>
     </w:p>
     <w:p>
@@ -228,15 +240,7 @@
       </w:pPr>
       <w:r>
         <w:rPr/>
-        <w:t xml:space="preserve">So here it is, </w:t>
-      </w:r>
-      <w:r>
-        <w:rPr/>
-        <w:t xml:space="preserve">Concurrent </w:t>
-      </w:r>
-      <w:r>
-        <w:rPr/>
-        <w:t>Tiny BASIC.  It’s not as tiny as it could be, but it does have some support for program storage/retrieval.  It has support for the base KIM-1 computer, the xKIM monitor by Corsham Technologies, and the CTMON65 monitor by Corsham Technologies.  The source is on github:</w:t>
+        <w:t>So here it is, Concurrent Tiny BASIC.  It’s not as tiny as it could be, but it does have some support for program storage/retrieval.  It has support for the base KIM-1 computer, the xKIM monitor by Corsham Technologies, and the CTMON65 monitor by Corsham Technologies.  The source is on github:</w:t>
       </w:r>
     </w:p>
     <w:p>
@@ -259,16 +263,8 @@
         <w:rPr>
           <w:rStyle w:val="InternetLink"/>
         </w:rPr>
-        <w:t xml:space="preserve">Original tiny basic @ </w:t>
-      </w:r>
-      <w:hyperlink r:id="rId3">
-        <w:r>
-          <w:rPr>
-            <w:rStyle w:val="InternetLink"/>
-          </w:rPr>
-          <w:t>https://github.com/CorshamTech/6502-Tiny-BASIC</w:t>
-        </w:r>
-      </w:hyperlink>
+        <w:t>Original tiny basic @ https://github.com/CorshamTech/6502-Tiny-BASIC</w:t>
+      </w:r>
     </w:p>
     <w:p>
       <w:pPr>
@@ -291,23 +287,7 @@
       </w:pPr>
       <w:r>
         <w:rPr/>
-        <w:t xml:space="preserve">For the </w:t>
-      </w:r>
-      <w:r>
-        <w:rPr/>
-        <w:t xml:space="preserve">Concurrent </w:t>
-      </w:r>
-      <w:r>
-        <w:rPr/>
-        <w:t xml:space="preserve"> version supporting IRQ and Task extensions, </w:t>
-      </w:r>
-      <w:r>
-        <w:rPr/>
-        <w:t>Tokens</w:t>
-      </w:r>
-      <w:r>
-        <w:rPr/>
-        <w:t>:</w:t>
+        <w:t>For the Concurrent  version supporting IRQ and Task extensions, Tokens:</w:t>
       </w:r>
     </w:p>
     <w:p>
@@ -317,7 +297,7 @@
         <w:jc w:val="center"/>
         <w:rPr/>
       </w:pPr>
-      <w:hyperlink r:id="rId4">
+      <w:hyperlink r:id="rId2">
         <w:r>
           <w:rPr>
             <w:rStyle w:val="InternetLink"/>
@@ -784,11 +764,7 @@
       </w:pPr>
       <w:r>
         <w:rPr/>
-        <w:t xml:space="preserve">Any line  starting with an if statement execute  </w:t>
-      </w:r>
-      <w:r>
-        <w:rPr/>
-        <w:t>all then and following statements on that line until CR is reached.</w:t>
+        <w:t>Any line  starting with an if statement execute  all then and following statements on that line until CR is reached.</w:t>
       </w:r>
     </w:p>
     <w:p>
@@ -871,23 +847,7 @@
       </w:pPr>
       <w:r>
         <w:rPr/>
-        <w:t>As</w:t>
-      </w:r>
-      <w:r>
-        <w:rPr/>
-        <w:t xml:space="preserve"> many statement </w:t>
-      </w:r>
-      <w:r>
-        <w:rPr/>
-        <w:t>as</w:t>
-      </w:r>
-      <w:r>
-        <w:rPr/>
-        <w:t xml:space="preserve"> fit in 132 characters </w:t>
-      </w:r>
-      <w:r>
-        <w:rPr/>
-        <w:t>are permitted.</w:t>
+        <w:t>As many statement as fit in 132 characters are permitted.</w:t>
       </w:r>
     </w:p>
     <w:p>
@@ -1211,19 +1171,76 @@
       <w:r>
         <w:rPr/>
         <w:br/>
-        <w:t>GOTO &lt;</w:t>
-      </w:r>
-      <w:r>
-        <w:rPr/>
-        <w:t>(</w:t>
-      </w:r>
-      <w:r>
-        <w:rPr/>
-        <w:t>Line Number-expression</w:t>
-      </w:r>
-      <w:r>
-        <w:rPr/>
-        <w:t>)</w:t>
+        <w:t xml:space="preserve">GOTO &lt;(Line Number </w:t>
+      </w:r>
+      <w:r>
+        <w:rPr/>
+        <w:t>Expression</w:t>
+      </w:r>
+      <w:r>
+        <w:rPr/>
+        <w:t>)&gt;</w:t>
+      </w:r>
+    </w:p>
+    <w:p>
+      <w:pPr>
+        <w:pStyle w:val="Normal"/>
+        <w:rPr/>
+      </w:pPr>
+      <w:r>
+        <w:rPr/>
+        <w:t>Computes the value of the expression and then jumps to that line number, or the next line after it, if that specific line does not exist.</w:t>
+      </w:r>
+    </w:p>
+    <w:p>
+      <w:pPr>
+        <w:pStyle w:val="Normal"/>
+        <w:rPr/>
+      </w:pPr>
+      <w:r>
+        <w:rPr/>
+        <w:t>Example:</w:t>
+      </w:r>
+    </w:p>
+    <w:p>
+      <w:pPr>
+        <w:pStyle w:val="Normal"/>
+        <w:rPr/>
+      </w:pPr>
+      <w:r>
+        <w:rPr/>
+        <w:t>Goto(1000</w:t>
+      </w:r>
+      <w:r>
+        <w:rPr/>
+        <w:t>+10</w:t>
+      </w:r>
+      <w:r>
+        <w:rPr/>
+        <w:t>) – everything within the brackets is an expression returning a line number.</w:t>
+      </w:r>
+    </w:p>
+    <w:p>
+      <w:pPr>
+        <w:pStyle w:val="Normal"/>
+        <w:rPr/>
+      </w:pPr>
+      <w:r>
+        <w:rPr/>
+      </w:r>
+    </w:p>
+    <w:p>
+      <w:pPr>
+        <w:pStyle w:val="Heading2"/>
+        <w:rPr/>
+      </w:pPr>
+      <w:r>
+        <w:rPr/>
+        <w:t>GOTO &lt;Valid-Line-Number</w:t>
+      </w:r>
+      <w:r>
+        <w:rPr/>
+        <w:t>| .</w:t>
       </w:r>
       <w:r>
         <w:rPr/>
@@ -1237,7 +1254,26 @@
       </w:pPr>
       <w:r>
         <w:rPr/>
-        <w:t>Computes the value of the expression and then jumps to that line number, or the next line after it, if that specific line does not exist.</w:t>
+        <w:t>GOTO &lt; .&gt;  Goto dot "." Repeats the current line from beginning  60%  Faster when repeating a line.</w:t>
+      </w:r>
+    </w:p>
+    <w:p>
+      <w:pPr>
+        <w:pStyle w:val="Normal"/>
+        <w:rPr/>
+      </w:pPr>
+      <w:r>
+        <w:rPr/>
+      </w:r>
+    </w:p>
+    <w:p>
+      <w:pPr>
+        <w:pStyle w:val="Normal"/>
+        <w:rPr/>
+      </w:pPr>
+      <w:r>
+        <w:rPr/>
+        <w:t>This type of goto is pre-computed just before the program executes. It does not search for the line number during execution. It has a direct memory transfer.</w:t>
       </w:r>
     </w:p>
     <w:p>
@@ -1257,16 +1293,11 @@
       </w:pPr>
       <w:r>
         <w:rPr/>
-        <w:t>Goto(1000) – everything within the brackets is an expression returning a line number.</w:t>
-      </w:r>
-    </w:p>
-    <w:p>
-      <w:pPr>
-        <w:pStyle w:val="Normal"/>
-        <w:rPr/>
-      </w:pPr>
-      <w:r>
-        <w:rPr/>
+        <w:t xml:space="preserve"> </w:t>
+      </w:r>
+      <w:r>
+        <w:rPr/>
+        <w:t>Goto 1000  – this must be a valid line number. It is compiled to a direct memory transfer address just before the application executes.</w:t>
       </w:r>
     </w:p>
     <w:p>
@@ -1276,49 +1307,7 @@
       </w:pPr>
       <w:r>
         <w:rPr/>
-        <w:t>GOTO &lt;</w:t>
-      </w:r>
-      <w:r>
-        <w:rPr/>
-        <w:t>Valid-</w:t>
-      </w:r>
-      <w:r>
-        <w:rPr/>
-        <w:t>Line-Number&gt;</w:t>
-      </w:r>
-    </w:p>
-    <w:p>
-      <w:pPr>
-        <w:pStyle w:val="Normal"/>
-        <w:rPr/>
-      </w:pPr>
-      <w:r>
-        <w:rPr/>
-        <w:t>This type of goto is pre-computed just before the program executes. It does not search for the line number during execution. It has a direct memory transfer.</w:t>
-      </w:r>
-    </w:p>
-    <w:p>
-      <w:pPr>
-        <w:pStyle w:val="Normal"/>
-        <w:rPr/>
-      </w:pPr>
-      <w:r>
-        <w:rPr/>
-        <w:t>Example:</w:t>
-      </w:r>
-    </w:p>
-    <w:p>
-      <w:pPr>
-        <w:pStyle w:val="Normal"/>
-        <w:rPr/>
-      </w:pPr>
-      <w:r>
-        <w:rPr/>
-        <w:t xml:space="preserve"> </w:t>
-      </w:r>
-      <w:r>
-        <w:rPr/>
-        <w:t>Goto 1000  – this must be a valid line number. It is compiled to a direct memory transfer address just before the application executes.</w:t>
+        <w:t>GOSUB &lt;(Line Number-expression)&gt;[( Parameter 1, …)]</w:t>
       </w:r>
     </w:p>
     <w:p>
@@ -1328,23 +1317,37 @@
       </w:pPr>
       <w:r>
         <w:rPr/>
-        <w:t>GOSUB &lt;</w:t>
-      </w:r>
-      <w:r>
-        <w:rPr/>
-        <w:t>(</w:t>
-      </w:r>
-      <w:r>
-        <w:rPr/>
-        <w:t>Line Number-expression</w:t>
-      </w:r>
-      <w:r>
-        <w:rPr/>
-        <w:t>)</w:t>
-      </w:r>
-      <w:r>
-        <w:rPr/>
-        <w:t>&gt;[( Parameter 1, …)]</w:t>
+        <w:t>GOSUB &lt;Valid-Line-Number&gt;[(Parameters 1, ...)]</w:t>
+      </w:r>
+    </w:p>
+    <w:p>
+      <w:pPr>
+        <w:pStyle w:val="Normal"/>
+        <w:rPr/>
+      </w:pPr>
+      <w:r>
+        <w:rPr/>
+        <w:t>Compute the value of the expression and then calls a subroutine at that line, or the next line after it.  Return back to the calling point with the RETURN keyword.</w:t>
+      </w:r>
+    </w:p>
+    <w:p>
+      <w:pPr>
+        <w:pStyle w:val="Normal"/>
+        <w:rPr/>
+      </w:pPr>
+      <w:r>
+        <w:rPr/>
+        <w:t>Parameters are passed on the Stack. So are limited by the size of the stack which is also used for math.  Currently 20 entries deep.</w:t>
+      </w:r>
+    </w:p>
+    <w:p>
+      <w:pPr>
+        <w:pStyle w:val="Normal"/>
+        <w:rPr/>
+      </w:pPr>
+      <w:r>
+        <w:rPr/>
+        <w:t>As with the goto the second form is pre-computed just before the program begins execution.</w:t>
       </w:r>
     </w:p>
     <w:p>
@@ -1354,37 +1357,17 @@
       </w:pPr>
       <w:r>
         <w:rPr/>
-        <w:t>GOSUB &lt;Valid-Line-Number&gt;[(Parameters 1, ...)]</w:t>
-      </w:r>
-    </w:p>
-    <w:p>
-      <w:pPr>
-        <w:pStyle w:val="Normal"/>
-        <w:rPr/>
-      </w:pPr>
-      <w:r>
-        <w:rPr/>
-        <w:t>Compute the value of the expression and then calls a subroutine at that line, or the next line after it.  Return back to the calling point with the RETURN keyword.</w:t>
-      </w:r>
-    </w:p>
-    <w:p>
-      <w:pPr>
-        <w:pStyle w:val="Normal"/>
-        <w:rPr/>
-      </w:pPr>
-      <w:r>
-        <w:rPr/>
-        <w:t>Parameters are passed on the Stack. So are limited by the size of the stack which is also used for math.  Currently 20 entries deep.</w:t>
-      </w:r>
-    </w:p>
-    <w:p>
-      <w:pPr>
-        <w:pStyle w:val="Normal"/>
-        <w:rPr/>
-      </w:pPr>
-      <w:r>
-        <w:rPr/>
-        <w:t>As with the goto the second form is pre-computed just before the program begins execution.</w:t>
+        <w:t>IF &lt;expression&gt; [THEN] &lt;statement&gt;[:&lt;statement&gt;]</w:t>
+      </w:r>
+    </w:p>
+    <w:p>
+      <w:pPr>
+        <w:pStyle w:val="Normal"/>
+        <w:rPr/>
+      </w:pPr>
+      <w:r>
+        <w:rPr/>
+        <w:t>If the expression evaluates to a non-zero value (TRUE) then the statements following THEN will be executed. THEN Keyword is optional.</w:t>
       </w:r>
     </w:p>
     <w:p>
@@ -1394,17 +1377,17 @@
       </w:pPr>
       <w:r>
         <w:rPr/>
-        <w:t>IF &lt;expression&gt; [THEN] &lt;statement&gt;[:&lt;statement&gt;]</w:t>
-      </w:r>
-    </w:p>
-    <w:p>
-      <w:pPr>
-        <w:pStyle w:val="Normal"/>
-        <w:rPr/>
-      </w:pPr>
-      <w:r>
-        <w:rPr/>
-        <w:t>If the expression evaluates to a non-zero value (TRUE) then the statements following THEN will be executed. THEN Keyword is optional.</w:t>
+        <w:t>INC &lt;Variable-name&gt;</w:t>
+      </w:r>
+    </w:p>
+    <w:p>
+      <w:pPr>
+        <w:pStyle w:val="Normal"/>
+        <w:rPr/>
+      </w:pPr>
+      <w:r>
+        <w:rPr/>
+        <w:t>Increments the variable by 1. Considerably faster than a=a+1</w:t>
       </w:r>
     </w:p>
     <w:p>
@@ -1414,17 +1397,51 @@
       </w:pPr>
       <w:r>
         <w:rPr/>
-        <w:t>INC &lt;Variable-name&gt;</w:t>
-      </w:r>
-    </w:p>
-    <w:p>
-      <w:pPr>
-        <w:pStyle w:val="Normal"/>
-        <w:rPr/>
-      </w:pPr>
-      <w:r>
-        <w:rPr/>
-        <w:t>Increments the variable by 1. Considerably faster than a=a+1</w:t>
+        <w:t>INPUT [prompt string ; ] &lt;variable&gt; [,&lt;variable&gt; …]</w:t>
+      </w:r>
+    </w:p>
+    <w:p>
+      <w:pPr>
+        <w:pStyle w:val="Normal"/>
+        <w:rPr/>
+      </w:pPr>
+      <w:r>
+        <w:rPr/>
+        <w:t>Prints a question mark, gets the user’s input, converts to a number, then saves the value to the specified variable. If a string follows the keyword then it is printed as a prompt. If the variable ends with a $ then a single character is read from the input.</w:t>
+      </w:r>
+    </w:p>
+    <w:p>
+      <w:pPr>
+        <w:pStyle w:val="Normal"/>
+        <w:rPr/>
+      </w:pPr>
+      <w:r>
+        <w:rPr/>
+        <w:t xml:space="preserve">Example : </w:t>
+      </w:r>
+    </w:p>
+    <w:p>
+      <w:pPr>
+        <w:pStyle w:val="Normal"/>
+        <w:rPr/>
+      </w:pPr>
+      <w:r>
+        <w:rPr/>
+        <w:t xml:space="preserve">      </w:t>
+      </w:r>
+      <w:r>
+        <w:rPr/>
+        <w:t>input "Enter a letter",a$</w:t>
+      </w:r>
+    </w:p>
+    <w:p>
+      <w:pPr>
+        <w:pStyle w:val="Normal"/>
+        <w:rPr/>
+      </w:pPr>
+      <w:r>
+        <w:rPr/>
+        <w:t>This will read a letter from the keyboard and stores the value in a</w:t>
       </w:r>
     </w:p>
     <w:p>
@@ -1434,51 +1451,17 @@
       </w:pPr>
       <w:r>
         <w:rPr/>
-        <w:t>INPUT [prompt string ; ] &lt;variable&gt; [,&lt;variable&gt; …]</w:t>
-      </w:r>
-    </w:p>
-    <w:p>
-      <w:pPr>
-        <w:pStyle w:val="Normal"/>
-        <w:rPr/>
-      </w:pPr>
-      <w:r>
-        <w:rPr/>
-        <w:t>Prints a question mark, gets the user’s input, converts to a number, then saves the value to the specified variable. If a string follows the keyword then it is printed as a prompt. If the variable ends with a $ then a single character is read from the input.</w:t>
-      </w:r>
-    </w:p>
-    <w:p>
-      <w:pPr>
-        <w:pStyle w:val="Normal"/>
-        <w:rPr/>
-      </w:pPr>
-      <w:r>
-        <w:rPr/>
-        <w:t xml:space="preserve">Example : </w:t>
-      </w:r>
-    </w:p>
-    <w:p>
-      <w:pPr>
-        <w:pStyle w:val="Normal"/>
-        <w:rPr/>
-      </w:pPr>
-      <w:r>
-        <w:rPr/>
-        <w:t xml:space="preserve">      </w:t>
-      </w:r>
-      <w:r>
-        <w:rPr/>
-        <w:t>input "Enter a letter",a$</w:t>
-      </w:r>
-    </w:p>
-    <w:p>
-      <w:pPr>
-        <w:pStyle w:val="Normal"/>
-        <w:rPr/>
-      </w:pPr>
-      <w:r>
-        <w:rPr/>
-        <w:t>This will read a letter from the keyboard and stores the value in a</w:t>
+        <w:t>[LET] &lt;variable&gt; = &lt;expression&gt;</w:t>
+      </w:r>
+    </w:p>
+    <w:p>
+      <w:pPr>
+        <w:pStyle w:val="Normal"/>
+        <w:rPr/>
+      </w:pPr>
+      <w:r>
+        <w:rPr/>
+        <w:t xml:space="preserve">Assigns a value to a variable.  Let is not required when assigning values to a variable. </w:t>
       </w:r>
     </w:p>
     <w:p>
@@ -1488,17 +1471,27 @@
       </w:pPr>
       <w:r>
         <w:rPr/>
-        <w:t>[LET] &lt;variable&gt; = &lt;expression&gt;</w:t>
-      </w:r>
-    </w:p>
-    <w:p>
-      <w:pPr>
-        <w:pStyle w:val="Normal"/>
-        <w:rPr/>
-      </w:pPr>
-      <w:r>
-        <w:rPr/>
-        <w:t xml:space="preserve">Assigns a value to a variable.  Let is not required when assigning values to a variable. </w:t>
+        <w:t>LOAD &lt;"filename"&gt;</w:t>
+      </w:r>
+    </w:p>
+    <w:p>
+      <w:pPr>
+        <w:pStyle w:val="Normal"/>
+        <w:rPr/>
+      </w:pPr>
+      <w:r>
+        <w:rPr/>
+        <w:t>NOTE: from Version 1.0.4 Quotes are required.</w:t>
+      </w:r>
+    </w:p>
+    <w:p>
+      <w:pPr>
+        <w:pStyle w:val="Normal"/>
+        <w:rPr/>
+      </w:pPr>
+      <w:r>
+        <w:rPr/>
+        <w:t>Loads the specified file into memory.  The file is just a text file, so you can edit programs using another editor, then load them with this command.  Note that this like typing in lines at the prompt, so if there is an existing program in memory and another is loaded, they are “merged” together. Filename must match the case on the directory listing. NOTE: Quotes are not used to enclose file names.</w:t>
       </w:r>
     </w:p>
     <w:p>
@@ -1508,43 +1501,17 @@
       </w:pPr>
       <w:r>
         <w:rPr/>
-        <w:t>LOAD &lt;</w:t>
-      </w:r>
-      <w:r>
-        <w:rPr/>
-        <w:t>"</w:t>
-      </w:r>
-      <w:r>
-        <w:rPr/>
-        <w:t>filename</w:t>
-      </w:r>
-      <w:r>
-        <w:rPr/>
-        <w:t>"</w:t>
-      </w:r>
-      <w:r>
-        <w:rPr/>
-        <w:t>&gt;</w:t>
-      </w:r>
-    </w:p>
-    <w:p>
-      <w:pPr>
-        <w:pStyle w:val="Normal"/>
-        <w:rPr/>
-      </w:pPr>
-      <w:r>
-        <w:rPr/>
-        <w:t>NOTE: from Version 1.0.4 Quotes are required.</w:t>
-      </w:r>
-    </w:p>
-    <w:p>
-      <w:pPr>
-        <w:pStyle w:val="Normal"/>
-        <w:rPr/>
-      </w:pPr>
-      <w:r>
-        <w:rPr/>
-        <w:t>Loads the specified file into memory.  The file is just a text file, so you can edit programs using another editor, then load them with this command.  Note that this like typing in lines at the prompt, so if there is an existing program in memory and another is loaded, they are “merged” together. Filename must match the case on the directory listing. NOTE: Quotes are not used to enclose file names.</w:t>
+        <w:t>NEW</w:t>
+      </w:r>
+    </w:p>
+    <w:p>
+      <w:pPr>
+        <w:pStyle w:val="Normal"/>
+        <w:rPr/>
+      </w:pPr>
+      <w:r>
+        <w:rPr/>
+        <w:t>This clears the program currently in memory.  There is no mercy, no second chances, and no confirmation.  The existing program is gone, instantly.</w:t>
       </w:r>
     </w:p>
     <w:p>
@@ -1554,17 +1521,17 @@
       </w:pPr>
       <w:r>
         <w:rPr/>
-        <w:t>NEW</w:t>
-      </w:r>
-    </w:p>
-    <w:p>
-      <w:pPr>
-        <w:pStyle w:val="Normal"/>
-        <w:rPr/>
-      </w:pPr>
-      <w:r>
-        <w:rPr/>
-        <w:t>This clears the program currently in memory.  There is no mercy, no second chances, and no confirmation.  The existing program is gone, instantly.</w:t>
+        <w:t>POKE &lt;address-expression&gt;, &lt;byte Value expression&gt;</w:t>
+      </w:r>
+    </w:p>
+    <w:p>
+      <w:pPr>
+        <w:pStyle w:val="Normal"/>
+        <w:rPr/>
+      </w:pPr>
+      <w:r>
+        <w:rPr/>
+        <w:t>Sets the memory address to the specified byte value</w:t>
       </w:r>
     </w:p>
     <w:p>
@@ -1574,17 +1541,115 @@
       </w:pPr>
       <w:r>
         <w:rPr/>
-        <w:t>POKE &lt;address-expression&gt;, &lt;byte Value expression&gt;</w:t>
-      </w:r>
-    </w:p>
-    <w:p>
-      <w:pPr>
-        <w:pStyle w:val="Normal"/>
-        <w:rPr/>
-      </w:pPr>
-      <w:r>
-        <w:rPr/>
-        <w:t>Sets the memory address to the specified byte value</w:t>
+        <w:t>[PRINT | PR | ?] &lt;values&gt; [;|,]</w:t>
+      </w:r>
+    </w:p>
+    <w:p>
+      <w:pPr>
+        <w:pStyle w:val="Normal"/>
+        <w:rPr/>
+      </w:pPr>
+      <w:r>
+        <w:rPr/>
+        <w:t>Print can have quoted strings, commas, semicolons, numbers and variables.  Commas move to the next tab stop, while semicolons don’t advance the cursor.</w:t>
+      </w:r>
+    </w:p>
+    <w:p>
+      <w:pPr>
+        <w:pStyle w:val="Normal"/>
+        <w:rPr/>
+      </w:pPr>
+      <w:r>
+        <w:rPr/>
+        <w:t>Using the ? Reduces the size of the program and speeds execution.</w:t>
+      </w:r>
+    </w:p>
+    <w:p>
+      <w:pPr>
+        <w:pStyle w:val="Normal"/>
+        <w:rPr/>
+      </w:pPr>
+      <w:r>
+        <w:rPr/>
+        <w:t>Print by its self prints a CR LF</w:t>
+      </w:r>
+    </w:p>
+    <w:p>
+      <w:pPr>
+        <w:pStyle w:val="Normal"/>
+        <w:rPr/>
+      </w:pPr>
+      <w:r>
+        <w:rPr/>
+        <w:t>A comma or semi colon at the end will not output the CRLF.</w:t>
+      </w:r>
+    </w:p>
+    <w:p>
+      <w:pPr>
+        <w:pStyle w:val="Normal"/>
+        <w:rPr/>
+      </w:pPr>
+      <w:r>
+        <w:rPr/>
+        <w:t>If an expression starts with a $ then the value is output as hex.</w:t>
+      </w:r>
+    </w:p>
+    <w:p>
+      <w:pPr>
+        <w:pStyle w:val="Normal"/>
+        <w:rPr/>
+      </w:pPr>
+      <w:r>
+        <w:rPr/>
+        <w:t>If an expression starts with a % then the value is displayed as an unsigned 16 bit value.</w:t>
+      </w:r>
+    </w:p>
+    <w:p>
+      <w:pPr>
+        <w:pStyle w:val="Normal"/>
+        <w:rPr/>
+      </w:pPr>
+      <w:r>
+        <w:rPr/>
+        <w:t>If $ trails an expression the value is written as a character.</w:t>
+      </w:r>
+    </w:p>
+    <w:p>
+      <w:pPr>
+        <w:pStyle w:val="Normal"/>
+        <w:rPr/>
+      </w:pPr>
+      <w:r>
+        <w:rPr/>
+      </w:r>
+    </w:p>
+    <w:p>
+      <w:pPr>
+        <w:pStyle w:val="Normal"/>
+        <w:rPr/>
+      </w:pPr>
+      <w:r>
+        <w:rPr/>
+        <w:t>Examples:</w:t>
+      </w:r>
+    </w:p>
+    <w:p>
+      <w:pPr>
+        <w:pStyle w:val="Normal"/>
+        <w:rPr/>
+      </w:pPr>
+      <w:r>
+        <w:rPr/>
+        <w:t>? free() ,  %free(), $free()  ----→ outputs : -22344    43192   A8B8</w:t>
+      </w:r>
+    </w:p>
+    <w:p>
+      <w:pPr>
+        <w:pStyle w:val="Normal"/>
+        <w:rPr/>
+      </w:pPr>
+      <w:r>
+        <w:rPr/>
       </w:r>
     </w:p>
     <w:p>
@@ -1594,115 +1659,17 @@
       </w:pPr>
       <w:r>
         <w:rPr/>
-        <w:t>[PRINT | PR | ?] &lt;values&gt; [;|,]</w:t>
-      </w:r>
-    </w:p>
-    <w:p>
-      <w:pPr>
-        <w:pStyle w:val="Normal"/>
-        <w:rPr/>
-      </w:pPr>
-      <w:r>
-        <w:rPr/>
-        <w:t>Print can have quoted strings, commas, semicolons, numbers and variables.  Commas move to the next tab stop, while semicolons don’t advance the cursor.</w:t>
-      </w:r>
-    </w:p>
-    <w:p>
-      <w:pPr>
-        <w:pStyle w:val="Normal"/>
-        <w:rPr/>
-      </w:pPr>
-      <w:r>
-        <w:rPr/>
-        <w:t>Using the ? Reduces the size of the program and speeds execution.</w:t>
-      </w:r>
-    </w:p>
-    <w:p>
-      <w:pPr>
-        <w:pStyle w:val="Normal"/>
-        <w:rPr/>
-      </w:pPr>
-      <w:r>
-        <w:rPr/>
-        <w:t>Print by its self prints a CR LF</w:t>
-      </w:r>
-    </w:p>
-    <w:p>
-      <w:pPr>
-        <w:pStyle w:val="Normal"/>
-        <w:rPr/>
-      </w:pPr>
-      <w:r>
-        <w:rPr/>
-        <w:t>A comma or semi colon at the end will not output the CRLF.</w:t>
-      </w:r>
-    </w:p>
-    <w:p>
-      <w:pPr>
-        <w:pStyle w:val="Normal"/>
-        <w:rPr/>
-      </w:pPr>
-      <w:r>
-        <w:rPr/>
-        <w:t>If an expression starts with a $ then the value is output as hex.</w:t>
-      </w:r>
-    </w:p>
-    <w:p>
-      <w:pPr>
-        <w:pStyle w:val="Normal"/>
-        <w:rPr/>
-      </w:pPr>
-      <w:r>
-        <w:rPr/>
-        <w:t>If an expression starts with a % then the value is displayed as an unsigned 16 bit value.</w:t>
-      </w:r>
-    </w:p>
-    <w:p>
-      <w:pPr>
-        <w:pStyle w:val="Normal"/>
-        <w:rPr/>
-      </w:pPr>
-      <w:r>
-        <w:rPr/>
-        <w:t>If $ trails an expression the value is written as a character.</w:t>
-      </w:r>
-    </w:p>
-    <w:p>
-      <w:pPr>
-        <w:pStyle w:val="Normal"/>
-        <w:rPr/>
-      </w:pPr>
-      <w:r>
-        <w:rPr/>
-      </w:r>
-    </w:p>
-    <w:p>
-      <w:pPr>
-        <w:pStyle w:val="Normal"/>
-        <w:rPr/>
-      </w:pPr>
-      <w:r>
-        <w:rPr/>
-        <w:t>Examples:</w:t>
-      </w:r>
-    </w:p>
-    <w:p>
-      <w:pPr>
-        <w:pStyle w:val="Normal"/>
-        <w:rPr/>
-      </w:pPr>
-      <w:r>
-        <w:rPr/>
-        <w:t>? free() ,  %free(), $free()  ----→ outputs : -22344    43192   A8B8</w:t>
-      </w:r>
-    </w:p>
-    <w:p>
-      <w:pPr>
-        <w:pStyle w:val="Normal"/>
-        <w:rPr/>
-      </w:pPr>
-      <w:r>
-        <w:rPr/>
+        <w:t>PUTCH &lt;expression&gt;</w:t>
+      </w:r>
+    </w:p>
+    <w:p>
+      <w:pPr>
+        <w:pStyle w:val="Normal"/>
+        <w:rPr/>
+      </w:pPr>
+      <w:r>
+        <w:rPr/>
+        <w:t>Put a character to the output device. Range is  0-255</w:t>
       </w:r>
     </w:p>
     <w:p>
@@ -1712,17 +1679,17 @@
       </w:pPr>
       <w:r>
         <w:rPr/>
-        <w:t>PUTCH &lt;expression&gt;</w:t>
-      </w:r>
-    </w:p>
-    <w:p>
-      <w:pPr>
-        <w:pStyle w:val="Normal"/>
-        <w:rPr/>
-      </w:pPr>
-      <w:r>
-        <w:rPr/>
-        <w:t>Put a character to the output device. Range is  0-255</w:t>
+        <w:t>REM [&lt;comments&gt;]</w:t>
+      </w:r>
+    </w:p>
+    <w:p>
+      <w:pPr>
+        <w:pStyle w:val="Normal"/>
+        <w:rPr/>
+      </w:pPr>
+      <w:r>
+        <w:rPr/>
+        <w:t>The rest of the line is ignored.  It is a comment.  It is not mandatory to have any text after the REM keyword.  Comments made code easier to read, but they also take time to execute, so too many comments can slow down the code.</w:t>
       </w:r>
     </w:p>
     <w:p>
@@ -1732,17 +1699,17 @@
       </w:pPr>
       <w:r>
         <w:rPr/>
-        <w:t>REM [&lt;comments&gt;]</w:t>
-      </w:r>
-    </w:p>
-    <w:p>
-      <w:pPr>
-        <w:pStyle w:val="Normal"/>
-        <w:rPr/>
-      </w:pPr>
-      <w:r>
-        <w:rPr/>
-        <w:t>The rest of the line is ignored.  It is a comment.  It is not mandatory to have any text after the REM keyword.  Comments made code easier to read, but they also take time to execute, so too many comments can slow down the code.</w:t>
+        <w:t>[RETURN | RET][(Return Value expression)</w:t>
+      </w:r>
+    </w:p>
+    <w:p>
+      <w:pPr>
+        <w:pStyle w:val="Normal"/>
+        <w:rPr/>
+      </w:pPr>
+      <w:r>
+        <w:rPr/>
+        <w:t>Will return to the next statement following the GOSUB which brought the program to this subroutine. Also used by tasks see Task Section.</w:t>
       </w:r>
     </w:p>
     <w:p>
@@ -1752,17 +1719,17 @@
       </w:pPr>
       <w:r>
         <w:rPr/>
-        <w:t>[RETURN | RET][(Return Value expression)</w:t>
-      </w:r>
-    </w:p>
-    <w:p>
-      <w:pPr>
-        <w:pStyle w:val="Normal"/>
-        <w:rPr/>
-      </w:pPr>
-      <w:r>
-        <w:rPr/>
-        <w:t>Will return to the next statement following the GOSUB which brought the program to this subroutine. Also used by tasks see Task Section.</w:t>
+        <w:t>RUN</w:t>
+      </w:r>
+    </w:p>
+    <w:p>
+      <w:pPr>
+        <w:pStyle w:val="Normal"/>
+        <w:rPr/>
+      </w:pPr>
+      <w:r>
+        <w:rPr/>
+        <w:t>Begins execution of the program currently in memory starting at the lowest line number.</w:t>
       </w:r>
     </w:p>
     <w:p>
@@ -1772,43 +1739,7 @@
       </w:pPr>
       <w:r>
         <w:rPr/>
-        <w:t>RUN</w:t>
-      </w:r>
-    </w:p>
-    <w:p>
-      <w:pPr>
-        <w:pStyle w:val="Normal"/>
-        <w:rPr/>
-      </w:pPr>
-      <w:r>
-        <w:rPr/>
-        <w:t>Begins execution of the program currently in memory starting at the lowest line number.</w:t>
-      </w:r>
-    </w:p>
-    <w:p>
-      <w:pPr>
-        <w:pStyle w:val="Heading2"/>
-        <w:rPr/>
-      </w:pPr>
-      <w:r>
-        <w:rPr/>
-        <w:t>SAVE &lt;</w:t>
-      </w:r>
-      <w:r>
-        <w:rPr/>
-        <w:t>"</w:t>
-      </w:r>
-      <w:r>
-        <w:rPr/>
-        <w:t>filename</w:t>
-      </w:r>
-      <w:r>
-        <w:rPr/>
-        <w:t>"</w:t>
-      </w:r>
-      <w:r>
-        <w:rPr/>
-        <w:t>&gt;</w:t>
+        <w:t>SAVE &lt;"filename"&gt;</w:t>
       </w:r>
     </w:p>
     <w:p>
@@ -3415,11 +3346,7 @@
       </w:pPr>
       <w:r>
         <w:rPr/>
-        <w:t xml:space="preserve">This system is a good educational tool. And practical for small projects requiring multiple tasks. It  is useful to explore Tasking using the em6502 emulator. </w:t>
-      </w:r>
-      <w:r>
-        <w:rPr/>
-        <w:t>Or the Corsham products.</w:t>
+        <w:t>This system is a good educational tool. And practical for small projects requiring multiple tasks. It  is useful to explore Tasking using the em6502 emulator. Or the Corsham products.</w:t>
       </w:r>
       <w:r>
         <w:br w:type="page"/>

</xml_diff>

<commit_message>
Gofn for calling gosubs with return values, added compiler fields to goto gosub [TinyBasicTokens] * NEW: GoFn to call a subrutine that returns value and is used as a function  eg a = gofn 1000(23,45,100) * 3 + 14 * NEW: added field to goto, gosub and gofn that allows compling of the line number to a memory offet
</commit_message>
<xml_diff>
--- a/asm/6502-Tiny-BASIC-Tokens/Tiny_BASIC.docx
+++ b/asm/6502-Tiny-BASIC-Tokens/Tiny_BASIC.docx
@@ -85,19 +85,7 @@
         <w:rPr>
           <w:rFonts w:ascii="Calibri" w:hAnsi="Calibri" w:asciiTheme="majorHAnsi" w:hAnsiTheme="majorHAnsi"/>
         </w:rPr>
-        <w:t>Version  1.1.</w:t>
-      </w:r>
-      <w:r>
-        <w:rPr>
-          <w:rFonts w:ascii="Calibri" w:hAnsi="Calibri" w:asciiTheme="majorHAnsi" w:hAnsiTheme="majorHAnsi"/>
-        </w:rPr>
-        <w:t>20</w:t>
-      </w:r>
-      <w:r>
-        <w:rPr>
-          <w:rFonts w:ascii="Calibri" w:hAnsi="Calibri" w:asciiTheme="majorHAnsi" w:hAnsiTheme="majorHAnsi"/>
-        </w:rPr>
-        <w:t xml:space="preserve">  IRQ/TASKING/IPC Support</w:t>
+        <w:t>Version  1.1.20  IRQ/TASKING/IPC Support</w:t>
       </w:r>
     </w:p>
     <w:p>
@@ -1171,15 +1159,7 @@
       <w:r>
         <w:rPr/>
         <w:br/>
-        <w:t xml:space="preserve">GOTO &lt;(Line Number </w:t>
-      </w:r>
-      <w:r>
-        <w:rPr/>
-        <w:t>Expression</w:t>
-      </w:r>
-      <w:r>
-        <w:rPr/>
-        <w:t>)&gt;</w:t>
+        <w:t>GOTO &lt;(Line Number Expression)&gt;</w:t>
       </w:r>
     </w:p>
     <w:p>
@@ -1209,15 +1189,7 @@
       </w:pPr>
       <w:r>
         <w:rPr/>
-        <w:t>Goto(1000</w:t>
-      </w:r>
-      <w:r>
-        <w:rPr/>
-        <w:t>+10</w:t>
-      </w:r>
-      <w:r>
-        <w:rPr/>
-        <w:t>) – everything within the brackets is an expression returning a line number.</w:t>
+        <w:t>Goto(1000+10) – everything within the brackets is an expression returning a line number.</w:t>
       </w:r>
     </w:p>
     <w:p>
@@ -1236,15 +1208,7 @@
       </w:pPr>
       <w:r>
         <w:rPr/>
-        <w:t>GOTO &lt;Valid-Line-Number</w:t>
-      </w:r>
-      <w:r>
-        <w:rPr/>
-        <w:t>| .</w:t>
-      </w:r>
-      <w:r>
-        <w:rPr/>
-        <w:t>&gt;</w:t>
+        <w:t>GOTO &lt;Valid-Line-Number| .&gt;</w:t>
       </w:r>
     </w:p>
     <w:p>
@@ -3548,7 +3512,15 @@
       </w:pPr>
       <w:r>
         <w:rPr/>
-        <w:t>18=The expect Stack frame was not found.</w:t>
+        <w:t>18=The expect</w:t>
+      </w:r>
+      <w:r>
+        <w:rPr/>
+        <w:t>ed</w:t>
+      </w:r>
+      <w:r>
+        <w:rPr/>
+        <w:t xml:space="preserve"> Stack frame was not found.</w:t>
       </w:r>
     </w:p>
     <w:p>

</xml_diff>

<commit_message>
mytb tiken version is now stable [TinyBasicTokens] * OPT: Updated documentation for changes to B * NEW: All strings including for load and save must use quotes " " * NEW: Branch compiler completed, all goto, gosub and task() branches are precompiled if static line number provided * OPT: Error Messages are now more clearly displayed * NEW: Enabled io redirection for debugging dynamically no longer fixed to $E020 * BUG: Tokenizer sometimes missed values
[em6502]
* OPT: Increased the number of lines that can be scrolled back for a tty
* OPT: Changed default back to single screen, with tiny basic

[FUN]
* OPT: Tiny adventure fixed up to work with this version, 90% faster!
* OPT: TicTacToe fixed for version of tb
</commit_message>
<xml_diff>
--- a/asm/6502-Tiny-BASIC-Tokens/Tiny_BASIC.docx
+++ b/asm/6502-Tiny-BASIC-Tokens/Tiny_BASIC.docx
@@ -358,7 +358,19 @@
       </w:pPr>
       <w:r>
         <w:rPr/>
-        <w:t>There are 26 integer variables named A to Z. And An exit code Variable  ^</w:t>
+        <w:t xml:space="preserve">There are 26 integer variables named A to Z., An exit code Variable </w:t>
+      </w:r>
+      <w:r>
+        <w:rPr/>
+        <w:t xml:space="preserve">for tasks </w:t>
+      </w:r>
+      <w:r>
+        <w:rPr/>
+        <w:t xml:space="preserve"> ^ </w:t>
+      </w:r>
+      <w:r>
+        <w:rPr/>
+        <w:t>and finally an  @[location-pointer] may be used to access any of the unused memory locations as integers while the program is running.</w:t>
       </w:r>
     </w:p>
     <w:p>
@@ -711,11 +723,260 @@
     </w:p>
     <w:p>
       <w:pPr>
+        <w:pStyle w:val="Normal"/>
+        <w:ind w:hanging="0"/>
+        <w:rPr/>
+      </w:pPr>
+      <w:r>
+        <w:rPr/>
+        <w:t>The Firsts task is always PID = 0 so any task may refer to the main tasks variables using :  x=0 : x!A ….. notation.</w:t>
+      </w:r>
+    </w:p>
+    <w:p>
+      <w:pPr>
+        <w:pStyle w:val="Normal"/>
+        <w:ind w:hanging="0"/>
+        <w:rPr/>
+      </w:pPr>
+      <w:r>
+        <w:rPr/>
+      </w:r>
+    </w:p>
+    <w:p>
+      <w:pPr>
+        <w:pStyle w:val="Normal"/>
+        <w:ind w:hanging="0"/>
+        <w:rPr/>
+      </w:pPr>
+      <w:r>
+        <w:rPr/>
+        <w:t>Using @ to access memory locations as integer values.  @[0] is the first integer location after the space used by the program, The maximum dimension is dependent upon the size of the computers memory.</w:t>
+      </w:r>
+      <w:r>
+        <w:br w:type="page"/>
+      </w:r>
+    </w:p>
+    <w:p>
+      <w:pPr>
         <w:pStyle w:val="Heading1"/>
         <w:rPr/>
       </w:pPr>
       <w:r>
         <w:rPr/>
+        <w:t>Multi Statement lines</w:t>
+      </w:r>
+    </w:p>
+    <w:p>
+      <w:pPr>
+        <w:pStyle w:val="Normal"/>
+        <w:rPr/>
+      </w:pPr>
+      <w:r>
+        <w:rPr/>
+        <w:t xml:space="preserve"> </w:t>
+      </w:r>
+      <w:r>
+        <w:rPr/>
+        <w:t xml:space="preserve">A colon may be used to place more than one statement on a line. </w:t>
+      </w:r>
+    </w:p>
+    <w:p>
+      <w:pPr>
+        <w:pStyle w:val="Normal"/>
+        <w:rPr/>
+      </w:pPr>
+      <w:r>
+        <w:rPr/>
+        <w:t>Any line  starting with an if statement execute  all then and following statements on that line until CR is reached.</w:t>
+      </w:r>
+    </w:p>
+    <w:p>
+      <w:pPr>
+        <w:pStyle w:val="Normal"/>
+        <w:rPr/>
+      </w:pPr>
+      <w:r>
+        <w:rPr/>
+        <w:t>Examples:</w:t>
+      </w:r>
+    </w:p>
+    <w:p>
+      <w:pPr>
+        <w:pStyle w:val="Normal"/>
+        <w:rPr/>
+      </w:pPr>
+      <w:r>
+        <w:rPr/>
+        <w:t xml:space="preserve">&lt;statement&gt;[:&lt;statement]  - </w:t>
+      </w:r>
+    </w:p>
+    <w:p>
+      <w:pPr>
+        <w:pStyle w:val="Normal"/>
+        <w:ind w:left="720" w:hanging="0"/>
+        <w:rPr/>
+      </w:pPr>
+      <w:r>
+        <w:rPr/>
+        <w:t>Any line may contain any number of statements</w:t>
+      </w:r>
+    </w:p>
+    <w:p>
+      <w:pPr>
+        <w:pStyle w:val="Normal"/>
+        <w:rPr/>
+      </w:pPr>
+      <w:r>
+        <w:rPr/>
+      </w:r>
+    </w:p>
+    <w:p>
+      <w:pPr>
+        <w:pStyle w:val="Normal"/>
+        <w:rPr/>
+      </w:pPr>
+      <w:r>
+        <w:rPr/>
+        <w:t xml:space="preserve">if &lt;expression&gt; [then]  &lt;statement&gt;:&lt;statement&gt;… </w:t>
+      </w:r>
+    </w:p>
+    <w:p>
+      <w:pPr>
+        <w:pStyle w:val="Normal"/>
+        <w:ind w:left="720" w:hanging="0"/>
+        <w:rPr/>
+      </w:pPr>
+      <w:r>
+        <w:rPr/>
+        <w:t>When true everything after the THEN is executed until the end of line is reached.</w:t>
+      </w:r>
+    </w:p>
+    <w:p>
+      <w:pPr>
+        <w:pStyle w:val="Normal"/>
+        <w:ind w:left="720" w:hanging="0"/>
+        <w:rPr/>
+      </w:pPr>
+      <w:r>
+        <w:rPr/>
+        <w:t>When  false then move to next line of code.</w:t>
+      </w:r>
+    </w:p>
+    <w:p>
+      <w:pPr>
+        <w:pStyle w:val="Normal"/>
+        <w:ind w:left="720" w:hanging="0"/>
+        <w:rPr/>
+      </w:pPr>
+      <w:r>
+        <w:rPr/>
+        <w:t>As many statement as fit in 132 characters are permitted.</w:t>
+      </w:r>
+    </w:p>
+    <w:p>
+      <w:pPr>
+        <w:pStyle w:val="Normal"/>
+        <w:ind w:left="720" w:hanging="0"/>
+        <w:rPr/>
+      </w:pPr>
+      <w:r>
+        <w:rPr/>
+      </w:r>
+    </w:p>
+    <w:p>
+      <w:pPr>
+        <w:pStyle w:val="Normal"/>
+        <w:ind w:hanging="0"/>
+        <w:rPr/>
+      </w:pPr>
+      <w:r>
+        <w:rPr/>
+        <w:t>Putting as many statements as make sense on each line will significantly improve performance of your application.</w:t>
+      </w:r>
+    </w:p>
+    <w:p>
+      <w:pPr>
+        <w:pStyle w:val="Normal"/>
+        <w:ind w:hanging="0"/>
+        <w:rPr/>
+      </w:pPr>
+      <w:r>
+        <w:rPr/>
+      </w:r>
+    </w:p>
+    <w:p>
+      <w:pPr>
+        <w:pStyle w:val="Heading2"/>
+        <w:rPr/>
+      </w:pPr>
+      <w:r>
+        <w:rPr/>
+        <w:t>Pseudo Compilation</w:t>
+      </w:r>
+    </w:p>
+    <w:p>
+      <w:pPr>
+        <w:pStyle w:val="Normal"/>
+        <w:ind w:hanging="0"/>
+        <w:rPr/>
+      </w:pPr>
+      <w:r>
+        <w:rPr/>
+        <w:t xml:space="preserve"> </w:t>
+      </w:r>
+      <w:r>
+        <w:rPr/>
+        <w:t>This version of tiny basic, turns keywords into tokens, and interprets data types. As well as translating line numbers  for GoTo , GoSub and Task() into direct memory pointers. This seems to improve the performance of the Basic application as much as 60% over the original implementation.</w:t>
+      </w:r>
+    </w:p>
+    <w:p>
+      <w:pPr>
+        <w:pStyle w:val="Normal"/>
+        <w:ind w:hanging="0"/>
+        <w:rPr/>
+      </w:pPr>
+      <w:r>
+        <w:rPr/>
+        <w:t xml:space="preserve">The cost is of course some memory. The actual </w:t>
+      </w:r>
+      <w:r>
+        <w:rPr/>
+        <w:t xml:space="preserve">Basic </w:t>
+      </w:r>
+      <w:r>
+        <w:rPr/>
+        <w:t>program takes less space but the functions to compile and de-compile for listing take extra program space.</w:t>
+      </w:r>
+    </w:p>
+    <w:p>
+      <w:pPr>
+        <w:pStyle w:val="Normal"/>
+        <w:ind w:hanging="0"/>
+        <w:rPr/>
+      </w:pPr>
+      <w:r>
+        <w:rPr/>
+      </w:r>
+    </w:p>
+    <w:p>
+      <w:pPr>
+        <w:pStyle w:val="Normal"/>
+        <w:ind w:hanging="0"/>
+        <w:rPr/>
+      </w:pPr>
+      <w:r>
+        <w:rPr/>
+        <w:t>The line number conversion is done just before the program executes. And only translates line numbers stated as static values, ie not requiring computation. To this end if a line number must be calculated then it should be surrounded by () as otherwise if the first value in an expression is a number, it will be compiled resulting in an expression error for the line.</w:t>
+      </w:r>
+    </w:p>
+    <w:p>
+      <w:pPr>
+        <w:pStyle w:val="Heading1"/>
+        <w:ind w:hanging="0"/>
+        <w:rPr/>
+      </w:pPr>
+      <w:r>
+        <w:rPr/>
       </w:r>
       <w:r>
         <w:br w:type="page"/>
@@ -728,158 +989,147 @@
       </w:pPr>
       <w:r>
         <w:rPr/>
-        <w:t>Multi Statement lines</w:t>
-      </w:r>
-    </w:p>
-    <w:p>
-      <w:pPr>
-        <w:pStyle w:val="Normal"/>
-        <w:rPr/>
-      </w:pPr>
-      <w:r>
-        <w:rPr/>
-        <w:t xml:space="preserve"> </w:t>
-      </w:r>
-      <w:r>
-        <w:rPr/>
-        <w:t xml:space="preserve">A colon may be used to place more than one statement on a line. </w:t>
-      </w:r>
-    </w:p>
-    <w:p>
-      <w:pPr>
-        <w:pStyle w:val="Normal"/>
-        <w:rPr/>
-      </w:pPr>
-      <w:r>
-        <w:rPr/>
-        <w:t>Any line  starting with an if statement execute  all then and following statements on that line until CR is reached.</w:t>
-      </w:r>
-    </w:p>
-    <w:p>
-      <w:pPr>
-        <w:pStyle w:val="Normal"/>
-        <w:rPr/>
-      </w:pPr>
-      <w:r>
-        <w:rPr/>
-        <w:t>Examples:</w:t>
-      </w:r>
-    </w:p>
-    <w:p>
-      <w:pPr>
-        <w:pStyle w:val="Normal"/>
-        <w:rPr/>
-      </w:pPr>
-      <w:r>
-        <w:rPr/>
-        <w:t xml:space="preserve">&lt;statement&gt;[:&lt;statement]  - </w:t>
-      </w:r>
-    </w:p>
-    <w:p>
-      <w:pPr>
-        <w:pStyle w:val="Normal"/>
-        <w:ind w:left="720" w:hanging="0"/>
-        <w:rPr/>
-      </w:pPr>
-      <w:r>
-        <w:rPr/>
-        <w:t>Any line may contain any number of statements</w:t>
-      </w:r>
-    </w:p>
-    <w:p>
-      <w:pPr>
-        <w:pStyle w:val="Normal"/>
-        <w:rPr/>
-      </w:pPr>
-      <w:r>
-        <w:rPr/>
-      </w:r>
-    </w:p>
-    <w:p>
-      <w:pPr>
-        <w:pStyle w:val="Normal"/>
-        <w:rPr/>
-      </w:pPr>
-      <w:r>
-        <w:rPr/>
-        <w:t xml:space="preserve">if &lt;expression&gt; [then]  &lt;statement&gt;:&lt;statement&gt;… </w:t>
-      </w:r>
-    </w:p>
-    <w:p>
-      <w:pPr>
-        <w:pStyle w:val="Normal"/>
-        <w:ind w:left="720" w:hanging="0"/>
-        <w:rPr/>
-      </w:pPr>
-      <w:r>
-        <w:rPr/>
-        <w:t>When true everything after the THEN is executed until the end of line is reached.</w:t>
-      </w:r>
-    </w:p>
-    <w:p>
-      <w:pPr>
-        <w:pStyle w:val="Normal"/>
-        <w:ind w:left="720" w:hanging="0"/>
-        <w:rPr/>
-      </w:pPr>
-      <w:r>
-        <w:rPr/>
-        <w:t>When  false then move to next line of code.</w:t>
-      </w:r>
-    </w:p>
-    <w:p>
-      <w:pPr>
-        <w:pStyle w:val="Normal"/>
-        <w:ind w:left="720" w:hanging="0"/>
-        <w:rPr/>
-      </w:pPr>
-      <w:r>
-        <w:rPr/>
-        <w:t>As many statement as fit in 132 characters are permitted.</w:t>
-      </w:r>
-    </w:p>
-    <w:p>
-      <w:pPr>
-        <w:pStyle w:val="Normal"/>
-        <w:ind w:left="720" w:hanging="0"/>
-        <w:rPr/>
-      </w:pPr>
-      <w:r>
-        <w:rPr/>
-      </w:r>
-    </w:p>
-    <w:p>
-      <w:pPr>
-        <w:pStyle w:val="Normal"/>
-        <w:ind w:hanging="0"/>
-        <w:rPr/>
-      </w:pPr>
-      <w:r>
-        <w:rPr/>
-        <w:t>Putting as many statements as make sense on each line will significantly improve performance of your application.</w:t>
+        <w:t>Expressions/Functions</w:t>
+      </w:r>
+    </w:p>
+    <w:p>
+      <w:pPr>
+        <w:pStyle w:val="Heading2"/>
+        <w:rPr/>
+      </w:pPr>
+      <w:r>
+        <w:rPr/>
+        <w:t>ABS(&lt;number&gt;)</w:t>
+      </w:r>
+    </w:p>
+    <w:p>
+      <w:pPr>
+        <w:pStyle w:val="Normal"/>
+        <w:rPr/>
+      </w:pPr>
+      <w:r>
+        <w:rPr/>
+        <w:t>Returns the absolute value of the number.</w:t>
+      </w:r>
+    </w:p>
+    <w:p>
+      <w:pPr>
+        <w:pStyle w:val="Heading2"/>
+        <w:rPr/>
+      </w:pPr>
+      <w:r>
+        <w:rPr/>
+        <w:t>FREE()</w:t>
+      </w:r>
+    </w:p>
+    <w:p>
+      <w:pPr>
+        <w:pStyle w:val="Normal"/>
+        <w:rPr/>
+      </w:pPr>
+      <w:r>
+        <w:rPr/>
+        <w:t>Returns the number of free bytes for user programs.</w:t>
+      </w:r>
+    </w:p>
+    <w:p>
+      <w:pPr>
+        <w:pStyle w:val="Heading2"/>
+        <w:rPr/>
+      </w:pPr>
+      <w:r>
+        <w:rPr/>
+        <w:t>CALL(&lt;Address expression&gt;,&lt;Value Expression&gt;)</w:t>
+      </w:r>
+    </w:p>
+    <w:p>
+      <w:pPr>
+        <w:pStyle w:val="Normal"/>
+        <w:rPr/>
+      </w:pPr>
+      <w:r>
+        <w:rPr/>
+        <w:t xml:space="preserve">Call a system function with optionally passing a value in Accumulator. </w:t>
+      </w:r>
+    </w:p>
+    <w:p>
+      <w:pPr>
+        <w:pStyle w:val="Normal"/>
+        <w:rPr/>
+      </w:pPr>
+      <w:r>
+        <w:rPr/>
+        <w:t>The Call returns what ever is in the Accumulator when the system function returns.</w:t>
+      </w:r>
+    </w:p>
+    <w:p>
+      <w:pPr>
+        <w:pStyle w:val="Heading2"/>
+        <w:rPr/>
+      </w:pPr>
+      <w:r>
+        <w:rPr/>
+        <w:t>GETCH()</w:t>
+      </w:r>
+    </w:p>
+    <w:p>
+      <w:pPr>
+        <w:pStyle w:val="Normal"/>
+        <w:rPr/>
+      </w:pPr>
+      <w:r>
+        <w:rPr/>
+        <w:t>Returns the next character from the tty keyboard.</w:t>
+      </w:r>
+    </w:p>
+    <w:p>
+      <w:pPr>
+        <w:pStyle w:val="Heading2"/>
+        <w:rPr/>
+      </w:pPr>
+      <w:r>
+        <w:rPr/>
+        <w:t>RND(&lt;upper limit&gt;)</w:t>
+      </w:r>
+    </w:p>
+    <w:p>
+      <w:pPr>
+        <w:pStyle w:val="Normal"/>
+        <w:rPr/>
+      </w:pPr>
+      <w:r>
+        <w:rPr/>
+        <w:t>Returns a random number from 1 to limit.  If limit is not specified, it is set to 32767</w:t>
+      </w:r>
+    </w:p>
+    <w:p>
+      <w:pPr>
+        <w:pStyle w:val="Heading2"/>
+        <w:rPr/>
+      </w:pPr>
+      <w:r>
+        <w:rPr/>
+        <w:t>PEEK(&lt;address expression&gt;)</w:t>
+      </w:r>
+    </w:p>
+    <w:p>
+      <w:pPr>
+        <w:pStyle w:val="Normal"/>
+        <w:rPr/>
+      </w:pPr>
+      <w:r>
+        <w:rPr/>
+        <w:t>Returns the value at the specified location. Treats address value as unsigned.</w:t>
       </w:r>
     </w:p>
     <w:p>
       <w:pPr>
         <w:pStyle w:val="Heading1"/>
-        <w:ind w:left="1440" w:hanging="0"/>
-        <w:rPr/>
-      </w:pPr>
-      <w:r>
-        <w:rPr/>
-      </w:r>
-      <w:r>
-        <w:br w:type="page"/>
-      </w:r>
-    </w:p>
-    <w:p>
-      <w:pPr>
-        <w:pStyle w:val="Heading1"/>
-        <w:rPr/>
-      </w:pPr>
-      <w:r>
-        <w:rPr/>
-        <w:t>Expressions/Functions</w:t>
+        <w:rPr/>
+      </w:pPr>
+      <w:r>
+        <w:rPr/>
+        <w:t>Commands</w:t>
       </w:r>
     </w:p>
     <w:p>
@@ -889,171 +1139,31 @@
       </w:pPr>
       <w:r>
         <w:rPr/>
-        <w:t>ABS(&lt;number&gt;)</w:t>
-      </w:r>
-    </w:p>
-    <w:p>
-      <w:pPr>
-        <w:pStyle w:val="Normal"/>
-        <w:rPr/>
-      </w:pPr>
-      <w:r>
-        <w:rPr/>
-        <w:t>Returns the absolute value of the number.</w:t>
+        <w:t>CLS</w:t>
+      </w:r>
+    </w:p>
+    <w:p>
+      <w:pPr>
+        <w:pStyle w:val="Normal"/>
+        <w:rPr/>
+      </w:pPr>
+      <w:r>
+        <w:rPr/>
+        <w:t xml:space="preserve">Clear the screen by sending the ANSI  ESC[3J  sequence </w:t>
+      </w:r>
+    </w:p>
+    <w:p>
+      <w:pPr>
+        <w:pStyle w:val="Normal"/>
+        <w:rPr/>
+      </w:pPr>
+      <w:r>
+        <w:rPr/>
       </w:r>
     </w:p>
     <w:p>
       <w:pPr>
         <w:pStyle w:val="Heading2"/>
-        <w:rPr/>
-      </w:pPr>
-      <w:r>
-        <w:rPr/>
-        <w:t>FREE()</w:t>
-      </w:r>
-    </w:p>
-    <w:p>
-      <w:pPr>
-        <w:pStyle w:val="Normal"/>
-        <w:rPr/>
-      </w:pPr>
-      <w:r>
-        <w:rPr/>
-        <w:t>Returns the number of free bytes for user programs.</w:t>
-      </w:r>
-    </w:p>
-    <w:p>
-      <w:pPr>
-        <w:pStyle w:val="Heading2"/>
-        <w:rPr/>
-      </w:pPr>
-      <w:r>
-        <w:rPr/>
-        <w:t>CALL(&lt;Address expression&gt;,&lt;Value Expression&gt;)</w:t>
-      </w:r>
-    </w:p>
-    <w:p>
-      <w:pPr>
-        <w:pStyle w:val="Normal"/>
-        <w:rPr/>
-      </w:pPr>
-      <w:r>
-        <w:rPr/>
-        <w:t xml:space="preserve">Call a system function with optionally passing a value in Accumulator. </w:t>
-      </w:r>
-    </w:p>
-    <w:p>
-      <w:pPr>
-        <w:pStyle w:val="Normal"/>
-        <w:rPr/>
-      </w:pPr>
-      <w:r>
-        <w:rPr/>
-        <w:t>The Call returns what ever is in the Accumulator when the system function returns.</w:t>
-      </w:r>
-    </w:p>
-    <w:p>
-      <w:pPr>
-        <w:pStyle w:val="Heading2"/>
-        <w:rPr/>
-      </w:pPr>
-      <w:r>
-        <w:rPr/>
-        <w:t>GETCH()</w:t>
-      </w:r>
-    </w:p>
-    <w:p>
-      <w:pPr>
-        <w:pStyle w:val="Normal"/>
-        <w:rPr/>
-      </w:pPr>
-      <w:r>
-        <w:rPr/>
-        <w:t>Returns the next character from the tty keyboard.</w:t>
-      </w:r>
-    </w:p>
-    <w:p>
-      <w:pPr>
-        <w:pStyle w:val="Heading2"/>
-        <w:rPr/>
-      </w:pPr>
-      <w:r>
-        <w:rPr/>
-        <w:t>RND(&lt;upper limit&gt;)</w:t>
-      </w:r>
-    </w:p>
-    <w:p>
-      <w:pPr>
-        <w:pStyle w:val="Normal"/>
-        <w:rPr/>
-      </w:pPr>
-      <w:r>
-        <w:rPr/>
-        <w:t>Returns a random number from 1 to limit.  If limit is not specified, it is set to 32767</w:t>
-      </w:r>
-    </w:p>
-    <w:p>
-      <w:pPr>
-        <w:pStyle w:val="Heading2"/>
-        <w:rPr/>
-      </w:pPr>
-      <w:r>
-        <w:rPr/>
-        <w:t>PEEK(&lt;address expression&gt;)</w:t>
-      </w:r>
-    </w:p>
-    <w:p>
-      <w:pPr>
-        <w:pStyle w:val="Normal"/>
-        <w:rPr/>
-      </w:pPr>
-      <w:r>
-        <w:rPr/>
-        <w:t>Returns the value at the specified location. Treats address value as unsigned.</w:t>
-      </w:r>
-    </w:p>
-    <w:p>
-      <w:pPr>
-        <w:pStyle w:val="Heading1"/>
-        <w:rPr/>
-      </w:pPr>
-      <w:r>
-        <w:rPr/>
-        <w:t>Commands</w:t>
-      </w:r>
-    </w:p>
-    <w:p>
-      <w:pPr>
-        <w:pStyle w:val="Heading2"/>
-        <w:rPr/>
-      </w:pPr>
-      <w:r>
-        <w:rPr/>
-        <w:t>CLS</w:t>
-      </w:r>
-    </w:p>
-    <w:p>
-      <w:pPr>
-        <w:pStyle w:val="Normal"/>
-        <w:rPr/>
-      </w:pPr>
-      <w:r>
-        <w:rPr/>
-        <w:t xml:space="preserve">Clear the screen by sending the ANSI  ESC[3J  sequence </w:t>
-      </w:r>
-    </w:p>
-    <w:p>
-      <w:pPr>
-        <w:pStyle w:val="Normal"/>
-        <w:rPr/>
-      </w:pPr>
-      <w:r>
-        <w:rPr/>
-      </w:r>
-    </w:p>
-    <w:p>
-      <w:pPr>
-        <w:pStyle w:val="Normal"/>
         <w:rPr/>
       </w:pPr>
       <w:r>
@@ -1896,7 +2006,42 @@
       </w:pPr>
       <w:r>
         <w:rPr/>
-        <w:t xml:space="preserve">TASK(&lt;Line Number expression&gt;[,Parameter-expression]...) </w:t>
+        <w:t>TASK(&lt;</w:t>
+      </w:r>
+      <w:r>
+        <w:rPr/>
+        <w:t>(</w:t>
+      </w:r>
+      <w:r>
+        <w:rPr/>
+        <w:t>Line Number expression</w:t>
+      </w:r>
+      <w:r>
+        <w:rPr/>
+        <w:t>)</w:t>
+      </w:r>
+      <w:r>
+        <w:rPr/>
+        <w:t xml:space="preserve">&gt;[,Parameter-expression]...) </w:t>
+      </w:r>
+    </w:p>
+    <w:p>
+      <w:pPr>
+        <w:pStyle w:val="Heading2"/>
+        <w:rPr/>
+      </w:pPr>
+      <w:r>
+        <w:rPr/>
+        <w:t>TASK(&lt;Line-Number&gt;[,Parameter-Expression,…])</w:t>
+      </w:r>
+    </w:p>
+    <w:p>
+      <w:pPr>
+        <w:pStyle w:val="Normal"/>
+        <w:rPr/>
+      </w:pPr>
+      <w:r>
+        <w:rPr/>
       </w:r>
     </w:p>
     <w:p>
@@ -3512,20 +3657,41 @@
       </w:pPr>
       <w:r>
         <w:rPr/>
-        <w:t>18=The expect</w:t>
-      </w:r>
-      <w:r>
-        <w:rPr/>
-        <w:t>ed</w:t>
-      </w:r>
-      <w:r>
-        <w:rPr/>
-        <w:t xml:space="preserve"> Stack frame was not found.</w:t>
-      </w:r>
-    </w:p>
-    <w:p>
-      <w:pPr>
-        <w:pStyle w:val="Normal"/>
+        <w:t>18=The expected Stack frame was not found.</w:t>
+      </w:r>
+    </w:p>
+    <w:p>
+      <w:pPr>
+        <w:pStyle w:val="Normal"/>
+        <w:rPr/>
+      </w:pPr>
+      <w:r>
+        <w:rPr/>
+        <w:t>19=GoFN was called and no return value was provided by Subroutine</w:t>
+      </w:r>
+    </w:p>
+    <w:p>
+      <w:pPr>
+        <w:pStyle w:val="Normal"/>
+        <w:rPr/>
+      </w:pPr>
+      <w:r>
+        <w:rPr/>
+        <w:t>20=When trying to compile a static gosub.goto or task line number was no found</w:t>
+      </w:r>
+    </w:p>
+    <w:p>
+      <w:pPr>
+        <w:pStyle w:val="Normal"/>
+        <w:rPr/>
+      </w:pPr>
+      <w:r>
+        <w:rPr/>
+      </w:r>
+    </w:p>
+    <w:p>
+      <w:pPr>
+        <w:pStyle w:val="Heading1"/>
         <w:rPr/>
       </w:pPr>
       <w:r>

</xml_diff>

<commit_message>
mytb token version is now stable, few more bugs, Em6502 incorrct tsx handling fixed [TinyBasicTokens] * NEW: Many bug fixes optimizations * OPT: Verify SP at each cycle, report errors
[em6502]
* BUG: TSX incorrectly loads x with sp - fixed

[FUN]
* OPT: Tiny adventure fixed up to work with this version, 90% faster!
* OPT: TicTacToe fixed for version of tb
</commit_message>
<xml_diff>
--- a/asm/6502-Tiny-BASIC-Tokens/Tiny_BASIC.docx
+++ b/asm/6502-Tiny-BASIC-Tokens/Tiny_BASIC.docx
@@ -358,19 +358,7 @@
       </w:pPr>
       <w:r>
         <w:rPr/>
-        <w:t xml:space="preserve">There are 26 integer variables named A to Z., An exit code Variable </w:t>
-      </w:r>
-      <w:r>
-        <w:rPr/>
-        <w:t xml:space="preserve">for tasks </w:t>
-      </w:r>
-      <w:r>
-        <w:rPr/>
-        <w:t xml:space="preserve"> ^ </w:t>
-      </w:r>
-      <w:r>
-        <w:rPr/>
-        <w:t>and finally an  @[location-pointer] may be used to access any of the unused memory locations as integers while the program is running.</w:t>
+        <w:t>There are 26 integer variables named A to Z., An exit code Variable for tasks  ^ and finally an  @[location-pointer] may be used to access any of the unused memory locations as integers while the program is running.</w:t>
       </w:r>
     </w:p>
     <w:p>
@@ -409,7 +397,15 @@
       </w:pPr>
       <w:r>
         <w:rPr/>
-        <w:t>&lt;PID-Expression&gt;!&lt;Variable-Name&gt;[Subscript] . Subscript is optional.</w:t>
+        <w:t>&lt;PID-</w:t>
+      </w:r>
+      <w:r>
+        <w:rPr/>
+        <w:t>Variable</w:t>
+      </w:r>
+      <w:r>
+        <w:rPr/>
+        <w:t>&gt;!&lt;Variable-Name&gt;[Subscript] . Subscript is optional.</w:t>
       </w:r>
     </w:p>
     <w:p>
@@ -937,15 +933,7 @@
       </w:pPr>
       <w:r>
         <w:rPr/>
-        <w:t xml:space="preserve">The cost is of course some memory. The actual </w:t>
-      </w:r>
-      <w:r>
-        <w:rPr/>
-        <w:t xml:space="preserve">Basic </w:t>
-      </w:r>
-      <w:r>
-        <w:rPr/>
-        <w:t>program takes less space but the functions to compile and de-compile for listing take extra program space.</w:t>
+        <w:t>The cost is of course some memory. The actual Basic program takes less space but the functions to compile and de-compile for listing take extra program space.</w:t>
       </w:r>
     </w:p>
     <w:p>
@@ -2006,23 +1994,7 @@
       </w:pPr>
       <w:r>
         <w:rPr/>
-        <w:t>TASK(&lt;</w:t>
-      </w:r>
-      <w:r>
-        <w:rPr/>
-        <w:t>(</w:t>
-      </w:r>
-      <w:r>
-        <w:rPr/>
-        <w:t>Line Number expression</w:t>
-      </w:r>
-      <w:r>
-        <w:rPr/>
-        <w:t>)</w:t>
-      </w:r>
-      <w:r>
-        <w:rPr/>
-        <w:t xml:space="preserve">&gt;[,Parameter-expression]...) </w:t>
+        <w:t xml:space="preserve">TASK(&lt;(Line Number expression)&gt;[,Parameter-expression]...) </w:t>
       </w:r>
     </w:p>
     <w:p>

</xml_diff>

<commit_message>
mytb Fix bad task management [TinyBasicTokens] * BUG: Incorrect pointer into task variable stack
[em6502]
* NEW: Added Ability to debug from assemply source code using .lst file, double click the .sym file to open the source code
* BUG: TSX incorrectly loads x with sp - fixed
* OPT: update source code debug to by default enable break points, had to manually enable

[FUN]
* OPT: Tiny adventure fixed up to work with this version, 90% faster!
* OPT: TicTacToe fixed for version of tb
</commit_message>
<xml_diff>
--- a/asm/6502-Tiny-BASIC-Tokens/Tiny_BASIC.docx
+++ b/asm/6502-Tiny-BASIC-Tokens/Tiny_BASIC.docx
@@ -85,8 +85,44 @@
         <w:rPr>
           <w:rFonts w:ascii="Calibri" w:hAnsi="Calibri" w:asciiTheme="majorHAnsi" w:hAnsiTheme="majorHAnsi"/>
         </w:rPr>
-        <w:t>Version  1.1.20  IRQ/TASKING/IPC Support</w:t>
-      </w:r>
+        <w:t>Version  1.1.20  IRQ/TASKING/IPC/</w:t>
+      </w:r>
+      <w:r>
+        <w:rPr>
+          <w:rFonts w:ascii="Calibri" w:hAnsi="Calibri" w:asciiTheme="majorHAnsi" w:hAnsiTheme="majorHAnsi"/>
+        </w:rPr>
+        <w:t>Compiled Line Numbers</w:t>
+      </w:r>
+      <w:r>
+        <w:rPr>
+          <w:rFonts w:ascii="Calibri" w:hAnsi="Calibri" w:asciiTheme="majorHAnsi" w:hAnsiTheme="majorHAnsi"/>
+        </w:rPr>
+        <w:t xml:space="preserve"> Support</w:t>
+      </w:r>
+    </w:p>
+    <w:p>
+      <w:pPr>
+        <w:pStyle w:val="Normal"/>
+        <w:jc w:val="center"/>
+        <w:rPr>
+          <w:rFonts w:ascii="Calibri" w:hAnsi="Calibri" w:asciiTheme="majorHAnsi" w:hAnsiTheme="majorHAnsi"/>
+        </w:rPr>
+      </w:pPr>
+      <w:r>
+        <w:rPr>
+          <w:rFonts w:ascii="Calibri" w:hAnsi="Calibri" w:asciiTheme="majorHAnsi" w:hAnsiTheme="majorHAnsi"/>
+        </w:rPr>
+        <w:t xml:space="preserve">Extended by  </w:t>
+      </w:r>
+      <w:hyperlink r:id="rId2">
+        <w:r>
+          <w:rPr>
+            <w:rStyle w:val="InternetLink"/>
+            <w:rFonts w:ascii="Calibri" w:hAnsi="Calibri" w:asciiTheme="majorHAnsi" w:hAnsiTheme="majorHAnsi"/>
+          </w:rPr>
+          <w:t>JustLostIntime@yahoo.com</w:t>
+        </w:r>
+      </w:hyperlink>
     </w:p>
     <w:p>
       <w:pPr>
@@ -101,27 +137,19 @@
           <w:rStyle w:val="InternetLink"/>
           <w:rFonts w:ascii="Calibri" w:hAnsi="Calibri" w:asciiTheme="majorHAnsi" w:hAnsiTheme="majorHAnsi"/>
         </w:rPr>
+        <w:t xml:space="preserve">Originally by </w:t>
+      </w:r>
+      <w:r>
+        <w:rPr>
+          <w:rStyle w:val="InternetLink"/>
+          <w:rFonts w:ascii="Calibri" w:hAnsi="Calibri" w:asciiTheme="majorHAnsi" w:hAnsiTheme="majorHAnsi"/>
+        </w:rPr>
         <w:t>bob@corshamtech.com</w:t>
       </w:r>
     </w:p>
     <w:p>
       <w:pPr>
         <w:pStyle w:val="Normal"/>
-        <w:jc w:val="center"/>
-        <w:rPr>
-          <w:rFonts w:ascii="Calibri" w:hAnsi="Calibri" w:asciiTheme="majorHAnsi" w:hAnsiTheme="majorHAnsi"/>
-        </w:rPr>
-      </w:pPr>
-      <w:r>
-        <w:rPr>
-          <w:rFonts w:ascii="Calibri" w:hAnsi="Calibri" w:asciiTheme="majorHAnsi" w:hAnsiTheme="majorHAnsi"/>
-        </w:rPr>
-        <w:t>Extended by  JustLostIntime@yahoo.com</w:t>
-      </w:r>
-    </w:p>
-    <w:p>
-      <w:pPr>
-        <w:pStyle w:val="Normal"/>
         <w:rPr/>
       </w:pPr>
       <w:r>
@@ -163,15 +191,6 @@
       </w:pPr>
       <w:r>
         <w:rPr/>
-      </w:r>
-    </w:p>
-    <w:p>
-      <w:pPr>
-        <w:pStyle w:val="Normal"/>
-        <w:rPr/>
-      </w:pPr>
-      <w:r>
-        <w:rPr/>
         <w:t>Well, the idea was always in the back of my mind, so one day I re-read the articles, found some good web pages about the topic, and started writing my own in 6502 assembly language.  While it can easily be argued that this was not a good use of my time, it was fun and very satisfying, reminding me of the days when I dreamed of having a high level language on my KIM-1 computer.</w:t>
       </w:r>
     </w:p>
@@ -191,25 +210,7 @@
       </w:pPr>
       <w:r>
         <w:rPr/>
-      </w:r>
-    </w:p>
-    <w:p>
-      <w:pPr>
-        <w:pStyle w:val="Normal"/>
-        <w:rPr/>
-      </w:pPr>
-      <w:r>
-        <w:rPr/>
         <w:t>Now supports both upper and lower case characters for commands and variables.</w:t>
-      </w:r>
-    </w:p>
-    <w:p>
-      <w:pPr>
-        <w:pStyle w:val="Normal"/>
-        <w:rPr/>
-      </w:pPr>
-      <w:r>
-        <w:rPr/>
       </w:r>
     </w:p>
     <w:p>
@@ -285,7 +286,7 @@
         <w:jc w:val="center"/>
         <w:rPr/>
       </w:pPr>
-      <w:hyperlink r:id="rId2">
+      <w:hyperlink r:id="rId3">
         <w:r>
           <w:rPr>
             <w:rStyle w:val="InternetLink"/>
@@ -339,6 +340,18 @@
       </w:pPr>
       <w:r>
         <w:rPr/>
+      </w:r>
+      <w:r>
+        <w:br w:type="page"/>
+      </w:r>
+    </w:p>
+    <w:p>
+      <w:pPr>
+        <w:pStyle w:val="Heading1"/>
+        <w:rPr/>
+      </w:pPr>
+      <w:r>
+        <w:rPr/>
         <w:t>Numbers and Variables</w:t>
       </w:r>
     </w:p>
@@ -397,15 +410,7 @@
       </w:pPr>
       <w:r>
         <w:rPr/>
-        <w:t>&lt;PID-</w:t>
-      </w:r>
-      <w:r>
-        <w:rPr/>
-        <w:t>Variable</w:t>
-      </w:r>
-      <w:r>
-        <w:rPr/>
-        <w:t>&gt;!&lt;Variable-Name&gt;[Subscript] . Subscript is optional.</w:t>
+        <w:t>&lt;PID-Variable&gt;!&lt;Variable-Name&gt;[Subscript] . Subscript is optional.</w:t>
       </w:r>
     </w:p>
     <w:p>
@@ -2076,7 +2081,17 @@
       </w:r>
       <w:r>
         <w:rPr/>
-        <w:t>return(exit code-expression). The exit code is accessed using the special ^ variable.</w:t>
+        <w:t xml:space="preserve">return(exit code-expression). </w:t>
+      </w:r>
+    </w:p>
+    <w:p>
+      <w:pPr>
+        <w:pStyle w:val="Normal"/>
+        <w:rPr/>
+      </w:pPr>
+      <w:r>
+        <w:rPr/>
+        <w:t>The exit code is accessed using the special ^ variable.</w:t>
       </w:r>
     </w:p>
     <w:p>
@@ -2110,7 +2125,15 @@
       </w:pPr>
       <w:r>
         <w:rPr/>
-        <w:t>This Release the rest of the tasks time slice to the system. Execution of the task continues at the next statement when the task receives another time slice.</w:t>
+        <w:t xml:space="preserve">This </w:t>
+      </w:r>
+      <w:r>
+        <w:rPr/>
+        <w:t>r</w:t>
+      </w:r>
+      <w:r>
+        <w:rPr/>
+        <w:t>elease the rest of the tasks time slice to the system. Execution of the task continues at the next statement when the task receives another time slice.</w:t>
       </w:r>
     </w:p>
     <w:p>
@@ -3659,6 +3682,7 @@
       </w:pPr>
       <w:r>
         <w:rPr/>
+        <w:t>21=IL Stack overflow, the virtual machine has had a stack overflow.</w:t>
       </w:r>
     </w:p>
     <w:p>
@@ -3699,7 +3723,23 @@
       </w:pPr>
       <w:r>
         <w:rPr/>
-        <w:t>Tiny BASIC on a 6502 using IL is slower than a machine language program, by a huge margin, but there are steps to slightly improve performance.</w:t>
+        <w:t xml:space="preserve">Tiny BASIC on a 6502 using </w:t>
+      </w:r>
+      <w:r>
+        <w:rPr/>
+        <w:t xml:space="preserve">Hybrid </w:t>
+      </w:r>
+      <w:r>
+        <w:rPr/>
+        <w:t xml:space="preserve">IL is slower than </w:t>
+      </w:r>
+      <w:r>
+        <w:rPr/>
+        <w:t>Some implementation</w:t>
+      </w:r>
+      <w:r>
+        <w:rPr/>
+        <w:t>.</w:t>
       </w:r>
     </w:p>
     <w:p>
@@ -3722,7 +3762,7 @@
       </w:pPr>
       <w:r>
         <w:rPr/>
-        <w:t>Don’t use a lot of REM statements, at least not near the beginning of the code.  Every REM must be skipped at run time.</w:t>
+        <w:t>Don’t use a lot of REM statements, at least not near the beginning of the code. Every REM must be skipped at run time.</w:t>
       </w:r>
     </w:p>
     <w:p>
@@ -3736,10 +3776,8 @@
       </w:pPr>
       <w:r>
         <w:rPr/>
-        <w:t>Put heavily used code closer to the front of the program so those line numbers can be found quicker.  An old trick was to have a GOTO at the start of the program which jumps to a very high line number which does the initialization.</w:t>
-      </w:r>
-      <w:bookmarkStart w:id="0" w:name="_GoBack"/>
-      <w:bookmarkEnd w:id="0"/>
+        <w:t>Most other common issues have been mitigated by the use of compiled line numbers. And the tokenization of the Application program.</w:t>
+      </w:r>
     </w:p>
     <w:p>
       <w:pPr>
@@ -3752,7 +3790,21 @@
       </w:pPr>
       <w:r>
         <w:rPr/>
-        <w:t>Use variables instead of constants.  Constants have to be converted from ASCII characters into an integer, while variables are quick to look up the binary values.</w:t>
+        <w:t>When calling a subroutine with parameters try to minimize the number of parameters as each adds to the time it takes to prepare for the call and return.</w:t>
+      </w:r>
+    </w:p>
+    <w:p>
+      <w:pPr>
+        <w:pStyle w:val="ListParagraph"/>
+        <w:numPr>
+          <w:ilvl w:val="0"/>
+          <w:numId w:val="4"/>
+        </w:numPr>
+        <w:rPr/>
+      </w:pPr>
+      <w:r>
+        <w:rPr/>
+        <w:t>If using tasks try to use synchronization and ips rather that starting and stopping them as this takes a lot of resources.</w:t>
       </w:r>
       <w:r>
         <w:br w:type="page"/>
@@ -3790,914 +3842,6 @@
       <w:r>
         <w:rPr/>
         <w:t>Example Task program</w:t>
-      </w:r>
-    </w:p>
-    <w:p>
-      <w:pPr>
-        <w:pStyle w:val="Normal"/>
-        <w:rPr/>
-      </w:pPr>
-      <w:r>
-        <w:rPr/>
-        <w:t>10 print "Simple task test, to activate all tasks",r</w:t>
-      </w:r>
-    </w:p>
-    <w:p>
-      <w:pPr>
-        <w:pStyle w:val="Normal"/>
-        <w:rPr/>
-      </w:pPr>
-      <w:r>
-        <w:rPr/>
-        <w:t>15 a = 2000 : b= 10 :c=1</w:t>
-      </w:r>
-    </w:p>
-    <w:p>
-      <w:pPr>
-        <w:pStyle w:val="Normal"/>
-        <w:rPr/>
-      </w:pPr>
-      <w:r>
-        <w:rPr/>
-        <w:t>20 x = task(1000): ? "PID = ";x</w:t>
-      </w:r>
-    </w:p>
-    <w:p>
-      <w:pPr>
-        <w:pStyle w:val="Normal"/>
-        <w:rPr/>
-      </w:pPr>
-      <w:r>
-        <w:rPr/>
-        <w:t>30 y = task(2000): ? "PID = ";y</w:t>
-      </w:r>
-    </w:p>
-    <w:p>
-      <w:pPr>
-        <w:pStyle w:val="Normal"/>
-        <w:rPr/>
-      </w:pPr>
-      <w:r>
-        <w:rPr/>
-        <w:t>40 z = task(3000): ? "PID = ";z</w:t>
-      </w:r>
-    </w:p>
-    <w:p>
-      <w:pPr>
-        <w:pStyle w:val="Normal"/>
-        <w:rPr/>
-      </w:pPr>
-      <w:r>
-        <w:rPr/>
-        <w:t>50 k = task(4000): ? "PID = ";k</w:t>
-      </w:r>
-    </w:p>
-    <w:p>
-      <w:pPr>
-        <w:pStyle w:val="Normal"/>
-        <w:rPr/>
-      </w:pPr>
-      <w:r>
-        <w:rPr/>
-        <w:t>60 l = task(5000): ? "PID = ";l</w:t>
-      </w:r>
-    </w:p>
-    <w:p>
-      <w:pPr>
-        <w:pStyle w:val="Normal"/>
-        <w:rPr/>
-      </w:pPr>
-      <w:r>
-        <w:rPr/>
-        <w:t>70 m = task(6000): ? "PID = ";m</w:t>
-      </w:r>
-    </w:p>
-    <w:p>
-      <w:pPr>
-        <w:pStyle w:val="Normal"/>
-        <w:rPr/>
-      </w:pPr>
-      <w:r>
-        <w:rPr/>
-        <w:t>80 n = task(7000): ? "PID = ";n</w:t>
-      </w:r>
-    </w:p>
-    <w:p>
-      <w:pPr>
-        <w:pStyle w:val="Normal"/>
-        <w:rPr/>
-      </w:pPr>
-      <w:r>
-        <w:rPr/>
-        <w:t>90 o = task(8000): ? "PID = ";o</w:t>
-      </w:r>
-    </w:p>
-    <w:p>
-      <w:pPr>
-        <w:pStyle w:val="Normal"/>
-        <w:rPr/>
-      </w:pPr>
-      <w:r>
-        <w:rPr/>
-        <w:t>100 p = task(9000): ? "PID = ";p</w:t>
-      </w:r>
-    </w:p>
-    <w:p>
-      <w:pPr>
-        <w:pStyle w:val="Normal"/>
-        <w:rPr/>
-      </w:pPr>
-      <w:r>
-        <w:rPr/>
-      </w:r>
-    </w:p>
-    <w:p>
-      <w:pPr>
-        <w:pStyle w:val="Normal"/>
-        <w:rPr/>
-      </w:pPr>
-      <w:r>
-        <w:rPr/>
-        <w:t>110 taskw(x,y,z,k,l,m,n,o,p)      : Rem wait for all the tasks to finish</w:t>
-      </w:r>
-    </w:p>
-    <w:p>
-      <w:pPr>
-        <w:pStyle w:val="Normal"/>
-        <w:rPr/>
-      </w:pPr>
-      <w:r>
-        <w:rPr/>
-      </w:r>
-    </w:p>
-    <w:p>
-      <w:pPr>
-        <w:pStyle w:val="Normal"/>
-        <w:rPr/>
-      </w:pPr>
-      <w:r>
-        <w:rPr/>
-        <w:t>191 print "End of loop ",r</w:t>
-      </w:r>
-    </w:p>
-    <w:p>
-      <w:pPr>
-        <w:pStyle w:val="Normal"/>
-        <w:rPr/>
-      </w:pPr>
-      <w:r>
-        <w:rPr/>
-        <w:t>195 r = r + c : if r &lt; a goto b</w:t>
-      </w:r>
-    </w:p>
-    <w:p>
-      <w:pPr>
-        <w:pStyle w:val="Normal"/>
-        <w:rPr/>
-      </w:pPr>
-      <w:r>
-        <w:rPr/>
-        <w:t>200 print "Test complete"</w:t>
-      </w:r>
-    </w:p>
-    <w:p>
-      <w:pPr>
-        <w:pStyle w:val="Normal"/>
-        <w:rPr/>
-      </w:pPr>
-      <w:r>
-        <w:rPr/>
-        <w:t>210 end</w:t>
-      </w:r>
-    </w:p>
-    <w:p>
-      <w:pPr>
-        <w:pStyle w:val="Normal"/>
-        <w:rPr/>
-      </w:pPr>
-      <w:r>
-        <w:rPr/>
-      </w:r>
-    </w:p>
-    <w:p>
-      <w:pPr>
-        <w:pStyle w:val="Normal"/>
-        <w:rPr/>
-      </w:pPr>
-      <w:r>
-        <w:rPr/>
-        <w:t>1000 print "Begin new task 1000 PID=";PID</w:t>
-      </w:r>
-    </w:p>
-    <w:p>
-      <w:pPr>
-        <w:pStyle w:val="Normal"/>
-        <w:rPr/>
-      </w:pPr>
-      <w:r>
-        <w:rPr/>
-        <w:t>1005 a = 0 : b = 20 :c = 1040 : d= 1010 :e=1</w:t>
-      </w:r>
-    </w:p>
-    <w:p>
-      <w:pPr>
-        <w:pStyle w:val="Normal"/>
-        <w:rPr/>
-      </w:pPr>
-      <w:r>
-        <w:rPr/>
-        <w:t>1010 a = a + e</w:t>
-      </w:r>
-    </w:p>
-    <w:p>
-      <w:pPr>
-        <w:pStyle w:val="Normal"/>
-        <w:rPr/>
-      </w:pPr>
-      <w:r>
-        <w:rPr/>
-        <w:t>1020 if a &gt; b then goto c</w:t>
-      </w:r>
-    </w:p>
-    <w:p>
-      <w:pPr>
-        <w:pStyle w:val="Normal"/>
-        <w:rPr/>
-      </w:pPr>
-      <w:r>
-        <w:rPr/>
-        <w:t>1030 goto d</w:t>
-      </w:r>
-    </w:p>
-    <w:p>
-      <w:pPr>
-        <w:pStyle w:val="Normal"/>
-        <w:rPr/>
-      </w:pPr>
-      <w:r>
-        <w:rPr/>
-        <w:t>1040 print "End of task 1000 ";PID</w:t>
-      </w:r>
-    </w:p>
-    <w:p>
-      <w:pPr>
-        <w:pStyle w:val="Normal"/>
-        <w:rPr/>
-      </w:pPr>
-      <w:r>
-        <w:rPr/>
-        <w:t>1050 taske</w:t>
-      </w:r>
-    </w:p>
-    <w:p>
-      <w:pPr>
-        <w:pStyle w:val="Normal"/>
-        <w:rPr/>
-      </w:pPr>
-      <w:r>
-        <w:rPr/>
-      </w:r>
-    </w:p>
-    <w:p>
-      <w:pPr>
-        <w:pStyle w:val="Normal"/>
-        <w:rPr/>
-      </w:pPr>
-      <w:r>
-        <w:rPr/>
-        <w:t>2000 print "Begin new task 2000 PID=";PID</w:t>
-      </w:r>
-    </w:p>
-    <w:p>
-      <w:pPr>
-        <w:pStyle w:val="Normal"/>
-        <w:rPr/>
-      </w:pPr>
-      <w:r>
-        <w:rPr/>
-        <w:t>2005 b = 0 : s =20 : c=2010 :d=1: a = 3</w:t>
-      </w:r>
-    </w:p>
-    <w:p>
-      <w:pPr>
-        <w:pStyle w:val="Normal"/>
-        <w:rPr/>
-      </w:pPr>
-      <w:r>
-        <w:rPr/>
-        <w:t>2010 b = b + d</w:t>
-      </w:r>
-    </w:p>
-    <w:p>
-      <w:pPr>
-        <w:pStyle w:val="Normal"/>
-        <w:rPr/>
-      </w:pPr>
-      <w:r>
-        <w:rPr/>
-        <w:t>2020 if b &lt; s then goto c</w:t>
-      </w:r>
-    </w:p>
-    <w:p>
-      <w:pPr>
-        <w:pStyle w:val="Normal"/>
-        <w:rPr/>
-      </w:pPr>
-      <w:r>
-        <w:rPr/>
-        <w:t>2040 print "End of task 2000 ";PID</w:t>
-      </w:r>
-    </w:p>
-    <w:p>
-      <w:pPr>
-        <w:pStyle w:val="Normal"/>
-        <w:rPr/>
-      </w:pPr>
-      <w:r>
-        <w:rPr/>
-        <w:t>2050 taske</w:t>
-      </w:r>
-    </w:p>
-    <w:p>
-      <w:pPr>
-        <w:pStyle w:val="Normal"/>
-        <w:rPr/>
-      </w:pPr>
-      <w:r>
-        <w:rPr/>
-      </w:r>
-    </w:p>
-    <w:p>
-      <w:pPr>
-        <w:pStyle w:val="Normal"/>
-        <w:rPr/>
-      </w:pPr>
-      <w:r>
-        <w:rPr/>
-        <w:t>3000 print "Begin new task 3000 PID=";PID</w:t>
-      </w:r>
-    </w:p>
-    <w:p>
-      <w:pPr>
-        <w:pStyle w:val="Normal"/>
-        <w:rPr/>
-      </w:pPr>
-      <w:r>
-        <w:rPr/>
-        <w:t>3005 c = 0 : a=20 :b=3040 :d = 3010 :h=1</w:t>
-      </w:r>
-    </w:p>
-    <w:p>
-      <w:pPr>
-        <w:pStyle w:val="Normal"/>
-        <w:rPr/>
-      </w:pPr>
-      <w:r>
-        <w:rPr/>
-        <w:t>3010 c = c + h</w:t>
-      </w:r>
-    </w:p>
-    <w:p>
-      <w:pPr>
-        <w:pStyle w:val="Normal"/>
-        <w:rPr/>
-      </w:pPr>
-      <w:r>
-        <w:rPr/>
-        <w:t>3020 if c &gt; a then goto b</w:t>
-      </w:r>
-    </w:p>
-    <w:p>
-      <w:pPr>
-        <w:pStyle w:val="Normal"/>
-        <w:rPr/>
-      </w:pPr>
-      <w:r>
-        <w:rPr/>
-        <w:t>3030 goto d</w:t>
-      </w:r>
-    </w:p>
-    <w:p>
-      <w:pPr>
-        <w:pStyle w:val="Normal"/>
-        <w:rPr/>
-      </w:pPr>
-      <w:r>
-        <w:rPr/>
-        <w:t>3040 print "End of task 3000 ";PID</w:t>
-      </w:r>
-    </w:p>
-    <w:p>
-      <w:pPr>
-        <w:pStyle w:val="Normal"/>
-        <w:rPr/>
-      </w:pPr>
-      <w:r>
-        <w:rPr/>
-        <w:t>3050 taske</w:t>
-      </w:r>
-    </w:p>
-    <w:p>
-      <w:pPr>
-        <w:pStyle w:val="Normal"/>
-        <w:rPr/>
-      </w:pPr>
-      <w:r>
-        <w:rPr/>
-      </w:r>
-    </w:p>
-    <w:p>
-      <w:pPr>
-        <w:pStyle w:val="Normal"/>
-        <w:rPr/>
-      </w:pPr>
-      <w:r>
-        <w:rPr/>
-        <w:t>4000 print "Begin new task 4000 PID=";PID</w:t>
-      </w:r>
-    </w:p>
-    <w:p>
-      <w:pPr>
-        <w:pStyle w:val="Normal"/>
-        <w:rPr/>
-      </w:pPr>
-      <w:r>
-        <w:rPr/>
-        <w:t>4005 d = 0 :e=20 : f=4040 : g=4010 : h =1</w:t>
-      </w:r>
-    </w:p>
-    <w:p>
-      <w:pPr>
-        <w:pStyle w:val="Normal"/>
-        <w:rPr/>
-      </w:pPr>
-      <w:r>
-        <w:rPr/>
-        <w:t>4010 d = d + h</w:t>
-      </w:r>
-    </w:p>
-    <w:p>
-      <w:pPr>
-        <w:pStyle w:val="Normal"/>
-        <w:rPr/>
-      </w:pPr>
-      <w:r>
-        <w:rPr/>
-        <w:t>4020 if d &gt; e then goto f</w:t>
-      </w:r>
-    </w:p>
-    <w:p>
-      <w:pPr>
-        <w:pStyle w:val="Normal"/>
-        <w:rPr/>
-      </w:pPr>
-      <w:r>
-        <w:rPr/>
-        <w:t>4030 goto g</w:t>
-      </w:r>
-    </w:p>
-    <w:p>
-      <w:pPr>
-        <w:pStyle w:val="Normal"/>
-        <w:rPr/>
-      </w:pPr>
-      <w:r>
-        <w:rPr/>
-        <w:t>4040 print "End of task 4000 ";PID</w:t>
-      </w:r>
-    </w:p>
-    <w:p>
-      <w:pPr>
-        <w:pStyle w:val="Normal"/>
-        <w:rPr/>
-      </w:pPr>
-      <w:r>
-        <w:rPr/>
-        <w:t>4050 taske</w:t>
-      </w:r>
-    </w:p>
-    <w:p>
-      <w:pPr>
-        <w:pStyle w:val="Normal"/>
-        <w:rPr/>
-      </w:pPr>
-      <w:r>
-        <w:rPr/>
-      </w:r>
-    </w:p>
-    <w:p>
-      <w:pPr>
-        <w:pStyle w:val="Normal"/>
-        <w:rPr/>
-      </w:pPr>
-      <w:r>
-        <w:rPr/>
-        <w:t>5000 print "Begin new task 5000 PID=";PID</w:t>
-      </w:r>
-    </w:p>
-    <w:p>
-      <w:pPr>
-        <w:pStyle w:val="Normal"/>
-        <w:rPr/>
-      </w:pPr>
-      <w:r>
-        <w:rPr/>
-        <w:t>5005 e = 0 :f = 20 :g=5010 : h = 1</w:t>
-      </w:r>
-    </w:p>
-    <w:p>
-      <w:pPr>
-        <w:pStyle w:val="Normal"/>
-        <w:rPr/>
-      </w:pPr>
-      <w:r>
-        <w:rPr/>
-        <w:t>5010 e = e + h</w:t>
-      </w:r>
-    </w:p>
-    <w:p>
-      <w:pPr>
-        <w:pStyle w:val="Normal"/>
-        <w:rPr/>
-      </w:pPr>
-      <w:r>
-        <w:rPr/>
-        <w:t>5020 if e &lt; f then goto g</w:t>
-      </w:r>
-    </w:p>
-    <w:p>
-      <w:pPr>
-        <w:pStyle w:val="Normal"/>
-        <w:rPr/>
-      </w:pPr>
-      <w:r>
-        <w:rPr/>
-        <w:t>5040 print "End of task 5000 ";PID</w:t>
-      </w:r>
-    </w:p>
-    <w:p>
-      <w:pPr>
-        <w:pStyle w:val="Normal"/>
-        <w:rPr/>
-      </w:pPr>
-      <w:r>
-        <w:rPr/>
-        <w:t>5050 taske</w:t>
-      </w:r>
-    </w:p>
-    <w:p>
-      <w:pPr>
-        <w:pStyle w:val="Normal"/>
-        <w:rPr/>
-      </w:pPr>
-      <w:r>
-        <w:rPr/>
-      </w:r>
-    </w:p>
-    <w:p>
-      <w:pPr>
-        <w:pStyle w:val="Normal"/>
-        <w:rPr/>
-      </w:pPr>
-      <w:r>
-        <w:rPr/>
-        <w:t>6000 print "Begin new task 6000 PID=";PID</w:t>
-      </w:r>
-    </w:p>
-    <w:p>
-      <w:pPr>
-        <w:pStyle w:val="Normal"/>
-        <w:rPr/>
-      </w:pPr>
-      <w:r>
-        <w:rPr/>
-        <w:t>6005 f = 0 : a=1 :b=10000 :c=20:d=6010</w:t>
-      </w:r>
-    </w:p>
-    <w:p>
-      <w:pPr>
-        <w:pStyle w:val="Normal"/>
-        <w:rPr/>
-      </w:pPr>
-      <w:r>
-        <w:rPr/>
-        <w:t>6010 f = f + a</w:t>
-      </w:r>
-    </w:p>
-    <w:p>
-      <w:pPr>
-        <w:pStyle w:val="Normal"/>
-        <w:rPr/>
-      </w:pPr>
-      <w:r>
-        <w:rPr/>
-        <w:t>6015 gosub b</w:t>
-      </w:r>
-    </w:p>
-    <w:p>
-      <w:pPr>
-        <w:pStyle w:val="Normal"/>
-        <w:rPr/>
-      </w:pPr>
-      <w:r>
-        <w:rPr/>
-        <w:t>6020 if f &lt; c then goto d</w:t>
-      </w:r>
-    </w:p>
-    <w:p>
-      <w:pPr>
-        <w:pStyle w:val="Normal"/>
-        <w:rPr/>
-      </w:pPr>
-      <w:r>
-        <w:rPr/>
-        <w:t>6040 print "End of task 6000 ";PID, q</w:t>
-      </w:r>
-    </w:p>
-    <w:p>
-      <w:pPr>
-        <w:pStyle w:val="Normal"/>
-        <w:rPr/>
-      </w:pPr>
-      <w:r>
-        <w:rPr/>
-        <w:t>6050 taske</w:t>
-      </w:r>
-    </w:p>
-    <w:p>
-      <w:pPr>
-        <w:pStyle w:val="Normal"/>
-        <w:rPr/>
-      </w:pPr>
-      <w:r>
-        <w:rPr/>
-      </w:r>
-    </w:p>
-    <w:p>
-      <w:pPr>
-        <w:pStyle w:val="Normal"/>
-        <w:rPr/>
-      </w:pPr>
-      <w:r>
-        <w:rPr/>
-        <w:t>7000 print "Begin new task 7000 PID=";PID</w:t>
-      </w:r>
-    </w:p>
-    <w:p>
-      <w:pPr>
-        <w:pStyle w:val="Normal"/>
-        <w:rPr/>
-      </w:pPr>
-      <w:r>
-        <w:rPr/>
-        <w:t>7005 g = 0 : a=1 :b=10000:c=7010:d=20</w:t>
-      </w:r>
-    </w:p>
-    <w:p>
-      <w:pPr>
-        <w:pStyle w:val="Normal"/>
-        <w:rPr/>
-      </w:pPr>
-      <w:r>
-        <w:rPr/>
-        <w:t>7010 g = g + a</w:t>
-      </w:r>
-    </w:p>
-    <w:p>
-      <w:pPr>
-        <w:pStyle w:val="Normal"/>
-        <w:rPr/>
-      </w:pPr>
-      <w:r>
-        <w:rPr/>
-        <w:t>7015 gosub b</w:t>
-      </w:r>
-    </w:p>
-    <w:p>
-      <w:pPr>
-        <w:pStyle w:val="Normal"/>
-        <w:rPr/>
-      </w:pPr>
-      <w:r>
-        <w:rPr/>
-        <w:t>7020 if g &lt; d then goto c</w:t>
-      </w:r>
-    </w:p>
-    <w:p>
-      <w:pPr>
-        <w:pStyle w:val="Normal"/>
-        <w:rPr/>
-      </w:pPr>
-      <w:r>
-        <w:rPr/>
-        <w:t>7040 print "End of task 7000 ";PID, q</w:t>
-      </w:r>
-    </w:p>
-    <w:p>
-      <w:pPr>
-        <w:pStyle w:val="Normal"/>
-        <w:rPr/>
-      </w:pPr>
-      <w:r>
-        <w:rPr/>
-        <w:t>7050 taske</w:t>
-      </w:r>
-    </w:p>
-    <w:p>
-      <w:pPr>
-        <w:pStyle w:val="Normal"/>
-        <w:rPr/>
-      </w:pPr>
-      <w:r>
-        <w:rPr/>
-      </w:r>
-    </w:p>
-    <w:p>
-      <w:pPr>
-        <w:pStyle w:val="Normal"/>
-        <w:rPr/>
-      </w:pPr>
-      <w:r>
-        <w:rPr/>
-        <w:t>8000 print "Begin new task 8000 PID=";PID</w:t>
-      </w:r>
-    </w:p>
-    <w:p>
-      <w:pPr>
-        <w:pStyle w:val="Normal"/>
-        <w:rPr/>
-      </w:pPr>
-      <w:r>
-        <w:rPr/>
-        <w:t>8005 h = 0 : a = 1 :b=8010 : c=20 : d=10000</w:t>
-      </w:r>
-    </w:p>
-    <w:p>
-      <w:pPr>
-        <w:pStyle w:val="Normal"/>
-        <w:rPr/>
-      </w:pPr>
-      <w:r>
-        <w:rPr/>
-        <w:t>8010 h = h + a</w:t>
-      </w:r>
-    </w:p>
-    <w:p>
-      <w:pPr>
-        <w:pStyle w:val="Normal"/>
-        <w:rPr/>
-      </w:pPr>
-      <w:r>
-        <w:rPr/>
-        <w:t>8015 gosub d</w:t>
-      </w:r>
-    </w:p>
-    <w:p>
-      <w:pPr>
-        <w:pStyle w:val="Normal"/>
-        <w:rPr/>
-      </w:pPr>
-      <w:r>
-        <w:rPr/>
-        <w:t>8020 if h &lt; c then goto b</w:t>
-      </w:r>
-    </w:p>
-    <w:p>
-      <w:pPr>
-        <w:pStyle w:val="Normal"/>
-        <w:rPr/>
-      </w:pPr>
-      <w:r>
-        <w:rPr/>
-        <w:t>8040 print "End of task 8000 ";PID, q</w:t>
-      </w:r>
-    </w:p>
-    <w:p>
-      <w:pPr>
-        <w:pStyle w:val="Normal"/>
-        <w:rPr/>
-      </w:pPr>
-      <w:r>
-        <w:rPr/>
-        <w:t>8050 taske</w:t>
-      </w:r>
-    </w:p>
-    <w:p>
-      <w:pPr>
-        <w:pStyle w:val="Normal"/>
-        <w:rPr/>
-      </w:pPr>
-      <w:r>
-        <w:rPr/>
-      </w:r>
-    </w:p>
-    <w:p>
-      <w:pPr>
-        <w:pStyle w:val="Normal"/>
-        <w:rPr/>
-      </w:pPr>
-      <w:r>
-        <w:rPr/>
-        <w:t>9000 print "Begin new task 9000 PID=";PID</w:t>
-      </w:r>
-    </w:p>
-    <w:p>
-      <w:pPr>
-        <w:pStyle w:val="Normal"/>
-        <w:rPr/>
-      </w:pPr>
-      <w:r>
-        <w:rPr/>
-        <w:t>9005 i = 0 : j = 1 : k = 9010 : a=20 : b = 10000</w:t>
-      </w:r>
-    </w:p>
-    <w:p>
-      <w:pPr>
-        <w:pStyle w:val="Normal"/>
-        <w:rPr/>
-      </w:pPr>
-      <w:r>
-        <w:rPr/>
-        <w:t>9010 i = i + j</w:t>
-      </w:r>
-    </w:p>
-    <w:p>
-      <w:pPr>
-        <w:pStyle w:val="Normal"/>
-        <w:rPr/>
-      </w:pPr>
-      <w:r>
-        <w:rPr/>
-        <w:t>9015 gosub b</w:t>
-      </w:r>
-    </w:p>
-    <w:p>
-      <w:pPr>
-        <w:pStyle w:val="Normal"/>
-        <w:rPr/>
-      </w:pPr>
-      <w:r>
-        <w:rPr/>
-        <w:t>9020 if i &lt; a then goto k</w:t>
-      </w:r>
-    </w:p>
-    <w:p>
-      <w:pPr>
-        <w:pStyle w:val="Normal"/>
-        <w:rPr/>
-      </w:pPr>
-      <w:r>
-        <w:rPr/>
-        <w:t>9040 print "End of task 9000 ";PID, q</w:t>
-      </w:r>
-    </w:p>
-    <w:p>
-      <w:pPr>
-        <w:pStyle w:val="Normal"/>
-        <w:rPr/>
-      </w:pPr>
-      <w:r>
-        <w:rPr/>
-        <w:t>9050 taske</w:t>
-      </w:r>
-    </w:p>
-    <w:p>
-      <w:pPr>
-        <w:pStyle w:val="Normal"/>
-        <w:rPr/>
-      </w:pPr>
-      <w:r>
-        <w:rPr/>
-      </w:r>
-    </w:p>
-    <w:p>
-      <w:pPr>
-        <w:pStyle w:val="Normal"/>
-        <w:rPr/>
-      </w:pPr>
-      <w:r>
-        <w:rPr/>
-        <w:t>10000 Rem gosub test</w:t>
-      </w:r>
-    </w:p>
-    <w:p>
-      <w:pPr>
-        <w:pStyle w:val="Normal"/>
-        <w:rPr/>
-      </w:pPr>
-      <w:r>
-        <w:rPr/>
-        <w:t>10010 q = q + 1</w:t>
-      </w:r>
-    </w:p>
-    <w:p>
-      <w:pPr>
-        <w:pStyle w:val="Normal"/>
-        <w:rPr/>
-      </w:pPr>
-      <w:r>
-        <w:rPr/>
-        <w:t>10020 return</w:t>
       </w:r>
     </w:p>
     <w:p>

</xml_diff>

<commit_message>
Version Update to 1.2.1 [TinyBasicTokens] * NEW : Support both bytes and words in arrays @$[x] or a$[x] for byte values
[em6502]
* OPT: Version update 1.1.20

[FUN]
</commit_message>
<xml_diff>
--- a/asm/6502-Tiny-BASIC-Tokens/Tiny_BASIC.docx
+++ b/asm/6502-Tiny-BASIC-Tokens/Tiny_BASIC.docx
@@ -85,19 +85,7 @@
         <w:rPr>
           <w:rFonts w:ascii="Calibri" w:hAnsi="Calibri" w:asciiTheme="majorHAnsi" w:hAnsiTheme="majorHAnsi"/>
         </w:rPr>
-        <w:t>Version  1.1.20  IRQ/TASKING/IPC/</w:t>
-      </w:r>
-      <w:r>
-        <w:rPr>
-          <w:rFonts w:ascii="Calibri" w:hAnsi="Calibri" w:asciiTheme="majorHAnsi" w:hAnsiTheme="majorHAnsi"/>
-        </w:rPr>
-        <w:t>Compiled Line Numbers</w:t>
-      </w:r>
-      <w:r>
-        <w:rPr>
-          <w:rFonts w:ascii="Calibri" w:hAnsi="Calibri" w:asciiTheme="majorHAnsi" w:hAnsiTheme="majorHAnsi"/>
-        </w:rPr>
-        <w:t xml:space="preserve"> Support</w:t>
+        <w:t>Version  1.1.20  IRQ/TASKING/IPC/Compiled Line Numbers Support</w:t>
       </w:r>
     </w:p>
     <w:p>
@@ -137,14 +125,7 @@
           <w:rStyle w:val="InternetLink"/>
           <w:rFonts w:ascii="Calibri" w:hAnsi="Calibri" w:asciiTheme="majorHAnsi" w:hAnsiTheme="majorHAnsi"/>
         </w:rPr>
-        <w:t xml:space="preserve">Originally by </w:t>
-      </w:r>
-      <w:r>
-        <w:rPr>
-          <w:rStyle w:val="InternetLink"/>
-          <w:rFonts w:ascii="Calibri" w:hAnsi="Calibri" w:asciiTheme="majorHAnsi" w:hAnsiTheme="majorHAnsi"/>
-        </w:rPr>
-        <w:t>bob@corshamtech.com</w:t>
+        <w:t>Originally by bob@corshamtech.com</w:t>
       </w:r>
     </w:p>
     <w:p>
@@ -742,6 +723,9 @@
       <w:r>
         <w:rPr/>
       </w:r>
+      <w:r>
+        <w:br w:type="page"/>
+      </w:r>
     </w:p>
     <w:p>
       <w:pPr>
@@ -751,7 +735,117 @@
       </w:pPr>
       <w:r>
         <w:rPr/>
-        <w:t>Using @ to access memory locations as integer values.  @[0] is the first integer location after the space used by the program, The maximum dimension is dependent upon the size of the computers memory.</w:t>
+      </w:r>
+    </w:p>
+    <w:p>
+      <w:pPr>
+        <w:pStyle w:val="Normal"/>
+        <w:ind w:hanging="0"/>
+        <w:rPr/>
+      </w:pPr>
+      <w:r>
+        <w:rPr/>
+        <w:t xml:space="preserve">Using @ to access memory locations as integer </w:t>
+      </w:r>
+      <w:r>
+        <w:rPr/>
+        <w:t xml:space="preserve">or byte </w:t>
+      </w:r>
+      <w:r>
+        <w:rPr/>
+        <w:t xml:space="preserve">values.  </w:t>
+      </w:r>
+    </w:p>
+    <w:p>
+      <w:pPr>
+        <w:pStyle w:val="Normal"/>
+        <w:ind w:hanging="0"/>
+        <w:rPr/>
+      </w:pPr>
+      <w:r>
+        <w:rPr/>
+      </w:r>
+    </w:p>
+    <w:p>
+      <w:pPr>
+        <w:pStyle w:val="Normal"/>
+        <w:ind w:hanging="0"/>
+        <w:rPr/>
+      </w:pPr>
+      <w:r>
+        <w:rPr/>
+        <w:t xml:space="preserve">@[0] is the first integer location after the space used by the program, </w:t>
+      </w:r>
+    </w:p>
+    <w:p>
+      <w:pPr>
+        <w:pStyle w:val="Normal"/>
+        <w:ind w:hanging="0"/>
+        <w:rPr/>
+      </w:pPr>
+      <w:r>
+        <w:rPr/>
+        <w:t>@$[0] is the first byte value after the space used by the program.</w:t>
+      </w:r>
+    </w:p>
+    <w:p>
+      <w:pPr>
+        <w:pStyle w:val="Normal"/>
+        <w:ind w:hanging="0"/>
+        <w:rPr/>
+      </w:pPr>
+      <w:r>
+        <w:rPr/>
+      </w:r>
+    </w:p>
+    <w:p>
+      <w:pPr>
+        <w:pStyle w:val="Normal"/>
+        <w:ind w:hanging="0"/>
+        <w:rPr/>
+      </w:pPr>
+      <w:r>
+        <w:rPr/>
+        <w:t>The maximum dimension is dependent upon the size of the computers memory.</w:t>
+      </w:r>
+    </w:p>
+    <w:p>
+      <w:pPr>
+        <w:pStyle w:val="Normal"/>
+        <w:ind w:hanging="0"/>
+        <w:rPr/>
+      </w:pPr>
+      <w:r>
+        <w:rPr/>
+      </w:r>
+    </w:p>
+    <w:p>
+      <w:pPr>
+        <w:pStyle w:val="Normal"/>
+        <w:ind w:hanging="0"/>
+        <w:rPr/>
+      </w:pPr>
+      <w:r>
+        <w:rPr/>
+        <w:t xml:space="preserve">The </w:t>
+      </w:r>
+      <w:r>
+        <w:rPr/>
+        <w:t>dollar</w:t>
+      </w:r>
+      <w:r>
+        <w:rPr/>
+        <w:t xml:space="preserve"> sign may also be used when referencing  variable such as a$[10]. This return the 10</w:t>
+      </w:r>
+      <w:r>
+        <w:rPr>
+          <w:vertAlign w:val="superscript"/>
+        </w:rPr>
+        <w:t>th</w:t>
+      </w:r>
+      <w:r>
+        <w:rPr/>
+        <w:t xml:space="preserve"> byte starting at the location of the a variable in memory.</w:t>
       </w:r>
       <w:r>
         <w:br w:type="page"/>
@@ -2125,15 +2219,7 @@
       </w:pPr>
       <w:r>
         <w:rPr/>
-        <w:t xml:space="preserve">This </w:t>
-      </w:r>
-      <w:r>
-        <w:rPr/>
-        <w:t>r</w:t>
-      </w:r>
-      <w:r>
-        <w:rPr/>
-        <w:t>elease the rest of the tasks time slice to the system. Execution of the task continues at the next statement when the task receives another time slice.</w:t>
+        <w:t>This release the rest of the tasks time slice to the system. Execution of the task continues at the next statement when the task receives another time slice.</w:t>
       </w:r>
     </w:p>
     <w:p>
@@ -3723,23 +3809,7 @@
       </w:pPr>
       <w:r>
         <w:rPr/>
-        <w:t xml:space="preserve">Tiny BASIC on a 6502 using </w:t>
-      </w:r>
-      <w:r>
-        <w:rPr/>
-        <w:t xml:space="preserve">Hybrid </w:t>
-      </w:r>
-      <w:r>
-        <w:rPr/>
-        <w:t xml:space="preserve">IL is slower than </w:t>
-      </w:r>
-      <w:r>
-        <w:rPr/>
-        <w:t>Some implementation</w:t>
-      </w:r>
-      <w:r>
-        <w:rPr/>
-        <w:t>.</w:t>
+        <w:t>Tiny BASIC on a 6502 using Hybrid IL is slower than Some implementation.</w:t>
       </w:r>
     </w:p>
     <w:p>

</xml_diff>

<commit_message>
Bug fixes and new tiny basic programs, tb functions [TinyBasicTokens] * NEW : SetMemb function to set a block of byte memory to a value * NEW : SetMemW function to set a block of memory to a word value * NEW : CopyMem fucntion to copy memory from one location to another * NEW : ADDR() fuction to return the address pointer of any variable
[em6502]
* BUG: cpx function failed, intenally emulater bad parameter . Fixes

[FUN]
* NEW: program Primes to display all primes between 0 and any number(lol MAX as there are free bytes)
* NEW: Test program for memory fucntions "test/testmemfunc"
</commit_message>
<xml_diff>
--- a/asm/6502-Tiny-BASIC-Tokens/Tiny_BASIC.docx
+++ b/asm/6502-Tiny-BASIC-Tokens/Tiny_BASIC.docx
@@ -322,6 +322,1287 @@
       <w:r>
         <w:rPr/>
       </w:r>
+    </w:p>
+    <w:sdt>
+      <w:sdtPr>
+        <w:docPartObj>
+          <w:docPartGallery w:val="Table of Contents"/>
+          <w:docPartUnique w:val="true"/>
+        </w:docPartObj>
+      </w:sdtPr>
+      <w:sdtContent>
+        <w:p>
+          <w:pPr>
+            <w:pStyle w:val="TOAHeading"/>
+            <w:rPr/>
+          </w:pPr>
+          <w:r>
+            <w:br w:type="page"/>
+          </w:r>
+          <w:r>
+            <w:rPr/>
+            <w:t>Table of Contents</w:t>
+          </w:r>
+        </w:p>
+        <w:p>
+          <w:pPr>
+            <w:pStyle w:val="Contents1"/>
+            <w:rPr/>
+          </w:pPr>
+          <w:r>
+            <w:fldChar w:fldCharType="begin"/>
+          </w:r>
+          <w:r>
+            <w:rPr>
+              <w:rStyle w:val="IndexLink"/>
+            </w:rPr>
+            <w:instrText> TOC \f \o "1-9" \h</w:instrText>
+          </w:r>
+          <w:r>
+            <w:rPr>
+              <w:rStyle w:val="IndexLink"/>
+            </w:rPr>
+            <w:fldChar w:fldCharType="separate"/>
+          </w:r>
+          <w:hyperlink w:anchor="__RefHeading___Toc570_957347344">
+            <w:r>
+              <w:rPr>
+                <w:rStyle w:val="IndexLink"/>
+              </w:rPr>
+              <w:t>Numbers and Variables</w:t>
+              <w:tab/>
+              <w:t>4</w:t>
+            </w:r>
+          </w:hyperlink>
+        </w:p>
+        <w:p>
+          <w:pPr>
+            <w:pStyle w:val="Contents1"/>
+            <w:rPr/>
+          </w:pPr>
+          <w:hyperlink w:anchor="__RefHeading___Toc572_957347344">
+            <w:r>
+              <w:rPr>
+                <w:rStyle w:val="IndexLink"/>
+              </w:rPr>
+              <w:t>Multi Statement lines</w:t>
+              <w:tab/>
+              <w:t>6</w:t>
+            </w:r>
+          </w:hyperlink>
+        </w:p>
+        <w:p>
+          <w:pPr>
+            <w:pStyle w:val="Contents2"/>
+            <w:tabs>
+              <w:tab w:val="clear" w:pos="8357"/>
+              <w:tab w:val="right" w:pos="8640" w:leader="dot"/>
+            </w:tabs>
+            <w:rPr/>
+          </w:pPr>
+          <w:hyperlink w:anchor="__RefHeading___Toc574_957347344">
+            <w:r>
+              <w:rPr>
+                <w:rStyle w:val="IndexLink"/>
+              </w:rPr>
+              <w:t>Pseudo Compilation</w:t>
+              <w:tab/>
+              <w:t>6</w:t>
+            </w:r>
+          </w:hyperlink>
+        </w:p>
+        <w:p>
+          <w:pPr>
+            <w:pStyle w:val="Contents1"/>
+            <w:rPr/>
+          </w:pPr>
+          <w:hyperlink w:anchor="__RefHeading___Toc576_957347344">
+            <w:r>
+              <w:rPr>
+                <w:rStyle w:val="IndexLink"/>
+              </w:rPr>
+              <w:t>Expressions/Functions</w:t>
+              <w:tab/>
+              <w:t>7</w:t>
+            </w:r>
+          </w:hyperlink>
+        </w:p>
+        <w:p>
+          <w:pPr>
+            <w:pStyle w:val="Contents2"/>
+            <w:tabs>
+              <w:tab w:val="clear" w:pos="8357"/>
+              <w:tab w:val="right" w:pos="8640" w:leader="dot"/>
+            </w:tabs>
+            <w:rPr/>
+          </w:pPr>
+          <w:hyperlink w:anchor="__RefHeading___Toc578_957347344">
+            <w:r>
+              <w:rPr>
+                <w:rStyle w:val="IndexLink"/>
+              </w:rPr>
+              <w:t>ABS(&lt;number&gt;)</w:t>
+              <w:tab/>
+              <w:t>7</w:t>
+            </w:r>
+          </w:hyperlink>
+        </w:p>
+        <w:p>
+          <w:pPr>
+            <w:pStyle w:val="Contents2"/>
+            <w:tabs>
+              <w:tab w:val="clear" w:pos="8357"/>
+              <w:tab w:val="right" w:pos="8640" w:leader="dot"/>
+            </w:tabs>
+            <w:rPr/>
+          </w:pPr>
+          <w:hyperlink w:anchor="__RefHeading___Toc580_957347344">
+            <w:r>
+              <w:rPr>
+                <w:rStyle w:val="IndexLink"/>
+              </w:rPr>
+              <w:t>FREE()</w:t>
+              <w:tab/>
+              <w:t>7</w:t>
+            </w:r>
+          </w:hyperlink>
+        </w:p>
+        <w:p>
+          <w:pPr>
+            <w:pStyle w:val="Contents2"/>
+            <w:tabs>
+              <w:tab w:val="clear" w:pos="8357"/>
+              <w:tab w:val="right" w:pos="8640" w:leader="dot"/>
+            </w:tabs>
+            <w:rPr/>
+          </w:pPr>
+          <w:hyperlink w:anchor="__RefHeading___Toc582_957347344">
+            <w:r>
+              <w:rPr>
+                <w:rStyle w:val="IndexLink"/>
+              </w:rPr>
+              <w:t>CALL(&lt;Address expression&gt;,&lt;Value Expression&gt;)</w:t>
+              <w:tab/>
+              <w:t>7</w:t>
+            </w:r>
+          </w:hyperlink>
+        </w:p>
+        <w:p>
+          <w:pPr>
+            <w:pStyle w:val="Contents2"/>
+            <w:tabs>
+              <w:tab w:val="clear" w:pos="8357"/>
+              <w:tab w:val="right" w:pos="8640" w:leader="dot"/>
+            </w:tabs>
+            <w:rPr/>
+          </w:pPr>
+          <w:hyperlink w:anchor="__RefHeading___Toc584_957347344">
+            <w:r>
+              <w:rPr>
+                <w:rStyle w:val="IndexLink"/>
+              </w:rPr>
+              <w:t>GETCH()</w:t>
+              <w:tab/>
+              <w:t>7</w:t>
+            </w:r>
+          </w:hyperlink>
+        </w:p>
+        <w:p>
+          <w:pPr>
+            <w:pStyle w:val="Contents2"/>
+            <w:tabs>
+              <w:tab w:val="clear" w:pos="8357"/>
+              <w:tab w:val="right" w:pos="8640" w:leader="dot"/>
+            </w:tabs>
+            <w:rPr/>
+          </w:pPr>
+          <w:hyperlink w:anchor="__RefHeading___Toc586_957347344">
+            <w:r>
+              <w:rPr>
+                <w:rStyle w:val="IndexLink"/>
+              </w:rPr>
+              <w:t>RND(&lt;upper limit&gt;)</w:t>
+              <w:tab/>
+              <w:t>7</w:t>
+            </w:r>
+          </w:hyperlink>
+        </w:p>
+        <w:p>
+          <w:pPr>
+            <w:pStyle w:val="Contents2"/>
+            <w:tabs>
+              <w:tab w:val="clear" w:pos="8357"/>
+              <w:tab w:val="right" w:pos="8640" w:leader="dot"/>
+            </w:tabs>
+            <w:rPr/>
+          </w:pPr>
+          <w:hyperlink w:anchor="__RefHeading___Toc588_957347344">
+            <w:r>
+              <w:rPr>
+                <w:rStyle w:val="IndexLink"/>
+              </w:rPr>
+              <w:t>PEEK(&lt;address expression&gt;)</w:t>
+              <w:tab/>
+              <w:t>7</w:t>
+            </w:r>
+          </w:hyperlink>
+        </w:p>
+        <w:p>
+          <w:pPr>
+            <w:pStyle w:val="Contents2"/>
+            <w:tabs>
+              <w:tab w:val="clear" w:pos="8357"/>
+              <w:tab w:val="right" w:pos="8640" w:leader="dot"/>
+            </w:tabs>
+            <w:rPr/>
+          </w:pPr>
+          <w:hyperlink w:anchor="__RefHeading___Toc695_957347344">
+            <w:r>
+              <w:rPr>
+                <w:rStyle w:val="IndexLink"/>
+              </w:rPr>
+              <w:t>POKE(&lt;address-expression&gt;, &lt;byte Value expression&gt;)</w:t>
+              <w:tab/>
+              <w:t>7</w:t>
+            </w:r>
+          </w:hyperlink>
+        </w:p>
+        <w:p>
+          <w:pPr>
+            <w:pStyle w:val="Contents1"/>
+            <w:rPr/>
+          </w:pPr>
+          <w:hyperlink w:anchor="__RefHeading___Toc590_957347344">
+            <w:r>
+              <w:rPr>
+                <w:rStyle w:val="IndexLink"/>
+              </w:rPr>
+              <w:t>Commands</w:t>
+              <w:tab/>
+              <w:t>7</w:t>
+            </w:r>
+          </w:hyperlink>
+        </w:p>
+        <w:p>
+          <w:pPr>
+            <w:pStyle w:val="Contents2"/>
+            <w:tabs>
+              <w:tab w:val="clear" w:pos="8357"/>
+              <w:tab w:val="right" w:pos="8640" w:leader="dot"/>
+            </w:tabs>
+            <w:rPr/>
+          </w:pPr>
+          <w:hyperlink w:anchor="__RefHeading___Toc592_957347344">
+            <w:r>
+              <w:rPr>
+                <w:rStyle w:val="IndexLink"/>
+              </w:rPr>
+              <w:t>CLS</w:t>
+              <w:tab/>
+              <w:t>7</w:t>
+            </w:r>
+          </w:hyperlink>
+        </w:p>
+        <w:p>
+          <w:pPr>
+            <w:pStyle w:val="Contents2"/>
+            <w:tabs>
+              <w:tab w:val="clear" w:pos="8357"/>
+              <w:tab w:val="right" w:pos="8640" w:leader="dot"/>
+            </w:tabs>
+            <w:rPr/>
+          </w:pPr>
+          <w:hyperlink w:anchor="__RefHeading___Toc594_957347344">
+            <w:r>
+              <w:rPr>
+                <w:rStyle w:val="IndexLink"/>
+              </w:rPr>
+              <w:t>DEC &lt;Variable-Name&gt;</w:t>
+              <w:tab/>
+              <w:t>7</w:t>
+            </w:r>
+          </w:hyperlink>
+        </w:p>
+        <w:p>
+          <w:pPr>
+            <w:pStyle w:val="Contents2"/>
+            <w:tabs>
+              <w:tab w:val="clear" w:pos="8357"/>
+              <w:tab w:val="right" w:pos="8640" w:leader="dot"/>
+            </w:tabs>
+            <w:rPr/>
+          </w:pPr>
+          <w:hyperlink w:anchor="__RefHeading___Toc596_957347344">
+            <w:r>
+              <w:rPr>
+                <w:rStyle w:val="IndexLink"/>
+              </w:rPr>
+              <w:t>DIR</w:t>
+              <w:tab/>
+              <w:t>7</w:t>
+            </w:r>
+          </w:hyperlink>
+        </w:p>
+        <w:p>
+          <w:pPr>
+            <w:pStyle w:val="Contents2"/>
+            <w:tabs>
+              <w:tab w:val="clear" w:pos="8357"/>
+              <w:tab w:val="right" w:pos="8640" w:leader="dot"/>
+            </w:tabs>
+            <w:rPr/>
+          </w:pPr>
+          <w:hyperlink w:anchor="__RefHeading___Toc598_957347344">
+            <w:r>
+              <w:rPr>
+                <w:rStyle w:val="IndexLink"/>
+              </w:rPr>
+              <w:t>END</w:t>
+              <w:tab/>
+              <w:t>7</w:t>
+            </w:r>
+          </w:hyperlink>
+        </w:p>
+        <w:p>
+          <w:pPr>
+            <w:pStyle w:val="Contents2"/>
+            <w:tabs>
+              <w:tab w:val="clear" w:pos="8357"/>
+              <w:tab w:val="right" w:pos="8640" w:leader="dot"/>
+            </w:tabs>
+            <w:rPr/>
+          </w:pPr>
+          <w:hyperlink w:anchor="__RefHeading___Toc600_957347344">
+            <w:r>
+              <w:rPr>
+                <w:rStyle w:val="IndexLink"/>
+              </w:rPr>
+              <w:t>ERASE &lt;File Name&gt;</w:t>
+              <w:tab/>
+              <w:t>8</w:t>
+            </w:r>
+          </w:hyperlink>
+        </w:p>
+        <w:p>
+          <w:pPr>
+            <w:pStyle w:val="Contents2"/>
+            <w:tabs>
+              <w:tab w:val="clear" w:pos="8357"/>
+              <w:tab w:val="right" w:pos="8640" w:leader="dot"/>
+            </w:tabs>
+            <w:rPr/>
+          </w:pPr>
+          <w:hyperlink w:anchor="__RefHeading___Toc602_957347344">
+            <w:r>
+              <w:rPr>
+                <w:rStyle w:val="IndexLink"/>
+              </w:rPr>
+              <w:t>EXIT</w:t>
+              <w:tab/>
+              <w:t>8</w:t>
+            </w:r>
+          </w:hyperlink>
+        </w:p>
+        <w:p>
+          <w:pPr>
+            <w:pStyle w:val="Contents2"/>
+            <w:tabs>
+              <w:tab w:val="clear" w:pos="8357"/>
+              <w:tab w:val="right" w:pos="8640" w:leader="dot"/>
+            </w:tabs>
+            <w:rPr/>
+          </w:pPr>
+          <w:hyperlink w:anchor="__RefHeading___Toc604_957347344">
+            <w:r>
+              <w:rPr>
+                <w:rStyle w:val="IndexLink"/>
+              </w:rPr>
+              <w:t>GOTO &lt;(Line Number Expression)&gt;</w:t>
+              <w:tab/>
+              <w:t>8</w:t>
+            </w:r>
+          </w:hyperlink>
+        </w:p>
+        <w:p>
+          <w:pPr>
+            <w:pStyle w:val="Contents2"/>
+            <w:tabs>
+              <w:tab w:val="clear" w:pos="8357"/>
+              <w:tab w:val="right" w:pos="8640" w:leader="dot"/>
+            </w:tabs>
+            <w:rPr/>
+          </w:pPr>
+          <w:hyperlink w:anchor="__RefHeading___Toc606_957347344">
+            <w:r>
+              <w:rPr>
+                <w:rStyle w:val="IndexLink"/>
+              </w:rPr>
+              <w:t>GOTO &lt;Valid-Line-Number| .&gt;</w:t>
+              <w:tab/>
+              <w:t>8</w:t>
+            </w:r>
+          </w:hyperlink>
+        </w:p>
+        <w:p>
+          <w:pPr>
+            <w:pStyle w:val="Contents2"/>
+            <w:tabs>
+              <w:tab w:val="clear" w:pos="8357"/>
+              <w:tab w:val="right" w:pos="8640" w:leader="dot"/>
+            </w:tabs>
+            <w:rPr/>
+          </w:pPr>
+          <w:hyperlink w:anchor="__RefHeading___Toc608_957347344">
+            <w:r>
+              <w:rPr>
+                <w:rStyle w:val="IndexLink"/>
+              </w:rPr>
+              <w:t>GOSUB &lt;(Line Number-expression)&gt;[( Parameter 1, …)]</w:t>
+              <w:tab/>
+              <w:t>8</w:t>
+            </w:r>
+          </w:hyperlink>
+        </w:p>
+        <w:p>
+          <w:pPr>
+            <w:pStyle w:val="Contents2"/>
+            <w:tabs>
+              <w:tab w:val="clear" w:pos="8357"/>
+              <w:tab w:val="right" w:pos="8640" w:leader="dot"/>
+            </w:tabs>
+            <w:rPr/>
+          </w:pPr>
+          <w:hyperlink w:anchor="__RefHeading___Toc610_957347344">
+            <w:r>
+              <w:rPr>
+                <w:rStyle w:val="IndexLink"/>
+              </w:rPr>
+              <w:t>GOSUB &lt;Valid-Line-Number&gt;[(Parameters 1, ...)]</w:t>
+              <w:tab/>
+              <w:t>8</w:t>
+            </w:r>
+          </w:hyperlink>
+        </w:p>
+        <w:p>
+          <w:pPr>
+            <w:pStyle w:val="Contents2"/>
+            <w:tabs>
+              <w:tab w:val="clear" w:pos="8357"/>
+              <w:tab w:val="right" w:pos="8640" w:leader="dot"/>
+            </w:tabs>
+            <w:rPr/>
+          </w:pPr>
+          <w:hyperlink w:anchor="__RefHeading___Toc612_957347344">
+            <w:r>
+              <w:rPr>
+                <w:rStyle w:val="IndexLink"/>
+              </w:rPr>
+              <w:t>IF &lt;expression&gt; [THEN] &lt;statement&gt;[:&lt;statement&gt;]</w:t>
+              <w:tab/>
+              <w:t>8</w:t>
+            </w:r>
+          </w:hyperlink>
+        </w:p>
+        <w:p>
+          <w:pPr>
+            <w:pStyle w:val="Contents2"/>
+            <w:tabs>
+              <w:tab w:val="clear" w:pos="8357"/>
+              <w:tab w:val="right" w:pos="8640" w:leader="dot"/>
+            </w:tabs>
+            <w:rPr/>
+          </w:pPr>
+          <w:hyperlink w:anchor="__RefHeading___Toc614_957347344">
+            <w:r>
+              <w:rPr>
+                <w:rStyle w:val="IndexLink"/>
+              </w:rPr>
+              <w:t>INC &lt;Variable-name&gt;</w:t>
+              <w:tab/>
+              <w:t>8</w:t>
+            </w:r>
+          </w:hyperlink>
+        </w:p>
+        <w:p>
+          <w:pPr>
+            <w:pStyle w:val="Contents2"/>
+            <w:tabs>
+              <w:tab w:val="clear" w:pos="8357"/>
+              <w:tab w:val="right" w:pos="8640" w:leader="dot"/>
+            </w:tabs>
+            <w:rPr/>
+          </w:pPr>
+          <w:hyperlink w:anchor="__RefHeading___Toc616_957347344">
+            <w:r>
+              <w:rPr>
+                <w:rStyle w:val="IndexLink"/>
+              </w:rPr>
+              <w:t>INPUT [prompt string ; ] &lt;variable&gt;,[[prompt ;]&lt;variable&gt;,…]</w:t>
+              <w:tab/>
+              <w:t>9</w:t>
+            </w:r>
+          </w:hyperlink>
+        </w:p>
+        <w:p>
+          <w:pPr>
+            <w:pStyle w:val="Contents2"/>
+            <w:tabs>
+              <w:tab w:val="clear" w:pos="8357"/>
+              <w:tab w:val="right" w:pos="8640" w:leader="dot"/>
+            </w:tabs>
+            <w:rPr/>
+          </w:pPr>
+          <w:hyperlink w:anchor="__RefHeading___Toc618_957347344">
+            <w:r>
+              <w:rPr>
+                <w:rStyle w:val="IndexLink"/>
+              </w:rPr>
+              <w:t>[LET] &lt;variable&gt; = &lt;expression&gt;</w:t>
+              <w:tab/>
+              <w:t>9</w:t>
+            </w:r>
+          </w:hyperlink>
+        </w:p>
+        <w:p>
+          <w:pPr>
+            <w:pStyle w:val="Contents2"/>
+            <w:tabs>
+              <w:tab w:val="clear" w:pos="8357"/>
+              <w:tab w:val="right" w:pos="8640" w:leader="dot"/>
+            </w:tabs>
+            <w:rPr/>
+          </w:pPr>
+          <w:hyperlink w:anchor="__RefHeading___Toc620_957347344">
+            <w:r>
+              <w:rPr>
+                <w:rStyle w:val="IndexLink"/>
+              </w:rPr>
+              <w:t>LOAD &lt;"filename"&gt;</w:t>
+              <w:tab/>
+              <w:t>9</w:t>
+            </w:r>
+          </w:hyperlink>
+        </w:p>
+        <w:p>
+          <w:pPr>
+            <w:pStyle w:val="Contents2"/>
+            <w:tabs>
+              <w:tab w:val="clear" w:pos="8357"/>
+              <w:tab w:val="right" w:pos="8640" w:leader="dot"/>
+            </w:tabs>
+            <w:rPr/>
+          </w:pPr>
+          <w:hyperlink w:anchor="__RefHeading___Toc622_957347344">
+            <w:r>
+              <w:rPr>
+                <w:rStyle w:val="IndexLink"/>
+              </w:rPr>
+              <w:t>NEW</w:t>
+              <w:tab/>
+              <w:t>9</w:t>
+            </w:r>
+          </w:hyperlink>
+        </w:p>
+        <w:p>
+          <w:pPr>
+            <w:pStyle w:val="Contents2"/>
+            <w:tabs>
+              <w:tab w:val="clear" w:pos="8357"/>
+              <w:tab w:val="right" w:pos="8640" w:leader="dot"/>
+            </w:tabs>
+            <w:rPr/>
+          </w:pPr>
+          <w:hyperlink w:anchor="__RefHeading___Toc626_957347344">
+            <w:r>
+              <w:rPr>
+                <w:rStyle w:val="IndexLink"/>
+              </w:rPr>
+              <w:t>[PRINT | PR | ?] &lt;values&gt; [;|,]</w:t>
+              <w:tab/>
+              <w:t>9</w:t>
+            </w:r>
+          </w:hyperlink>
+        </w:p>
+        <w:p>
+          <w:pPr>
+            <w:pStyle w:val="Contents2"/>
+            <w:tabs>
+              <w:tab w:val="clear" w:pos="8357"/>
+              <w:tab w:val="right" w:pos="8640" w:leader="dot"/>
+            </w:tabs>
+            <w:rPr/>
+          </w:pPr>
+          <w:hyperlink w:anchor="__RefHeading___Toc628_957347344">
+            <w:r>
+              <w:rPr>
+                <w:rStyle w:val="IndexLink"/>
+              </w:rPr>
+              <w:t>PUTCH &lt;expression&gt;</w:t>
+              <w:tab/>
+              <w:t>9</w:t>
+            </w:r>
+          </w:hyperlink>
+        </w:p>
+        <w:p>
+          <w:pPr>
+            <w:pStyle w:val="Contents2"/>
+            <w:tabs>
+              <w:tab w:val="clear" w:pos="8357"/>
+              <w:tab w:val="right" w:pos="8640" w:leader="dot"/>
+            </w:tabs>
+            <w:rPr/>
+          </w:pPr>
+          <w:hyperlink w:anchor="__RefHeading___Toc630_957347344">
+            <w:r>
+              <w:rPr>
+                <w:rStyle w:val="IndexLink"/>
+              </w:rPr>
+              <w:t>REM [&lt;comments&gt;]</w:t>
+              <w:tab/>
+              <w:t>9</w:t>
+            </w:r>
+          </w:hyperlink>
+        </w:p>
+        <w:p>
+          <w:pPr>
+            <w:pStyle w:val="Contents2"/>
+            <w:tabs>
+              <w:tab w:val="clear" w:pos="8357"/>
+              <w:tab w:val="right" w:pos="8640" w:leader="dot"/>
+            </w:tabs>
+            <w:rPr/>
+          </w:pPr>
+          <w:hyperlink w:anchor="__RefHeading___Toc632_957347344">
+            <w:r>
+              <w:rPr>
+                <w:rStyle w:val="IndexLink"/>
+              </w:rPr>
+              <w:t>[RETURN | RET][(Return Value expression)</w:t>
+              <w:tab/>
+              <w:t>10</w:t>
+            </w:r>
+          </w:hyperlink>
+        </w:p>
+        <w:p>
+          <w:pPr>
+            <w:pStyle w:val="Contents2"/>
+            <w:tabs>
+              <w:tab w:val="clear" w:pos="8357"/>
+              <w:tab w:val="right" w:pos="8640" w:leader="dot"/>
+            </w:tabs>
+            <w:rPr/>
+          </w:pPr>
+          <w:hyperlink w:anchor="__RefHeading___Toc634_957347344">
+            <w:r>
+              <w:rPr>
+                <w:rStyle w:val="IndexLink"/>
+              </w:rPr>
+              <w:t>RUN</w:t>
+              <w:tab/>
+              <w:t>10</w:t>
+            </w:r>
+          </w:hyperlink>
+        </w:p>
+        <w:p>
+          <w:pPr>
+            <w:pStyle w:val="Contents2"/>
+            <w:tabs>
+              <w:tab w:val="clear" w:pos="8357"/>
+              <w:tab w:val="right" w:pos="8640" w:leader="dot"/>
+            </w:tabs>
+            <w:rPr/>
+          </w:pPr>
+          <w:hyperlink w:anchor="__RefHeading___Toc636_957347344">
+            <w:r>
+              <w:rPr>
+                <w:rStyle w:val="IndexLink"/>
+              </w:rPr>
+              <w:t>SAVE &lt;"filename"&gt;</w:t>
+              <w:tab/>
+              <w:t>10</w:t>
+            </w:r>
+          </w:hyperlink>
+        </w:p>
+        <w:p>
+          <w:pPr>
+            <w:pStyle w:val="Contents2"/>
+            <w:tabs>
+              <w:tab w:val="clear" w:pos="8357"/>
+              <w:tab w:val="right" w:pos="8640" w:leader="dot"/>
+            </w:tabs>
+            <w:rPr/>
+          </w:pPr>
+          <w:hyperlink w:anchor="__RefHeading___Toc638_957347344">
+            <w:r>
+              <w:rPr>
+                <w:rStyle w:val="IndexLink"/>
+              </w:rPr>
+              <w:t>Trace &lt;Switch value&gt;</w:t>
+              <w:tab/>
+              <w:t>10</w:t>
+            </w:r>
+          </w:hyperlink>
+        </w:p>
+        <w:p>
+          <w:pPr>
+            <w:pStyle w:val="Contents1"/>
+            <w:rPr/>
+          </w:pPr>
+          <w:hyperlink w:anchor="__RefHeading___Toc640_957347344">
+            <w:r>
+              <w:rPr>
+                <w:rStyle w:val="IndexLink"/>
+              </w:rPr>
+              <w:t>TASKS and TASK MANAGEMENT</w:t>
+              <w:tab/>
+              <w:t>11</w:t>
+            </w:r>
+          </w:hyperlink>
+        </w:p>
+        <w:p>
+          <w:pPr>
+            <w:pStyle w:val="Contents2"/>
+            <w:tabs>
+              <w:tab w:val="clear" w:pos="8357"/>
+              <w:tab w:val="right" w:pos="8640" w:leader="dot"/>
+            </w:tabs>
+            <w:rPr/>
+          </w:pPr>
+          <w:hyperlink w:anchor="__RefHeading___Toc642_957347344">
+            <w:r>
+              <w:rPr>
+                <w:rStyle w:val="IndexLink"/>
+              </w:rPr>
+              <w:t>KILL &lt;Task PID – expression&gt;</w:t>
+              <w:tab/>
+              <w:t>11</w:t>
+            </w:r>
+          </w:hyperlink>
+        </w:p>
+        <w:p>
+          <w:pPr>
+            <w:pStyle w:val="Contents2"/>
+            <w:tabs>
+              <w:tab w:val="clear" w:pos="8357"/>
+              <w:tab w:val="right" w:pos="8640" w:leader="dot"/>
+            </w:tabs>
+            <w:rPr/>
+          </w:pPr>
+          <w:hyperlink w:anchor="__RefHeading___Toc644_957347344">
+            <w:r>
+              <w:rPr>
+                <w:rStyle w:val="IndexLink"/>
+              </w:rPr>
+              <w:t>STAT(&lt;Task PID – expression&gt;)</w:t>
+              <w:tab/>
+              <w:t>11</w:t>
+            </w:r>
+          </w:hyperlink>
+        </w:p>
+        <w:p>
+          <w:pPr>
+            <w:pStyle w:val="Contents2"/>
+            <w:tabs>
+              <w:tab w:val="clear" w:pos="8357"/>
+              <w:tab w:val="right" w:pos="8640" w:leader="dot"/>
+            </w:tabs>
+            <w:rPr/>
+          </w:pPr>
+          <w:hyperlink w:anchor="__RefHeading___Toc646_957347344">
+            <w:r>
+              <w:rPr>
+                <w:rStyle w:val="IndexLink"/>
+              </w:rPr>
+              <w:t>SLICE &lt;Time-Slice-Count Expression&gt;</w:t>
+              <w:tab/>
+              <w:t>11</w:t>
+            </w:r>
+          </w:hyperlink>
+        </w:p>
+        <w:p>
+          <w:pPr>
+            <w:pStyle w:val="Contents2"/>
+            <w:tabs>
+              <w:tab w:val="clear" w:pos="8357"/>
+              <w:tab w:val="right" w:pos="8640" w:leader="dot"/>
+            </w:tabs>
+            <w:rPr/>
+          </w:pPr>
+          <w:hyperlink w:anchor="__RefHeading___Toc648_957347344">
+            <w:r>
+              <w:rPr>
+                <w:rStyle w:val="IndexLink"/>
+              </w:rPr>
+              <w:t>TASK(&lt;(Line Number expression)&gt;[,Parameter-expression]...)</w:t>
+              <w:tab/>
+              <w:t>11</w:t>
+            </w:r>
+          </w:hyperlink>
+        </w:p>
+        <w:p>
+          <w:pPr>
+            <w:pStyle w:val="Contents2"/>
+            <w:tabs>
+              <w:tab w:val="clear" w:pos="8357"/>
+              <w:tab w:val="right" w:pos="8640" w:leader="dot"/>
+            </w:tabs>
+            <w:rPr/>
+          </w:pPr>
+          <w:hyperlink w:anchor="__RefHeading___Toc650_957347344">
+            <w:r>
+              <w:rPr>
+                <w:rStyle w:val="IndexLink"/>
+              </w:rPr>
+              <w:t>TASK(&lt;Line-Number&gt;[,Parameter-Expression,…])</w:t>
+              <w:tab/>
+              <w:t>11</w:t>
+            </w:r>
+          </w:hyperlink>
+        </w:p>
+        <w:p>
+          <w:pPr>
+            <w:pStyle w:val="Contents2"/>
+            <w:tabs>
+              <w:tab w:val="clear" w:pos="8357"/>
+              <w:tab w:val="right" w:pos="8640" w:leader="dot"/>
+            </w:tabs>
+            <w:rPr/>
+          </w:pPr>
+          <w:hyperlink w:anchor="__RefHeading___Toc652_957347344">
+            <w:r>
+              <w:rPr>
+                <w:rStyle w:val="IndexLink"/>
+              </w:rPr>
+              <w:t>TASKE[(&lt;Exit value-Expression&gt;)]</w:t>
+              <w:tab/>
+              <w:t>11</w:t>
+            </w:r>
+          </w:hyperlink>
+        </w:p>
+        <w:p>
+          <w:pPr>
+            <w:pStyle w:val="Contents2"/>
+            <w:tabs>
+              <w:tab w:val="clear" w:pos="8357"/>
+              <w:tab w:val="right" w:pos="8640" w:leader="dot"/>
+            </w:tabs>
+            <w:rPr/>
+          </w:pPr>
+          <w:hyperlink w:anchor="__RefHeading___Toc654_957347344">
+            <w:r>
+              <w:rPr>
+                <w:rStyle w:val="IndexLink"/>
+              </w:rPr>
+              <w:t>TASKN</w:t>
+              <w:tab/>
+              <w:t>11</w:t>
+            </w:r>
+          </w:hyperlink>
+        </w:p>
+        <w:p>
+          <w:pPr>
+            <w:pStyle w:val="Contents2"/>
+            <w:tabs>
+              <w:tab w:val="clear" w:pos="8357"/>
+              <w:tab w:val="right" w:pos="8640" w:leader="dot"/>
+            </w:tabs>
+            <w:rPr/>
+          </w:pPr>
+          <w:hyperlink w:anchor="__RefHeading___Toc656_957347344">
+            <w:r>
+              <w:rPr>
+                <w:rStyle w:val="IndexLink"/>
+              </w:rPr>
+              <w:t>TASKW(&lt;Task PID Expression&gt;[,&lt;Task PID Expression&gt;]...</w:t>
+              <w:tab/>
+              <w:t>11</w:t>
+            </w:r>
+          </w:hyperlink>
+        </w:p>
+        <w:p>
+          <w:pPr>
+            <w:pStyle w:val="Contents1"/>
+            <w:rPr/>
+          </w:pPr>
+          <w:hyperlink w:anchor="__RefHeading___Toc658_957347344">
+            <w:r>
+              <w:rPr>
+                <w:rStyle w:val="IndexLink"/>
+              </w:rPr>
+              <w:t>Task Specific variables</w:t>
+              <w:tab/>
+              <w:t>12</w:t>
+            </w:r>
+          </w:hyperlink>
+        </w:p>
+        <w:p>
+          <w:pPr>
+            <w:pStyle w:val="Contents9"/>
+            <w:tabs>
+              <w:tab w:val="clear" w:pos="6376"/>
+              <w:tab w:val="right" w:pos="8640" w:leader="dot"/>
+            </w:tabs>
+            <w:rPr/>
+          </w:pPr>
+          <w:hyperlink w:anchor="__RefHeading___Toc660_957347344">
+            <w:r>
+              <w:rPr>
+                <w:rStyle w:val="IndexLink"/>
+              </w:rPr>
+              <w:t xml:space="preserve">​ </w:t>
+            </w:r>
+            <w:r>
+              <w:rPr>
+                <w:rStyle w:val="IndexLink"/>
+              </w:rPr>
+              <w:t>PID</w:t>
+              <w:tab/>
+              <w:t>12</w:t>
+            </w:r>
+          </w:hyperlink>
+        </w:p>
+        <w:p>
+          <w:pPr>
+            <w:pStyle w:val="Contents9"/>
+            <w:tabs>
+              <w:tab w:val="clear" w:pos="6376"/>
+              <w:tab w:val="right" w:pos="8640" w:leader="dot"/>
+            </w:tabs>
+            <w:rPr/>
+          </w:pPr>
+          <w:hyperlink w:anchor="__RefHeading___Toc662_957347344">
+            <w:r>
+              <w:rPr>
+                <w:rStyle w:val="IndexLink"/>
+              </w:rPr>
+              <w:t xml:space="preserve">​ </w:t>
+            </w:r>
+            <w:r>
+              <w:rPr>
+                <w:rStyle w:val="IndexLink"/>
+              </w:rPr>
+              <w:t>#[Parameter index-expression]</w:t>
+              <w:tab/>
+              <w:t>12</w:t>
+            </w:r>
+          </w:hyperlink>
+        </w:p>
+        <w:p>
+          <w:pPr>
+            <w:pStyle w:val="Contents1"/>
+            <w:rPr/>
+          </w:pPr>
+          <w:hyperlink w:anchor="__RefHeading___Toc664_957347344">
+            <w:r>
+              <w:rPr>
+                <w:rStyle w:val="IndexLink"/>
+              </w:rPr>
+              <w:t>Inter-process communication</w:t>
+              <w:tab/>
+              <w:t>13</w:t>
+            </w:r>
+          </w:hyperlink>
+        </w:p>
+        <w:p>
+          <w:pPr>
+            <w:pStyle w:val="Contents2"/>
+            <w:tabs>
+              <w:tab w:val="clear" w:pos="8357"/>
+              <w:tab w:val="right" w:pos="8640" w:leader="dot"/>
+            </w:tabs>
+            <w:rPr/>
+          </w:pPr>
+          <w:hyperlink w:anchor="__RefHeading___Toc666_957347344">
+            <w:r>
+              <w:rPr>
+                <w:rStyle w:val="IndexLink"/>
+              </w:rPr>
+              <w:t>ipcs(&lt;message-expression&gt;,&lt;task PID-expression&gt;)</w:t>
+              <w:tab/>
+              <w:t>13</w:t>
+            </w:r>
+          </w:hyperlink>
+        </w:p>
+        <w:p>
+          <w:pPr>
+            <w:pStyle w:val="Contents2"/>
+            <w:tabs>
+              <w:tab w:val="clear" w:pos="8357"/>
+              <w:tab w:val="right" w:pos="8640" w:leader="dot"/>
+            </w:tabs>
+            <w:rPr/>
+          </w:pPr>
+          <w:hyperlink w:anchor="__RefHeading___Toc668_957347344">
+            <w:r>
+              <w:rPr>
+                <w:rStyle w:val="IndexLink"/>
+              </w:rPr>
+              <w:t xml:space="preserve"> </w:t>
+            </w:r>
+            <w:r>
+              <w:rPr>
+                <w:rStyle w:val="IndexLink"/>
+              </w:rPr>
+              <w:t>ipcr(&lt;variable name&gt;)</w:t>
+              <w:tab/>
+              <w:t>13</w:t>
+            </w:r>
+          </w:hyperlink>
+        </w:p>
+        <w:p>
+          <w:pPr>
+            <w:pStyle w:val="Contents2"/>
+            <w:tabs>
+              <w:tab w:val="clear" w:pos="8357"/>
+              <w:tab w:val="right" w:pos="8640" w:leader="dot"/>
+            </w:tabs>
+            <w:rPr/>
+          </w:pPr>
+          <w:hyperlink w:anchor="__RefHeading___Toc670_957347344">
+            <w:r>
+              <w:rPr>
+                <w:rStyle w:val="IndexLink"/>
+              </w:rPr>
+              <w:t xml:space="preserve"> </w:t>
+            </w:r>
+            <w:r>
+              <w:rPr>
+                <w:rStyle w:val="IndexLink"/>
+              </w:rPr>
+              <w:t>Ipcc()</w:t>
+              <w:tab/>
+              <w:t>13</w:t>
+            </w:r>
+          </w:hyperlink>
+        </w:p>
+        <w:p>
+          <w:pPr>
+            <w:pStyle w:val="Contents1"/>
+            <w:rPr/>
+          </w:pPr>
+          <w:hyperlink w:anchor="__RefHeading___Toc672_957347344">
+            <w:r>
+              <w:rPr>
+                <w:rStyle w:val="IndexLink"/>
+              </w:rPr>
+              <w:t>IRQ and IRQ MANAGEMENT</w:t>
+              <w:tab/>
+              <w:t>14</w:t>
+            </w:r>
+          </w:hyperlink>
+        </w:p>
+        <w:p>
+          <w:pPr>
+            <w:pStyle w:val="Contents2"/>
+            <w:tabs>
+              <w:tab w:val="clear" w:pos="8357"/>
+              <w:tab w:val="right" w:pos="8640" w:leader="dot"/>
+            </w:tabs>
+            <w:rPr/>
+          </w:pPr>
+          <w:hyperlink w:anchor="__RefHeading___Toc674_957347344">
+            <w:r>
+              <w:rPr>
+                <w:rStyle w:val="IndexLink"/>
+              </w:rPr>
+              <w:t>IRQ &lt;line number -expression&gt;</w:t>
+              <w:tab/>
+              <w:t>14</w:t>
+            </w:r>
+          </w:hyperlink>
+        </w:p>
+        <w:p>
+          <w:pPr>
+            <w:pStyle w:val="Contents2"/>
+            <w:tabs>
+              <w:tab w:val="clear" w:pos="8357"/>
+              <w:tab w:val="right" w:pos="8640" w:leader="dot"/>
+            </w:tabs>
+            <w:rPr/>
+          </w:pPr>
+          <w:hyperlink w:anchor="__RefHeading___Toc676_957347344">
+            <w:r>
+              <w:rPr>
+                <w:rStyle w:val="IndexLink"/>
+              </w:rPr>
+              <w:t>[IRETURN | IRET]</w:t>
+              <w:tab/>
+              <w:t>14</w:t>
+            </w:r>
+          </w:hyperlink>
+        </w:p>
+        <w:p>
+          <w:pPr>
+            <w:pStyle w:val="Contents1"/>
+            <w:rPr/>
+          </w:pPr>
+          <w:hyperlink w:anchor="__RefHeading___Toc678_957347344">
+            <w:r>
+              <w:rPr>
+                <w:rStyle w:val="IndexLink"/>
+              </w:rPr>
+              <w:t>Task Implementation Description.</w:t>
+              <w:tab/>
+              <w:t>15</w:t>
+            </w:r>
+          </w:hyperlink>
+        </w:p>
+        <w:p>
+          <w:pPr>
+            <w:pStyle w:val="Contents9"/>
+            <w:tabs>
+              <w:tab w:val="clear" w:pos="6376"/>
+              <w:tab w:val="right" w:pos="8640" w:leader="dot"/>
+            </w:tabs>
+            <w:rPr/>
+          </w:pPr>
+          <w:hyperlink w:anchor="__RefHeading___Toc680_957347344">
+            <w:r>
+              <w:rPr>
+                <w:rStyle w:val="IndexLink"/>
+              </w:rPr>
+              <w:t xml:space="preserve">​ </w:t>
+            </w:r>
+            <w:r>
+              <w:rPr>
+                <w:rStyle w:val="IndexLink"/>
+              </w:rPr>
+              <w:t>Task Control Block Definition</w:t>
+              <w:tab/>
+              <w:t>15</w:t>
+            </w:r>
+          </w:hyperlink>
+        </w:p>
+        <w:p>
+          <w:pPr>
+            <w:pStyle w:val="Contents9"/>
+            <w:tabs>
+              <w:tab w:val="clear" w:pos="6376"/>
+              <w:tab w:val="right" w:pos="8640" w:leader="dot"/>
+            </w:tabs>
+            <w:rPr/>
+          </w:pPr>
+          <w:hyperlink w:anchor="__RefHeading___Toc682_957347344">
+            <w:r>
+              <w:rPr>
+                <w:rStyle w:val="IndexLink"/>
+              </w:rPr>
+              <w:t xml:space="preserve">​ </w:t>
+            </w:r>
+            <w:r>
+              <w:rPr>
+                <w:rStyle w:val="IndexLink"/>
+              </w:rPr>
+              <w:t>Context Control Block Definition</w:t>
+              <w:tab/>
+              <w:t>15</w:t>
+            </w:r>
+          </w:hyperlink>
+        </w:p>
+        <w:p>
+          <w:pPr>
+            <w:pStyle w:val="Contents1"/>
+            <w:rPr/>
+          </w:pPr>
+          <w:hyperlink w:anchor="__RefHeading___Toc684_957347344">
+            <w:r>
+              <w:rPr>
+                <w:rStyle w:val="IndexLink"/>
+              </w:rPr>
+              <w:t>Error Codes</w:t>
+              <w:tab/>
+              <w:t>16</w:t>
+            </w:r>
+          </w:hyperlink>
+        </w:p>
+        <w:p>
+          <w:pPr>
+            <w:pStyle w:val="Contents1"/>
+            <w:rPr/>
+          </w:pPr>
+          <w:hyperlink w:anchor="__RefHeading___Toc686_957347344">
+            <w:r>
+              <w:rPr>
+                <w:rStyle w:val="IndexLink"/>
+              </w:rPr>
+              <w:t>Improving Speed</w:t>
+              <w:tab/>
+              <w:t>17</w:t>
+            </w:r>
+          </w:hyperlink>
+        </w:p>
+        <w:p>
+          <w:pPr>
+            <w:pStyle w:val="Contents1"/>
+            <w:rPr/>
+          </w:pPr>
+          <w:hyperlink w:anchor="__RefHeading___Toc688_957347344">
+            <w:r>
+              <w:rPr>
+                <w:rStyle w:val="IndexLink"/>
+              </w:rPr>
+              <w:t>Example programs</w:t>
+              <w:tab/>
+              <w:t>18</w:t>
+            </w:r>
+          </w:hyperlink>
+        </w:p>
+        <w:p>
+          <w:pPr>
+            <w:pStyle w:val="Contents2"/>
+            <w:tabs>
+              <w:tab w:val="clear" w:pos="8357"/>
+              <w:tab w:val="right" w:pos="8640" w:leader="dot"/>
+            </w:tabs>
+            <w:rPr/>
+          </w:pPr>
+          <w:hyperlink w:anchor="__RefHeading___Toc690_957347344">
+            <w:r>
+              <w:rPr>
+                <w:rStyle w:val="IndexLink"/>
+              </w:rPr>
+              <w:t>Example Task program</w:t>
+              <w:tab/>
+              <w:t>18</w:t>
+            </w:r>
+          </w:hyperlink>
+        </w:p>
+        <w:p>
+          <w:pPr>
+            <w:pStyle w:val="Contents2"/>
+            <w:tabs>
+              <w:tab w:val="clear" w:pos="8357"/>
+              <w:tab w:val="right" w:pos="8640" w:leader="dot"/>
+            </w:tabs>
+            <w:rPr/>
+          </w:pPr>
+          <w:hyperlink w:anchor="__RefHeading___Toc692_957347344">
+            <w:r>
+              <w:rPr>
+                <w:rStyle w:val="IndexLink"/>
+              </w:rPr>
+              <w:t>Sample IPC program</w:t>
+              <w:tab/>
+              <w:t>18</w:t>
+            </w:r>
+          </w:hyperlink>
+          <w:r>
+            <w:rPr>
+              <w:rStyle w:val="IndexLink"/>
+            </w:rPr>
+            <w:fldChar w:fldCharType="end"/>
+          </w:r>
+        </w:p>
+      </w:sdtContent>
+    </w:sdt>
+    <w:p>
+      <w:pPr>
+        <w:pStyle w:val="Normal"/>
+        <w:rPr/>
+      </w:pPr>
+      <w:r>
+        <w:rPr/>
+      </w:r>
       <w:r>
         <w:br w:type="page"/>
       </w:r>
@@ -331,6 +1612,8 @@
         <w:pStyle w:val="Heading1"/>
         <w:rPr/>
       </w:pPr>
+      <w:bookmarkStart w:id="0" w:name="__RefHeading___Toc570_957347344"/>
+      <w:bookmarkEnd w:id="0"/>
       <w:r>
         <w:rPr/>
         <w:t>Numbers and Variables</w:t>
@@ -745,15 +2028,7 @@
       </w:pPr>
       <w:r>
         <w:rPr/>
-        <w:t xml:space="preserve">Using @ to access memory locations as integer </w:t>
-      </w:r>
-      <w:r>
-        <w:rPr/>
-        <w:t xml:space="preserve">or byte </w:t>
-      </w:r>
-      <w:r>
-        <w:rPr/>
-        <w:t xml:space="preserve">values.  </w:t>
+        <w:t xml:space="preserve">Using @ to access memory locations as integer or byte values.  </w:t>
       </w:r>
     </w:p>
     <w:p>
@@ -827,15 +2102,7 @@
       </w:pPr>
       <w:r>
         <w:rPr/>
-        <w:t xml:space="preserve">The </w:t>
-      </w:r>
-      <w:r>
-        <w:rPr/>
-        <w:t>dollar</w:t>
-      </w:r>
-      <w:r>
-        <w:rPr/>
-        <w:t xml:space="preserve"> sign may also be used when referencing  variable such as a$[10]. This return the 10</w:t>
+        <w:t>The dollar sign may also be used when referencing  variable such as a$[10]. This return the 10</w:t>
       </w:r>
       <w:r>
         <w:rPr>
@@ -856,6 +2123,8 @@
         <w:pStyle w:val="Heading1"/>
         <w:rPr/>
       </w:pPr>
+      <w:bookmarkStart w:id="1" w:name="__RefHeading___Toc572_957347344"/>
+      <w:bookmarkEnd w:id="1"/>
       <w:r>
         <w:rPr/>
         <w:t>Multi Statement lines</w:t>
@@ -1004,6 +2273,8 @@
         <w:pStyle w:val="Heading2"/>
         <w:rPr/>
       </w:pPr>
+      <w:bookmarkStart w:id="2" w:name="__RefHeading___Toc574_957347344"/>
+      <w:bookmarkEnd w:id="2"/>
       <w:r>
         <w:rPr/>
         <w:t>Pseudo Compilation</w:t>
@@ -1074,6 +2345,8 @@
         <w:pStyle w:val="Heading1"/>
         <w:rPr/>
       </w:pPr>
+      <w:bookmarkStart w:id="3" w:name="__RefHeading___Toc576_957347344"/>
+      <w:bookmarkEnd w:id="3"/>
       <w:r>
         <w:rPr/>
         <w:t>Expressions/Functions</w:t>
@@ -1084,6 +2357,8 @@
         <w:pStyle w:val="Heading2"/>
         <w:rPr/>
       </w:pPr>
+      <w:bookmarkStart w:id="4" w:name="__RefHeading___Toc578_957347344"/>
+      <w:bookmarkEnd w:id="4"/>
       <w:r>
         <w:rPr/>
         <w:t>ABS(&lt;number&gt;)</w:t>
@@ -1106,6 +2381,28 @@
       </w:pPr>
       <w:r>
         <w:rPr/>
+        <w:t>ADDR(VARIABLE)</w:t>
+      </w:r>
+    </w:p>
+    <w:p>
+      <w:pPr>
+        <w:pStyle w:val="Normal"/>
+        <w:rPr/>
+      </w:pPr>
+      <w:r>
+        <w:rPr/>
+        <w:t>Returns the address of the specified variable</w:t>
+      </w:r>
+    </w:p>
+    <w:p>
+      <w:pPr>
+        <w:pStyle w:val="Heading2"/>
+        <w:rPr/>
+      </w:pPr>
+      <w:bookmarkStart w:id="5" w:name="__RefHeading___Toc580_957347344"/>
+      <w:bookmarkEnd w:id="5"/>
+      <w:r>
+        <w:rPr/>
         <w:t>FREE()</w:t>
       </w:r>
     </w:p>
@@ -1124,6 +2421,8 @@
         <w:pStyle w:val="Heading2"/>
         <w:rPr/>
       </w:pPr>
+      <w:bookmarkStart w:id="6" w:name="__RefHeading___Toc582_957347344"/>
+      <w:bookmarkEnd w:id="6"/>
       <w:r>
         <w:rPr/>
         <w:t>CALL(&lt;Address expression&gt;,&lt;Value Expression&gt;)</w:t>
@@ -1154,6 +2453,8 @@
         <w:pStyle w:val="Heading2"/>
         <w:rPr/>
       </w:pPr>
+      <w:bookmarkStart w:id="7" w:name="__RefHeading___Toc584_957347344"/>
+      <w:bookmarkEnd w:id="7"/>
       <w:r>
         <w:rPr/>
         <w:t>GETCH()</w:t>
@@ -1174,6 +2475,8 @@
         <w:pStyle w:val="Heading2"/>
         <w:rPr/>
       </w:pPr>
+      <w:bookmarkStart w:id="8" w:name="__RefHeading___Toc586_957347344"/>
+      <w:bookmarkEnd w:id="8"/>
       <w:r>
         <w:rPr/>
         <w:t>RND(&lt;upper limit&gt;)</w:t>
@@ -1194,6 +2497,8 @@
         <w:pStyle w:val="Heading2"/>
         <w:rPr/>
       </w:pPr>
+      <w:bookmarkStart w:id="9" w:name="__RefHeading___Toc588_957347344"/>
+      <w:bookmarkEnd w:id="9"/>
       <w:r>
         <w:rPr/>
         <w:t>PEEK(&lt;address expression&gt;)</w:t>
@@ -1211,9 +2516,117 @@
     </w:p>
     <w:p>
       <w:pPr>
+        <w:pStyle w:val="Normal"/>
+        <w:rPr/>
+      </w:pPr>
+      <w:r>
+        <w:rPr/>
+        <w:t>ALSO SEE:</w:t>
+      </w:r>
+    </w:p>
+    <w:p>
+      <w:pPr>
+        <w:pStyle w:val="Normal"/>
+        <w:rPr/>
+      </w:pPr>
+      <w:r>
+        <w:rPr/>
+        <w:t xml:space="preserve"> </w:t>
+      </w:r>
+      <w:r>
+        <w:rPr/>
+        <w:t>Variable = @[$]</w:t>
+      </w:r>
+      <w:r>
+        <w:rPr>
+          <w:b/>
+          <w:bCs/>
+        </w:rPr>
+        <w:t>[</w:t>
+      </w:r>
+      <w:r>
+        <w:rPr/>
+        <w:t>index value</w:t>
+      </w:r>
+      <w:r>
+        <w:rPr>
+          <w:b/>
+          <w:bCs/>
+        </w:rPr>
+        <w:t>]</w:t>
+      </w:r>
+    </w:p>
+    <w:p>
+      <w:pPr>
+        <w:pStyle w:val="Heading2"/>
+        <w:rPr/>
+      </w:pPr>
+      <w:bookmarkStart w:id="10" w:name="__RefHeading___Toc695_957347344"/>
+      <w:bookmarkEnd w:id="10"/>
+      <w:r>
+        <w:rPr/>
+        <w:t>POKE(&lt;address-expression&gt;, &lt;byte Value expression&gt;)</w:t>
+      </w:r>
+    </w:p>
+    <w:p>
+      <w:pPr>
+        <w:pStyle w:val="Normal"/>
+        <w:rPr/>
+      </w:pPr>
+      <w:r>
+        <w:rPr/>
+        <w:t>Sets the memory address to the specified byte value</w:t>
+      </w:r>
+    </w:p>
+    <w:p>
+      <w:pPr>
+        <w:pStyle w:val="Normal"/>
+        <w:rPr/>
+      </w:pPr>
+      <w:r>
+        <w:rPr/>
+        <w:t>ALSO SEE:</w:t>
+      </w:r>
+    </w:p>
+    <w:p>
+      <w:pPr>
+        <w:pStyle w:val="Normal"/>
+        <w:rPr/>
+      </w:pPr>
+      <w:r>
+        <w:rPr/>
+        <w:t>@[$]</w:t>
+      </w:r>
+      <w:r>
+        <w:rPr>
+          <w:b/>
+          <w:bCs/>
+        </w:rPr>
+        <w:t>[</w:t>
+      </w:r>
+      <w:r>
+        <w:rPr/>
+        <w:t>index value</w:t>
+      </w:r>
+      <w:r>
+        <w:rPr>
+          <w:b/>
+          <w:bCs/>
+        </w:rPr>
+        <w:t xml:space="preserve">] </w:t>
+      </w:r>
+      <w:r>
+        <w:rPr/>
+        <w:t>= value</w:t>
+      </w:r>
+    </w:p>
+    <w:p>
+      <w:pPr>
         <w:pStyle w:val="Heading1"/>
         <w:rPr/>
       </w:pPr>
+      <w:bookmarkStart w:id="11" w:name="__RefHeading___Toc590_957347344"/>
+      <w:bookmarkEnd w:id="11"/>
       <w:r>
         <w:rPr/>
         <w:t>Commands</w:t>
@@ -1224,6 +2637,8 @@
         <w:pStyle w:val="Heading2"/>
         <w:rPr/>
       </w:pPr>
+      <w:bookmarkStart w:id="12" w:name="__RefHeading___Toc592_957347344"/>
+      <w:bookmarkEnd w:id="12"/>
       <w:r>
         <w:rPr/>
         <w:t>CLS</w:t>
@@ -1241,20 +2656,166 @@
     </w:p>
     <w:p>
       <w:pPr>
-        <w:pStyle w:val="Normal"/>
-        <w:rPr/>
-      </w:pPr>
-      <w:r>
-        <w:rPr/>
-      </w:r>
-    </w:p>
-    <w:p>
-      <w:pPr>
         <w:pStyle w:val="Heading2"/>
         <w:rPr/>
       </w:pPr>
       <w:r>
         <w:rPr/>
+        <w:t>COPYMEM(Length,Destination,Source)</w:t>
+      </w:r>
+    </w:p>
+    <w:p>
+      <w:pPr>
+        <w:pStyle w:val="Normal"/>
+        <w:rPr>
+          <w:rFonts w:ascii="Cambria" w:hAnsi="Cambria" w:eastAsia="ＭＳ 明朝" w:cs="" w:asciiTheme="minorHAnsi" w:cstheme="minorBidi" w:eastAsiaTheme="minorEastAsia" w:hAnsiTheme="minorHAnsi"/>
+          <w:color w:val="auto"/>
+          <w:kern w:val="0"/>
+          <w:sz w:val="24"/>
+          <w:szCs w:val="24"/>
+          <w:lang w:val="en-US" w:eastAsia="en-US" w:bidi="ar-SA"/>
+        </w:rPr>
+      </w:pPr>
+      <w:r>
+        <w:rPr>
+          <w:rFonts w:eastAsia="ＭＳ 明朝" w:cs="" w:cstheme="minorBidi" w:eastAsiaTheme="minorEastAsia"/>
+          <w:color w:val="auto"/>
+          <w:kern w:val="0"/>
+          <w:sz w:val="24"/>
+          <w:szCs w:val="24"/>
+          <w:lang w:val="en-US" w:eastAsia="en-US" w:bidi="ar-SA"/>
+        </w:rPr>
+        <w:t>Copy a block of memory from one location to another.</w:t>
+      </w:r>
+    </w:p>
+    <w:p>
+      <w:pPr>
+        <w:pStyle w:val="Normal"/>
+        <w:rPr>
+          <w:rFonts w:ascii="Cambria" w:hAnsi="Cambria" w:eastAsia="ＭＳ 明朝" w:cs="" w:asciiTheme="minorHAnsi" w:cstheme="minorBidi" w:eastAsiaTheme="minorEastAsia" w:hAnsiTheme="minorHAnsi"/>
+          <w:color w:val="auto"/>
+          <w:kern w:val="0"/>
+          <w:sz w:val="24"/>
+          <w:szCs w:val="24"/>
+          <w:lang w:val="en-US" w:eastAsia="en-US" w:bidi="ar-SA"/>
+        </w:rPr>
+      </w:pPr>
+      <w:r>
+        <w:rPr>
+          <w:rFonts w:eastAsia="ＭＳ 明朝" w:cs="" w:cstheme="minorBidi" w:eastAsiaTheme="minorEastAsia"/>
+          <w:color w:val="auto"/>
+          <w:kern w:val="0"/>
+          <w:sz w:val="24"/>
+          <w:szCs w:val="24"/>
+          <w:lang w:val="en-US" w:eastAsia="en-US" w:bidi="ar-SA"/>
+        </w:rPr>
+        <w:t>Source must be before destination or results are undefined</w:t>
+      </w:r>
+    </w:p>
+    <w:p>
+      <w:pPr>
+        <w:pStyle w:val="Normal"/>
+        <w:rPr>
+          <w:rFonts w:ascii="Cambria" w:hAnsi="Cambria" w:eastAsia="ＭＳ 明朝" w:cs="" w:asciiTheme="minorHAnsi" w:cstheme="minorBidi" w:eastAsiaTheme="minorEastAsia" w:hAnsiTheme="minorHAnsi"/>
+          <w:color w:val="auto"/>
+          <w:kern w:val="0"/>
+          <w:sz w:val="24"/>
+          <w:szCs w:val="24"/>
+          <w:lang w:val="en-US" w:eastAsia="en-US" w:bidi="ar-SA"/>
+        </w:rPr>
+      </w:pPr>
+      <w:r>
+        <w:rPr>
+          <w:rFonts w:eastAsia="ＭＳ 明朝" w:cs="" w:cstheme="minorBidi" w:eastAsiaTheme="minorEastAsia"/>
+          <w:color w:val="auto"/>
+          <w:kern w:val="0"/>
+          <w:sz w:val="24"/>
+          <w:szCs w:val="24"/>
+          <w:lang w:val="en-US" w:eastAsia="en-US" w:bidi="ar-SA"/>
+        </w:rPr>
+        <w:t>Source :  any valid expression – used as a pointer</w:t>
+      </w:r>
+    </w:p>
+    <w:p>
+      <w:pPr>
+        <w:pStyle w:val="Normal"/>
+        <w:rPr>
+          <w:rFonts w:ascii="Cambria" w:hAnsi="Cambria" w:eastAsia="ＭＳ 明朝" w:cs="" w:asciiTheme="minorHAnsi" w:cstheme="minorBidi" w:eastAsiaTheme="minorEastAsia" w:hAnsiTheme="minorHAnsi"/>
+          <w:color w:val="auto"/>
+          <w:kern w:val="0"/>
+          <w:sz w:val="24"/>
+          <w:szCs w:val="24"/>
+          <w:lang w:val="en-US" w:eastAsia="en-US" w:bidi="ar-SA"/>
+        </w:rPr>
+      </w:pPr>
+      <w:r>
+        <w:rPr>
+          <w:rFonts w:eastAsia="ＭＳ 明朝" w:cs="" w:cstheme="minorBidi" w:eastAsiaTheme="minorEastAsia"/>
+          <w:color w:val="auto"/>
+          <w:kern w:val="0"/>
+          <w:sz w:val="24"/>
+          <w:szCs w:val="24"/>
+          <w:lang w:val="en-US" w:eastAsia="en-US" w:bidi="ar-SA"/>
+        </w:rPr>
+        <w:t>Destination any valid expression – used as a pointer</w:t>
+      </w:r>
+    </w:p>
+    <w:p>
+      <w:pPr>
+        <w:pStyle w:val="Normal"/>
+        <w:rPr>
+          <w:rFonts w:ascii="Cambria" w:hAnsi="Cambria" w:eastAsia="ＭＳ 明朝" w:cs="" w:asciiTheme="minorHAnsi" w:cstheme="minorBidi" w:eastAsiaTheme="minorEastAsia" w:hAnsiTheme="minorHAnsi"/>
+          <w:color w:val="auto"/>
+          <w:kern w:val="0"/>
+          <w:sz w:val="24"/>
+          <w:szCs w:val="24"/>
+          <w:lang w:val="en-US" w:eastAsia="en-US" w:bidi="ar-SA"/>
+        </w:rPr>
+      </w:pPr>
+      <w:r>
+        <w:rPr>
+          <w:rFonts w:eastAsia="ＭＳ 明朝" w:cs="" w:cstheme="minorBidi" w:eastAsiaTheme="minorEastAsia"/>
+          <w:color w:val="auto"/>
+          <w:kern w:val="0"/>
+          <w:sz w:val="24"/>
+          <w:szCs w:val="24"/>
+          <w:lang w:val="en-US" w:eastAsia="en-US" w:bidi="ar-SA"/>
+        </w:rPr>
+        <w:t>Length any valid expression – used as unsigned length</w:t>
+      </w:r>
+    </w:p>
+    <w:p>
+      <w:pPr>
+        <w:pStyle w:val="Normal"/>
+        <w:rPr>
+          <w:rFonts w:ascii="Cambria" w:hAnsi="Cambria" w:eastAsia="ＭＳ 明朝" w:cs="" w:asciiTheme="minorHAnsi" w:cstheme="minorBidi" w:eastAsiaTheme="minorEastAsia" w:hAnsiTheme="minorHAnsi"/>
+          <w:color w:val="auto"/>
+          <w:kern w:val="0"/>
+          <w:sz w:val="24"/>
+          <w:szCs w:val="24"/>
+          <w:lang w:val="en-US" w:eastAsia="en-US" w:bidi="ar-SA"/>
+        </w:rPr>
+      </w:pPr>
+      <w:r>
+        <w:rPr>
+          <w:rFonts w:eastAsia="ＭＳ 明朝" w:cs="" w:cstheme="minorBidi" w:eastAsiaTheme="minorEastAsia"/>
+          <w:color w:val="auto"/>
+          <w:kern w:val="0"/>
+          <w:sz w:val="24"/>
+          <w:szCs w:val="24"/>
+          <w:lang w:val="en-US" w:eastAsia="en-US" w:bidi="ar-SA"/>
+        </w:rPr>
+      </w:r>
+    </w:p>
+    <w:p>
+      <w:pPr>
+        <w:pStyle w:val="Heading2"/>
+        <w:rPr/>
+      </w:pPr>
+      <w:bookmarkStart w:id="13" w:name="__RefHeading___Toc594_957347344"/>
+      <w:bookmarkEnd w:id="13"/>
+      <w:r>
+        <w:rPr/>
         <w:t>DEC &lt;Variable-Name&gt;</w:t>
       </w:r>
     </w:p>
@@ -1273,6 +2834,8 @@
         <w:pStyle w:val="Heading2"/>
         <w:rPr/>
       </w:pPr>
+      <w:bookmarkStart w:id="14" w:name="__RefHeading___Toc596_957347344"/>
+      <w:bookmarkEnd w:id="14"/>
       <w:r>
         <w:rPr/>
         <w:t>DIR</w:t>
@@ -1293,6 +2856,8 @@
         <w:pStyle w:val="Heading2"/>
         <w:rPr/>
       </w:pPr>
+      <w:bookmarkStart w:id="15" w:name="__RefHeading___Toc598_957347344"/>
+      <w:bookmarkEnd w:id="15"/>
       <w:r>
         <w:rPr/>
         <w:t>END</w:t>
@@ -1313,6 +2878,8 @@
         <w:pStyle w:val="Heading2"/>
         <w:rPr/>
       </w:pPr>
+      <w:bookmarkStart w:id="16" w:name="__RefHeading___Toc600_957347344"/>
+      <w:bookmarkEnd w:id="16"/>
       <w:r>
         <w:rPr/>
         <w:t>ERASE &lt;File Name&gt;</w:t>
@@ -1333,6 +2900,8 @@
         <w:pStyle w:val="Heading2"/>
         <w:rPr/>
       </w:pPr>
+      <w:bookmarkStart w:id="17" w:name="__RefHeading___Toc602_957347344"/>
+      <w:bookmarkEnd w:id="17"/>
       <w:r>
         <w:rPr/>
         <w:t>EXIT</w:t>
@@ -1353,9 +2922,10 @@
         <w:pStyle w:val="Heading2"/>
         <w:rPr/>
       </w:pPr>
-      <w:r>
-        <w:rPr/>
-        <w:br/>
+      <w:bookmarkStart w:id="18" w:name="__RefHeading___Toc604_957347344"/>
+      <w:bookmarkEnd w:id="18"/>
+      <w:r>
+        <w:rPr/>
         <w:t>GOTO &lt;(Line Number Expression)&gt;</w:t>
       </w:r>
     </w:p>
@@ -1403,6 +2973,8 @@
         <w:pStyle w:val="Heading2"/>
         <w:rPr/>
       </w:pPr>
+      <w:bookmarkStart w:id="19" w:name="__RefHeading___Toc606_957347344"/>
+      <w:bookmarkEnd w:id="19"/>
       <w:r>
         <w:rPr/>
         <w:t>GOTO &lt;Valid-Line-Number| .&gt;</w:t>
@@ -1466,6 +3038,8 @@
         <w:pStyle w:val="Heading2"/>
         <w:rPr/>
       </w:pPr>
+      <w:bookmarkStart w:id="20" w:name="__RefHeading___Toc608_957347344"/>
+      <w:bookmarkEnd w:id="20"/>
       <w:r>
         <w:rPr/>
         <w:t>GOSUB &lt;(Line Number-expression)&gt;[( Parameter 1, …)]</w:t>
@@ -1476,6 +3050,8 @@
         <w:pStyle w:val="Heading2"/>
         <w:rPr/>
       </w:pPr>
+      <w:bookmarkStart w:id="21" w:name="__RefHeading___Toc610_957347344"/>
+      <w:bookmarkEnd w:id="21"/>
       <w:r>
         <w:rPr/>
         <w:t>GOSUB &lt;Valid-Line-Number&gt;[(Parameters 1, ...)]</w:t>
@@ -1516,6 +3092,8 @@
         <w:pStyle w:val="Heading2"/>
         <w:rPr/>
       </w:pPr>
+      <w:bookmarkStart w:id="22" w:name="__RefHeading___Toc612_957347344"/>
+      <w:bookmarkEnd w:id="22"/>
       <w:r>
         <w:rPr/>
         <w:t>IF &lt;expression&gt; [THEN] &lt;statement&gt;[:&lt;statement&gt;]</w:t>
@@ -1536,6 +3114,8 @@
         <w:pStyle w:val="Heading2"/>
         <w:rPr/>
       </w:pPr>
+      <w:bookmarkStart w:id="23" w:name="__RefHeading___Toc614_957347344"/>
+      <w:bookmarkEnd w:id="23"/>
       <w:r>
         <w:rPr/>
         <w:t>INC &lt;Variable-name&gt;</w:t>
@@ -1556,9 +3136,11 @@
         <w:pStyle w:val="Heading2"/>
         <w:rPr/>
       </w:pPr>
-      <w:r>
-        <w:rPr/>
-        <w:t>INPUT [prompt string ; ] &lt;variable&gt; [,&lt;variable&gt; …]</w:t>
+      <w:bookmarkStart w:id="24" w:name="__RefHeading___Toc616_957347344"/>
+      <w:bookmarkEnd w:id="24"/>
+      <w:r>
+        <w:rPr/>
+        <w:t>INPUT [prompt string ; ] &lt;variable&gt;,[[prompt ;]&lt;variable&gt;,…]</w:t>
       </w:r>
     </w:p>
     <w:p>
@@ -1610,6 +3192,8 @@
         <w:pStyle w:val="Heading2"/>
         <w:rPr/>
       </w:pPr>
+      <w:bookmarkStart w:id="25" w:name="__RefHeading___Toc618_957347344"/>
+      <w:bookmarkEnd w:id="25"/>
       <w:r>
         <w:rPr/>
         <w:t>[LET] &lt;variable&gt; = &lt;expression&gt;</w:t>
@@ -1630,6 +3214,8 @@
         <w:pStyle w:val="Heading2"/>
         <w:rPr/>
       </w:pPr>
+      <w:bookmarkStart w:id="26" w:name="__RefHeading___Toc620_957347344"/>
+      <w:bookmarkEnd w:id="26"/>
       <w:r>
         <w:rPr/>
         <w:t>LOAD &lt;"filename"&gt;</w:t>
@@ -1660,6 +3246,8 @@
         <w:pStyle w:val="Heading2"/>
         <w:rPr/>
       </w:pPr>
+      <w:bookmarkStart w:id="27" w:name="__RefHeading___Toc622_957347344"/>
+      <w:bookmarkEnd w:id="27"/>
       <w:r>
         <w:rPr/>
         <w:t>NEW</w:t>
@@ -1680,19 +3268,119 @@
         <w:pStyle w:val="Heading2"/>
         <w:rPr/>
       </w:pPr>
-      <w:r>
-        <w:rPr/>
-        <w:t>POKE &lt;address-expression&gt;, &lt;byte Value expression&gt;</w:t>
-      </w:r>
-    </w:p>
-    <w:p>
-      <w:pPr>
-        <w:pStyle w:val="Normal"/>
-        <w:rPr/>
-      </w:pPr>
-      <w:r>
-        <w:rPr/>
-        <w:t>Sets the memory address to the specified byte value</w:t>
+      <w:bookmarkStart w:id="28" w:name="__RefHeading___Toc626_957347344"/>
+      <w:bookmarkEnd w:id="28"/>
+      <w:r>
+        <w:rPr/>
+        <w:t>[PRINT | PR | ?] &lt;values&gt; [;|,]</w:t>
+      </w:r>
+    </w:p>
+    <w:p>
+      <w:pPr>
+        <w:pStyle w:val="Normal"/>
+        <w:rPr/>
+      </w:pPr>
+      <w:r>
+        <w:rPr/>
+        <w:t>Print can have quoted strings, commas, semicolons, numbers and variables.  Commas move to the next tab stop, while semicolons don’t advance the cursor.</w:t>
+      </w:r>
+    </w:p>
+    <w:p>
+      <w:pPr>
+        <w:pStyle w:val="Normal"/>
+        <w:rPr/>
+      </w:pPr>
+      <w:r>
+        <w:rPr/>
+        <w:t>Using the ? Reduces the size of the program and speeds execution.</w:t>
+      </w:r>
+    </w:p>
+    <w:p>
+      <w:pPr>
+        <w:pStyle w:val="Normal"/>
+        <w:rPr/>
+      </w:pPr>
+      <w:r>
+        <w:rPr/>
+        <w:t>Print by its self prints a CR LF</w:t>
+      </w:r>
+    </w:p>
+    <w:p>
+      <w:pPr>
+        <w:pStyle w:val="Normal"/>
+        <w:rPr/>
+      </w:pPr>
+      <w:r>
+        <w:rPr/>
+        <w:t>A comma or semi colon at the end will not output the CR-LF.</w:t>
+      </w:r>
+    </w:p>
+    <w:p>
+      <w:pPr>
+        <w:pStyle w:val="Normal"/>
+        <w:rPr/>
+      </w:pPr>
+      <w:r>
+        <w:rPr/>
+        <w:t>If an expression starts with a $ then the value is output as hex.</w:t>
+      </w:r>
+    </w:p>
+    <w:p>
+      <w:pPr>
+        <w:pStyle w:val="Normal"/>
+        <w:rPr/>
+      </w:pPr>
+      <w:r>
+        <w:rPr/>
+        <w:t>If an expression starts with a % then the value is displayed as an unsigned 16 bit value.</w:t>
+      </w:r>
+    </w:p>
+    <w:p>
+      <w:pPr>
+        <w:pStyle w:val="Normal"/>
+        <w:rPr/>
+      </w:pPr>
+      <w:r>
+        <w:rPr/>
+        <w:t>If $ trails an expression the value is written as a character.</w:t>
+      </w:r>
+    </w:p>
+    <w:p>
+      <w:pPr>
+        <w:pStyle w:val="Normal"/>
+        <w:rPr/>
+      </w:pPr>
+      <w:r>
+        <w:rPr/>
+      </w:r>
+    </w:p>
+    <w:p>
+      <w:pPr>
+        <w:pStyle w:val="Normal"/>
+        <w:rPr/>
+      </w:pPr>
+      <w:r>
+        <w:rPr/>
+        <w:t>Examples:</w:t>
+      </w:r>
+    </w:p>
+    <w:p>
+      <w:pPr>
+        <w:pStyle w:val="Normal"/>
+        <w:rPr/>
+      </w:pPr>
+      <w:r>
+        <w:rPr/>
+        <w:t>? free() ,  %free(), $free()  ----→ outputs : -22344    43192   A8B8</w:t>
+      </w:r>
+    </w:p>
+    <w:p>
+      <w:pPr>
+        <w:pStyle w:val="Normal"/>
+        <w:rPr/>
+      </w:pPr>
+      <w:r>
+        <w:rPr/>
       </w:r>
     </w:p>
     <w:p>
@@ -1700,117 +3388,21 @@
         <w:pStyle w:val="Heading2"/>
         <w:rPr/>
       </w:pPr>
-      <w:r>
-        <w:rPr/>
-        <w:t>[PRINT | PR | ?] &lt;values&gt; [;|,]</w:t>
-      </w:r>
-    </w:p>
-    <w:p>
-      <w:pPr>
-        <w:pStyle w:val="Normal"/>
-        <w:rPr/>
-      </w:pPr>
-      <w:r>
-        <w:rPr/>
-        <w:t>Print can have quoted strings, commas, semicolons, numbers and variables.  Commas move to the next tab stop, while semicolons don’t advance the cursor.</w:t>
-      </w:r>
-    </w:p>
-    <w:p>
-      <w:pPr>
-        <w:pStyle w:val="Normal"/>
-        <w:rPr/>
-      </w:pPr>
-      <w:r>
-        <w:rPr/>
-        <w:t>Using the ? Reduces the size of the program and speeds execution.</w:t>
-      </w:r>
-    </w:p>
-    <w:p>
-      <w:pPr>
-        <w:pStyle w:val="Normal"/>
-        <w:rPr/>
-      </w:pPr>
-      <w:r>
-        <w:rPr/>
-        <w:t>Print by its self prints a CR LF</w:t>
-      </w:r>
-    </w:p>
-    <w:p>
-      <w:pPr>
-        <w:pStyle w:val="Normal"/>
-        <w:rPr/>
-      </w:pPr>
-      <w:r>
-        <w:rPr/>
-        <w:t>A comma or semi colon at the end will not output the CRLF.</w:t>
-      </w:r>
-    </w:p>
-    <w:p>
-      <w:pPr>
-        <w:pStyle w:val="Normal"/>
-        <w:rPr/>
-      </w:pPr>
-      <w:r>
-        <w:rPr/>
-        <w:t>If an expression starts with a $ then the value is output as hex.</w:t>
-      </w:r>
-    </w:p>
-    <w:p>
-      <w:pPr>
-        <w:pStyle w:val="Normal"/>
-        <w:rPr/>
-      </w:pPr>
-      <w:r>
-        <w:rPr/>
-        <w:t>If an expression starts with a % then the value is displayed as an unsigned 16 bit value.</w:t>
-      </w:r>
-    </w:p>
-    <w:p>
-      <w:pPr>
-        <w:pStyle w:val="Normal"/>
-        <w:rPr/>
-      </w:pPr>
-      <w:r>
-        <w:rPr/>
-        <w:t>If $ trails an expression the value is written as a character.</w:t>
-      </w:r>
-    </w:p>
-    <w:p>
-      <w:pPr>
-        <w:pStyle w:val="Normal"/>
-        <w:rPr/>
-      </w:pPr>
-      <w:r>
-        <w:rPr/>
-      </w:r>
-    </w:p>
-    <w:p>
-      <w:pPr>
-        <w:pStyle w:val="Normal"/>
-        <w:rPr/>
-      </w:pPr>
-      <w:r>
-        <w:rPr/>
-        <w:t>Examples:</w:t>
-      </w:r>
-    </w:p>
-    <w:p>
-      <w:pPr>
-        <w:pStyle w:val="Normal"/>
-        <w:rPr/>
-      </w:pPr>
-      <w:r>
-        <w:rPr/>
-        <w:t>? free() ,  %free(), $free()  ----→ outputs : -22344    43192   A8B8</w:t>
-      </w:r>
-    </w:p>
-    <w:p>
-      <w:pPr>
-        <w:pStyle w:val="Normal"/>
-        <w:rPr/>
-      </w:pPr>
-      <w:r>
-        <w:rPr/>
+      <w:bookmarkStart w:id="29" w:name="__RefHeading___Toc628_957347344"/>
+      <w:bookmarkEnd w:id="29"/>
+      <w:r>
+        <w:rPr/>
+        <w:t>PUTCH &lt;expression&gt;</w:t>
+      </w:r>
+    </w:p>
+    <w:p>
+      <w:pPr>
+        <w:pStyle w:val="Normal"/>
+        <w:rPr/>
+      </w:pPr>
+      <w:r>
+        <w:rPr/>
+        <w:t>Put a character to the output device. Range is  0-255</w:t>
       </w:r>
     </w:p>
     <w:p>
@@ -1818,19 +3410,21 @@
         <w:pStyle w:val="Heading2"/>
         <w:rPr/>
       </w:pPr>
-      <w:r>
-        <w:rPr/>
-        <w:t>PUTCH &lt;expression&gt;</w:t>
-      </w:r>
-    </w:p>
-    <w:p>
-      <w:pPr>
-        <w:pStyle w:val="Normal"/>
-        <w:rPr/>
-      </w:pPr>
-      <w:r>
-        <w:rPr/>
-        <w:t>Put a character to the output device. Range is  0-255</w:t>
+      <w:bookmarkStart w:id="30" w:name="__RefHeading___Toc630_957347344"/>
+      <w:bookmarkEnd w:id="30"/>
+      <w:r>
+        <w:rPr/>
+        <w:t>REM [&lt;comments&gt;]</w:t>
+      </w:r>
+    </w:p>
+    <w:p>
+      <w:pPr>
+        <w:pStyle w:val="Normal"/>
+        <w:rPr/>
+      </w:pPr>
+      <w:r>
+        <w:rPr/>
+        <w:t>The rest of the line is ignored.  It is a comment.  It is not mandatory to have any text after the REM keyword.  Comments made code easier to read, but they also take time to execute, so too many comments can slow down the code.</w:t>
       </w:r>
     </w:p>
     <w:p>
@@ -1838,19 +3432,21 @@
         <w:pStyle w:val="Heading2"/>
         <w:rPr/>
       </w:pPr>
-      <w:r>
-        <w:rPr/>
-        <w:t>REM [&lt;comments&gt;]</w:t>
-      </w:r>
-    </w:p>
-    <w:p>
-      <w:pPr>
-        <w:pStyle w:val="Normal"/>
-        <w:rPr/>
-      </w:pPr>
-      <w:r>
-        <w:rPr/>
-        <w:t>The rest of the line is ignored.  It is a comment.  It is not mandatory to have any text after the REM keyword.  Comments made code easier to read, but they also take time to execute, so too many comments can slow down the code.</w:t>
+      <w:bookmarkStart w:id="31" w:name="__RefHeading___Toc632_957347344"/>
+      <w:bookmarkEnd w:id="31"/>
+      <w:r>
+        <w:rPr/>
+        <w:t>[RETURN | RET][(Return Value expression)</w:t>
+      </w:r>
+    </w:p>
+    <w:p>
+      <w:pPr>
+        <w:pStyle w:val="Normal"/>
+        <w:rPr/>
+      </w:pPr>
+      <w:r>
+        <w:rPr/>
+        <w:t>Will return to the next statement following the GOSUB which brought the program to this subroutine. Also used by tasks see Task Section.</w:t>
       </w:r>
     </w:p>
     <w:p>
@@ -1858,19 +3454,21 @@
         <w:pStyle w:val="Heading2"/>
         <w:rPr/>
       </w:pPr>
-      <w:r>
-        <w:rPr/>
-        <w:t>[RETURN | RET][(Return Value expression)</w:t>
-      </w:r>
-    </w:p>
-    <w:p>
-      <w:pPr>
-        <w:pStyle w:val="Normal"/>
-        <w:rPr/>
-      </w:pPr>
-      <w:r>
-        <w:rPr/>
-        <w:t>Will return to the next statement following the GOSUB which brought the program to this subroutine. Also used by tasks see Task Section.</w:t>
+      <w:bookmarkStart w:id="32" w:name="__RefHeading___Toc634_957347344"/>
+      <w:bookmarkEnd w:id="32"/>
+      <w:r>
+        <w:rPr/>
+        <w:t>RUN</w:t>
+      </w:r>
+    </w:p>
+    <w:p>
+      <w:pPr>
+        <w:pStyle w:val="Normal"/>
+        <w:rPr/>
+      </w:pPr>
+      <w:r>
+        <w:rPr/>
+        <w:t>Begins execution of the program currently in memory starting at the lowest line number.</w:t>
       </w:r>
     </w:p>
     <w:p>
@@ -1878,19 +3476,31 @@
         <w:pStyle w:val="Heading2"/>
         <w:rPr/>
       </w:pPr>
-      <w:r>
-        <w:rPr/>
-        <w:t>RUN</w:t>
-      </w:r>
-    </w:p>
-    <w:p>
-      <w:pPr>
-        <w:pStyle w:val="Normal"/>
-        <w:rPr/>
-      </w:pPr>
-      <w:r>
-        <w:rPr/>
-        <w:t>Begins execution of the program currently in memory starting at the lowest line number.</w:t>
+      <w:bookmarkStart w:id="33" w:name="__RefHeading___Toc636_957347344"/>
+      <w:bookmarkEnd w:id="33"/>
+      <w:r>
+        <w:rPr/>
+        <w:t>SAVE &lt;"filename"&gt;</w:t>
+      </w:r>
+    </w:p>
+    <w:p>
+      <w:pPr>
+        <w:pStyle w:val="Normal"/>
+        <w:rPr/>
+      </w:pPr>
+      <w:r>
+        <w:rPr/>
+        <w:t>NOTE: from Version 1.0.4 Quotes are required.</w:t>
+      </w:r>
+    </w:p>
+    <w:p>
+      <w:pPr>
+        <w:pStyle w:val="Normal"/>
+        <w:rPr/>
+      </w:pPr>
+      <w:r>
+        <w:rPr/>
+        <w:t>Save the current program to the specified filename.  Note that the filename is used exactly as specified; nothing (like “.BAS”) is automatically added.</w:t>
       </w:r>
     </w:p>
     <w:p>
@@ -1900,27 +3510,56 @@
       </w:pPr>
       <w:r>
         <w:rPr/>
-        <w:t>SAVE &lt;"filename"&gt;</w:t>
-      </w:r>
-    </w:p>
-    <w:p>
-      <w:pPr>
-        <w:pStyle w:val="Normal"/>
-        <w:rPr/>
-      </w:pPr>
-      <w:r>
-        <w:rPr/>
-        <w:t>NOTE: from Version 1.0.4 Quotes are required.</w:t>
-      </w:r>
-    </w:p>
-    <w:p>
-      <w:pPr>
-        <w:pStyle w:val="Normal"/>
-        <w:rPr/>
-      </w:pPr>
-      <w:r>
-        <w:rPr/>
-        <w:t>Save the current program to the specified filename.  Note that the filename is used exactly as specified; nothing (like “.BAS”) is automatically added.</w:t>
+        <w:t>SETMEMB(Value, Length,Destination)</w:t>
+      </w:r>
+    </w:p>
+    <w:p>
+      <w:pPr>
+        <w:pStyle w:val="Normal"/>
+        <w:rPr/>
+      </w:pPr>
+      <w:r>
+        <w:rPr/>
+        <w:t>Set a block of memory with byte values</w:t>
+      </w:r>
+    </w:p>
+    <w:p>
+      <w:pPr>
+        <w:pStyle w:val="Normal"/>
+        <w:rPr/>
+      </w:pPr>
+      <w:r>
+        <w:rPr/>
+        <w:t>Value any 8bit expresion</w:t>
+      </w:r>
+    </w:p>
+    <w:p>
+      <w:pPr>
+        <w:pStyle w:val="Normal"/>
+        <w:rPr/>
+      </w:pPr>
+      <w:r>
+        <w:rPr/>
+        <w:t>Length any unsigned 16bit expression</w:t>
+      </w:r>
+    </w:p>
+    <w:p>
+      <w:pPr>
+        <w:pStyle w:val="Normal"/>
+        <w:rPr/>
+      </w:pPr>
+      <w:r>
+        <w:rPr/>
+        <w:t>Destination and unsigned 16 bit pointer expression</w:t>
+      </w:r>
+    </w:p>
+    <w:p>
+      <w:pPr>
+        <w:pStyle w:val="Normal"/>
+        <w:rPr/>
+      </w:pPr>
+      <w:r>
+        <w:rPr/>
       </w:r>
     </w:p>
     <w:p>
@@ -1928,6 +3567,77 @@
         <w:pStyle w:val="Heading2"/>
         <w:rPr/>
       </w:pPr>
+      <w:r>
+        <w:rPr/>
+        <w:t>SETMEMW(VALUE, LENGTH,Destination)</w:t>
+      </w:r>
+    </w:p>
+    <w:p>
+      <w:pPr>
+        <w:pStyle w:val="Normal"/>
+        <w:rPr/>
+      </w:pPr>
+      <w:r>
+        <w:rPr/>
+        <w:t>Set a block of memory with word value</w:t>
+      </w:r>
+    </w:p>
+    <w:p>
+      <w:pPr>
+        <w:pStyle w:val="Normal"/>
+        <w:rPr/>
+      </w:pPr>
+      <w:r>
+        <w:rPr/>
+        <w:t>Value any 8bit expresion</w:t>
+      </w:r>
+    </w:p>
+    <w:p>
+      <w:pPr>
+        <w:pStyle w:val="Normal"/>
+        <w:rPr/>
+      </w:pPr>
+      <w:r>
+        <w:rPr/>
+        <w:t>Length any unsigned 16bit expression</w:t>
+      </w:r>
+    </w:p>
+    <w:p>
+      <w:pPr>
+        <w:pStyle w:val="Normal"/>
+        <w:rPr/>
+      </w:pPr>
+      <w:r>
+        <w:rPr/>
+        <w:t>Destination and unsigned 16 bit pointer expression</w:t>
+      </w:r>
+    </w:p>
+    <w:p>
+      <w:pPr>
+        <w:pStyle w:val="Normal"/>
+        <w:rPr/>
+      </w:pPr>
+      <w:r>
+        <w:rPr/>
+      </w:r>
+    </w:p>
+    <w:p>
+      <w:pPr>
+        <w:pStyle w:val="Heading2"/>
+        <w:rPr/>
+      </w:pPr>
+      <w:r>
+        <w:rPr/>
+        <w:t>SETTERM inslot, outslot</w:t>
+      </w:r>
+    </w:p>
+    <w:p>
+      <w:pPr>
+        <w:pStyle w:val="Heading2"/>
+        <w:rPr/>
+      </w:pPr>
+      <w:bookmarkStart w:id="34" w:name="__RefHeading___Toc638_957347344"/>
+      <w:bookmarkEnd w:id="34"/>
       <w:r>
         <w:rPr/>
         <w:t>Trace &lt;Switch value&gt;</w:t>
@@ -1992,6 +3702,8 @@
         <w:pStyle w:val="Heading1"/>
         <w:rPr/>
       </w:pPr>
+      <w:bookmarkStart w:id="35" w:name="__RefHeading___Toc640_957347344"/>
+      <w:bookmarkEnd w:id="35"/>
       <w:r>
         <w:rPr/>
         <w:t>TASKS and TASK MANAGEMENT</w:t>
@@ -2031,6 +3743,8 @@
         <w:pStyle w:val="Heading2"/>
         <w:rPr/>
       </w:pPr>
+      <w:bookmarkStart w:id="36" w:name="__RefHeading___Toc642_957347344"/>
+      <w:bookmarkEnd w:id="36"/>
       <w:r>
         <w:rPr/>
         <w:t>KILL &lt;Task PID – expression&gt;</w:t>
@@ -2051,6 +3765,8 @@
         <w:pStyle w:val="Heading2"/>
         <w:rPr/>
       </w:pPr>
+      <w:bookmarkStart w:id="37" w:name="__RefHeading___Toc644_957347344"/>
+      <w:bookmarkEnd w:id="37"/>
       <w:r>
         <w:rPr/>
         <w:t>STAT(&lt;Task PID – expression&gt;)</w:t>
@@ -2071,6 +3787,8 @@
         <w:pStyle w:val="Heading2"/>
         <w:rPr/>
       </w:pPr>
+      <w:bookmarkStart w:id="38" w:name="__RefHeading___Toc646_957347344"/>
+      <w:bookmarkEnd w:id="38"/>
       <w:r>
         <w:rPr/>
         <w:t>SLICE &lt;Time-Slice-Count Expression&gt;</w:t>
@@ -2091,6 +3809,8 @@
         <w:pStyle w:val="Heading2"/>
         <w:rPr/>
       </w:pPr>
+      <w:bookmarkStart w:id="39" w:name="__RefHeading___Toc648_957347344"/>
+      <w:bookmarkEnd w:id="39"/>
       <w:r>
         <w:rPr/>
         <w:t xml:space="preserve">TASK(&lt;(Line Number expression)&gt;[,Parameter-expression]...) </w:t>
@@ -2101,6 +3821,8 @@
         <w:pStyle w:val="Heading2"/>
         <w:rPr/>
       </w:pPr>
+      <w:bookmarkStart w:id="40" w:name="__RefHeading___Toc650_957347344"/>
+      <w:bookmarkEnd w:id="40"/>
       <w:r>
         <w:rPr/>
         <w:t>TASK(&lt;Line-Number&gt;[,Parameter-Expression,…])</w:t>
@@ -2149,6 +3871,8 @@
         <w:pStyle w:val="Heading2"/>
         <w:rPr/>
       </w:pPr>
+      <w:bookmarkStart w:id="41" w:name="__RefHeading___Toc652_957347344"/>
+      <w:bookmarkEnd w:id="41"/>
       <w:r>
         <w:rPr/>
         <w:t>TASKE[(&lt;Exit value-Expression&gt;)]</w:t>
@@ -2207,6 +3931,8 @@
         <w:pStyle w:val="Heading2"/>
         <w:rPr/>
       </w:pPr>
+      <w:bookmarkStart w:id="42" w:name="__RefHeading___Toc654_957347344"/>
+      <w:bookmarkEnd w:id="42"/>
       <w:r>
         <w:rPr/>
         <w:t>TASKN</w:t>
@@ -2227,6 +3953,8 @@
         <w:pStyle w:val="Heading2"/>
         <w:rPr/>
       </w:pPr>
+      <w:bookmarkStart w:id="43" w:name="__RefHeading___Toc656_957347344"/>
+      <w:bookmarkEnd w:id="43"/>
       <w:r>
         <w:rPr/>
         <w:t>TASKW(&lt;Task PID Expression&gt;[,&lt;Task PID Expression&gt;]...</w:t>
@@ -2268,6 +3996,8 @@
         <w:pStyle w:val="Heading1"/>
         <w:rPr/>
       </w:pPr>
+      <w:bookmarkStart w:id="44" w:name="__RefHeading___Toc658_957347344"/>
+      <w:bookmarkEnd w:id="44"/>
       <w:r>
         <w:rPr/>
         <w:t>Task Specific variables</w:t>
@@ -2282,6 +4012,8 @@
         </w:numPr>
         <w:rPr/>
       </w:pPr>
+      <w:bookmarkStart w:id="45" w:name="__RefHeading___Toc660_957347344"/>
+      <w:bookmarkEnd w:id="45"/>
       <w:r>
         <w:rPr/>
         <w:t>PID</w:t>
@@ -2315,6 +4047,8 @@
         </w:numPr>
         <w:rPr/>
       </w:pPr>
+      <w:bookmarkStart w:id="46" w:name="__RefHeading___Toc662_957347344"/>
+      <w:bookmarkEnd w:id="46"/>
       <w:r>
         <w:rPr/>
         <w:t xml:space="preserve">#[Parameter index-expression] </w:t>
@@ -2358,6 +4092,8 @@
         <w:pStyle w:val="Heading1"/>
         <w:rPr/>
       </w:pPr>
+      <w:bookmarkStart w:id="47" w:name="__RefHeading___Toc664_957347344"/>
+      <w:bookmarkEnd w:id="47"/>
       <w:r>
         <w:rPr/>
         <w:t xml:space="preserve">Inter-process communication </w:t>
@@ -2387,6 +4123,8 @@
         <w:pStyle w:val="Heading2"/>
         <w:rPr/>
       </w:pPr>
+      <w:bookmarkStart w:id="48" w:name="__RefHeading___Toc666_957347344"/>
+      <w:bookmarkEnd w:id="48"/>
       <w:r>
         <w:rPr/>
         <w:t>ipcs(&lt;message-expression&gt;,&lt;task PID-expression&gt;)</w:t>
@@ -2545,6 +4283,8 @@
         <w:pStyle w:val="Heading2"/>
         <w:rPr/>
       </w:pPr>
+      <w:bookmarkStart w:id="49" w:name="__RefHeading___Toc668_957347344"/>
+      <w:bookmarkEnd w:id="49"/>
       <w:r>
         <w:rPr/>
         <w:t xml:space="preserve"> </w:t>
@@ -2642,6 +4382,8 @@
         <w:pStyle w:val="Heading2"/>
         <w:rPr/>
       </w:pPr>
+      <w:bookmarkStart w:id="50" w:name="__RefHeading___Toc670_957347344"/>
+      <w:bookmarkEnd w:id="50"/>
       <w:r>
         <w:rPr/>
         <w:t xml:space="preserve"> </w:t>
@@ -2681,6 +4423,8 @@
         <w:pStyle w:val="Heading1"/>
         <w:rPr/>
       </w:pPr>
+      <w:bookmarkStart w:id="51" w:name="__RefHeading___Toc672_957347344"/>
+      <w:bookmarkEnd w:id="51"/>
       <w:r>
         <w:rPr/>
         <w:t>IRQ and IRQ MANAGEMENT</w:t>
@@ -2691,6 +4435,8 @@
         <w:pStyle w:val="Heading2"/>
         <w:rPr/>
       </w:pPr>
+      <w:bookmarkStart w:id="52" w:name="__RefHeading___Toc674_957347344"/>
+      <w:bookmarkEnd w:id="52"/>
       <w:r>
         <w:rPr/>
         <w:t>IRQ &lt;line number -expression&gt;</w:t>
@@ -2730,6 +4476,8 @@
         <w:pStyle w:val="Heading2"/>
         <w:rPr/>
       </w:pPr>
+      <w:bookmarkStart w:id="53" w:name="__RefHeading___Toc676_957347344"/>
+      <w:bookmarkEnd w:id="53"/>
       <w:r>
         <w:rPr/>
         <w:t>[IRETURN | IRET]</w:t>
@@ -2762,6 +4510,8 @@
         <w:pStyle w:val="Heading1"/>
         <w:rPr/>
       </w:pPr>
+      <w:bookmarkStart w:id="54" w:name="__RefHeading___Toc678_957347344"/>
+      <w:bookmarkEnd w:id="54"/>
       <w:r>
         <w:rPr/>
         <w:t>Task Implementation Description.</w:t>
@@ -2786,6 +4536,8 @@
         </w:numPr>
         <w:rPr/>
       </w:pPr>
+      <w:bookmarkStart w:id="55" w:name="__RefHeading___Toc680_957347344"/>
+      <w:bookmarkEnd w:id="55"/>
       <w:r>
         <w:rPr/>
         <w:t>Task Control Block Definition</w:t>
@@ -3033,6 +4785,8 @@
         </w:numPr>
         <w:rPr/>
       </w:pPr>
+      <w:bookmarkStart w:id="56" w:name="__RefHeading___Toc682_957347344"/>
+      <w:bookmarkEnd w:id="56"/>
       <w:r>
         <w:rPr/>
         <w:t>Context Control Block Definition</w:t>
@@ -3547,6 +5301,8 @@
         <w:pStyle w:val="Heading1"/>
         <w:rPr/>
       </w:pPr>
+      <w:bookmarkStart w:id="57" w:name="__RefHeading___Toc684_957347344"/>
+      <w:bookmarkEnd w:id="57"/>
       <w:r>
         <w:rPr/>
         <w:t>Error Codes</w:t>
@@ -3773,6 +5529,36 @@
     </w:p>
     <w:p>
       <w:pPr>
+        <w:pStyle w:val="Normal"/>
+        <w:rPr/>
+      </w:pPr>
+      <w:r>
+        <w:rPr/>
+        <w:t>22=Expected a variable name or definition</w:t>
+      </w:r>
+    </w:p>
+    <w:p>
+      <w:pPr>
+        <w:pStyle w:val="Normal"/>
+        <w:rPr/>
+      </w:pPr>
+      <w:r>
+        <w:rPr/>
+        <w:t>23=Expected a closing bracket</w:t>
+      </w:r>
+    </w:p>
+    <w:p>
+      <w:pPr>
+        <w:pStyle w:val="Normal"/>
+        <w:rPr/>
+      </w:pPr>
+      <w:r>
+        <w:rPr/>
+        <w:t>24=Expected an equal sign for assignment</w:t>
+      </w:r>
+    </w:p>
+    <w:p>
+      <w:pPr>
         <w:pStyle w:val="Heading1"/>
         <w:rPr/>
       </w:pPr>
@@ -3788,6 +5574,8 @@
         <w:pStyle w:val="Heading1"/>
         <w:rPr/>
       </w:pPr>
+      <w:bookmarkStart w:id="58" w:name="__RefHeading___Toc686_957347344"/>
+      <w:bookmarkEnd w:id="58"/>
       <w:r>
         <w:rPr/>
         <w:t>Improving Speed</w:t>
@@ -3890,6 +5678,8 @@
         <w:ind w:left="720" w:hanging="0"/>
         <w:rPr/>
       </w:pPr>
+      <w:bookmarkStart w:id="59" w:name="__RefHeading___Toc688_957347344"/>
+      <w:bookmarkEnd w:id="59"/>
       <w:r>
         <w:rPr/>
         <w:t>Example programs</w:t>
@@ -3909,6 +5699,8 @@
         <w:pStyle w:val="Heading2"/>
         <w:rPr/>
       </w:pPr>
+      <w:bookmarkStart w:id="60" w:name="__RefHeading___Toc690_957347344"/>
+      <w:bookmarkEnd w:id="60"/>
       <w:r>
         <w:rPr/>
         <w:t>Example Task program</w:t>
@@ -3928,6 +5720,8 @@
         <w:pStyle w:val="Heading2"/>
         <w:rPr/>
       </w:pPr>
+      <w:bookmarkStart w:id="61" w:name="__RefHeading___Toc692_957347344"/>
+      <w:bookmarkEnd w:id="61"/>
       <w:r>
         <w:rPr/>
         <w:t>Sample IPC program</w:t>
@@ -5766,6 +7560,11 @@
       <w:rFonts w:ascii="OpenSymbol" w:hAnsi="OpenSymbol" w:eastAsia="OpenSymbol" w:cs="OpenSymbol"/>
     </w:rPr>
   </w:style>
+  <w:style w:type="character" w:styleId="IndexLink">
+    <w:name w:val="Index Link"/>
+    <w:qFormat/>
+    <w:rPr/>
+  </w:style>
   <w:style w:type="paragraph" w:styleId="Heading">
     <w:name w:val="Heading"/>
     <w:basedOn w:val="Normal"/>
@@ -5852,6 +7651,71 @@
       <w:sz w:val="56"/>
       <w:szCs w:val="56"/>
     </w:rPr>
+  </w:style>
+  <w:style w:type="paragraph" w:styleId="IndexHeading">
+    <w:name w:val="Index Heading"/>
+    <w:basedOn w:val="Heading"/>
+    <w:pPr>
+      <w:suppressLineNumbers/>
+      <w:ind w:left="0" w:hanging="0"/>
+    </w:pPr>
+    <w:rPr>
+      <w:b/>
+      <w:bCs/>
+      <w:sz w:val="32"/>
+      <w:szCs w:val="32"/>
+    </w:rPr>
+  </w:style>
+  <w:style w:type="paragraph" w:styleId="TOAHeading">
+    <w:name w:val="TOA Heading"/>
+    <w:basedOn w:val="IndexHeading"/>
+    <w:qFormat/>
+    <w:pPr>
+      <w:suppressLineNumbers/>
+      <w:ind w:left="0" w:hanging="0"/>
+    </w:pPr>
+    <w:rPr>
+      <w:b/>
+      <w:bCs/>
+      <w:sz w:val="32"/>
+      <w:szCs w:val="32"/>
+    </w:rPr>
+  </w:style>
+  <w:style w:type="paragraph" w:styleId="Contents1">
+    <w:name w:val="TOC 1"/>
+    <w:basedOn w:val="Index"/>
+    <w:pPr>
+      <w:tabs>
+        <w:tab w:val="clear" w:pos="720"/>
+        <w:tab w:val="right" w:pos="8640" w:leader="dot"/>
+      </w:tabs>
+      <w:ind w:left="0" w:hanging="0"/>
+    </w:pPr>
+    <w:rPr/>
+  </w:style>
+  <w:style w:type="paragraph" w:styleId="Contents2">
+    <w:name w:val="TOC 2"/>
+    <w:basedOn w:val="Index"/>
+    <w:pPr>
+      <w:tabs>
+        <w:tab w:val="clear" w:pos="720"/>
+        <w:tab w:val="right" w:pos="8357" w:leader="dot"/>
+      </w:tabs>
+      <w:ind w:left="283" w:hanging="0"/>
+    </w:pPr>
+    <w:rPr/>
+  </w:style>
+  <w:style w:type="paragraph" w:styleId="Contents9">
+    <w:name w:val="TOC 9"/>
+    <w:basedOn w:val="Index"/>
+    <w:pPr>
+      <w:tabs>
+        <w:tab w:val="clear" w:pos="720"/>
+        <w:tab w:val="right" w:pos="6376" w:leader="dot"/>
+      </w:tabs>
+      <w:ind w:left="2264" w:hanging="0"/>
+    </w:pPr>
+    <w:rPr/>
   </w:style>
   <w:style w:type="numbering" w:styleId="NoList" w:default="1">
     <w:name w:val="No List"/>

</xml_diff>

<commit_message>
Bug Fixes - Many, Integration of cc65 library to ctmon65 interface [TinyBasicTokens]
[em6502]
* BUG: cpx function failed, intenally emulater bad parameter . Fixes

[cc65 c compiler]
* NEW: Created support libraries and integration scripts to allow
* NEW:     integration of stard c functions to be used on ctmon65 system
* NEW: Created scripts to automate the integration after installing cc5
* NEW: Can now build c programs and run them nativly on the ctmin65 system

[FUN]
* NEW: Added an example c program, which used memory malloc etc and fprintf,read write
* NEW:     most standard c io function now work correctly.
* BUG: Only a single file can be opened at a time: Limitation of the arduino file interface
</commit_message>
<xml_diff>
--- a/asm/6502-Tiny-BASIC-Tokens/Tiny_BASIC.docx
+++ b/asm/6502-Tiny-BASIC-Tokens/Tiny_BASIC.docx
@@ -442,6 +442,46 @@
                 <w:rStyle w:val="IndexLink"/>
               </w:rPr>
               <w:t>ABS(&lt;number&gt;)</w:t>
+              <w:tab/>
+              <w:t>7</w:t>
+            </w:r>
+          </w:hyperlink>
+        </w:p>
+        <w:p>
+          <w:pPr>
+            <w:pStyle w:val="Contents2"/>
+            <w:tabs>
+              <w:tab w:val="clear" w:pos="8357"/>
+              <w:tab w:val="right" w:pos="8640" w:leader="dot"/>
+            </w:tabs>
+            <w:rPr/>
+          </w:pPr>
+          <w:hyperlink w:anchor="__RefHeading___Toc1121_3683610026">
+            <w:r>
+              <w:rPr>
+                <w:rStyle w:val="IndexLink"/>
+              </w:rPr>
+              <w:t>ADDR(VARIABLE)</w:t>
+              <w:tab/>
+              <w:t>7</w:t>
+            </w:r>
+          </w:hyperlink>
+        </w:p>
+        <w:p>
+          <w:pPr>
+            <w:pStyle w:val="Contents2"/>
+            <w:tabs>
+              <w:tab w:val="clear" w:pos="8357"/>
+              <w:tab w:val="right" w:pos="8640" w:leader="dot"/>
+            </w:tabs>
+            <w:rPr/>
+          </w:pPr>
+          <w:hyperlink w:anchor="__RefHeading___Toc1123_3683610026">
+            <w:r>
+              <w:rPr>
+                <w:rStyle w:val="IndexLink"/>
+              </w:rPr>
+              <w:t>CMPMEM(Length, Source 1, Source 2)</w:t>
               <w:tab/>
               <w:t>7</w:t>
             </w:r>
@@ -612,6 +652,26 @@
             </w:tabs>
             <w:rPr/>
           </w:pPr>
+          <w:hyperlink w:anchor="__RefHeading___Toc1125_3683610026">
+            <w:r>
+              <w:rPr>
+                <w:rStyle w:val="IndexLink"/>
+              </w:rPr>
+              <w:t>COPYMEM(Length,Destination,Source)</w:t>
+              <w:tab/>
+              <w:t>8</w:t>
+            </w:r>
+          </w:hyperlink>
+        </w:p>
+        <w:p>
+          <w:pPr>
+            <w:pStyle w:val="Contents2"/>
+            <w:tabs>
+              <w:tab w:val="clear" w:pos="8357"/>
+              <w:tab w:val="right" w:pos="8640" w:leader="dot"/>
+            </w:tabs>
+            <w:rPr/>
+          </w:pPr>
           <w:hyperlink w:anchor="__RefHeading___Toc594_957347344">
             <w:r>
               <w:rPr>
@@ -619,7 +679,7 @@
               </w:rPr>
               <w:t>DEC &lt;Variable-Name&gt;</w:t>
               <w:tab/>
-              <w:t>7</w:t>
+              <w:t>8</w:t>
             </w:r>
           </w:hyperlink>
         </w:p>
@@ -639,7 +699,7 @@
               </w:rPr>
               <w:t>DIR</w:t>
               <w:tab/>
-              <w:t>7</w:t>
+              <w:t>8</w:t>
             </w:r>
           </w:hyperlink>
         </w:p>
@@ -659,7 +719,7 @@
               </w:rPr>
               <w:t>END</w:t>
               <w:tab/>
-              <w:t>7</w:t>
+              <w:t>8</w:t>
             </w:r>
           </w:hyperlink>
         </w:p>
@@ -799,7 +859,7 @@
               </w:rPr>
               <w:t>IF &lt;expression&gt; [THEN] &lt;statement&gt;[:&lt;statement&gt;]</w:t>
               <w:tab/>
-              <w:t>8</w:t>
+              <w:t>9</w:t>
             </w:r>
           </w:hyperlink>
         </w:p>
@@ -819,7 +879,7 @@
               </w:rPr>
               <w:t>INC &lt;Variable-name&gt;</w:t>
               <w:tab/>
-              <w:t>8</w:t>
+              <w:t>9</w:t>
             </w:r>
           </w:hyperlink>
         </w:p>
@@ -939,7 +999,7 @@
               </w:rPr>
               <w:t>PUTCH &lt;expression&gt;</w:t>
               <w:tab/>
-              <w:t>9</w:t>
+              <w:t>10</w:t>
             </w:r>
           </w:hyperlink>
         </w:p>
@@ -959,7 +1019,7 @@
               </w:rPr>
               <w:t>REM [&lt;comments&gt;]</w:t>
               <w:tab/>
-              <w:t>9</w:t>
+              <w:t>10</w:t>
             </w:r>
           </w:hyperlink>
         </w:p>
@@ -1018,6 +1078,66 @@
                 <w:rStyle w:val="IndexLink"/>
               </w:rPr>
               <w:t>SAVE &lt;"filename"&gt;</w:t>
+              <w:tab/>
+              <w:t>10</w:t>
+            </w:r>
+          </w:hyperlink>
+        </w:p>
+        <w:p>
+          <w:pPr>
+            <w:pStyle w:val="Contents2"/>
+            <w:tabs>
+              <w:tab w:val="clear" w:pos="8357"/>
+              <w:tab w:val="right" w:pos="8640" w:leader="dot"/>
+            </w:tabs>
+            <w:rPr/>
+          </w:pPr>
+          <w:hyperlink w:anchor="__RefHeading___Toc1127_3683610026">
+            <w:r>
+              <w:rPr>
+                <w:rStyle w:val="IndexLink"/>
+              </w:rPr>
+              <w:t>SETMEMB(Value, Length,Destination)</w:t>
+              <w:tab/>
+              <w:t>10</w:t>
+            </w:r>
+          </w:hyperlink>
+        </w:p>
+        <w:p>
+          <w:pPr>
+            <w:pStyle w:val="Contents2"/>
+            <w:tabs>
+              <w:tab w:val="clear" w:pos="8357"/>
+              <w:tab w:val="right" w:pos="8640" w:leader="dot"/>
+            </w:tabs>
+            <w:rPr/>
+          </w:pPr>
+          <w:hyperlink w:anchor="__RefHeading___Toc1129_3683610026">
+            <w:r>
+              <w:rPr>
+                <w:rStyle w:val="IndexLink"/>
+              </w:rPr>
+              <w:t>SETMEMW(VALUE, LENGTH,Destination)</w:t>
+              <w:tab/>
+              <w:t>10</w:t>
+            </w:r>
+          </w:hyperlink>
+        </w:p>
+        <w:p>
+          <w:pPr>
+            <w:pStyle w:val="Contents2"/>
+            <w:tabs>
+              <w:tab w:val="clear" w:pos="8357"/>
+              <w:tab w:val="right" w:pos="8640" w:leader="dot"/>
+            </w:tabs>
+            <w:rPr/>
+          </w:pPr>
+          <w:hyperlink w:anchor="__RefHeading___Toc1131_3683610026">
+            <w:r>
+              <w:rPr>
+                <w:rStyle w:val="IndexLink"/>
+              </w:rPr>
+              <w:t>SETTERM inslot, outslot</w:t>
               <w:tab/>
               <w:t>10</w:t>
             </w:r>
@@ -2379,6 +2499,8 @@
         <w:pStyle w:val="Heading2"/>
         <w:rPr/>
       </w:pPr>
+      <w:bookmarkStart w:id="5" w:name="__RefHeading___Toc1121_3683610026"/>
+      <w:bookmarkEnd w:id="5"/>
       <w:r>
         <w:rPr/>
         <w:t>ADDR(VARIABLE)</w:t>
@@ -2399,8 +2521,89 @@
         <w:pStyle w:val="Heading2"/>
         <w:rPr/>
       </w:pPr>
-      <w:bookmarkStart w:id="5" w:name="__RefHeading___Toc580_957347344"/>
-      <w:bookmarkEnd w:id="5"/>
+      <w:bookmarkStart w:id="6" w:name="__RefHeading___Toc1123_3683610026"/>
+      <w:bookmarkEnd w:id="6"/>
+      <w:r>
+        <w:rPr/>
+        <w:t>CMPMEM(Length, Source 1,  Source 2)</w:t>
+      </w:r>
+    </w:p>
+    <w:p>
+      <w:pPr>
+        <w:pStyle w:val="Normal"/>
+        <w:rPr/>
+      </w:pPr>
+      <w:r>
+        <w:rPr/>
+        <w:t>returns:</w:t>
+      </w:r>
+    </w:p>
+    <w:p>
+      <w:pPr>
+        <w:pStyle w:val="Normal"/>
+        <w:rPr/>
+      </w:pPr>
+      <w:r>
+        <w:rPr/>
+        <w:tab/>
+        <w:t>0</w:t>
+        <w:tab/>
+        <w:t>s1 = s2</w:t>
+      </w:r>
+    </w:p>
+    <w:p>
+      <w:pPr>
+        <w:pStyle w:val="Normal"/>
+        <w:rPr/>
+      </w:pPr>
+      <w:r>
+        <w:rPr/>
+        <w:tab/>
+        <w:t>1</w:t>
+        <w:tab/>
+        <w:t>s1 &gt; s2</w:t>
+      </w:r>
+    </w:p>
+    <w:p>
+      <w:pPr>
+        <w:pStyle w:val="Normal"/>
+        <w:rPr/>
+      </w:pPr>
+      <w:r>
+        <w:rPr/>
+        <w:tab/>
+        <w:t>-1</w:t>
+        <w:tab/>
+        <w:t>s1 &lt; s2</w:t>
+      </w:r>
+    </w:p>
+    <w:p>
+      <w:pPr>
+        <w:pStyle w:val="Normal"/>
+        <w:rPr/>
+      </w:pPr>
+      <w:r>
+        <w:rPr/>
+        <w:t>Length is unsigned 16bit value</w:t>
+      </w:r>
+    </w:p>
+    <w:p>
+      <w:pPr>
+        <w:pStyle w:val="Normal"/>
+        <w:rPr/>
+      </w:pPr>
+      <w:r>
+        <w:rPr/>
+        <w:t>Source1 and Source 2 are unsigned 16 bit values</w:t>
+      </w:r>
+    </w:p>
+    <w:p>
+      <w:pPr>
+        <w:pStyle w:val="Heading2"/>
+        <w:rPr/>
+      </w:pPr>
+      <w:bookmarkStart w:id="7" w:name="__RefHeading___Toc580_957347344"/>
+      <w:bookmarkEnd w:id="7"/>
       <w:r>
         <w:rPr/>
         <w:t>FREE()</w:t>
@@ -2421,8 +2624,8 @@
         <w:pStyle w:val="Heading2"/>
         <w:rPr/>
       </w:pPr>
-      <w:bookmarkStart w:id="6" w:name="__RefHeading___Toc582_957347344"/>
-      <w:bookmarkEnd w:id="6"/>
+      <w:bookmarkStart w:id="8" w:name="__RefHeading___Toc582_957347344"/>
+      <w:bookmarkEnd w:id="8"/>
       <w:r>
         <w:rPr/>
         <w:t>CALL(&lt;Address expression&gt;,&lt;Value Expression&gt;)</w:t>
@@ -2453,8 +2656,8 @@
         <w:pStyle w:val="Heading2"/>
         <w:rPr/>
       </w:pPr>
-      <w:bookmarkStart w:id="7" w:name="__RefHeading___Toc584_957347344"/>
-      <w:bookmarkEnd w:id="7"/>
+      <w:bookmarkStart w:id="9" w:name="__RefHeading___Toc584_957347344"/>
+      <w:bookmarkEnd w:id="9"/>
       <w:r>
         <w:rPr/>
         <w:t>GETCH()</w:t>
@@ -2475,8 +2678,28 @@
         <w:pStyle w:val="Heading2"/>
         <w:rPr/>
       </w:pPr>
-      <w:bookmarkStart w:id="8" w:name="__RefHeading___Toc586_957347344"/>
-      <w:bookmarkEnd w:id="8"/>
+      <w:r>
+        <w:rPr/>
+        <w:t>FN&lt;line number | Variable containing line number&gt;(Parm 1, Parm 2,...)</w:t>
+      </w:r>
+    </w:p>
+    <w:p>
+      <w:pPr>
+        <w:pStyle w:val="Normal"/>
+        <w:rPr/>
+      </w:pPr>
+      <w:r>
+        <w:rPr/>
+        <w:t>Calls a function that returns a value.</w:t>
+      </w:r>
+    </w:p>
+    <w:p>
+      <w:pPr>
+        <w:pStyle w:val="Heading2"/>
+        <w:rPr/>
+      </w:pPr>
+      <w:bookmarkStart w:id="10" w:name="__RefHeading___Toc586_957347344"/>
+      <w:bookmarkEnd w:id="10"/>
       <w:r>
         <w:rPr/>
         <w:t>RND(&lt;upper limit&gt;)</w:t>
@@ -2497,8 +2720,8 @@
         <w:pStyle w:val="Heading2"/>
         <w:rPr/>
       </w:pPr>
-      <w:bookmarkStart w:id="9" w:name="__RefHeading___Toc588_957347344"/>
-      <w:bookmarkEnd w:id="9"/>
+      <w:bookmarkStart w:id="11" w:name="__RefHeading___Toc588_957347344"/>
+      <w:bookmarkEnd w:id="11"/>
       <w:r>
         <w:rPr/>
         <w:t>PEEK(&lt;address expression&gt;)</w:t>
@@ -2529,10 +2752,6 @@
         <w:pStyle w:val="Normal"/>
         <w:rPr/>
       </w:pPr>
-      <w:r>
-        <w:rPr/>
-        <w:t xml:space="preserve"> </w:t>
-      </w:r>
       <w:r>
         <w:rPr/>
         <w:t>Variable = @[$]</w:t>
@@ -2561,8 +2780,8 @@
         <w:pStyle w:val="Heading2"/>
         <w:rPr/>
       </w:pPr>
-      <w:bookmarkStart w:id="10" w:name="__RefHeading___Toc695_957347344"/>
-      <w:bookmarkEnd w:id="10"/>
+      <w:bookmarkStart w:id="12" w:name="__RefHeading___Toc695_957347344"/>
+      <w:bookmarkEnd w:id="12"/>
       <w:r>
         <w:rPr/>
         <w:t>POKE(&lt;address-expression&gt;, &lt;byte Value expression&gt;)</w:t>
@@ -2622,11 +2841,21 @@
     </w:p>
     <w:p>
       <w:pPr>
+        <w:pStyle w:val="Normal"/>
+        <w:rPr/>
+      </w:pPr>
+      <w:r>
+        <w:rPr/>
+      </w:r>
+      <w:r>
+        <w:br w:type="page"/>
+      </w:r>
+    </w:p>
+    <w:p>
+      <w:pPr>
         <w:pStyle w:val="Heading1"/>
         <w:rPr/>
       </w:pPr>
-      <w:bookmarkStart w:id="11" w:name="__RefHeading___Toc590_957347344"/>
-      <w:bookmarkEnd w:id="11"/>
       <w:r>
         <w:rPr/>
         <w:t>Commands</w:t>
@@ -2637,8 +2866,8 @@
         <w:pStyle w:val="Heading2"/>
         <w:rPr/>
       </w:pPr>
-      <w:bookmarkStart w:id="12" w:name="__RefHeading___Toc592_957347344"/>
-      <w:bookmarkEnd w:id="12"/>
+      <w:bookmarkStart w:id="13" w:name="__RefHeading___Toc592_957347344"/>
+      <w:bookmarkEnd w:id="13"/>
       <w:r>
         <w:rPr/>
         <w:t>CLS</w:t>
@@ -2659,6 +2888,8 @@
         <w:pStyle w:val="Heading2"/>
         <w:rPr/>
       </w:pPr>
+      <w:bookmarkStart w:id="14" w:name="__RefHeading___Toc1125_3683610026"/>
+      <w:bookmarkEnd w:id="14"/>
       <w:r>
         <w:rPr/>
         <w:t>COPYMEM(Length,Destination,Source)</w:t>
@@ -2812,8 +3043,8 @@
         <w:pStyle w:val="Heading2"/>
         <w:rPr/>
       </w:pPr>
-      <w:bookmarkStart w:id="13" w:name="__RefHeading___Toc594_957347344"/>
-      <w:bookmarkEnd w:id="13"/>
+      <w:bookmarkStart w:id="15" w:name="__RefHeading___Toc594_957347344"/>
+      <w:bookmarkEnd w:id="15"/>
       <w:r>
         <w:rPr/>
         <w:t>DEC &lt;Variable-Name&gt;</w:t>
@@ -2834,8 +3065,8 @@
         <w:pStyle w:val="Heading2"/>
         <w:rPr/>
       </w:pPr>
-      <w:bookmarkStart w:id="14" w:name="__RefHeading___Toc596_957347344"/>
-      <w:bookmarkEnd w:id="14"/>
+      <w:bookmarkStart w:id="16" w:name="__RefHeading___Toc596_957347344"/>
+      <w:bookmarkEnd w:id="16"/>
       <w:r>
         <w:rPr/>
         <w:t>DIR</w:t>
@@ -2856,8 +3087,8 @@
         <w:pStyle w:val="Heading2"/>
         <w:rPr/>
       </w:pPr>
-      <w:bookmarkStart w:id="15" w:name="__RefHeading___Toc598_957347344"/>
-      <w:bookmarkEnd w:id="15"/>
+      <w:bookmarkStart w:id="17" w:name="__RefHeading___Toc598_957347344"/>
+      <w:bookmarkEnd w:id="17"/>
       <w:r>
         <w:rPr/>
         <w:t>END</w:t>
@@ -2878,8 +3109,8 @@
         <w:pStyle w:val="Heading2"/>
         <w:rPr/>
       </w:pPr>
-      <w:bookmarkStart w:id="16" w:name="__RefHeading___Toc600_957347344"/>
-      <w:bookmarkEnd w:id="16"/>
+      <w:bookmarkStart w:id="18" w:name="__RefHeading___Toc600_957347344"/>
+      <w:bookmarkEnd w:id="18"/>
       <w:r>
         <w:rPr/>
         <w:t>ERASE &lt;File Name&gt;</w:t>
@@ -2900,8 +3131,8 @@
         <w:pStyle w:val="Heading2"/>
         <w:rPr/>
       </w:pPr>
-      <w:bookmarkStart w:id="17" w:name="__RefHeading___Toc602_957347344"/>
-      <w:bookmarkEnd w:id="17"/>
+      <w:bookmarkStart w:id="19" w:name="__RefHeading___Toc602_957347344"/>
+      <w:bookmarkEnd w:id="19"/>
       <w:r>
         <w:rPr/>
         <w:t>EXIT</w:t>
@@ -2922,8 +3153,8 @@
         <w:pStyle w:val="Heading2"/>
         <w:rPr/>
       </w:pPr>
-      <w:bookmarkStart w:id="18" w:name="__RefHeading___Toc604_957347344"/>
-      <w:bookmarkEnd w:id="18"/>
+      <w:bookmarkStart w:id="20" w:name="__RefHeading___Toc604_957347344"/>
+      <w:bookmarkEnd w:id="20"/>
       <w:r>
         <w:rPr/>
         <w:t>GOTO &lt;(Line Number Expression)&gt;</w:t>
@@ -2973,8 +3204,8 @@
         <w:pStyle w:val="Heading2"/>
         <w:rPr/>
       </w:pPr>
-      <w:bookmarkStart w:id="19" w:name="__RefHeading___Toc606_957347344"/>
-      <w:bookmarkEnd w:id="19"/>
+      <w:bookmarkStart w:id="21" w:name="__RefHeading___Toc606_957347344"/>
+      <w:bookmarkEnd w:id="21"/>
       <w:r>
         <w:rPr/>
         <w:t>GOTO &lt;Valid-Line-Number| .&gt;</w:t>
@@ -3038,8 +3269,8 @@
         <w:pStyle w:val="Heading2"/>
         <w:rPr/>
       </w:pPr>
-      <w:bookmarkStart w:id="20" w:name="__RefHeading___Toc608_957347344"/>
-      <w:bookmarkEnd w:id="20"/>
+      <w:bookmarkStart w:id="22" w:name="__RefHeading___Toc608_957347344"/>
+      <w:bookmarkEnd w:id="22"/>
       <w:r>
         <w:rPr/>
         <w:t>GOSUB &lt;(Line Number-expression)&gt;[( Parameter 1, …)]</w:t>
@@ -3050,8 +3281,8 @@
         <w:pStyle w:val="Heading2"/>
         <w:rPr/>
       </w:pPr>
-      <w:bookmarkStart w:id="21" w:name="__RefHeading___Toc610_957347344"/>
-      <w:bookmarkEnd w:id="21"/>
+      <w:bookmarkStart w:id="23" w:name="__RefHeading___Toc610_957347344"/>
+      <w:bookmarkEnd w:id="23"/>
       <w:r>
         <w:rPr/>
         <w:t>GOSUB &lt;Valid-Line-Number&gt;[(Parameters 1, ...)]</w:t>
@@ -3092,8 +3323,8 @@
         <w:pStyle w:val="Heading2"/>
         <w:rPr/>
       </w:pPr>
-      <w:bookmarkStart w:id="22" w:name="__RefHeading___Toc612_957347344"/>
-      <w:bookmarkEnd w:id="22"/>
+      <w:bookmarkStart w:id="24" w:name="__RefHeading___Toc612_957347344"/>
+      <w:bookmarkEnd w:id="24"/>
       <w:r>
         <w:rPr/>
         <w:t>IF &lt;expression&gt; [THEN] &lt;statement&gt;[:&lt;statement&gt;]</w:t>
@@ -3114,8 +3345,8 @@
         <w:pStyle w:val="Heading2"/>
         <w:rPr/>
       </w:pPr>
-      <w:bookmarkStart w:id="23" w:name="__RefHeading___Toc614_957347344"/>
-      <w:bookmarkEnd w:id="23"/>
+      <w:bookmarkStart w:id="25" w:name="__RefHeading___Toc614_957347344"/>
+      <w:bookmarkEnd w:id="25"/>
       <w:r>
         <w:rPr/>
         <w:t>INC &lt;Variable-name&gt;</w:t>
@@ -3136,8 +3367,8 @@
         <w:pStyle w:val="Heading2"/>
         <w:rPr/>
       </w:pPr>
-      <w:bookmarkStart w:id="24" w:name="__RefHeading___Toc616_957347344"/>
-      <w:bookmarkEnd w:id="24"/>
+      <w:bookmarkStart w:id="26" w:name="__RefHeading___Toc616_957347344"/>
+      <w:bookmarkEnd w:id="26"/>
       <w:r>
         <w:rPr/>
         <w:t>INPUT [prompt string ; ] &lt;variable&gt;,[[prompt ;]&lt;variable&gt;,…]</w:t>
@@ -3192,8 +3423,8 @@
         <w:pStyle w:val="Heading2"/>
         <w:rPr/>
       </w:pPr>
-      <w:bookmarkStart w:id="25" w:name="__RefHeading___Toc618_957347344"/>
-      <w:bookmarkEnd w:id="25"/>
+      <w:bookmarkStart w:id="27" w:name="__RefHeading___Toc618_957347344"/>
+      <w:bookmarkEnd w:id="27"/>
       <w:r>
         <w:rPr/>
         <w:t>[LET] &lt;variable&gt; = &lt;expression&gt;</w:t>
@@ -3214,8 +3445,8 @@
         <w:pStyle w:val="Heading2"/>
         <w:rPr/>
       </w:pPr>
-      <w:bookmarkStart w:id="26" w:name="__RefHeading___Toc620_957347344"/>
-      <w:bookmarkEnd w:id="26"/>
+      <w:bookmarkStart w:id="28" w:name="__RefHeading___Toc620_957347344"/>
+      <w:bookmarkEnd w:id="28"/>
       <w:r>
         <w:rPr/>
         <w:t>LOAD &lt;"filename"&gt;</w:t>
@@ -3246,8 +3477,8 @@
         <w:pStyle w:val="Heading2"/>
         <w:rPr/>
       </w:pPr>
-      <w:bookmarkStart w:id="27" w:name="__RefHeading___Toc622_957347344"/>
-      <w:bookmarkEnd w:id="27"/>
+      <w:bookmarkStart w:id="29" w:name="__RefHeading___Toc622_957347344"/>
+      <w:bookmarkEnd w:id="29"/>
       <w:r>
         <w:rPr/>
         <w:t>NEW</w:t>
@@ -3268,8 +3499,8 @@
         <w:pStyle w:val="Heading2"/>
         <w:rPr/>
       </w:pPr>
-      <w:bookmarkStart w:id="28" w:name="__RefHeading___Toc626_957347344"/>
-      <w:bookmarkEnd w:id="28"/>
+      <w:bookmarkStart w:id="30" w:name="__RefHeading___Toc626_957347344"/>
+      <w:bookmarkEnd w:id="30"/>
       <w:r>
         <w:rPr/>
         <w:t>[PRINT | PR | ?] &lt;values&gt; [;|,]</w:t>
@@ -3388,8 +3619,8 @@
         <w:pStyle w:val="Heading2"/>
         <w:rPr/>
       </w:pPr>
-      <w:bookmarkStart w:id="29" w:name="__RefHeading___Toc628_957347344"/>
-      <w:bookmarkEnd w:id="29"/>
+      <w:bookmarkStart w:id="31" w:name="__RefHeading___Toc628_957347344"/>
+      <w:bookmarkEnd w:id="31"/>
       <w:r>
         <w:rPr/>
         <w:t>PUTCH &lt;expression&gt;</w:t>
@@ -3410,8 +3641,8 @@
         <w:pStyle w:val="Heading2"/>
         <w:rPr/>
       </w:pPr>
-      <w:bookmarkStart w:id="30" w:name="__RefHeading___Toc630_957347344"/>
-      <w:bookmarkEnd w:id="30"/>
+      <w:bookmarkStart w:id="32" w:name="__RefHeading___Toc630_957347344"/>
+      <w:bookmarkEnd w:id="32"/>
       <w:r>
         <w:rPr/>
         <w:t>REM [&lt;comments&gt;]</w:t>
@@ -3432,8 +3663,8 @@
         <w:pStyle w:val="Heading2"/>
         <w:rPr/>
       </w:pPr>
-      <w:bookmarkStart w:id="31" w:name="__RefHeading___Toc632_957347344"/>
-      <w:bookmarkEnd w:id="31"/>
+      <w:bookmarkStart w:id="33" w:name="__RefHeading___Toc632_957347344"/>
+      <w:bookmarkEnd w:id="33"/>
       <w:r>
         <w:rPr/>
         <w:t>[RETURN | RET][(Return Value expression)</w:t>
@@ -3446,7 +3677,37 @@
       </w:pPr>
       <w:r>
         <w:rPr/>
-        <w:t>Will return to the next statement following the GOSUB which brought the program to this subroutine. Also used by tasks see Task Section.</w:t>
+        <w:t xml:space="preserve">Will return to the next statement following the GOSUB which brought the program to this subroutine. </w:t>
+      </w:r>
+    </w:p>
+    <w:p>
+      <w:pPr>
+        <w:pStyle w:val="Normal"/>
+        <w:rPr/>
+      </w:pPr>
+      <w:r>
+        <w:rPr/>
+        <w:t xml:space="preserve">Returns the value to calling gosub in form of function  using </w:t>
+      </w:r>
+    </w:p>
+    <w:p>
+      <w:pPr>
+        <w:pStyle w:val="Normal"/>
+        <w:rPr/>
+      </w:pPr>
+      <w:r>
+        <w:rPr/>
+        <w:t>FN&lt;line number | variable&gt;</w:t>
+      </w:r>
+    </w:p>
+    <w:p>
+      <w:pPr>
+        <w:pStyle w:val="Normal"/>
+        <w:rPr/>
+      </w:pPr>
+      <w:r>
+        <w:rPr/>
+        <w:t>Also used by tasks see Task Section.</w:t>
       </w:r>
     </w:p>
     <w:p>
@@ -3454,8 +3715,8 @@
         <w:pStyle w:val="Heading2"/>
         <w:rPr/>
       </w:pPr>
-      <w:bookmarkStart w:id="32" w:name="__RefHeading___Toc634_957347344"/>
-      <w:bookmarkEnd w:id="32"/>
+      <w:bookmarkStart w:id="34" w:name="__RefHeading___Toc634_957347344"/>
+      <w:bookmarkEnd w:id="34"/>
       <w:r>
         <w:rPr/>
         <w:t>RUN</w:t>
@@ -3476,8 +3737,8 @@
         <w:pStyle w:val="Heading2"/>
         <w:rPr/>
       </w:pPr>
-      <w:bookmarkStart w:id="33" w:name="__RefHeading___Toc636_957347344"/>
-      <w:bookmarkEnd w:id="33"/>
+      <w:bookmarkStart w:id="35" w:name="__RefHeading___Toc636_957347344"/>
+      <w:bookmarkEnd w:id="35"/>
       <w:r>
         <w:rPr/>
         <w:t>SAVE &lt;"filename"&gt;</w:t>
@@ -3508,6 +3769,8 @@
         <w:pStyle w:val="Heading2"/>
         <w:rPr/>
       </w:pPr>
+      <w:bookmarkStart w:id="36" w:name="__RefHeading___Toc1127_3683610026"/>
+      <w:bookmarkEnd w:id="36"/>
       <w:r>
         <w:rPr/>
         <w:t>SETMEMB(Value, Length,Destination)</w:t>
@@ -3530,7 +3793,7 @@
       </w:pPr>
       <w:r>
         <w:rPr/>
-        <w:t>Value any 8bit expresion</w:t>
+        <w:t>Value any 8bit expression</w:t>
       </w:r>
     </w:p>
     <w:p>
@@ -3567,6 +3830,8 @@
         <w:pStyle w:val="Heading2"/>
         <w:rPr/>
       </w:pPr>
+      <w:bookmarkStart w:id="37" w:name="__RefHeading___Toc1129_3683610026"/>
+      <w:bookmarkEnd w:id="37"/>
       <w:r>
         <w:rPr/>
         <w:t>SETMEMW(VALUE, LENGTH,Destination)</w:t>
@@ -3589,7 +3854,7 @@
       </w:pPr>
       <w:r>
         <w:rPr/>
-        <w:t>Value any 8bit expresion</w:t>
+        <w:t>Value any 8bit expression</w:t>
       </w:r>
     </w:p>
     <w:p>
@@ -3628,16 +3893,70 @@
       </w:pPr>
       <w:r>
         <w:rPr/>
+      </w:r>
+      <w:r>
+        <w:br w:type="page"/>
+      </w:r>
+    </w:p>
+    <w:p>
+      <w:pPr>
+        <w:pStyle w:val="Heading2"/>
+        <w:rPr/>
+      </w:pPr>
+      <w:bookmarkStart w:id="38" w:name="__RefHeading___Toc1131_3683610026"/>
+      <w:bookmarkEnd w:id="38"/>
+      <w:r>
+        <w:rPr/>
         <w:t>SETTERM inslot, outslot</w:t>
       </w:r>
     </w:p>
     <w:p>
       <w:pPr>
+        <w:pStyle w:val="Normal"/>
+        <w:rPr/>
+      </w:pPr>
+      <w:r>
+        <w:rPr/>
+        <w:t>InSlot is the index number of the 16 byte slot starting at $E000</w:t>
+      </w:r>
+    </w:p>
+    <w:p>
+      <w:pPr>
+        <w:pStyle w:val="Normal"/>
+        <w:rPr/>
+      </w:pPr>
+      <w:r>
+        <w:rPr/>
+        <w:t>OutSlot is the index number of the 16 byte slot starting at $E000</w:t>
+      </w:r>
+    </w:p>
+    <w:p>
+      <w:pPr>
+        <w:pStyle w:val="Normal"/>
+        <w:rPr/>
+      </w:pPr>
+      <w:r>
+        <w:rPr/>
+        <w:t>Used to configure the stdin and std out for a task. Task 0 defaults to the console.</w:t>
+      </w:r>
+    </w:p>
+    <w:p>
+      <w:pPr>
+        <w:pStyle w:val="Normal"/>
+        <w:rPr/>
+      </w:pPr>
+      <w:r>
+        <w:rPr/>
+        <w:t>Other tasks also default to the Console.</w:t>
+      </w:r>
+    </w:p>
+    <w:p>
+      <w:pPr>
         <w:pStyle w:val="Heading2"/>
         <w:rPr/>
       </w:pPr>
-      <w:bookmarkStart w:id="34" w:name="__RefHeading___Toc638_957347344"/>
-      <w:bookmarkEnd w:id="34"/>
+      <w:bookmarkStart w:id="39" w:name="__RefHeading___Toc638_957347344"/>
+      <w:bookmarkEnd w:id="39"/>
       <w:r>
         <w:rPr/>
         <w:t>Trace &lt;Switch value&gt;</w:t>
@@ -3702,8 +4021,8 @@
         <w:pStyle w:val="Heading1"/>
         <w:rPr/>
       </w:pPr>
-      <w:bookmarkStart w:id="35" w:name="__RefHeading___Toc640_957347344"/>
-      <w:bookmarkEnd w:id="35"/>
+      <w:bookmarkStart w:id="40" w:name="__RefHeading___Toc640_957347344"/>
+      <w:bookmarkEnd w:id="40"/>
       <w:r>
         <w:rPr/>
         <w:t>TASKS and TASK MANAGEMENT</w:t>
@@ -3743,8 +4062,8 @@
         <w:pStyle w:val="Heading2"/>
         <w:rPr/>
       </w:pPr>
-      <w:bookmarkStart w:id="36" w:name="__RefHeading___Toc642_957347344"/>
-      <w:bookmarkEnd w:id="36"/>
+      <w:bookmarkStart w:id="41" w:name="__RefHeading___Toc642_957347344"/>
+      <w:bookmarkEnd w:id="41"/>
       <w:r>
         <w:rPr/>
         <w:t>KILL &lt;Task PID – expression&gt;</w:t>
@@ -3765,8 +4084,8 @@
         <w:pStyle w:val="Heading2"/>
         <w:rPr/>
       </w:pPr>
-      <w:bookmarkStart w:id="37" w:name="__RefHeading___Toc644_957347344"/>
-      <w:bookmarkEnd w:id="37"/>
+      <w:bookmarkStart w:id="42" w:name="__RefHeading___Toc644_957347344"/>
+      <w:bookmarkEnd w:id="42"/>
       <w:r>
         <w:rPr/>
         <w:t>STAT(&lt;Task PID – expression&gt;)</w:t>
@@ -3787,8 +4106,8 @@
         <w:pStyle w:val="Heading2"/>
         <w:rPr/>
       </w:pPr>
-      <w:bookmarkStart w:id="38" w:name="__RefHeading___Toc646_957347344"/>
-      <w:bookmarkEnd w:id="38"/>
+      <w:bookmarkStart w:id="43" w:name="__RefHeading___Toc646_957347344"/>
+      <w:bookmarkEnd w:id="43"/>
       <w:r>
         <w:rPr/>
         <w:t>SLICE &lt;Time-Slice-Count Expression&gt;</w:t>
@@ -3809,8 +4128,8 @@
         <w:pStyle w:val="Heading2"/>
         <w:rPr/>
       </w:pPr>
-      <w:bookmarkStart w:id="39" w:name="__RefHeading___Toc648_957347344"/>
-      <w:bookmarkEnd w:id="39"/>
+      <w:bookmarkStart w:id="44" w:name="__RefHeading___Toc648_957347344"/>
+      <w:bookmarkEnd w:id="44"/>
       <w:r>
         <w:rPr/>
         <w:t xml:space="preserve">TASK(&lt;(Line Number expression)&gt;[,Parameter-expression]...) </w:t>
@@ -3821,8 +4140,8 @@
         <w:pStyle w:val="Heading2"/>
         <w:rPr/>
       </w:pPr>
-      <w:bookmarkStart w:id="40" w:name="__RefHeading___Toc650_957347344"/>
-      <w:bookmarkEnd w:id="40"/>
+      <w:bookmarkStart w:id="45" w:name="__RefHeading___Toc650_957347344"/>
+      <w:bookmarkEnd w:id="45"/>
       <w:r>
         <w:rPr/>
         <w:t>TASK(&lt;Line-Number&gt;[,Parameter-Expression,…])</w:t>
@@ -3854,312 +4173,8 @@
       </w:pPr>
       <w:r>
         <w:rPr/>
-        <w:t xml:space="preserve">As a function it returns the PID of the new task. </w:t>
-      </w:r>
-    </w:p>
-    <w:p>
-      <w:pPr>
-        <w:pStyle w:val="Normal"/>
-        <w:rPr/>
-      </w:pPr>
-      <w:r>
-        <w:rPr/>
-      </w:r>
-    </w:p>
-    <w:p>
-      <w:pPr>
-        <w:pStyle w:val="Heading2"/>
-        <w:rPr/>
-      </w:pPr>
-      <w:bookmarkStart w:id="41" w:name="__RefHeading___Toc652_957347344"/>
-      <w:bookmarkEnd w:id="41"/>
-      <w:r>
-        <w:rPr/>
-        <w:t>TASKE[(&lt;Exit value-Expression&gt;)]</w:t>
-      </w:r>
-    </w:p>
-    <w:p>
-      <w:pPr>
-        <w:pStyle w:val="Normal"/>
-        <w:rPr/>
-      </w:pPr>
-      <w:r>
-        <w:rPr/>
-        <w:t>This may be used within an executing task to end task. If used within the MAIN  Line It acts the same as and END statement.. The exit value is optional and is stored in the tasks context  after the task exits. This is synonymous with the use of</w:t>
-      </w:r>
-    </w:p>
-    <w:p>
-      <w:pPr>
-        <w:pStyle w:val="Normal"/>
-        <w:rPr/>
-      </w:pPr>
-      <w:r>
-        <w:rPr/>
-        <w:t xml:space="preserve"> </w:t>
-      </w:r>
-      <w:r>
-        <w:rPr/>
-        <w:t xml:space="preserve">return(exit code-expression). </w:t>
-      </w:r>
-    </w:p>
-    <w:p>
-      <w:pPr>
-        <w:pStyle w:val="Normal"/>
-        <w:rPr/>
-      </w:pPr>
-      <w:r>
-        <w:rPr/>
-        <w:t>The exit code is accessed using the special ^ variable.</w:t>
-      </w:r>
-    </w:p>
-    <w:p>
-      <w:pPr>
-        <w:pStyle w:val="Normal"/>
-        <w:numPr>
-          <w:ilvl w:val="0"/>
-          <w:numId w:val="7"/>
-        </w:numPr>
-        <w:rPr/>
-      </w:pPr>
-      <w:r>
-        <w:rPr/>
-        <w:t>Pid-expression!^</w:t>
-      </w:r>
-    </w:p>
-    <w:p>
-      <w:pPr>
-        <w:pStyle w:val="Heading2"/>
-        <w:rPr/>
-      </w:pPr>
-      <w:bookmarkStart w:id="42" w:name="__RefHeading___Toc654_957347344"/>
-      <w:bookmarkEnd w:id="42"/>
-      <w:r>
-        <w:rPr/>
-        <w:t>TASKN</w:t>
-      </w:r>
-    </w:p>
-    <w:p>
-      <w:pPr>
-        <w:pStyle w:val="Normal"/>
-        <w:rPr/>
-      </w:pPr>
-      <w:r>
-        <w:rPr/>
-        <w:t>This release the rest of the tasks time slice to the system. Execution of the task continues at the next statement when the task receives another time slice.</w:t>
-      </w:r>
-    </w:p>
-    <w:p>
-      <w:pPr>
-        <w:pStyle w:val="Heading2"/>
-        <w:rPr/>
-      </w:pPr>
-      <w:bookmarkStart w:id="43" w:name="__RefHeading___Toc656_957347344"/>
-      <w:bookmarkEnd w:id="43"/>
-      <w:r>
-        <w:rPr/>
-        <w:t>TASKW(&lt;Task PID Expression&gt;[,&lt;Task PID Expression&gt;]...</w:t>
-      </w:r>
-    </w:p>
-    <w:p>
-      <w:pPr>
-        <w:pStyle w:val="Normal"/>
-        <w:rPr/>
-      </w:pPr>
-      <w:r>
-        <w:rPr/>
-        <w:t>Wait for a task or group of tasks to complete.</w:t>
-      </w:r>
-    </w:p>
-    <w:p>
-      <w:pPr>
-        <w:pStyle w:val="Normal"/>
-        <w:rPr/>
-      </w:pPr>
-      <w:r>
-        <w:rPr/>
-      </w:r>
-    </w:p>
-    <w:p>
-      <w:pPr>
-        <w:pStyle w:val="Heading1"/>
-        <w:rPr/>
-      </w:pPr>
-      <w:r>
-        <w:rPr/>
-      </w:r>
-      <w:r>
-        <w:br w:type="page"/>
-      </w:r>
-    </w:p>
-    <w:p>
-      <w:pPr>
-        <w:pStyle w:val="Heading1"/>
-        <w:rPr/>
-      </w:pPr>
-      <w:bookmarkStart w:id="44" w:name="__RefHeading___Toc658_957347344"/>
-      <w:bookmarkEnd w:id="44"/>
-      <w:r>
-        <w:rPr/>
-        <w:t>Task Specific variables</w:t>
-      </w:r>
-    </w:p>
-    <w:p>
-      <w:pPr>
-        <w:pStyle w:val="Heading9"/>
-        <w:numPr>
-          <w:ilvl w:val="8"/>
-          <w:numId w:val="3"/>
-        </w:numPr>
-        <w:rPr/>
-      </w:pPr>
-      <w:bookmarkStart w:id="45" w:name="__RefHeading___Toc660_957347344"/>
-      <w:bookmarkEnd w:id="45"/>
-      <w:r>
-        <w:rPr/>
-        <w:t>PID</w:t>
-      </w:r>
-    </w:p>
-    <w:p>
-      <w:pPr>
-        <w:pStyle w:val="Normal"/>
-        <w:rPr/>
-      </w:pPr>
-      <w:r>
-        <w:rPr/>
-        <w:t>Is the PID of the current task.</w:t>
-      </w:r>
-    </w:p>
-    <w:p>
-      <w:pPr>
-        <w:pStyle w:val="Normal"/>
-        <w:rPr/>
-      </w:pPr>
-      <w:r>
-        <w:rPr/>
-      </w:r>
-    </w:p>
-    <w:p>
-      <w:pPr>
-        <w:pStyle w:val="Heading9"/>
-        <w:numPr>
-          <w:ilvl w:val="8"/>
-          <w:numId w:val="3"/>
-        </w:numPr>
-        <w:rPr/>
-      </w:pPr>
-      <w:bookmarkStart w:id="46" w:name="__RefHeading___Toc662_957347344"/>
-      <w:bookmarkEnd w:id="46"/>
-      <w:r>
-        <w:rPr/>
-        <w:t xml:space="preserve">#[Parameter index-expression] </w:t>
-      </w:r>
-    </w:p>
-    <w:p>
-      <w:pPr>
-        <w:pStyle w:val="TextBody"/>
-        <w:rPr/>
-      </w:pPr>
-      <w:r>
-        <w:rPr/>
-        <w:t>This is the parameter from the parameter list passed when the task was started. Basically the parameters are pushed onto the math stack when the task is started. So the stack size and the need to do math limit the number of parameters that can be passed. No checking is done...So be careful. Parameter index start at zero.</w:t>
-      </w:r>
-    </w:p>
-    <w:p>
-      <w:pPr>
-        <w:pStyle w:val="TextBody"/>
-        <w:rPr/>
-      </w:pPr>
-      <w:r>
-        <w:rPr/>
-        <w:t>Example:   a = #[0] : b= #[1]</w:t>
-      </w:r>
-    </w:p>
-    <w:p>
-      <w:pPr>
-        <w:pStyle w:val="TextBody"/>
-        <w:rPr/>
-      </w:pPr>
-      <w:r>
-        <w:rPr/>
-        <w:t>These values are read/write and may be used as local variables.</w:t>
-      </w:r>
-      <w:r>
-        <w:br w:type="page"/>
-      </w:r>
-    </w:p>
-    <w:p>
-      <w:pPr>
-        <w:pStyle w:val="Heading1"/>
-        <w:rPr/>
-      </w:pPr>
-      <w:bookmarkStart w:id="47" w:name="__RefHeading___Toc664_957347344"/>
-      <w:bookmarkEnd w:id="47"/>
-      <w:r>
-        <w:rPr/>
-        <w:t xml:space="preserve">Inter-process communication </w:t>
-      </w:r>
-    </w:p>
-    <w:p>
-      <w:pPr>
-        <w:pStyle w:val="Normal"/>
-        <w:rPr/>
-      </w:pPr>
-      <w:r>
-        <w:rPr/>
-        <w:t>Inter process communications is supported by the system.</w:t>
-      </w:r>
-    </w:p>
-    <w:p>
-      <w:pPr>
-        <w:pStyle w:val="Normal"/>
-        <w:rPr/>
-      </w:pPr>
-      <w:r>
-        <w:rPr/>
-      </w:r>
-    </w:p>
-    <w:p>
-      <w:pPr>
-        <w:pStyle w:val="Heading2"/>
-        <w:rPr/>
-      </w:pPr>
-      <w:bookmarkStart w:id="48" w:name="__RefHeading___Toc666_957347344"/>
-      <w:bookmarkEnd w:id="48"/>
-      <w:r>
-        <w:rPr/>
-        <w:t>ipcs(&lt;message-expression&gt;,&lt;task PID-expression&gt;)</w:t>
-      </w:r>
-    </w:p>
-    <w:p>
-      <w:pPr>
-        <w:pStyle w:val="Normal"/>
-        <w:rPr/>
-      </w:pPr>
-      <w:r>
-        <w:rPr/>
-        <w:t xml:space="preserve"> </w:t>
-      </w:r>
-      <w:r>
-        <w:rPr/>
-        <w:t xml:space="preserve">Send a msg to another task </w:t>
-      </w:r>
-    </w:p>
-    <w:p>
-      <w:pPr>
-        <w:pStyle w:val="Normal"/>
-        <w:rPr/>
-      </w:pPr>
-      <w:r>
-        <w:rPr/>
-        <w:tab/>
-        <w:t>Write messages to the ipc message queue of another task</w:t>
-      </w:r>
-    </w:p>
-    <w:p>
-      <w:pPr>
-        <w:pStyle w:val="Normal"/>
-        <w:rPr/>
-      </w:pPr>
+        <w:t>As a function it returns the PID of the new task[NOTE: support r</w:t>
+      </w:r>
       <w:r>
         <w:rPr>
           <w:rFonts w:eastAsia="ＭＳ 明朝" w:cs="" w:cstheme="minorBidi" w:eastAsiaTheme="minorEastAsia"/>
@@ -4169,6 +4184,313 @@
           <w:szCs w:val="24"/>
           <w:lang w:val="en-US" w:eastAsia="en-US" w:bidi="ar-SA"/>
         </w:rPr>
+        <w:t>eplaced</w:t>
+      </w:r>
+      <w:r>
+        <w:rPr/>
+        <w:t xml:space="preserve"> after 1.0.2 for this function, replaced by task variable PID]. </w:t>
+      </w:r>
+    </w:p>
+    <w:p>
+      <w:pPr>
+        <w:pStyle w:val="Normal"/>
+        <w:rPr/>
+      </w:pPr>
+      <w:r>
+        <w:rPr/>
+      </w:r>
+    </w:p>
+    <w:p>
+      <w:pPr>
+        <w:pStyle w:val="Heading2"/>
+        <w:rPr/>
+      </w:pPr>
+      <w:bookmarkStart w:id="46" w:name="__RefHeading___Toc652_957347344"/>
+      <w:bookmarkEnd w:id="46"/>
+      <w:r>
+        <w:rPr/>
+        <w:t>TASKE[(&lt;Exit value-Expression&gt;)]</w:t>
+      </w:r>
+    </w:p>
+    <w:p>
+      <w:pPr>
+        <w:pStyle w:val="Normal"/>
+        <w:rPr/>
+      </w:pPr>
+      <w:r>
+        <w:rPr/>
+        <w:t>This may be used within an executing task to end task. If used within the MAIN  Line It acts the same as and END statement.. The exit value is optional and is stored in the tasks context  after the task exits. This is synonymous with the use of</w:t>
+      </w:r>
+    </w:p>
+    <w:p>
+      <w:pPr>
+        <w:pStyle w:val="Normal"/>
+        <w:rPr/>
+      </w:pPr>
+      <w:r>
+        <w:rPr/>
+        <w:t xml:space="preserve"> </w:t>
+      </w:r>
+      <w:r>
+        <w:rPr/>
+        <w:t xml:space="preserve">return(exit code-expression). </w:t>
+      </w:r>
+    </w:p>
+    <w:p>
+      <w:pPr>
+        <w:pStyle w:val="Normal"/>
+        <w:rPr/>
+      </w:pPr>
+      <w:r>
+        <w:rPr/>
+        <w:t>The exit code is accessed using the special ^ variable.</w:t>
+      </w:r>
+    </w:p>
+    <w:p>
+      <w:pPr>
+        <w:pStyle w:val="Normal"/>
+        <w:numPr>
+          <w:ilvl w:val="0"/>
+          <w:numId w:val="7"/>
+        </w:numPr>
+        <w:rPr/>
+      </w:pPr>
+      <w:r>
+        <w:rPr/>
+        <w:t>Pid-expression!^</w:t>
+      </w:r>
+    </w:p>
+    <w:p>
+      <w:pPr>
+        <w:pStyle w:val="Heading2"/>
+        <w:rPr/>
+      </w:pPr>
+      <w:bookmarkStart w:id="47" w:name="__RefHeading___Toc654_957347344"/>
+      <w:bookmarkEnd w:id="47"/>
+      <w:r>
+        <w:rPr/>
+        <w:t>TASKN</w:t>
+      </w:r>
+    </w:p>
+    <w:p>
+      <w:pPr>
+        <w:pStyle w:val="Normal"/>
+        <w:rPr/>
+      </w:pPr>
+      <w:r>
+        <w:rPr/>
+        <w:t>This releases the rest of the tasks time slice to the system. Execution of the task continues at the next statement when the task receives another time slice.</w:t>
+      </w:r>
+    </w:p>
+    <w:p>
+      <w:pPr>
+        <w:pStyle w:val="Heading2"/>
+        <w:rPr/>
+      </w:pPr>
+      <w:bookmarkStart w:id="48" w:name="__RefHeading___Toc656_957347344"/>
+      <w:bookmarkEnd w:id="48"/>
+      <w:r>
+        <w:rPr/>
+        <w:t>TASKW(&lt;Task PID Expression&gt;[,&lt;Task PID Expression&gt;]...</w:t>
+      </w:r>
+    </w:p>
+    <w:p>
+      <w:pPr>
+        <w:pStyle w:val="Normal"/>
+        <w:rPr/>
+      </w:pPr>
+      <w:r>
+        <w:rPr/>
+        <w:t>Wait for a task or group of tasks to complete.</w:t>
+      </w:r>
+    </w:p>
+    <w:p>
+      <w:pPr>
+        <w:pStyle w:val="Normal"/>
+        <w:rPr/>
+      </w:pPr>
+      <w:r>
+        <w:rPr/>
+      </w:r>
+    </w:p>
+    <w:p>
+      <w:pPr>
+        <w:pStyle w:val="Heading1"/>
+        <w:rPr/>
+      </w:pPr>
+      <w:bookmarkStart w:id="49" w:name="__RefHeading___Toc658_957347344"/>
+      <w:bookmarkEnd w:id="49"/>
+      <w:r>
+        <w:rPr/>
+        <w:t>Task Specific variables</w:t>
+      </w:r>
+    </w:p>
+    <w:p>
+      <w:pPr>
+        <w:pStyle w:val="Heading9"/>
+        <w:numPr>
+          <w:ilvl w:val="8"/>
+          <w:numId w:val="3"/>
+        </w:numPr>
+        <w:rPr/>
+      </w:pPr>
+      <w:bookmarkStart w:id="50" w:name="__RefHeading___Toc660_957347344"/>
+      <w:bookmarkEnd w:id="50"/>
+      <w:r>
+        <w:rPr/>
+        <w:t>PID</w:t>
+      </w:r>
+    </w:p>
+    <w:p>
+      <w:pPr>
+        <w:pStyle w:val="Normal"/>
+        <w:rPr/>
+      </w:pPr>
+      <w:r>
+        <w:rPr/>
+        <w:t>Is the PID of the current task.</w:t>
+      </w:r>
+    </w:p>
+    <w:p>
+      <w:pPr>
+        <w:pStyle w:val="Normal"/>
+        <w:rPr/>
+      </w:pPr>
+      <w:r>
+        <w:rPr/>
+      </w:r>
+    </w:p>
+    <w:p>
+      <w:pPr>
+        <w:pStyle w:val="Heading9"/>
+        <w:numPr>
+          <w:ilvl w:val="8"/>
+          <w:numId w:val="3"/>
+        </w:numPr>
+        <w:rPr/>
+      </w:pPr>
+      <w:bookmarkStart w:id="51" w:name="__RefHeading___Toc662_957347344"/>
+      <w:bookmarkEnd w:id="51"/>
+      <w:r>
+        <w:rPr/>
+        <w:t xml:space="preserve">#[Parameter index-expression] </w:t>
+      </w:r>
+    </w:p>
+    <w:p>
+      <w:pPr>
+        <w:pStyle w:val="TextBody"/>
+        <w:rPr/>
+      </w:pPr>
+      <w:r>
+        <w:rPr/>
+        <w:t>This is the parameter from the parameter list passed when the task was started. Basically the parameters are pushed onto the math stack when the task is started. So the stack size and the need to do math limit the number of parameters that can be passed. No checking is done...So be careful. Parameter index start at zero.</w:t>
+      </w:r>
+    </w:p>
+    <w:p>
+      <w:pPr>
+        <w:pStyle w:val="TextBody"/>
+        <w:rPr/>
+      </w:pPr>
+      <w:r>
+        <w:rPr/>
+        <w:t>Example:   a = #[0] : b= #[1]</w:t>
+      </w:r>
+    </w:p>
+    <w:p>
+      <w:pPr>
+        <w:pStyle w:val="TextBody"/>
+        <w:rPr/>
+      </w:pPr>
+      <w:r>
+        <w:rPr/>
+        <w:t>These values are read/write and may be used as local variables.</w:t>
+      </w:r>
+      <w:r>
+        <w:br w:type="page"/>
+      </w:r>
+    </w:p>
+    <w:p>
+      <w:pPr>
+        <w:pStyle w:val="Heading1"/>
+        <w:rPr/>
+      </w:pPr>
+      <w:bookmarkStart w:id="52" w:name="__RefHeading___Toc664_957347344"/>
+      <w:bookmarkEnd w:id="52"/>
+      <w:r>
+        <w:rPr/>
+        <w:t xml:space="preserve">Inter-process communication </w:t>
+      </w:r>
+    </w:p>
+    <w:p>
+      <w:pPr>
+        <w:pStyle w:val="Normal"/>
+        <w:rPr/>
+      </w:pPr>
+      <w:r>
+        <w:rPr/>
+        <w:t>Inter process communications is supported by the system.</w:t>
+      </w:r>
+    </w:p>
+    <w:p>
+      <w:pPr>
+        <w:pStyle w:val="Normal"/>
+        <w:rPr/>
+      </w:pPr>
+      <w:r>
+        <w:rPr/>
+      </w:r>
+    </w:p>
+    <w:p>
+      <w:pPr>
+        <w:pStyle w:val="Heading2"/>
+        <w:rPr/>
+      </w:pPr>
+      <w:bookmarkStart w:id="53" w:name="__RefHeading___Toc666_957347344"/>
+      <w:bookmarkEnd w:id="53"/>
+      <w:r>
+        <w:rPr/>
+        <w:t>ipcs(&lt;message-expression&gt;,&lt;task PID-expression&gt;)</w:t>
+      </w:r>
+    </w:p>
+    <w:p>
+      <w:pPr>
+        <w:pStyle w:val="Normal"/>
+        <w:rPr/>
+      </w:pPr>
+      <w:r>
+        <w:rPr/>
+        <w:t xml:space="preserve"> </w:t>
+      </w:r>
+      <w:r>
+        <w:rPr/>
+        <w:t xml:space="preserve">Send a msg to another task </w:t>
+      </w:r>
+    </w:p>
+    <w:p>
+      <w:pPr>
+        <w:pStyle w:val="Normal"/>
+        <w:rPr/>
+      </w:pPr>
+      <w:r>
+        <w:rPr/>
+        <w:tab/>
+        <w:t>Write messages to the ipc message queue of another task</w:t>
+      </w:r>
+    </w:p>
+    <w:p>
+      <w:pPr>
+        <w:pStyle w:val="Normal"/>
+        <w:rPr/>
+      </w:pPr>
+      <w:r>
+        <w:rPr>
+          <w:rFonts w:eastAsia="ＭＳ 明朝" w:cs="" w:cstheme="minorBidi" w:eastAsiaTheme="minorEastAsia"/>
+          <w:color w:val="auto"/>
+          <w:kern w:val="0"/>
+          <w:sz w:val="24"/>
+          <w:szCs w:val="24"/>
+          <w:lang w:val="en-US" w:eastAsia="en-US" w:bidi="ar-SA"/>
+        </w:rPr>
         <w:t>On Return  -</w:t>
       </w:r>
       <w:r>
@@ -4283,8 +4605,8 @@
         <w:pStyle w:val="Heading2"/>
         <w:rPr/>
       </w:pPr>
-      <w:bookmarkStart w:id="49" w:name="__RefHeading___Toc668_957347344"/>
-      <w:bookmarkEnd w:id="49"/>
+      <w:bookmarkStart w:id="54" w:name="__RefHeading___Toc668_957347344"/>
+      <w:bookmarkEnd w:id="54"/>
       <w:r>
         <w:rPr/>
         <w:t xml:space="preserve"> </w:t>
@@ -4382,8 +4704,8 @@
         <w:pStyle w:val="Heading2"/>
         <w:rPr/>
       </w:pPr>
-      <w:bookmarkStart w:id="50" w:name="__RefHeading___Toc670_957347344"/>
-      <w:bookmarkEnd w:id="50"/>
+      <w:bookmarkStart w:id="55" w:name="__RefHeading___Toc670_957347344"/>
+      <w:bookmarkEnd w:id="55"/>
       <w:r>
         <w:rPr/>
         <w:t xml:space="preserve"> </w:t>
@@ -4423,8 +4745,8 @@
         <w:pStyle w:val="Heading1"/>
         <w:rPr/>
       </w:pPr>
-      <w:bookmarkStart w:id="51" w:name="__RefHeading___Toc672_957347344"/>
-      <w:bookmarkEnd w:id="51"/>
+      <w:bookmarkStart w:id="56" w:name="__RefHeading___Toc672_957347344"/>
+      <w:bookmarkEnd w:id="56"/>
       <w:r>
         <w:rPr/>
         <w:t>IRQ and IRQ MANAGEMENT</w:t>
@@ -4435,8 +4757,8 @@
         <w:pStyle w:val="Heading2"/>
         <w:rPr/>
       </w:pPr>
-      <w:bookmarkStart w:id="52" w:name="__RefHeading___Toc674_957347344"/>
-      <w:bookmarkEnd w:id="52"/>
+      <w:bookmarkStart w:id="57" w:name="__RefHeading___Toc674_957347344"/>
+      <w:bookmarkEnd w:id="57"/>
       <w:r>
         <w:rPr/>
         <w:t>IRQ &lt;line number -expression&gt;</w:t>
@@ -4476,8 +4798,8 @@
         <w:pStyle w:val="Heading2"/>
         <w:rPr/>
       </w:pPr>
-      <w:bookmarkStart w:id="53" w:name="__RefHeading___Toc676_957347344"/>
-      <w:bookmarkEnd w:id="53"/>
+      <w:bookmarkStart w:id="58" w:name="__RefHeading___Toc676_957347344"/>
+      <w:bookmarkEnd w:id="58"/>
       <w:r>
         <w:rPr/>
         <w:t>[IRETURN | IRET]</w:t>
@@ -4510,8 +4832,8 @@
         <w:pStyle w:val="Heading1"/>
         <w:rPr/>
       </w:pPr>
-      <w:bookmarkStart w:id="54" w:name="__RefHeading___Toc678_957347344"/>
-      <w:bookmarkEnd w:id="54"/>
+      <w:bookmarkStart w:id="59" w:name="__RefHeading___Toc678_957347344"/>
+      <w:bookmarkEnd w:id="59"/>
       <w:r>
         <w:rPr/>
         <w:t>Task Implementation Description.</w:t>
@@ -4536,8 +4858,8 @@
         </w:numPr>
         <w:rPr/>
       </w:pPr>
-      <w:bookmarkStart w:id="55" w:name="__RefHeading___Toc680_957347344"/>
-      <w:bookmarkEnd w:id="55"/>
+      <w:bookmarkStart w:id="60" w:name="__RefHeading___Toc680_957347344"/>
+      <w:bookmarkEnd w:id="60"/>
       <w:r>
         <w:rPr/>
         <w:t>Task Control Block Definition</w:t>
@@ -4785,8 +5107,8 @@
         </w:numPr>
         <w:rPr/>
       </w:pPr>
-      <w:bookmarkStart w:id="56" w:name="__RefHeading___Toc682_957347344"/>
-      <w:bookmarkEnd w:id="56"/>
+      <w:bookmarkStart w:id="61" w:name="__RefHeading___Toc682_957347344"/>
+      <w:bookmarkEnd w:id="61"/>
       <w:r>
         <w:rPr/>
         <w:t>Context Control Block Definition</w:t>
@@ -5301,8 +5623,8 @@
         <w:pStyle w:val="Heading1"/>
         <w:rPr/>
       </w:pPr>
-      <w:bookmarkStart w:id="57" w:name="__RefHeading___Toc684_957347344"/>
-      <w:bookmarkEnd w:id="57"/>
+      <w:bookmarkStart w:id="62" w:name="__RefHeading___Toc684_957347344"/>
+      <w:bookmarkEnd w:id="62"/>
       <w:r>
         <w:rPr/>
         <w:t>Error Codes</w:t>
@@ -5320,262 +5642,429 @@
     <w:p>
       <w:pPr>
         <w:pStyle w:val="Normal"/>
-        <w:rPr/>
-      </w:pPr>
-      <w:r>
-        <w:rPr/>
+        <w:rPr>
+          <w:sz w:val="20"/>
+          <w:szCs w:val="20"/>
+        </w:rPr>
+      </w:pPr>
+      <w:r>
+        <w:rPr>
+          <w:sz w:val="20"/>
+          <w:szCs w:val="20"/>
+        </w:rPr>
         <w:t>1 = Expression</w:t>
       </w:r>
     </w:p>
     <w:p>
       <w:pPr>
         <w:pStyle w:val="Normal"/>
-        <w:rPr/>
-      </w:pPr>
-      <w:r>
-        <w:rPr/>
+        <w:rPr>
+          <w:sz w:val="20"/>
+          <w:szCs w:val="20"/>
+        </w:rPr>
+      </w:pPr>
+      <w:r>
+        <w:rPr>
+          <w:sz w:val="20"/>
+          <w:szCs w:val="20"/>
+        </w:rPr>
         <w:t>2 = Stack underflow (expression error)</w:t>
       </w:r>
     </w:p>
     <w:p>
       <w:pPr>
         <w:pStyle w:val="Normal"/>
-        <w:rPr/>
-      </w:pPr>
-      <w:r>
-        <w:rPr/>
+        <w:rPr>
+          <w:sz w:val="20"/>
+          <w:szCs w:val="20"/>
+        </w:rPr>
+      </w:pPr>
+      <w:r>
+        <w:rPr>
+          <w:sz w:val="20"/>
+          <w:szCs w:val="20"/>
+        </w:rPr>
         <w:t>3 = Stack overflow (expression is too complex)</w:t>
       </w:r>
     </w:p>
     <w:p>
       <w:pPr>
         <w:pStyle w:val="Normal"/>
-        <w:rPr/>
-      </w:pPr>
-      <w:r>
-        <w:rPr/>
+        <w:rPr>
+          <w:sz w:val="20"/>
+          <w:szCs w:val="20"/>
+        </w:rPr>
+      </w:pPr>
+      <w:r>
+        <w:rPr>
+          <w:sz w:val="20"/>
+          <w:szCs w:val="20"/>
+        </w:rPr>
         <w:t>4 = Unexpected stuff at end of line</w:t>
       </w:r>
     </w:p>
     <w:p>
       <w:pPr>
         <w:pStyle w:val="Normal"/>
-        <w:rPr/>
-      </w:pPr>
-      <w:r>
-        <w:rPr/>
+        <w:rPr>
+          <w:sz w:val="20"/>
+          <w:szCs w:val="20"/>
+        </w:rPr>
+      </w:pPr>
+      <w:r>
+        <w:rPr>
+          <w:sz w:val="20"/>
+          <w:szCs w:val="20"/>
+        </w:rPr>
         <w:t>5 = Syntax error (possibly unknown command)</w:t>
       </w:r>
     </w:p>
     <w:p>
       <w:pPr>
         <w:pStyle w:val="Normal"/>
-        <w:rPr/>
-      </w:pPr>
-      <w:r>
-        <w:rPr/>
+        <w:rPr>
+          <w:sz w:val="20"/>
+          <w:szCs w:val="20"/>
+        </w:rPr>
+      </w:pPr>
+      <w:r>
+        <w:rPr>
+          <w:sz w:val="20"/>
+          <w:szCs w:val="20"/>
+        </w:rPr>
         <w:t>6 = Divide by zero</w:t>
       </w:r>
     </w:p>
     <w:p>
       <w:pPr>
         <w:pStyle w:val="Normal"/>
-        <w:rPr/>
-      </w:pPr>
-      <w:r>
-        <w:rPr/>
+        <w:rPr>
+          <w:sz w:val="20"/>
+          <w:szCs w:val="20"/>
+        </w:rPr>
+      </w:pPr>
+      <w:r>
+        <w:rPr>
+          <w:sz w:val="20"/>
+          <w:szCs w:val="20"/>
+        </w:rPr>
         <w:t>7 = Read fail loading a file</w:t>
       </w:r>
     </w:p>
     <w:p>
       <w:pPr>
         <w:pStyle w:val="Normal"/>
-        <w:rPr/>
-      </w:pPr>
-      <w:r>
-        <w:rPr/>
+        <w:rPr>
+          <w:sz w:val="20"/>
+          <w:szCs w:val="20"/>
+        </w:rPr>
+      </w:pPr>
+      <w:r>
+        <w:rPr>
+          <w:sz w:val="20"/>
+          <w:szCs w:val="20"/>
+        </w:rPr>
         <w:t>8 = Write fail saving a file</w:t>
       </w:r>
     </w:p>
     <w:p>
       <w:pPr>
         <w:pStyle w:val="Normal"/>
-        <w:rPr/>
-      </w:pPr>
-      <w:r>
-        <w:rPr/>
+        <w:rPr>
+          <w:sz w:val="20"/>
+          <w:szCs w:val="20"/>
+        </w:rPr>
+      </w:pPr>
+      <w:r>
+        <w:rPr>
+          <w:sz w:val="20"/>
+          <w:szCs w:val="20"/>
+        </w:rPr>
         <w:t>9 = No filename provided</w:t>
       </w:r>
     </w:p>
     <w:p>
       <w:pPr>
         <w:pStyle w:val="Normal"/>
-        <w:rPr/>
-      </w:pPr>
-      <w:r>
-        <w:rPr/>
+        <w:rPr>
+          <w:sz w:val="20"/>
+          <w:szCs w:val="20"/>
+        </w:rPr>
+      </w:pPr>
+      <w:r>
+        <w:rPr>
+          <w:sz w:val="20"/>
+          <w:szCs w:val="20"/>
+        </w:rPr>
         <w:t>10= File Not Found</w:t>
       </w:r>
     </w:p>
     <w:p>
       <w:pPr>
         <w:pStyle w:val="Normal"/>
-        <w:rPr/>
-      </w:pPr>
-      <w:r>
-        <w:rPr/>
+        <w:rPr>
+          <w:sz w:val="20"/>
+          <w:szCs w:val="20"/>
+        </w:rPr>
+      </w:pPr>
+      <w:r>
+        <w:rPr>
+          <w:sz w:val="20"/>
+          <w:szCs w:val="20"/>
+        </w:rPr>
         <w:t>11=Gosub Stack – underflow, too many returns</w:t>
       </w:r>
     </w:p>
     <w:p>
       <w:pPr>
         <w:pStyle w:val="Normal"/>
-        <w:rPr/>
-      </w:pPr>
-      <w:r>
-        <w:rPr/>
+        <w:rPr>
+          <w:sz w:val="20"/>
+          <w:szCs w:val="20"/>
+        </w:rPr>
+      </w:pPr>
+      <w:r>
+        <w:rPr>
+          <w:sz w:val="20"/>
+          <w:szCs w:val="20"/>
+        </w:rPr>
         <w:t>12=Gosub stack – overflow, to many nested gosub statements</w:t>
       </w:r>
     </w:p>
     <w:p>
       <w:pPr>
         <w:pStyle w:val="Normal"/>
-        <w:rPr/>
-      </w:pPr>
-      <w:r>
-        <w:rPr/>
+        <w:rPr>
+          <w:sz w:val="20"/>
+          <w:szCs w:val="20"/>
+        </w:rPr>
+      </w:pPr>
+      <w:r>
+        <w:rPr>
+          <w:sz w:val="20"/>
+          <w:szCs w:val="20"/>
+        </w:rPr>
         <w:t>13=Bad Line Number specified, not found</w:t>
       </w:r>
     </w:p>
     <w:p>
       <w:pPr>
         <w:pStyle w:val="Normal"/>
-        <w:rPr/>
-      </w:pPr>
-      <w:r>
-        <w:rPr/>
+        <w:rPr>
+          <w:sz w:val="20"/>
+          <w:szCs w:val="20"/>
+        </w:rPr>
+      </w:pPr>
+      <w:r>
+        <w:rPr>
+          <w:sz w:val="20"/>
+          <w:szCs w:val="20"/>
+        </w:rPr>
         <w:t>14=Unable to create new task, no more slots</w:t>
       </w:r>
     </w:p>
     <w:p>
       <w:pPr>
         <w:pStyle w:val="Normal"/>
-        <w:rPr/>
-      </w:pPr>
-      <w:r>
-        <w:rPr/>
+        <w:rPr>
+          <w:sz w:val="20"/>
+          <w:szCs w:val="20"/>
+        </w:rPr>
+      </w:pPr>
+      <w:r>
+        <w:rPr>
+          <w:sz w:val="20"/>
+          <w:szCs w:val="20"/>
+        </w:rPr>
         <w:t>15=Array Subscript out of range</w:t>
       </w:r>
     </w:p>
     <w:p>
       <w:pPr>
         <w:pStyle w:val="Normal"/>
-        <w:rPr/>
-      </w:pPr>
-      <w:r>
-        <w:rPr/>
+        <w:rPr>
+          <w:sz w:val="20"/>
+          <w:szCs w:val="20"/>
+        </w:rPr>
+      </w:pPr>
+      <w:r>
+        <w:rPr>
+          <w:sz w:val="20"/>
+          <w:szCs w:val="20"/>
+        </w:rPr>
         <w:t>16=Invalid Task PID provided</w:t>
       </w:r>
     </w:p>
     <w:p>
       <w:pPr>
         <w:pStyle w:val="Normal"/>
-        <w:rPr/>
-      </w:pPr>
-      <w:r>
-        <w:rPr/>
+        <w:rPr>
+          <w:sz w:val="20"/>
+          <w:szCs w:val="20"/>
+        </w:rPr>
+      </w:pPr>
+      <w:r>
+        <w:rPr>
+          <w:sz w:val="20"/>
+          <w:szCs w:val="20"/>
+        </w:rPr>
         <w:t>17=Out of space on queue to send new message</w:t>
       </w:r>
     </w:p>
     <w:p>
       <w:pPr>
         <w:pStyle w:val="Normal"/>
-        <w:rPr/>
-      </w:pPr>
-      <w:r>
-        <w:rPr/>
+        <w:rPr>
+          <w:sz w:val="20"/>
+          <w:szCs w:val="20"/>
+        </w:rPr>
+      </w:pPr>
+      <w:r>
+        <w:rPr>
+          <w:sz w:val="20"/>
+          <w:szCs w:val="20"/>
+        </w:rPr>
         <w:t>18=The expected Stack frame was not found.</w:t>
       </w:r>
     </w:p>
     <w:p>
       <w:pPr>
         <w:pStyle w:val="Normal"/>
-        <w:rPr/>
-      </w:pPr>
-      <w:r>
-        <w:rPr/>
-        <w:t>19=GoFN was called and no return value was provided by Subroutine</w:t>
-      </w:r>
-    </w:p>
-    <w:p>
-      <w:pPr>
-        <w:pStyle w:val="Normal"/>
-        <w:rPr/>
-      </w:pPr>
-      <w:r>
-        <w:rPr/>
-        <w:t>20=When trying to compile a static gosub.goto or task line number was no found</w:t>
-      </w:r>
-    </w:p>
-    <w:p>
-      <w:pPr>
-        <w:pStyle w:val="Normal"/>
-        <w:rPr/>
-      </w:pPr>
-      <w:r>
-        <w:rPr/>
+        <w:rPr>
+          <w:sz w:val="20"/>
+          <w:szCs w:val="20"/>
+        </w:rPr>
+      </w:pPr>
+      <w:r>
+        <w:rPr>
+          <w:sz w:val="20"/>
+          <w:szCs w:val="20"/>
+        </w:rPr>
+        <w:t>19=Function(FN) was called and no return value was provided by Subroutine</w:t>
+      </w:r>
+    </w:p>
+    <w:p>
+      <w:pPr>
+        <w:pStyle w:val="Normal"/>
+        <w:rPr>
+          <w:sz w:val="20"/>
+          <w:szCs w:val="20"/>
+        </w:rPr>
+      </w:pPr>
+      <w:r>
+        <w:rPr>
+          <w:sz w:val="20"/>
+          <w:szCs w:val="20"/>
+        </w:rPr>
+        <w:t>20=When trying to compile a static gosub.goto or task , line number was not found</w:t>
+      </w:r>
+    </w:p>
+    <w:p>
+      <w:pPr>
+        <w:pStyle w:val="Normal"/>
+        <w:rPr>
+          <w:sz w:val="20"/>
+          <w:szCs w:val="20"/>
+        </w:rPr>
+      </w:pPr>
+      <w:r>
+        <w:rPr>
+          <w:sz w:val="20"/>
+          <w:szCs w:val="20"/>
+        </w:rPr>
         <w:t>21=IL Stack overflow, the virtual machine has had a stack overflow.</w:t>
       </w:r>
     </w:p>
     <w:p>
       <w:pPr>
         <w:pStyle w:val="Normal"/>
-        <w:rPr/>
-      </w:pPr>
-      <w:r>
-        <w:rPr/>
+        <w:rPr>
+          <w:sz w:val="20"/>
+          <w:szCs w:val="20"/>
+        </w:rPr>
+      </w:pPr>
+      <w:r>
+        <w:rPr>
+          <w:sz w:val="20"/>
+          <w:szCs w:val="20"/>
+        </w:rPr>
         <w:t>22=Expected a variable name or definition</w:t>
       </w:r>
     </w:p>
     <w:p>
       <w:pPr>
         <w:pStyle w:val="Normal"/>
-        <w:rPr/>
-      </w:pPr>
-      <w:r>
-        <w:rPr/>
+        <w:rPr>
+          <w:sz w:val="20"/>
+          <w:szCs w:val="20"/>
+        </w:rPr>
+      </w:pPr>
+      <w:r>
+        <w:rPr>
+          <w:sz w:val="20"/>
+          <w:szCs w:val="20"/>
+        </w:rPr>
         <w:t>23=Expected a closing bracket</w:t>
       </w:r>
     </w:p>
     <w:p>
       <w:pPr>
         <w:pStyle w:val="Normal"/>
-        <w:rPr/>
-      </w:pPr>
-      <w:r>
-        <w:rPr/>
+        <w:rPr>
+          <w:sz w:val="20"/>
+          <w:szCs w:val="20"/>
+        </w:rPr>
+      </w:pPr>
+      <w:r>
+        <w:rPr>
+          <w:sz w:val="20"/>
+          <w:szCs w:val="20"/>
+        </w:rPr>
         <w:t>24=Expected an equal sign for assignment</w:t>
       </w:r>
     </w:p>
     <w:p>
       <w:pPr>
+        <w:pStyle w:val="Normal"/>
+        <w:rPr>
+          <w:sz w:val="20"/>
+          <w:szCs w:val="20"/>
+        </w:rPr>
+      </w:pPr>
+      <w:r>
+        <w:rPr>
+          <w:sz w:val="20"/>
+          <w:szCs w:val="20"/>
+        </w:rPr>
+        <w:t>25=ERR_FUNCTION_EXPECTED_PARAMETERS</w:t>
+      </w:r>
+    </w:p>
+    <w:p>
+      <w:pPr>
+        <w:pStyle w:val="Normal"/>
+        <w:rPr>
+          <w:sz w:val="20"/>
+          <w:szCs w:val="20"/>
+        </w:rPr>
+      </w:pPr>
+      <w:r>
+        <w:rPr>
+          <w:sz w:val="20"/>
+          <w:szCs w:val="20"/>
+        </w:rPr>
+        <w:t>26=ERR_EXPECTED_OPENING_BRACKET</w:t>
+      </w:r>
+      <w:r>
+        <w:br w:type="page"/>
+      </w:r>
+    </w:p>
+    <w:p>
+      <w:pPr>
         <w:pStyle w:val="Heading1"/>
         <w:rPr/>
       </w:pPr>
-      <w:r>
-        <w:rPr/>
-      </w:r>
-      <w:r>
-        <w:br w:type="page"/>
-      </w:r>
-    </w:p>
-    <w:p>
-      <w:pPr>
-        <w:pStyle w:val="Heading1"/>
-        <w:rPr/>
-      </w:pPr>
-      <w:bookmarkStart w:id="58" w:name="__RefHeading___Toc686_957347344"/>
-      <w:bookmarkEnd w:id="58"/>
+      <w:bookmarkStart w:id="63" w:name="__RefHeading___Toc686_957347344"/>
+      <w:bookmarkEnd w:id="63"/>
       <w:r>
         <w:rPr/>
         <w:t>Improving Speed</w:t>
@@ -5678,8 +6167,8 @@
         <w:ind w:left="720" w:hanging="0"/>
         <w:rPr/>
       </w:pPr>
-      <w:bookmarkStart w:id="59" w:name="__RefHeading___Toc688_957347344"/>
-      <w:bookmarkEnd w:id="59"/>
+      <w:bookmarkStart w:id="64" w:name="__RefHeading___Toc688_957347344"/>
+      <w:bookmarkEnd w:id="64"/>
       <w:r>
         <w:rPr/>
         <w:t>Example programs</w:t>
@@ -5699,8 +6188,8 @@
         <w:pStyle w:val="Heading2"/>
         <w:rPr/>
       </w:pPr>
-      <w:bookmarkStart w:id="60" w:name="__RefHeading___Toc690_957347344"/>
-      <w:bookmarkEnd w:id="60"/>
+      <w:bookmarkStart w:id="65" w:name="__RefHeading___Toc690_957347344"/>
+      <w:bookmarkEnd w:id="65"/>
       <w:r>
         <w:rPr/>
         <w:t>Example Task program</w:t>
@@ -5720,8 +6209,8 @@
         <w:pStyle w:val="Heading2"/>
         <w:rPr/>
       </w:pPr>
-      <w:bookmarkStart w:id="61" w:name="__RefHeading___Toc692_957347344"/>
-      <w:bookmarkEnd w:id="61"/>
+      <w:bookmarkStart w:id="66" w:name="__RefHeading___Toc692_957347344"/>
+      <w:bookmarkEnd w:id="66"/>
       <w:r>
         <w:rPr/>
         <w:t>Sample IPC program</w:t>

</xml_diff>

<commit_message>
Added console based tinybasic computer >  em6502 -c tinybasic, Cleaned up documentation [TinyBasicTokens] * OPT: Cleaned up Document ion added operator/and op precedence info.
[em6502]
* NEW: Defined default TinyBasic computer that runs in the console
* BUG: jmp (dest.x) Not woking correctly 65c02 instruction
* BUG: Watch memory and Watch list bug from last update
* NEW: Create the Badge6502 Computer definition
* BUG: Incorrectly started when command line em6502 -c compdef format is used and Autosatrt address is set to -1(reset start) not an address
* OPT: Cleanup starting badge6502 from command line 'em6502 -c badge6502'

[cc65 c compiler]
* OPT: Make building library more independent

[emulator devices]
* NEW: HexDisplay LS-20074m2g and bit bang console
* UPD: Graphics device 320x200

[Emulator badge6502]
* BUG: Leds are not correctly displayed - fixed

[FUN]
* NEW: graphics interface example
* NEW: Badge 32K version computer def : badge6502 added
</commit_message>
<xml_diff>
--- a/asm/6502-Tiny-BASIC-Tokens/Tiny_BASIC.docx
+++ b/asm/6502-Tiny-BASIC-Tokens/Tiny_BASIC.docx
@@ -371,7 +371,423 @@
               </w:rPr>
               <w:t>Numbers and Variables</w:t>
               <w:tab/>
-              <w:t>4</w:t>
+              <w:t>5</w:t>
+            </w:r>
+          </w:hyperlink>
+        </w:p>
+        <w:p>
+          <w:pPr>
+            <w:pStyle w:val="Contents1"/>
+            <w:rPr/>
+          </w:pPr>
+          <w:hyperlink w:anchor="__RefHeading___Toc2427_1065316973">
+            <w:r>
+              <w:rPr>
+                <w:rStyle w:val="IndexLink"/>
+              </w:rPr>
+              <w:t>Operators</w:t>
+              <w:tab/>
+              <w:t>6</w:t>
+            </w:r>
+          </w:hyperlink>
+        </w:p>
+        <w:p>
+          <w:pPr>
+            <w:pStyle w:val="Contents8"/>
+            <w:tabs>
+              <w:tab w:val="clear" w:pos="6659"/>
+              <w:tab w:val="right" w:pos="8640" w:leader="dot"/>
+            </w:tabs>
+            <w:rPr/>
+          </w:pPr>
+          <w:hyperlink w:anchor="__RefHeading___Toc2435_1065316973">
+            <w:r>
+              <w:rPr>
+                <w:rStyle w:val="IndexLink"/>
+              </w:rPr>
+              <w:t>+ Addition</w:t>
+              <w:tab/>
+              <w:t>6</w:t>
+            </w:r>
+          </w:hyperlink>
+        </w:p>
+        <w:p>
+          <w:pPr>
+            <w:pStyle w:val="Contents8"/>
+            <w:tabs>
+              <w:tab w:val="clear" w:pos="6659"/>
+              <w:tab w:val="right" w:pos="8640" w:leader="dot"/>
+            </w:tabs>
+            <w:rPr/>
+          </w:pPr>
+          <w:hyperlink w:anchor="__RefHeading___Toc2437_1065316973">
+            <w:r>
+              <w:rPr>
+                <w:rStyle w:val="IndexLink"/>
+              </w:rPr>
+              <w:t>- Subtraction</w:t>
+              <w:tab/>
+              <w:t>6</w:t>
+            </w:r>
+          </w:hyperlink>
+        </w:p>
+        <w:p>
+          <w:pPr>
+            <w:pStyle w:val="Contents8"/>
+            <w:tabs>
+              <w:tab w:val="clear" w:pos="6659"/>
+              <w:tab w:val="right" w:pos="8640" w:leader="dot"/>
+            </w:tabs>
+            <w:rPr/>
+          </w:pPr>
+          <w:hyperlink w:anchor="__RefHeading___Toc2439_1065316973">
+            <w:r>
+              <w:rPr>
+                <w:rStyle w:val="IndexLink"/>
+              </w:rPr>
+              <w:t>* Multiplication</w:t>
+              <w:tab/>
+              <w:t>6</w:t>
+            </w:r>
+          </w:hyperlink>
+        </w:p>
+        <w:p>
+          <w:pPr>
+            <w:pStyle w:val="Contents8"/>
+            <w:tabs>
+              <w:tab w:val="clear" w:pos="6659"/>
+              <w:tab w:val="right" w:pos="8640" w:leader="dot"/>
+            </w:tabs>
+            <w:rPr/>
+          </w:pPr>
+          <w:hyperlink w:anchor="__RefHeading___Toc2441_1065316973">
+            <w:r>
+              <w:rPr>
+                <w:rStyle w:val="IndexLink"/>
+              </w:rPr>
+              <w:t>/ Division</w:t>
+              <w:tab/>
+              <w:t>6</w:t>
+            </w:r>
+          </w:hyperlink>
+        </w:p>
+        <w:p>
+          <w:pPr>
+            <w:pStyle w:val="Contents8"/>
+            <w:tabs>
+              <w:tab w:val="clear" w:pos="6659"/>
+              <w:tab w:val="right" w:pos="8640" w:leader="dot"/>
+            </w:tabs>
+            <w:rPr/>
+          </w:pPr>
+          <w:hyperlink w:anchor="__RefHeading___Toc2443_1065316973">
+            <w:r>
+              <w:rPr>
+                <w:rStyle w:val="IndexLink"/>
+              </w:rPr>
+              <w:t>% Modulo</w:t>
+              <w:tab/>
+              <w:t>6</w:t>
+            </w:r>
+          </w:hyperlink>
+        </w:p>
+        <w:p>
+          <w:pPr>
+            <w:pStyle w:val="Contents8"/>
+            <w:tabs>
+              <w:tab w:val="clear" w:pos="6659"/>
+              <w:tab w:val="right" w:pos="8640" w:leader="dot"/>
+            </w:tabs>
+            <w:rPr/>
+          </w:pPr>
+          <w:hyperlink w:anchor="__RefHeading___Toc2445_1065316973">
+            <w:r>
+              <w:rPr>
+                <w:rStyle w:val="IndexLink"/>
+              </w:rPr>
+              <w:t>= Equality</w:t>
+              <w:tab/>
+              <w:t>6</w:t>
+            </w:r>
+          </w:hyperlink>
+        </w:p>
+        <w:p>
+          <w:pPr>
+            <w:pStyle w:val="Contents8"/>
+            <w:tabs>
+              <w:tab w:val="clear" w:pos="6659"/>
+              <w:tab w:val="right" w:pos="8640" w:leader="dot"/>
+            </w:tabs>
+            <w:rPr/>
+          </w:pPr>
+          <w:hyperlink w:anchor="__RefHeading___Toc2447_1065316973">
+            <w:r>
+              <w:rPr>
+                <w:rStyle w:val="IndexLink"/>
+              </w:rPr>
+              <w:t>&lt;&gt; Not Equal</w:t>
+              <w:tab/>
+              <w:t>6</w:t>
+            </w:r>
+          </w:hyperlink>
+        </w:p>
+        <w:p>
+          <w:pPr>
+            <w:pStyle w:val="Contents8"/>
+            <w:tabs>
+              <w:tab w:val="clear" w:pos="6659"/>
+              <w:tab w:val="right" w:pos="8640" w:leader="dot"/>
+            </w:tabs>
+            <w:rPr/>
+          </w:pPr>
+          <w:hyperlink w:anchor="__RefHeading___Toc2449_1065316973">
+            <w:r>
+              <w:rPr>
+                <w:rStyle w:val="IndexLink"/>
+              </w:rPr>
+              <w:t>&lt;= Less or Equal</w:t>
+              <w:tab/>
+              <w:t>6</w:t>
+            </w:r>
+          </w:hyperlink>
+        </w:p>
+        <w:p>
+          <w:pPr>
+            <w:pStyle w:val="Contents8"/>
+            <w:tabs>
+              <w:tab w:val="clear" w:pos="6659"/>
+              <w:tab w:val="right" w:pos="8640" w:leader="dot"/>
+            </w:tabs>
+            <w:rPr/>
+          </w:pPr>
+          <w:hyperlink w:anchor="__RefHeading___Toc2451_1065316973">
+            <w:r>
+              <w:rPr>
+                <w:rStyle w:val="IndexLink"/>
+              </w:rPr>
+              <w:t>&lt; Less Than</w:t>
+              <w:tab/>
+              <w:t>6</w:t>
+            </w:r>
+          </w:hyperlink>
+        </w:p>
+        <w:p>
+          <w:pPr>
+            <w:pStyle w:val="Contents8"/>
+            <w:tabs>
+              <w:tab w:val="clear" w:pos="6659"/>
+              <w:tab w:val="right" w:pos="8640" w:leader="dot"/>
+            </w:tabs>
+            <w:rPr/>
+          </w:pPr>
+          <w:hyperlink w:anchor="__RefHeading___Toc2453_1065316973">
+            <w:r>
+              <w:rPr>
+                <w:rStyle w:val="IndexLink"/>
+              </w:rPr>
+              <w:t>&gt;= Greater or Equal</w:t>
+              <w:tab/>
+              <w:t>6</w:t>
+            </w:r>
+          </w:hyperlink>
+        </w:p>
+        <w:p>
+          <w:pPr>
+            <w:pStyle w:val="Contents8"/>
+            <w:tabs>
+              <w:tab w:val="clear" w:pos="6659"/>
+              <w:tab w:val="right" w:pos="8640" w:leader="dot"/>
+            </w:tabs>
+            <w:rPr/>
+          </w:pPr>
+          <w:hyperlink w:anchor="__RefHeading___Toc2455_1065316973">
+            <w:r>
+              <w:rPr>
+                <w:rStyle w:val="IndexLink"/>
+              </w:rPr>
+              <w:t>&gt; Greater Than</w:t>
+              <w:tab/>
+              <w:t>6</w:t>
+            </w:r>
+          </w:hyperlink>
+        </w:p>
+        <w:p>
+          <w:pPr>
+            <w:pStyle w:val="Contents8"/>
+            <w:tabs>
+              <w:tab w:val="clear" w:pos="6659"/>
+              <w:tab w:val="right" w:pos="8640" w:leader="dot"/>
+            </w:tabs>
+            <w:rPr/>
+          </w:pPr>
+          <w:hyperlink w:anchor="__RefHeading___Toc2457_1065316973">
+            <w:r>
+              <w:rPr>
+                <w:rStyle w:val="IndexLink"/>
+              </w:rPr>
+              <w:t>() Bracketed expression</w:t>
+              <w:tab/>
+              <w:t>6</w:t>
+            </w:r>
+          </w:hyperlink>
+        </w:p>
+        <w:p>
+          <w:pPr>
+            <w:pStyle w:val="Contents8"/>
+            <w:tabs>
+              <w:tab w:val="clear" w:pos="6659"/>
+              <w:tab w:val="right" w:pos="8640" w:leader="dot"/>
+            </w:tabs>
+            <w:rPr/>
+          </w:pPr>
+          <w:hyperlink w:anchor="__RefHeading___Toc2459_1065316973">
+            <w:r>
+              <w:rPr>
+                <w:rStyle w:val="IndexLink"/>
+              </w:rPr>
+              <w:t>and Logical And</w:t>
+              <w:tab/>
+              <w:t>6</w:t>
+            </w:r>
+          </w:hyperlink>
+        </w:p>
+        <w:p>
+          <w:pPr>
+            <w:pStyle w:val="Contents8"/>
+            <w:tabs>
+              <w:tab w:val="clear" w:pos="6659"/>
+              <w:tab w:val="right" w:pos="8640" w:leader="dot"/>
+            </w:tabs>
+            <w:rPr/>
+          </w:pPr>
+          <w:hyperlink w:anchor="__RefHeading___Toc2461_1065316973">
+            <w:r>
+              <w:rPr>
+                <w:rStyle w:val="IndexLink"/>
+              </w:rPr>
+              <w:t>or Logical OR</w:t>
+              <w:tab/>
+              <w:t>6</w:t>
+            </w:r>
+          </w:hyperlink>
+        </w:p>
+        <w:p>
+          <w:pPr>
+            <w:pStyle w:val="Contents8"/>
+            <w:tabs>
+              <w:tab w:val="clear" w:pos="6659"/>
+              <w:tab w:val="right" w:pos="8640" w:leader="dot"/>
+            </w:tabs>
+            <w:rPr/>
+          </w:pPr>
+          <w:hyperlink w:anchor="__RefHeading___Toc2463_1065316973">
+            <w:r>
+              <w:rPr>
+                <w:rStyle w:val="IndexLink"/>
+              </w:rPr>
+              <w:t>xor Logical XOR</w:t>
+              <w:tab/>
+              <w:t>6</w:t>
+            </w:r>
+          </w:hyperlink>
+        </w:p>
+        <w:p>
+          <w:pPr>
+            <w:pStyle w:val="Contents8"/>
+            <w:tabs>
+              <w:tab w:val="clear" w:pos="6659"/>
+              <w:tab w:val="right" w:pos="8640" w:leader="dot"/>
+            </w:tabs>
+            <w:rPr/>
+          </w:pPr>
+          <w:hyperlink w:anchor="__RefHeading___Toc2465_1065316973">
+            <w:r>
+              <w:rPr>
+                <w:rStyle w:val="IndexLink"/>
+              </w:rPr>
+              <w:t>not Logical not</w:t>
+              <w:tab/>
+              <w:t>6</w:t>
+            </w:r>
+          </w:hyperlink>
+        </w:p>
+        <w:p>
+          <w:pPr>
+            <w:pStyle w:val="Contents8"/>
+            <w:tabs>
+              <w:tab w:val="clear" w:pos="6659"/>
+              <w:tab w:val="right" w:pos="8640" w:leader="dot"/>
+            </w:tabs>
+            <w:rPr/>
+          </w:pPr>
+          <w:hyperlink w:anchor="__RefHeading___Toc2467_1065316973">
+            <w:r>
+              <w:rPr>
+                <w:rStyle w:val="IndexLink"/>
+              </w:rPr>
+              <w:t>shl Shift Left</w:t>
+              <w:tab/>
+              <w:t>6</w:t>
+            </w:r>
+          </w:hyperlink>
+        </w:p>
+        <w:p>
+          <w:pPr>
+            <w:pStyle w:val="Contents8"/>
+            <w:tabs>
+              <w:tab w:val="clear" w:pos="6659"/>
+              <w:tab w:val="right" w:pos="8640" w:leader="dot"/>
+            </w:tabs>
+            <w:rPr/>
+          </w:pPr>
+          <w:hyperlink w:anchor="__RefHeading___Toc2469_1065316973">
+            <w:r>
+              <w:rPr>
+                <w:rStyle w:val="IndexLink"/>
+              </w:rPr>
+              <w:t>shr Shift Right</w:t>
+              <w:tab/>
+              <w:t>6</w:t>
+            </w:r>
+          </w:hyperlink>
+        </w:p>
+        <w:p>
+          <w:pPr>
+            <w:pStyle w:val="Contents8"/>
+            <w:tabs>
+              <w:tab w:val="clear" w:pos="6659"/>
+              <w:tab w:val="right" w:pos="8640" w:leader="dot"/>
+            </w:tabs>
+            <w:rPr/>
+          </w:pPr>
+          <w:hyperlink w:anchor="__RefHeading___Toc2471_1065316973">
+            <w:r>
+              <w:rPr>
+                <w:rStyle w:val="IndexLink"/>
+              </w:rPr>
+              <w:t>! Task Variable Selection</w:t>
+              <w:tab/>
+              <w:t>6</w:t>
+            </w:r>
+          </w:hyperlink>
+        </w:p>
+        <w:p>
+          <w:pPr>
+            <w:pStyle w:val="Contents2"/>
+            <w:tabs>
+              <w:tab w:val="clear" w:pos="8357"/>
+              <w:tab w:val="right" w:pos="8640" w:leader="dot"/>
+            </w:tabs>
+            <w:rPr/>
+          </w:pPr>
+          <w:hyperlink w:anchor="__RefHeading___Toc2429_1065316973">
+            <w:r>
+              <w:rPr>
+                <w:rStyle w:val="IndexLink"/>
+              </w:rPr>
+              <w:t>Operation Evaluation Order</w:t>
+              <w:tab/>
+              <w:t>7</w:t>
             </w:r>
           </w:hyperlink>
         </w:p>
@@ -387,7 +803,7 @@
               </w:rPr>
               <w:t>Multi Statement lines</w:t>
               <w:tab/>
-              <w:t>6</w:t>
+              <w:t>8</w:t>
             </w:r>
           </w:hyperlink>
         </w:p>
@@ -407,7 +823,7 @@
               </w:rPr>
               <w:t>Pseudo Compilation</w:t>
               <w:tab/>
-              <w:t>6</w:t>
+              <w:t>8</w:t>
             </w:r>
           </w:hyperlink>
         </w:p>
@@ -423,7 +839,7 @@
               </w:rPr>
               <w:t>Expressions/Functions</w:t>
               <w:tab/>
-              <w:t>7</w:t>
+              <w:t>9</w:t>
             </w:r>
           </w:hyperlink>
         </w:p>
@@ -443,7 +859,7 @@
               </w:rPr>
               <w:t>ABS(&lt;number&gt;)</w:t>
               <w:tab/>
-              <w:t>7</w:t>
+              <w:t>9</w:t>
             </w:r>
           </w:hyperlink>
         </w:p>
@@ -463,7 +879,7 @@
               </w:rPr>
               <w:t>ADDR(VARIABLE)</w:t>
               <w:tab/>
-              <w:t>7</w:t>
+              <w:t>9</w:t>
             </w:r>
           </w:hyperlink>
         </w:p>
@@ -483,7 +899,7 @@
               </w:rPr>
               <w:t>CMPMEM(Length, Source 1, Source 2)</w:t>
               <w:tab/>
-              <w:t>7</w:t>
+              <w:t>9</w:t>
             </w:r>
           </w:hyperlink>
         </w:p>
@@ -503,7 +919,7 @@
               </w:rPr>
               <w:t>FREE()</w:t>
               <w:tab/>
-              <w:t>7</w:t>
+              <w:t>9</w:t>
             </w:r>
           </w:hyperlink>
         </w:p>
@@ -523,7 +939,7 @@
               </w:rPr>
               <w:t>CALL(&lt;Address expression&gt;,&lt;Value Expression&gt;)</w:t>
               <w:tab/>
-              <w:t>7</w:t>
+              <w:t>9</w:t>
             </w:r>
           </w:hyperlink>
         </w:p>
@@ -543,7 +959,27 @@
               </w:rPr>
               <w:t>GETCH()</w:t>
               <w:tab/>
-              <w:t>7</w:t>
+              <w:t>9</w:t>
+            </w:r>
+          </w:hyperlink>
+        </w:p>
+        <w:p>
+          <w:pPr>
+            <w:pStyle w:val="Contents2"/>
+            <w:tabs>
+              <w:tab w:val="clear" w:pos="8357"/>
+              <w:tab w:val="right" w:pos="8640" w:leader="dot"/>
+            </w:tabs>
+            <w:rPr/>
+          </w:pPr>
+          <w:hyperlink w:anchor="__RefHeading___Toc2431_1065316973">
+            <w:r>
+              <w:rPr>
+                <w:rStyle w:val="IndexLink"/>
+              </w:rPr>
+              <w:t>FN&lt;line number | Variable containing line number&gt;(Parm 1, Parm 2,...)</w:t>
+              <w:tab/>
+              <w:t>9</w:t>
             </w:r>
           </w:hyperlink>
         </w:p>
@@ -563,7 +999,7 @@
               </w:rPr>
               <w:t>RND(&lt;upper limit&gt;)</w:t>
               <w:tab/>
-              <w:t>7</w:t>
+              <w:t>9</w:t>
             </w:r>
           </w:hyperlink>
         </w:p>
@@ -583,7 +1019,7 @@
               </w:rPr>
               <w:t>PEEK(&lt;address expression&gt;)</w:t>
               <w:tab/>
-              <w:t>7</w:t>
+              <w:t>9</w:t>
             </w:r>
           </w:hyperlink>
         </w:p>
@@ -603,7 +1039,7 @@
               </w:rPr>
               <w:t>POKE(&lt;address-expression&gt;, &lt;byte Value expression&gt;)</w:t>
               <w:tab/>
-              <w:t>7</w:t>
+              <w:t>9</w:t>
             </w:r>
           </w:hyperlink>
         </w:p>
@@ -612,14 +1048,14 @@
             <w:pStyle w:val="Contents1"/>
             <w:rPr/>
           </w:pPr>
-          <w:hyperlink w:anchor="__RefHeading___Toc590_957347344">
+          <w:hyperlink w:anchor="__RefHeading___Toc2433_1065316973">
             <w:r>
               <w:rPr>
                 <w:rStyle w:val="IndexLink"/>
               </w:rPr>
               <w:t>Commands</w:t>
               <w:tab/>
-              <w:t>7</w:t>
+              <w:t>10</w:t>
             </w:r>
           </w:hyperlink>
         </w:p>
@@ -639,7 +1075,7 @@
               </w:rPr>
               <w:t>CLS</w:t>
               <w:tab/>
-              <w:t>7</w:t>
+              <w:t>10</w:t>
             </w:r>
           </w:hyperlink>
         </w:p>
@@ -659,7 +1095,7 @@
               </w:rPr>
               <w:t>COPYMEM(Length,Destination,Source)</w:t>
               <w:tab/>
-              <w:t>8</w:t>
+              <w:t>10</w:t>
             </w:r>
           </w:hyperlink>
         </w:p>
@@ -679,7 +1115,7 @@
               </w:rPr>
               <w:t>DEC &lt;Variable-Name&gt;</w:t>
               <w:tab/>
-              <w:t>8</w:t>
+              <w:t>10</w:t>
             </w:r>
           </w:hyperlink>
         </w:p>
@@ -699,7 +1135,7 @@
               </w:rPr>
               <w:t>DIR</w:t>
               <w:tab/>
-              <w:t>8</w:t>
+              <w:t>10</w:t>
             </w:r>
           </w:hyperlink>
         </w:p>
@@ -719,7 +1155,7 @@
               </w:rPr>
               <w:t>END</w:t>
               <w:tab/>
-              <w:t>8</w:t>
+              <w:t>10</w:t>
             </w:r>
           </w:hyperlink>
         </w:p>
@@ -739,7 +1175,7 @@
               </w:rPr>
               <w:t>ERASE &lt;File Name&gt;</w:t>
               <w:tab/>
-              <w:t>8</w:t>
+              <w:t>10</w:t>
             </w:r>
           </w:hyperlink>
         </w:p>
@@ -759,7 +1195,7 @@
               </w:rPr>
               <w:t>EXIT</w:t>
               <w:tab/>
-              <w:t>8</w:t>
+              <w:t>10</w:t>
             </w:r>
           </w:hyperlink>
         </w:p>
@@ -779,7 +1215,7 @@
               </w:rPr>
               <w:t>GOTO &lt;(Line Number Expression)&gt;</w:t>
               <w:tab/>
-              <w:t>8</w:t>
+              <w:t>10</w:t>
             </w:r>
           </w:hyperlink>
         </w:p>
@@ -799,7 +1235,7 @@
               </w:rPr>
               <w:t>GOTO &lt;Valid-Line-Number| .&gt;</w:t>
               <w:tab/>
-              <w:t>8</w:t>
+              <w:t>10</w:t>
             </w:r>
           </w:hyperlink>
         </w:p>
@@ -819,7 +1255,7 @@
               </w:rPr>
               <w:t>GOSUB &lt;(Line Number-expression)&gt;[( Parameter 1, …)]</w:t>
               <w:tab/>
-              <w:t>8</w:t>
+              <w:t>11</w:t>
             </w:r>
           </w:hyperlink>
         </w:p>
@@ -839,7 +1275,7 @@
               </w:rPr>
               <w:t>GOSUB &lt;Valid-Line-Number&gt;[(Parameters 1, ...)]</w:t>
               <w:tab/>
-              <w:t>8</w:t>
+              <w:t>11</w:t>
             </w:r>
           </w:hyperlink>
         </w:p>
@@ -859,7 +1295,7 @@
               </w:rPr>
               <w:t>IF &lt;expression&gt; [THEN] &lt;statement&gt;[:&lt;statement&gt;]</w:t>
               <w:tab/>
-              <w:t>9</w:t>
+              <w:t>11</w:t>
             </w:r>
           </w:hyperlink>
         </w:p>
@@ -879,7 +1315,7 @@
               </w:rPr>
               <w:t>INC &lt;Variable-name&gt;</w:t>
               <w:tab/>
-              <w:t>9</w:t>
+              <w:t>11</w:t>
             </w:r>
           </w:hyperlink>
         </w:p>
@@ -899,7 +1335,7 @@
               </w:rPr>
               <w:t>INPUT [prompt string ; ] &lt;variable&gt;,[[prompt ;]&lt;variable&gt;,…]</w:t>
               <w:tab/>
-              <w:t>9</w:t>
+              <w:t>11</w:t>
             </w:r>
           </w:hyperlink>
         </w:p>
@@ -919,7 +1355,7 @@
               </w:rPr>
               <w:t>[LET] &lt;variable&gt; = &lt;expression&gt;</w:t>
               <w:tab/>
-              <w:t>9</w:t>
+              <w:t>11</w:t>
             </w:r>
           </w:hyperlink>
         </w:p>
@@ -939,7 +1375,7 @@
               </w:rPr>
               <w:t>LOAD &lt;"filename"&gt;</w:t>
               <w:tab/>
-              <w:t>9</w:t>
+              <w:t>11</w:t>
             </w:r>
           </w:hyperlink>
         </w:p>
@@ -959,7 +1395,7 @@
               </w:rPr>
               <w:t>NEW</w:t>
               <w:tab/>
-              <w:t>9</w:t>
+              <w:t>11</w:t>
             </w:r>
           </w:hyperlink>
         </w:p>
@@ -979,7 +1415,7 @@
               </w:rPr>
               <w:t>[PRINT | PR | ?] &lt;values&gt; [;|,]</w:t>
               <w:tab/>
-              <w:t>9</w:t>
+              <w:t>11</w:t>
             </w:r>
           </w:hyperlink>
         </w:p>
@@ -999,7 +1435,7 @@
               </w:rPr>
               <w:t>PUTCH &lt;expression&gt;</w:t>
               <w:tab/>
-              <w:t>10</w:t>
+              <w:t>12</w:t>
             </w:r>
           </w:hyperlink>
         </w:p>
@@ -1019,7 +1455,7 @@
               </w:rPr>
               <w:t>REM [&lt;comments&gt;]</w:t>
               <w:tab/>
-              <w:t>10</w:t>
+              <w:t>12</w:t>
             </w:r>
           </w:hyperlink>
         </w:p>
@@ -1039,7 +1475,7 @@
               </w:rPr>
               <w:t>[RETURN | RET][(Return Value expression)</w:t>
               <w:tab/>
-              <w:t>10</w:t>
+              <w:t>12</w:t>
             </w:r>
           </w:hyperlink>
         </w:p>
@@ -1059,7 +1495,7 @@
               </w:rPr>
               <w:t>RUN</w:t>
               <w:tab/>
-              <w:t>10</w:t>
+              <w:t>12</w:t>
             </w:r>
           </w:hyperlink>
         </w:p>
@@ -1079,7 +1515,7 @@
               </w:rPr>
               <w:t>SAVE &lt;"filename"&gt;</w:t>
               <w:tab/>
-              <w:t>10</w:t>
+              <w:t>12</w:t>
             </w:r>
           </w:hyperlink>
         </w:p>
@@ -1099,7 +1535,7 @@
               </w:rPr>
               <w:t>SETMEMB(Value, Length,Destination)</w:t>
               <w:tab/>
-              <w:t>10</w:t>
+              <w:t>12</w:t>
             </w:r>
           </w:hyperlink>
         </w:p>
@@ -1119,7 +1555,7 @@
               </w:rPr>
               <w:t>SETMEMW(VALUE, LENGTH,Destination)</w:t>
               <w:tab/>
-              <w:t>10</w:t>
+              <w:t>12</w:t>
             </w:r>
           </w:hyperlink>
         </w:p>
@@ -1139,7 +1575,7 @@
               </w:rPr>
               <w:t>SETTERM inslot, outslot</w:t>
               <w:tab/>
-              <w:t>10</w:t>
+              <w:t>13</w:t>
             </w:r>
           </w:hyperlink>
         </w:p>
@@ -1159,7 +1595,7 @@
               </w:rPr>
               <w:t>Trace &lt;Switch value&gt;</w:t>
               <w:tab/>
-              <w:t>10</w:t>
+              <w:t>13</w:t>
             </w:r>
           </w:hyperlink>
         </w:p>
@@ -1175,7 +1611,7 @@
               </w:rPr>
               <w:t>TASKS and TASK MANAGEMENT</w:t>
               <w:tab/>
-              <w:t>11</w:t>
+              <w:t>14</w:t>
             </w:r>
           </w:hyperlink>
         </w:p>
@@ -1195,7 +1631,7 @@
               </w:rPr>
               <w:t>KILL &lt;Task PID – expression&gt;</w:t>
               <w:tab/>
-              <w:t>11</w:t>
+              <w:t>14</w:t>
             </w:r>
           </w:hyperlink>
         </w:p>
@@ -1215,7 +1651,7 @@
               </w:rPr>
               <w:t>STAT(&lt;Task PID – expression&gt;)</w:t>
               <w:tab/>
-              <w:t>11</w:t>
+              <w:t>14</w:t>
             </w:r>
           </w:hyperlink>
         </w:p>
@@ -1235,7 +1671,7 @@
               </w:rPr>
               <w:t>SLICE &lt;Time-Slice-Count Expression&gt;</w:t>
               <w:tab/>
-              <w:t>11</w:t>
+              <w:t>14</w:t>
             </w:r>
           </w:hyperlink>
         </w:p>
@@ -1255,7 +1691,7 @@
               </w:rPr>
               <w:t>TASK(&lt;(Line Number expression)&gt;[,Parameter-expression]...)</w:t>
               <w:tab/>
-              <w:t>11</w:t>
+              <w:t>14</w:t>
             </w:r>
           </w:hyperlink>
         </w:p>
@@ -1275,7 +1711,7 @@
               </w:rPr>
               <w:t>TASK(&lt;Line-Number&gt;[,Parameter-Expression,…])</w:t>
               <w:tab/>
-              <w:t>11</w:t>
+              <w:t>14</w:t>
             </w:r>
           </w:hyperlink>
         </w:p>
@@ -1295,7 +1731,7 @@
               </w:rPr>
               <w:t>TASKE[(&lt;Exit value-Expression&gt;)]</w:t>
               <w:tab/>
-              <w:t>11</w:t>
+              <w:t>14</w:t>
             </w:r>
           </w:hyperlink>
         </w:p>
@@ -1315,7 +1751,7 @@
               </w:rPr>
               <w:t>TASKN</w:t>
               <w:tab/>
-              <w:t>11</w:t>
+              <w:t>14</w:t>
             </w:r>
           </w:hyperlink>
         </w:p>
@@ -1335,7 +1771,7 @@
               </w:rPr>
               <w:t>TASKW(&lt;Task PID Expression&gt;[,&lt;Task PID Expression&gt;]...</w:t>
               <w:tab/>
-              <w:t>11</w:t>
+              <w:t>14</w:t>
             </w:r>
           </w:hyperlink>
         </w:p>
@@ -1351,7 +1787,7 @@
               </w:rPr>
               <w:t>Task Specific variables</w:t>
               <w:tab/>
-              <w:t>12</w:t>
+              <w:t>15</w:t>
             </w:r>
           </w:hyperlink>
         </w:p>
@@ -1377,7 +1813,7 @@
               </w:rPr>
               <w:t>PID</w:t>
               <w:tab/>
-              <w:t>12</w:t>
+              <w:t>15</w:t>
             </w:r>
           </w:hyperlink>
         </w:p>
@@ -1403,7 +1839,7 @@
               </w:rPr>
               <w:t>#[Parameter index-expression]</w:t>
               <w:tab/>
-              <w:t>12</w:t>
+              <w:t>15</w:t>
             </w:r>
           </w:hyperlink>
         </w:p>
@@ -1419,7 +1855,7 @@
               </w:rPr>
               <w:t>Inter-process communication</w:t>
               <w:tab/>
-              <w:t>13</w:t>
+              <w:t>16</w:t>
             </w:r>
           </w:hyperlink>
         </w:p>
@@ -1439,7 +1875,7 @@
               </w:rPr>
               <w:t>ipcs(&lt;message-expression&gt;,&lt;task PID-expression&gt;)</w:t>
               <w:tab/>
-              <w:t>13</w:t>
+              <w:t>16</w:t>
             </w:r>
           </w:hyperlink>
         </w:p>
@@ -1465,7 +1901,7 @@
               </w:rPr>
               <w:t>ipcr(&lt;variable name&gt;)</w:t>
               <w:tab/>
-              <w:t>13</w:t>
+              <w:t>16</w:t>
             </w:r>
           </w:hyperlink>
         </w:p>
@@ -1491,7 +1927,7 @@
               </w:rPr>
               <w:t>Ipcc()</w:t>
               <w:tab/>
-              <w:t>13</w:t>
+              <w:t>16</w:t>
             </w:r>
           </w:hyperlink>
         </w:p>
@@ -1507,7 +1943,7 @@
               </w:rPr>
               <w:t>IRQ and IRQ MANAGEMENT</w:t>
               <w:tab/>
-              <w:t>14</w:t>
+              <w:t>17</w:t>
             </w:r>
           </w:hyperlink>
         </w:p>
@@ -1527,7 +1963,7 @@
               </w:rPr>
               <w:t>IRQ &lt;line number -expression&gt;</w:t>
               <w:tab/>
-              <w:t>14</w:t>
+              <w:t>17</w:t>
             </w:r>
           </w:hyperlink>
         </w:p>
@@ -1547,7 +1983,7 @@
               </w:rPr>
               <w:t>[IRETURN | IRET]</w:t>
               <w:tab/>
-              <w:t>14</w:t>
+              <w:t>17</w:t>
             </w:r>
           </w:hyperlink>
         </w:p>
@@ -1563,7 +1999,7 @@
               </w:rPr>
               <w:t>Task Implementation Description.</w:t>
               <w:tab/>
-              <w:t>15</w:t>
+              <w:t>18</w:t>
             </w:r>
           </w:hyperlink>
         </w:p>
@@ -1589,7 +2025,7 @@
               </w:rPr>
               <w:t>Task Control Block Definition</w:t>
               <w:tab/>
-              <w:t>15</w:t>
+              <w:t>18</w:t>
             </w:r>
           </w:hyperlink>
         </w:p>
@@ -1615,7 +2051,7 @@
               </w:rPr>
               <w:t>Context Control Block Definition</w:t>
               <w:tab/>
-              <w:t>15</w:t>
+              <w:t>18</w:t>
             </w:r>
           </w:hyperlink>
         </w:p>
@@ -1631,7 +2067,7 @@
               </w:rPr>
               <w:t>Error Codes</w:t>
               <w:tab/>
-              <w:t>16</w:t>
+              <w:t>19</w:t>
             </w:r>
           </w:hyperlink>
         </w:p>
@@ -1647,7 +2083,7 @@
               </w:rPr>
               <w:t>Improving Speed</w:t>
               <w:tab/>
-              <w:t>17</w:t>
+              <w:t>20</w:t>
             </w:r>
           </w:hyperlink>
         </w:p>
@@ -1663,7 +2099,7 @@
               </w:rPr>
               <w:t>Example programs</w:t>
               <w:tab/>
-              <w:t>18</w:t>
+              <w:t>21</w:t>
             </w:r>
           </w:hyperlink>
         </w:p>
@@ -1683,7 +2119,7 @@
               </w:rPr>
               <w:t>Example Task program</w:t>
               <w:tab/>
-              <w:t>18</w:t>
+              <w:t>21</w:t>
             </w:r>
           </w:hyperlink>
         </w:p>
@@ -1703,7 +2139,7 @@
               </w:rPr>
               <w:t>Sample IPC program</w:t>
               <w:tab/>
-              <w:t>18</w:t>
+              <w:t>21</w:t>
             </w:r>
           </w:hyperlink>
           <w:r>
@@ -1822,7 +2258,7 @@
         <w:pStyle w:val="Normal"/>
         <w:numPr>
           <w:ilvl w:val="0"/>
-          <w:numId w:val="5"/>
+          <w:numId w:val="6"/>
         </w:numPr>
         <w:rPr/>
       </w:pPr>
@@ -1838,7 +2274,7 @@
         <w:pStyle w:val="Normal"/>
         <w:numPr>
           <w:ilvl w:val="0"/>
-          <w:numId w:val="5"/>
+          <w:numId w:val="6"/>
         </w:numPr>
         <w:rPr/>
       </w:pPr>
@@ -2053,7 +2489,7 @@
         <w:pStyle w:val="Normal"/>
         <w:numPr>
           <w:ilvl w:val="0"/>
-          <w:numId w:val="6"/>
+          <w:numId w:val="7"/>
         </w:numPr>
         <w:rPr/>
       </w:pPr>
@@ -2071,7 +2507,7 @@
         <w:pStyle w:val="Normal"/>
         <w:numPr>
           <w:ilvl w:val="0"/>
-          <w:numId w:val="6"/>
+          <w:numId w:val="7"/>
         </w:numPr>
         <w:rPr/>
       </w:pPr>
@@ -2234,17 +2670,941 @@
         <w:rPr/>
         <w:t xml:space="preserve"> byte starting at the location of the a variable in memory.</w:t>
       </w:r>
+    </w:p>
+    <w:p>
+      <w:pPr>
+        <w:pStyle w:val="Normal"/>
+        <w:ind w:hanging="0"/>
+        <w:rPr/>
+      </w:pPr>
+      <w:r>
+        <w:rPr/>
+      </w:r>
+    </w:p>
+    <w:p>
+      <w:pPr>
+        <w:pStyle w:val="Heading1"/>
+        <w:rPr/>
+      </w:pPr>
+      <w:bookmarkStart w:id="1" w:name="__RefHeading___Toc2427_1065316973"/>
+      <w:bookmarkEnd w:id="1"/>
+      <w:r>
+        <w:rPr/>
+        <w:t>Operators</w:t>
+      </w:r>
+    </w:p>
+    <w:p>
+      <w:pPr>
+        <w:pStyle w:val="Heading8"/>
+        <w:numPr>
+          <w:ilvl w:val="7"/>
+          <w:numId w:val="2"/>
+        </w:numPr>
+        <w:rPr/>
+      </w:pPr>
+      <w:bookmarkStart w:id="2" w:name="__RefHeading___Toc2435_1065316973"/>
+      <w:bookmarkEnd w:id="2"/>
+      <w:r>
+        <w:rPr/>
+        <w:t>+</w:t>
+        <w:tab/>
+        <w:t xml:space="preserve">Addition </w:t>
+      </w:r>
+    </w:p>
+    <w:p>
+      <w:pPr>
+        <w:pStyle w:val="Heading8"/>
+        <w:numPr>
+          <w:ilvl w:val="7"/>
+          <w:numId w:val="2"/>
+        </w:numPr>
+        <w:rPr/>
+      </w:pPr>
+      <w:bookmarkStart w:id="3" w:name="__RefHeading___Toc2437_1065316973"/>
+      <w:bookmarkEnd w:id="3"/>
+      <w:r>
+        <w:rPr/>
+        <w:t>-</w:t>
+        <w:tab/>
+        <w:t>Subtraction</w:t>
+      </w:r>
+    </w:p>
+    <w:p>
+      <w:pPr>
+        <w:pStyle w:val="Heading8"/>
+        <w:numPr>
+          <w:ilvl w:val="7"/>
+          <w:numId w:val="2"/>
+        </w:numPr>
+        <w:rPr/>
+      </w:pPr>
+      <w:bookmarkStart w:id="4" w:name="__RefHeading___Toc2439_1065316973"/>
+      <w:bookmarkEnd w:id="4"/>
+      <w:r>
+        <w:rPr/>
+        <w:t>*</w:t>
+        <w:tab/>
+        <w:t>Multiplication</w:t>
+      </w:r>
+    </w:p>
+    <w:p>
+      <w:pPr>
+        <w:pStyle w:val="Heading8"/>
+        <w:numPr>
+          <w:ilvl w:val="7"/>
+          <w:numId w:val="2"/>
+        </w:numPr>
+        <w:rPr/>
+      </w:pPr>
+      <w:bookmarkStart w:id="5" w:name="__RefHeading___Toc2441_1065316973"/>
+      <w:bookmarkEnd w:id="5"/>
+      <w:r>
+        <w:rPr/>
+        <w:t>/</w:t>
+        <w:tab/>
+        <w:t>Division</w:t>
+      </w:r>
+    </w:p>
+    <w:p>
+      <w:pPr>
+        <w:pStyle w:val="Heading8"/>
+        <w:numPr>
+          <w:ilvl w:val="7"/>
+          <w:numId w:val="2"/>
+        </w:numPr>
+        <w:rPr/>
+      </w:pPr>
+      <w:bookmarkStart w:id="6" w:name="__RefHeading___Toc2443_1065316973"/>
+      <w:bookmarkEnd w:id="6"/>
+      <w:r>
+        <w:rPr/>
+        <w:t>%</w:t>
+        <w:tab/>
+        <w:t>Modulo</w:t>
+      </w:r>
+    </w:p>
+    <w:p>
+      <w:pPr>
+        <w:pStyle w:val="Heading8"/>
+        <w:numPr>
+          <w:ilvl w:val="7"/>
+          <w:numId w:val="2"/>
+        </w:numPr>
+        <w:rPr/>
+      </w:pPr>
+      <w:bookmarkStart w:id="7" w:name="__RefHeading___Toc2445_1065316973"/>
+      <w:bookmarkEnd w:id="7"/>
+      <w:r>
+        <w:rPr/>
+        <w:t>=</w:t>
+        <w:tab/>
+        <w:t>Equality</w:t>
+      </w:r>
+    </w:p>
+    <w:p>
+      <w:pPr>
+        <w:pStyle w:val="Heading8"/>
+        <w:numPr>
+          <w:ilvl w:val="7"/>
+          <w:numId w:val="2"/>
+        </w:numPr>
+        <w:rPr/>
+      </w:pPr>
+      <w:bookmarkStart w:id="8" w:name="__RefHeading___Toc2447_1065316973"/>
+      <w:bookmarkEnd w:id="8"/>
+      <w:r>
+        <w:rPr/>
+        <w:t>&lt;&gt;</w:t>
+        <w:tab/>
+        <w:t>Not Equal</w:t>
+      </w:r>
+    </w:p>
+    <w:p>
+      <w:pPr>
+        <w:pStyle w:val="Heading8"/>
+        <w:numPr>
+          <w:ilvl w:val="7"/>
+          <w:numId w:val="2"/>
+        </w:numPr>
+        <w:rPr/>
+      </w:pPr>
+      <w:bookmarkStart w:id="9" w:name="__RefHeading___Toc2449_1065316973"/>
+      <w:bookmarkEnd w:id="9"/>
+      <w:r>
+        <w:rPr/>
+        <w:t>&lt;=</w:t>
+        <w:tab/>
+        <w:t>Less or Equal</w:t>
+      </w:r>
+    </w:p>
+    <w:p>
+      <w:pPr>
+        <w:pStyle w:val="Heading8"/>
+        <w:numPr>
+          <w:ilvl w:val="7"/>
+          <w:numId w:val="2"/>
+        </w:numPr>
+        <w:rPr/>
+      </w:pPr>
+      <w:bookmarkStart w:id="10" w:name="__RefHeading___Toc2451_1065316973"/>
+      <w:bookmarkEnd w:id="10"/>
+      <w:r>
+        <w:rPr/>
+        <w:t>&lt;</w:t>
+        <w:tab/>
+        <w:t>Less Than</w:t>
+      </w:r>
+    </w:p>
+    <w:p>
+      <w:pPr>
+        <w:pStyle w:val="Heading8"/>
+        <w:numPr>
+          <w:ilvl w:val="7"/>
+          <w:numId w:val="2"/>
+        </w:numPr>
+        <w:rPr/>
+      </w:pPr>
+      <w:bookmarkStart w:id="11" w:name="__RefHeading___Toc2453_1065316973"/>
+      <w:bookmarkEnd w:id="11"/>
+      <w:r>
+        <w:rPr/>
+        <w:t>&gt;=</w:t>
+        <w:tab/>
+        <w:t>Greater or Equal</w:t>
+      </w:r>
+    </w:p>
+    <w:p>
+      <w:pPr>
+        <w:pStyle w:val="Heading8"/>
+        <w:numPr>
+          <w:ilvl w:val="7"/>
+          <w:numId w:val="2"/>
+        </w:numPr>
+        <w:rPr/>
+      </w:pPr>
+      <w:bookmarkStart w:id="12" w:name="__RefHeading___Toc2455_1065316973"/>
+      <w:bookmarkEnd w:id="12"/>
+      <w:r>
+        <w:rPr/>
+        <w:t>&gt;</w:t>
+        <w:tab/>
+        <w:t>Greater Than</w:t>
+      </w:r>
+    </w:p>
+    <w:p>
+      <w:pPr>
+        <w:pStyle w:val="Heading8"/>
+        <w:numPr>
+          <w:ilvl w:val="7"/>
+          <w:numId w:val="2"/>
+        </w:numPr>
+        <w:rPr/>
+      </w:pPr>
+      <w:bookmarkStart w:id="13" w:name="__RefHeading___Toc2457_1065316973"/>
+      <w:bookmarkEnd w:id="13"/>
+      <w:r>
+        <w:rPr/>
+        <w:t>()</w:t>
+        <w:tab/>
+        <w:t>Bracketed expression</w:t>
+      </w:r>
+    </w:p>
+    <w:p>
+      <w:pPr>
+        <w:pStyle w:val="Heading8"/>
+        <w:numPr>
+          <w:ilvl w:val="7"/>
+          <w:numId w:val="2"/>
+        </w:numPr>
+        <w:rPr/>
+      </w:pPr>
+      <w:bookmarkStart w:id="14" w:name="__RefHeading___Toc2459_1065316973"/>
+      <w:bookmarkEnd w:id="14"/>
+      <w:r>
+        <w:rPr/>
+        <w:t>and</w:t>
+        <w:tab/>
+        <w:t>Logical And</w:t>
+      </w:r>
+    </w:p>
+    <w:p>
+      <w:pPr>
+        <w:pStyle w:val="Heading8"/>
+        <w:numPr>
+          <w:ilvl w:val="7"/>
+          <w:numId w:val="2"/>
+        </w:numPr>
+        <w:rPr/>
+      </w:pPr>
+      <w:bookmarkStart w:id="15" w:name="__RefHeading___Toc2461_1065316973"/>
+      <w:bookmarkEnd w:id="15"/>
+      <w:r>
+        <w:rPr/>
+        <w:t>or</w:t>
+        <w:tab/>
+        <w:t>Logical OR</w:t>
+      </w:r>
+    </w:p>
+    <w:p>
+      <w:pPr>
+        <w:pStyle w:val="Heading8"/>
+        <w:numPr>
+          <w:ilvl w:val="7"/>
+          <w:numId w:val="2"/>
+        </w:numPr>
+        <w:rPr/>
+      </w:pPr>
+      <w:bookmarkStart w:id="16" w:name="__RefHeading___Toc2463_1065316973"/>
+      <w:bookmarkEnd w:id="16"/>
+      <w:r>
+        <w:rPr/>
+        <w:t>xor</w:t>
+        <w:tab/>
+        <w:t>Logical XOR</w:t>
+      </w:r>
+    </w:p>
+    <w:p>
+      <w:pPr>
+        <w:pStyle w:val="Heading8"/>
+        <w:numPr>
+          <w:ilvl w:val="7"/>
+          <w:numId w:val="2"/>
+        </w:numPr>
+        <w:rPr/>
+      </w:pPr>
+      <w:bookmarkStart w:id="17" w:name="__RefHeading___Toc2465_1065316973"/>
+      <w:bookmarkEnd w:id="17"/>
+      <w:r>
+        <w:rPr/>
+        <w:t>not</w:t>
+        <w:tab/>
+        <w:t>Logical not</w:t>
+      </w:r>
+    </w:p>
+    <w:p>
+      <w:pPr>
+        <w:pStyle w:val="Heading8"/>
+        <w:numPr>
+          <w:ilvl w:val="7"/>
+          <w:numId w:val="2"/>
+        </w:numPr>
+        <w:rPr/>
+      </w:pPr>
+      <w:bookmarkStart w:id="18" w:name="__RefHeading___Toc2467_1065316973"/>
+      <w:bookmarkEnd w:id="18"/>
+      <w:r>
+        <w:rPr/>
+        <w:t>shl</w:t>
+        <w:tab/>
+        <w:t>Shift Left</w:t>
+      </w:r>
+    </w:p>
+    <w:p>
+      <w:pPr>
+        <w:pStyle w:val="Normal"/>
+        <w:ind w:left="720" w:hanging="0"/>
+        <w:rPr/>
+      </w:pPr>
+      <w:r>
+        <w:rPr/>
+        <w:t xml:space="preserve">a = 1000 shr 5 </w:t>
+      </w:r>
+    </w:p>
+    <w:p>
+      <w:pPr>
+        <w:pStyle w:val="Heading8"/>
+        <w:numPr>
+          <w:ilvl w:val="7"/>
+          <w:numId w:val="2"/>
+        </w:numPr>
+        <w:rPr/>
+      </w:pPr>
+      <w:bookmarkStart w:id="19" w:name="__RefHeading___Toc2469_1065316973"/>
+      <w:bookmarkEnd w:id="19"/>
+      <w:r>
+        <w:rPr/>
+        <w:t>shr</w:t>
+        <w:tab/>
+        <w:t>Shift Right</w:t>
+      </w:r>
+    </w:p>
+    <w:p>
+      <w:pPr>
+        <w:pStyle w:val="Normal"/>
+        <w:ind w:left="720" w:hanging="0"/>
+        <w:rPr/>
+      </w:pPr>
+      <w:r>
+        <w:rPr/>
+        <w:t xml:space="preserve">a = 1  shl 6 </w:t>
+      </w:r>
+    </w:p>
+    <w:p>
+      <w:pPr>
+        <w:pStyle w:val="Heading8"/>
+        <w:numPr>
+          <w:ilvl w:val="7"/>
+          <w:numId w:val="2"/>
+        </w:numPr>
+        <w:rPr/>
+      </w:pPr>
+      <w:bookmarkStart w:id="20" w:name="__RefHeading___Toc2471_1065316973"/>
+      <w:bookmarkEnd w:id="20"/>
+      <w:r>
+        <w:rPr/>
+        <w:t>!</w:t>
+        <w:tab/>
+        <w:t>Task Variable Selection</w:t>
+      </w:r>
+    </w:p>
+    <w:p>
+      <w:pPr>
+        <w:pStyle w:val="Normal"/>
+        <w:ind w:left="720" w:hanging="0"/>
+        <w:rPr/>
+      </w:pPr>
+      <w:r>
+        <w:rPr/>
+        <w:t>a=task(1000) : a!b = 70: sets task a's var b = 70</w:t>
+      </w:r>
+    </w:p>
+    <w:p>
+      <w:pPr>
+        <w:pStyle w:val="Normal"/>
+        <w:ind w:left="720" w:hanging="0"/>
+        <w:rPr/>
+      </w:pPr>
+      <w:r>
+        <w:rPr/>
+      </w:r>
+    </w:p>
+    <w:p>
+      <w:pPr>
+        <w:pStyle w:val="Heading8"/>
+        <w:numPr>
+          <w:ilvl w:val="7"/>
+          <w:numId w:val="2"/>
+        </w:numPr>
+        <w:rPr/>
+      </w:pPr>
+      <w:r>
+        <w:rPr/>
+        <w:t>@</w:t>
+        <w:tab/>
+        <w:t>Indirect memory access</w:t>
+      </w:r>
+    </w:p>
+    <w:p>
+      <w:pPr>
+        <w:pStyle w:val="Normal"/>
+        <w:ind w:left="720" w:hanging="0"/>
+        <w:rPr/>
+      </w:pPr>
+      <w:r>
+        <w:rPr/>
+        <w:t>Used to access memory unused buy basic program 0 is first byte after program end</w:t>
+      </w:r>
+    </w:p>
+    <w:p>
+      <w:pPr>
+        <w:pStyle w:val="Normal"/>
+        <w:rPr/>
+      </w:pPr>
+      <w:r>
+        <w:rPr/>
+      </w:r>
       <w:r>
         <w:br w:type="page"/>
       </w:r>
     </w:p>
     <w:p>
       <w:pPr>
+        <w:pStyle w:val="Heading2"/>
+        <w:rPr/>
+      </w:pPr>
+      <w:bookmarkStart w:id="21" w:name="__RefHeading___Toc2429_1065316973"/>
+      <w:bookmarkEnd w:id="21"/>
+      <w:r>
+        <w:rPr/>
+        <w:t>Operation Evaluation Order</w:t>
+      </w:r>
+    </w:p>
+    <w:p>
+      <w:pPr>
+        <w:pStyle w:val="Normal"/>
+        <w:rPr>
+          <w:rFonts w:ascii="DejaVu Sans" w:hAnsi="DejaVu Sans"/>
+          <w:sz w:val="18"/>
+          <w:szCs w:val="18"/>
+        </w:rPr>
+      </w:pPr>
+      <w:r>
+        <w:rPr>
+          <w:rFonts w:ascii="DejaVu Sans" w:hAnsi="DejaVu Sans"/>
+          <w:sz w:val="18"/>
+          <w:szCs w:val="18"/>
+        </w:rPr>
+        <w:t>()</w:t>
+        <w:tab/>
+        <w:tab/>
+        <w:t>Brackets or Function call</w:t>
+        <w:tab/>
+        <w:tab/>
+        <w:tab/>
+        <w:tab/>
+        <w:t>left to right</w:t>
+      </w:r>
+    </w:p>
+    <w:p>
+      <w:pPr>
+        <w:pStyle w:val="Normal"/>
+        <w:rPr>
+          <w:rFonts w:ascii="DejaVu Sans" w:hAnsi="DejaVu Sans"/>
+          <w:sz w:val="18"/>
+          <w:szCs w:val="18"/>
+        </w:rPr>
+      </w:pPr>
+      <w:r>
+        <w:rPr>
+          <w:rFonts w:ascii="DejaVu Sans" w:hAnsi="DejaVu Sans"/>
+          <w:sz w:val="18"/>
+          <w:szCs w:val="18"/>
+        </w:rPr>
+        <w:t>[]</w:t>
+        <w:tab/>
+        <w:tab/>
+        <w:t>Array Subscripts</w:t>
+        <w:tab/>
+        <w:tab/>
+        <w:tab/>
+        <w:tab/>
+        <w:tab/>
+        <w:t>left to right</w:t>
+      </w:r>
+    </w:p>
+    <w:p>
+      <w:pPr>
+        <w:pStyle w:val="Normal"/>
+        <w:rPr>
+          <w:rFonts w:ascii="DejaVu Sans" w:hAnsi="DejaVu Sans"/>
+          <w:sz w:val="18"/>
+          <w:szCs w:val="18"/>
+        </w:rPr>
+      </w:pPr>
+      <w:r>
+        <w:rPr>
+          <w:rFonts w:ascii="DejaVu Sans" w:hAnsi="DejaVu Sans"/>
+          <w:sz w:val="18"/>
+          <w:szCs w:val="18"/>
+        </w:rPr>
+        <w:t>!</w:t>
+        <w:tab/>
+        <w:tab/>
+        <w:t xml:space="preserve">Task space selection </w:t>
+        <w:tab/>
+        <w:tab/>
+        <w:tab/>
+        <w:tab/>
+        <w:tab/>
+        <w:t>left to right</w:t>
+      </w:r>
+    </w:p>
+    <w:p>
+      <w:pPr>
+        <w:pStyle w:val="Normal"/>
+        <w:rPr>
+          <w:rFonts w:ascii="DejaVu Sans" w:hAnsi="DejaVu Sans"/>
+          <w:sz w:val="18"/>
+          <w:szCs w:val="18"/>
+        </w:rPr>
+      </w:pPr>
+      <w:r>
+        <w:rPr>
+          <w:rFonts w:ascii="DejaVu Sans" w:hAnsi="DejaVu Sans"/>
+          <w:sz w:val="18"/>
+          <w:szCs w:val="18"/>
+        </w:rPr>
+        <w:t>+,-</w:t>
+        <w:tab/>
+        <w:tab/>
+        <w:t>Unary plus and minus</w:t>
+        <w:tab/>
+        <w:tab/>
+        <w:tab/>
+        <w:tab/>
+        <w:tab/>
+        <w:t>right to left</w:t>
+      </w:r>
+    </w:p>
+    <w:p>
+      <w:pPr>
+        <w:pStyle w:val="Normal"/>
+        <w:rPr>
+          <w:rFonts w:ascii="DejaVu Sans" w:hAnsi="DejaVu Sans"/>
+          <w:sz w:val="18"/>
+          <w:szCs w:val="18"/>
+        </w:rPr>
+      </w:pPr>
+      <w:r>
+        <w:rPr>
+          <w:rFonts w:ascii="DejaVu Sans" w:hAnsi="DejaVu Sans"/>
+          <w:sz w:val="18"/>
+          <w:szCs w:val="18"/>
+        </w:rPr>
+        <w:t>@</w:t>
+        <w:tab/>
+        <w:tab/>
+        <w:t>Indirect memory reference, Byte or Word</w:t>
+        <w:tab/>
+        <w:tab/>
+        <w:t>right to left</w:t>
+      </w:r>
+    </w:p>
+    <w:p>
+      <w:pPr>
+        <w:pStyle w:val="Normal"/>
+        <w:rPr>
+          <w:rFonts w:ascii="DejaVu Sans" w:hAnsi="DejaVu Sans"/>
+          <w:sz w:val="18"/>
+          <w:szCs w:val="18"/>
+        </w:rPr>
+      </w:pPr>
+      <w:r>
+        <w:rPr>
+          <w:rFonts w:ascii="DejaVu Sans" w:hAnsi="DejaVu Sans"/>
+          <w:sz w:val="18"/>
+          <w:szCs w:val="18"/>
+        </w:rPr>
+        <w:t>not</w:t>
+        <w:tab/>
+        <w:tab/>
+        <w:t>Logical not</w:t>
+        <w:tab/>
+        <w:tab/>
+        <w:tab/>
+        <w:tab/>
+        <w:tab/>
+        <w:tab/>
+        <w:t>right to left</w:t>
+      </w:r>
+    </w:p>
+    <w:p>
+      <w:pPr>
+        <w:pStyle w:val="Normal"/>
+        <w:rPr>
+          <w:rFonts w:ascii="DejaVu Sans" w:hAnsi="DejaVu Sans"/>
+          <w:sz w:val="18"/>
+          <w:szCs w:val="18"/>
+        </w:rPr>
+      </w:pPr>
+      <w:r>
+        <w:rPr>
+          <w:rFonts w:ascii="DejaVu Sans" w:hAnsi="DejaVu Sans"/>
+          <w:sz w:val="18"/>
+          <w:szCs w:val="18"/>
+        </w:rPr>
+        <w:t>* / %</w:t>
+        <w:tab/>
+        <w:tab/>
+      </w:r>
+      <w:r>
+        <w:rPr>
+          <w:rFonts w:ascii="DejaVu Sans" w:hAnsi="DejaVu Sans"/>
+          <w:b w:val="false"/>
+          <w:i w:val="false"/>
+          <w:caps w:val="false"/>
+          <w:smallCaps w:val="false"/>
+          <w:color w:val="000000"/>
+          <w:spacing w:val="0"/>
+          <w:sz w:val="18"/>
+          <w:szCs w:val="18"/>
+        </w:rPr>
+        <w:t>Multiplication, division, and remainder</w:t>
+        <w:tab/>
+        <w:tab/>
+        <w:tab/>
+        <w:t>left to right</w:t>
+      </w:r>
+    </w:p>
+    <w:p>
+      <w:pPr>
+        <w:pStyle w:val="Normal"/>
+        <w:rPr>
+          <w:rFonts w:ascii="DejaVu Sans" w:hAnsi="DejaVu Sans"/>
+          <w:sz w:val="18"/>
+          <w:szCs w:val="18"/>
+        </w:rPr>
+      </w:pPr>
+      <w:r>
+        <w:rPr>
+          <w:rFonts w:ascii="DejaVu Sans" w:hAnsi="DejaVu Sans"/>
+          <w:sz w:val="18"/>
+          <w:szCs w:val="18"/>
+        </w:rPr>
+        <w:t>+,-</w:t>
+        <w:tab/>
+        <w:tab/>
+        <w:t>Addition Subtraction</w:t>
+        <w:tab/>
+        <w:tab/>
+        <w:tab/>
+        <w:tab/>
+        <w:tab/>
+        <w:t>left to right</w:t>
+      </w:r>
+    </w:p>
+    <w:p>
+      <w:pPr>
+        <w:pStyle w:val="Normal"/>
+        <w:rPr>
+          <w:rFonts w:ascii="DejaVu Sans" w:hAnsi="DejaVu Sans"/>
+          <w:sz w:val="18"/>
+          <w:szCs w:val="18"/>
+        </w:rPr>
+      </w:pPr>
+      <w:r>
+        <w:rPr>
+          <w:rFonts w:ascii="DejaVu Sans" w:hAnsi="DejaVu Sans"/>
+          <w:sz w:val="18"/>
+          <w:szCs w:val="18"/>
+        </w:rPr>
+        <w:t>shl,shr</w:t>
+        <w:tab/>
+        <w:tab/>
+        <w:t>Shift right or shift left</w:t>
+        <w:tab/>
+        <w:tab/>
+        <w:tab/>
+        <w:tab/>
+        <w:tab/>
+        <w:t>left to right</w:t>
+      </w:r>
+    </w:p>
+    <w:p>
+      <w:pPr>
+        <w:pStyle w:val="Normal"/>
+        <w:rPr>
+          <w:rFonts w:ascii="DejaVu Sans" w:hAnsi="DejaVu Sans"/>
+          <w:sz w:val="18"/>
+          <w:szCs w:val="18"/>
+        </w:rPr>
+      </w:pPr>
+      <w:r>
+        <w:rPr>
+          <w:rFonts w:ascii="DejaVu Sans" w:hAnsi="DejaVu Sans"/>
+          <w:sz w:val="18"/>
+          <w:szCs w:val="18"/>
+        </w:rPr>
+        <w:t>&lt;,&gt;,&lt;=,&gt;=</w:t>
+        <w:tab/>
+        <w:t>Relational Operators</w:t>
+        <w:tab/>
+        <w:tab/>
+        <w:tab/>
+        <w:tab/>
+        <w:tab/>
+        <w:t>left to right</w:t>
+      </w:r>
+    </w:p>
+    <w:p>
+      <w:pPr>
+        <w:pStyle w:val="Normal"/>
+        <w:rPr>
+          <w:rFonts w:ascii="DejaVu Sans" w:hAnsi="DejaVu Sans"/>
+          <w:sz w:val="18"/>
+          <w:szCs w:val="18"/>
+        </w:rPr>
+      </w:pPr>
+      <w:r>
+        <w:rPr>
+          <w:rFonts w:ascii="DejaVu Sans" w:hAnsi="DejaVu Sans"/>
+          <w:sz w:val="18"/>
+          <w:szCs w:val="18"/>
+        </w:rPr>
+        <w:t>=, &lt;&gt;</w:t>
+        <w:tab/>
+        <w:tab/>
+        <w:t>Relational Operators</w:t>
+        <w:tab/>
+        <w:tab/>
+        <w:tab/>
+        <w:tab/>
+        <w:tab/>
+        <w:t>left to right</w:t>
+      </w:r>
+    </w:p>
+    <w:p>
+      <w:pPr>
+        <w:pStyle w:val="Normal"/>
+        <w:rPr>
+          <w:rFonts w:ascii="DejaVu Sans" w:hAnsi="DejaVu Sans"/>
+          <w:sz w:val="18"/>
+          <w:szCs w:val="18"/>
+        </w:rPr>
+      </w:pPr>
+      <w:r>
+        <w:rPr>
+          <w:rFonts w:ascii="DejaVu Sans" w:hAnsi="DejaVu Sans"/>
+          <w:sz w:val="18"/>
+          <w:szCs w:val="18"/>
+        </w:rPr>
+        <w:t>and</w:t>
+        <w:tab/>
+        <w:tab/>
+        <w:t>bitwise or logical and</w:t>
+        <w:tab/>
+        <w:tab/>
+        <w:tab/>
+        <w:tab/>
+        <w:tab/>
+        <w:t>left to right</w:t>
+      </w:r>
+    </w:p>
+    <w:p>
+      <w:pPr>
+        <w:pStyle w:val="Normal"/>
+        <w:rPr>
+          <w:rFonts w:ascii="DejaVu Sans" w:hAnsi="DejaVu Sans"/>
+          <w:sz w:val="18"/>
+          <w:szCs w:val="18"/>
+        </w:rPr>
+      </w:pPr>
+      <w:r>
+        <w:rPr>
+          <w:rFonts w:ascii="DejaVu Sans" w:hAnsi="DejaVu Sans"/>
+          <w:sz w:val="18"/>
+          <w:szCs w:val="18"/>
+        </w:rPr>
+        <w:t>xor</w:t>
+        <w:tab/>
+        <w:tab/>
+        <w:t>bitwise or logical</w:t>
+        <w:tab/>
+        <w:tab/>
+        <w:tab/>
+        <w:tab/>
+        <w:tab/>
+        <w:t>left to right</w:t>
+      </w:r>
+    </w:p>
+    <w:p>
+      <w:pPr>
+        <w:pStyle w:val="Normal"/>
+        <w:rPr>
+          <w:rFonts w:ascii="DejaVu Sans" w:hAnsi="DejaVu Sans"/>
+          <w:sz w:val="18"/>
+          <w:szCs w:val="18"/>
+        </w:rPr>
+      </w:pPr>
+      <w:r>
+        <w:rPr>
+          <w:rFonts w:ascii="DejaVu Sans" w:hAnsi="DejaVu Sans"/>
+          <w:sz w:val="18"/>
+          <w:szCs w:val="18"/>
+        </w:rPr>
+        <w:t>or</w:t>
+        <w:tab/>
+        <w:tab/>
+        <w:t>bitwise or logical</w:t>
+        <w:tab/>
+        <w:tab/>
+        <w:tab/>
+        <w:tab/>
+        <w:tab/>
+        <w:t>left to right</w:t>
+      </w:r>
+    </w:p>
+    <w:p>
+      <w:pPr>
+        <w:pStyle w:val="Normal"/>
+        <w:rPr>
+          <w:rFonts w:ascii="DejaVu Sans" w:hAnsi="DejaVu Sans"/>
+          <w:sz w:val="18"/>
+          <w:szCs w:val="18"/>
+        </w:rPr>
+      </w:pPr>
+      <w:r>
+        <w:rPr>
+          <w:rFonts w:ascii="DejaVu Sans" w:hAnsi="DejaVu Sans"/>
+          <w:sz w:val="18"/>
+          <w:szCs w:val="18"/>
+        </w:rPr>
+        <w:t>=</w:t>
+        <w:tab/>
+        <w:tab/>
+        <w:t>Simple assignment</w:t>
+        <w:tab/>
+        <w:tab/>
+        <w:tab/>
+        <w:tab/>
+        <w:tab/>
+        <w:t>right to left</w:t>
+      </w:r>
+    </w:p>
+    <w:p>
+      <w:pPr>
+        <w:pStyle w:val="Normal"/>
+        <w:rPr>
+          <w:rFonts w:ascii="DejaVu Sans" w:hAnsi="DejaVu Sans"/>
+          <w:sz w:val="18"/>
+          <w:szCs w:val="18"/>
+        </w:rPr>
+      </w:pPr>
+      <w:r>
+        <w:rPr>
+          <w:rFonts w:ascii="DejaVu Sans" w:hAnsi="DejaVu Sans"/>
+          <w:sz w:val="18"/>
+          <w:szCs w:val="18"/>
+        </w:rPr>
+        <w:t>, ;</w:t>
+        <w:tab/>
+        <w:tab/>
+        <w:t>comma or spacer</w:t>
+        <w:tab/>
+        <w:tab/>
+        <w:tab/>
+        <w:tab/>
+        <w:tab/>
+        <w:t>left to right</w:t>
+      </w:r>
+    </w:p>
+    <w:p>
+      <w:pPr>
+        <w:pStyle w:val="Normal"/>
+        <w:rPr>
+          <w:rFonts w:ascii="DejaVu Sans" w:hAnsi="DejaVu Sans"/>
+          <w:sz w:val="18"/>
+          <w:szCs w:val="18"/>
+        </w:rPr>
+      </w:pPr>
+      <w:r>
+        <w:rPr>
+          <w:rFonts w:ascii="DejaVu Sans" w:hAnsi="DejaVu Sans"/>
+          <w:sz w:val="18"/>
+          <w:szCs w:val="18"/>
+        </w:rPr>
+        <w:t>:</w:t>
+        <w:tab/>
+        <w:tab/>
+        <w:t>Statement Separator</w:t>
+        <w:tab/>
+        <w:tab/>
+        <w:tab/>
+        <w:tab/>
+        <w:tab/>
+        <w:t>left to right</w:t>
+      </w:r>
+      <w:r>
+        <w:br w:type="page"/>
+      </w:r>
+    </w:p>
+    <w:p>
+      <w:pPr>
         <w:pStyle w:val="Heading1"/>
         <w:rPr/>
       </w:pPr>
-      <w:bookmarkStart w:id="1" w:name="__RefHeading___Toc572_957347344"/>
-      <w:bookmarkEnd w:id="1"/>
+      <w:bookmarkStart w:id="22" w:name="__RefHeading___Toc572_957347344"/>
+      <w:bookmarkEnd w:id="22"/>
       <w:r>
         <w:rPr/>
         <w:t>Multi Statement lines</w:t>
@@ -2257,10 +3617,7 @@
       </w:pPr>
       <w:r>
         <w:rPr/>
-        <w:t xml:space="preserve"> </w:t>
-      </w:r>
-      <w:r>
-        <w:rPr/>
+        <w:tab/>
         <w:t xml:space="preserve">A colon may be used to place more than one statement on a line. </w:t>
       </w:r>
     </w:p>
@@ -2271,7 +3628,20 @@
       </w:pPr>
       <w:r>
         <w:rPr/>
-        <w:t>Any line  starting with an if statement execute  all then and following statements on that line until CR is reached.</w:t>
+        <w:t xml:space="preserve">Any </w:t>
+      </w:r>
+      <w:r>
+        <w:rPr/>
+        <w:t>statement after an if  will be executed on a true condition. IWhen false execution will immediately progress to the next line.</w:t>
+      </w:r>
+    </w:p>
+    <w:p>
+      <w:pPr>
+        <w:pStyle w:val="Normal"/>
+        <w:rPr/>
+      </w:pPr>
+      <w:r>
+        <w:rPr/>
       </w:r>
     </w:p>
     <w:p>
@@ -2332,7 +3702,23 @@
       </w:pPr>
       <w:r>
         <w:rPr/>
-        <w:t>When true everything after the THEN is executed until the end of line is reached.</w:t>
+        <w:t xml:space="preserve">When true </w:t>
+      </w:r>
+      <w:r>
+        <w:rPr/>
+        <w:t>statements</w:t>
+      </w:r>
+      <w:r>
+        <w:rPr/>
+        <w:t xml:space="preserve"> after the THEN </w:t>
+      </w:r>
+      <w:r>
+        <w:rPr/>
+        <w:t>are</w:t>
+      </w:r>
+      <w:r>
+        <w:rPr/>
+        <w:t xml:space="preserve"> executed until the end of line is reached.</w:t>
       </w:r>
     </w:p>
     <w:p>
@@ -2343,7 +3729,23 @@
       </w:pPr>
       <w:r>
         <w:rPr/>
-        <w:t>When  false then move to next line of code.</w:t>
+        <w:t xml:space="preserve">When </w:t>
+      </w:r>
+      <w:r>
+        <w:rPr/>
+        <w:t xml:space="preserve">the condition is </w:t>
+      </w:r>
+      <w:r>
+        <w:rPr/>
+        <w:t xml:space="preserve">false </w:t>
+      </w:r>
+      <w:r>
+        <w:rPr/>
+        <w:t>execute the</w:t>
+      </w:r>
+      <w:r>
+        <w:rPr/>
+        <w:t xml:space="preserve"> next line of code.</w:t>
       </w:r>
     </w:p>
     <w:p>
@@ -2393,8 +3795,8 @@
         <w:pStyle w:val="Heading2"/>
         <w:rPr/>
       </w:pPr>
-      <w:bookmarkStart w:id="2" w:name="__RefHeading___Toc574_957347344"/>
-      <w:bookmarkEnd w:id="2"/>
+      <w:bookmarkStart w:id="23" w:name="__RefHeading___Toc574_957347344"/>
+      <w:bookmarkEnd w:id="23"/>
       <w:r>
         <w:rPr/>
         <w:t>Pseudo Compilation</w:t>
@@ -2408,10 +3810,7 @@
       </w:pPr>
       <w:r>
         <w:rPr/>
-        <w:t xml:space="preserve"> </w:t>
-      </w:r>
-      <w:r>
-        <w:rPr/>
+        <w:tab/>
         <w:t>This version of tiny basic, turns keywords into tokens, and interprets data types. As well as translating line numbers  for GoTo , GoSub and Task() into direct memory pointers. This seems to improve the performance of the Basic application as much as 60% over the original implementation.</w:t>
       </w:r>
     </w:p>
@@ -2423,7 +3822,15 @@
       </w:pPr>
       <w:r>
         <w:rPr/>
-        <w:t>The cost is of course some memory. The actual Basic program takes less space but the functions to compile and de-compile for listing take extra program space.</w:t>
+        <w:t>The cost is of course some memory. The actual Basic program takes less space but the functions to compile and de-compile for listing</w:t>
+      </w:r>
+      <w:r>
+        <w:rPr/>
+        <w:t>s</w:t>
+      </w:r>
+      <w:r>
+        <w:rPr/>
+        <w:t xml:space="preserve"> take extra program space.</w:t>
       </w:r>
     </w:p>
     <w:p>
@@ -2444,6 +3851,7 @@
       </w:pPr>
       <w:r>
         <w:rPr/>
+        <w:tab/>
         <w:t>The line number conversion is done just before the program executes. And only translates line numbers stated as static values, ie not requiring computation. To this end if a line number must be calculated then it should be surrounded by () as otherwise if the first value in an expression is a number, it will be compiled resulting in an expression error for the line.</w:t>
       </w:r>
     </w:p>
@@ -2465,8 +3873,8 @@
         <w:pStyle w:val="Heading1"/>
         <w:rPr/>
       </w:pPr>
-      <w:bookmarkStart w:id="3" w:name="__RefHeading___Toc576_957347344"/>
-      <w:bookmarkEnd w:id="3"/>
+      <w:bookmarkStart w:id="24" w:name="__RefHeading___Toc576_957347344"/>
+      <w:bookmarkEnd w:id="24"/>
       <w:r>
         <w:rPr/>
         <w:t>Expressions/Functions</w:t>
@@ -2477,8 +3885,8 @@
         <w:pStyle w:val="Heading2"/>
         <w:rPr/>
       </w:pPr>
-      <w:bookmarkStart w:id="4" w:name="__RefHeading___Toc578_957347344"/>
-      <w:bookmarkEnd w:id="4"/>
+      <w:bookmarkStart w:id="25" w:name="__RefHeading___Toc578_957347344"/>
+      <w:bookmarkEnd w:id="25"/>
       <w:r>
         <w:rPr/>
         <w:t>ABS(&lt;number&gt;)</w:t>
@@ -2499,8 +3907,8 @@
         <w:pStyle w:val="Heading2"/>
         <w:rPr/>
       </w:pPr>
-      <w:bookmarkStart w:id="5" w:name="__RefHeading___Toc1121_3683610026"/>
-      <w:bookmarkEnd w:id="5"/>
+      <w:bookmarkStart w:id="26" w:name="__RefHeading___Toc1121_3683610026"/>
+      <w:bookmarkEnd w:id="26"/>
       <w:r>
         <w:rPr/>
         <w:t>ADDR(VARIABLE)</w:t>
@@ -2521,8 +3929,8 @@
         <w:pStyle w:val="Heading2"/>
         <w:rPr/>
       </w:pPr>
-      <w:bookmarkStart w:id="6" w:name="__RefHeading___Toc1123_3683610026"/>
-      <w:bookmarkEnd w:id="6"/>
+      <w:bookmarkStart w:id="27" w:name="__RefHeading___Toc1123_3683610026"/>
+      <w:bookmarkEnd w:id="27"/>
       <w:r>
         <w:rPr/>
         <w:t>CMPMEM(Length, Source 1,  Source 2)</w:t>
@@ -2602,8 +4010,8 @@
         <w:pStyle w:val="Heading2"/>
         <w:rPr/>
       </w:pPr>
-      <w:bookmarkStart w:id="7" w:name="__RefHeading___Toc580_957347344"/>
-      <w:bookmarkEnd w:id="7"/>
+      <w:bookmarkStart w:id="28" w:name="__RefHeading___Toc580_957347344"/>
+      <w:bookmarkEnd w:id="28"/>
       <w:r>
         <w:rPr/>
         <w:t>FREE()</w:t>
@@ -2616,7 +4024,11 @@
       </w:pPr>
       <w:r>
         <w:rPr/>
-        <w:t>Returns the number of free bytes for user programs.</w:t>
+        <w:t xml:space="preserve">Returns the number of free bytes for user programs. </w:t>
+      </w:r>
+      <w:r>
+        <w:rPr/>
+        <w:t>If you want it printed correctly place a  % before the call in a print statement.</w:t>
       </w:r>
     </w:p>
     <w:p>
@@ -2624,8 +4036,8 @@
         <w:pStyle w:val="Heading2"/>
         <w:rPr/>
       </w:pPr>
-      <w:bookmarkStart w:id="8" w:name="__RefHeading___Toc582_957347344"/>
-      <w:bookmarkEnd w:id="8"/>
+      <w:bookmarkStart w:id="29" w:name="__RefHeading___Toc582_957347344"/>
+      <w:bookmarkEnd w:id="29"/>
       <w:r>
         <w:rPr/>
         <w:t>CALL(&lt;Address expression&gt;,&lt;Value Expression&gt;)</w:t>
@@ -2656,8 +4068,8 @@
         <w:pStyle w:val="Heading2"/>
         <w:rPr/>
       </w:pPr>
-      <w:bookmarkStart w:id="9" w:name="__RefHeading___Toc584_957347344"/>
-      <w:bookmarkEnd w:id="9"/>
+      <w:bookmarkStart w:id="30" w:name="__RefHeading___Toc584_957347344"/>
+      <w:bookmarkEnd w:id="30"/>
       <w:r>
         <w:rPr/>
         <w:t>GETCH()</w:t>
@@ -2678,6 +4090,8 @@
         <w:pStyle w:val="Heading2"/>
         <w:rPr/>
       </w:pPr>
+      <w:bookmarkStart w:id="31" w:name="__RefHeading___Toc2431_1065316973"/>
+      <w:bookmarkEnd w:id="31"/>
       <w:r>
         <w:rPr/>
         <w:t>FN&lt;line number | Variable containing line number&gt;(Parm 1, Parm 2,...)</w:t>
@@ -2698,8 +4112,8 @@
         <w:pStyle w:val="Heading2"/>
         <w:rPr/>
       </w:pPr>
-      <w:bookmarkStart w:id="10" w:name="__RefHeading___Toc586_957347344"/>
-      <w:bookmarkEnd w:id="10"/>
+      <w:bookmarkStart w:id="32" w:name="__RefHeading___Toc586_957347344"/>
+      <w:bookmarkEnd w:id="32"/>
       <w:r>
         <w:rPr/>
         <w:t>RND(&lt;upper limit&gt;)</w:t>
@@ -2720,8 +4134,8 @@
         <w:pStyle w:val="Heading2"/>
         <w:rPr/>
       </w:pPr>
-      <w:bookmarkStart w:id="11" w:name="__RefHeading___Toc588_957347344"/>
-      <w:bookmarkEnd w:id="11"/>
+      <w:bookmarkStart w:id="33" w:name="__RefHeading___Toc588_957347344"/>
+      <w:bookmarkEnd w:id="33"/>
       <w:r>
         <w:rPr/>
         <w:t>PEEK(&lt;address expression&gt;)</w:t>
@@ -2780,8 +4194,8 @@
         <w:pStyle w:val="Heading2"/>
         <w:rPr/>
       </w:pPr>
-      <w:bookmarkStart w:id="12" w:name="__RefHeading___Toc695_957347344"/>
-      <w:bookmarkEnd w:id="12"/>
+      <w:bookmarkStart w:id="34" w:name="__RefHeading___Toc695_957347344"/>
+      <w:bookmarkEnd w:id="34"/>
       <w:r>
         <w:rPr/>
         <w:t>POKE(&lt;address-expression&gt;, &lt;byte Value expression&gt;)</w:t>
@@ -2856,6 +4270,8 @@
         <w:pStyle w:val="Heading1"/>
         <w:rPr/>
       </w:pPr>
+      <w:bookmarkStart w:id="35" w:name="__RefHeading___Toc2433_1065316973"/>
+      <w:bookmarkEnd w:id="35"/>
       <w:r>
         <w:rPr/>
         <w:t>Commands</w:t>
@@ -2866,8 +4282,8 @@
         <w:pStyle w:val="Heading2"/>
         <w:rPr/>
       </w:pPr>
-      <w:bookmarkStart w:id="13" w:name="__RefHeading___Toc592_957347344"/>
-      <w:bookmarkEnd w:id="13"/>
+      <w:bookmarkStart w:id="36" w:name="__RefHeading___Toc592_957347344"/>
+      <w:bookmarkEnd w:id="36"/>
       <w:r>
         <w:rPr/>
         <w:t>CLS</w:t>
@@ -2888,8 +4304,8 @@
         <w:pStyle w:val="Heading2"/>
         <w:rPr/>
       </w:pPr>
-      <w:bookmarkStart w:id="14" w:name="__RefHeading___Toc1125_3683610026"/>
-      <w:bookmarkEnd w:id="14"/>
+      <w:bookmarkStart w:id="37" w:name="__RefHeading___Toc1125_3683610026"/>
+      <w:bookmarkEnd w:id="37"/>
       <w:r>
         <w:rPr/>
         <w:t>COPYMEM(Length,Destination,Source)</w:t>
@@ -3043,8 +4459,8 @@
         <w:pStyle w:val="Heading2"/>
         <w:rPr/>
       </w:pPr>
-      <w:bookmarkStart w:id="15" w:name="__RefHeading___Toc594_957347344"/>
-      <w:bookmarkEnd w:id="15"/>
+      <w:bookmarkStart w:id="38" w:name="__RefHeading___Toc594_957347344"/>
+      <w:bookmarkEnd w:id="38"/>
       <w:r>
         <w:rPr/>
         <w:t>DEC &lt;Variable-Name&gt;</w:t>
@@ -3065,8 +4481,8 @@
         <w:pStyle w:val="Heading2"/>
         <w:rPr/>
       </w:pPr>
-      <w:bookmarkStart w:id="16" w:name="__RefHeading___Toc596_957347344"/>
-      <w:bookmarkEnd w:id="16"/>
+      <w:bookmarkStart w:id="39" w:name="__RefHeading___Toc596_957347344"/>
+      <w:bookmarkEnd w:id="39"/>
       <w:r>
         <w:rPr/>
         <w:t>DIR</w:t>
@@ -3087,8 +4503,8 @@
         <w:pStyle w:val="Heading2"/>
         <w:rPr/>
       </w:pPr>
-      <w:bookmarkStart w:id="17" w:name="__RefHeading___Toc598_957347344"/>
-      <w:bookmarkEnd w:id="17"/>
+      <w:bookmarkStart w:id="40" w:name="__RefHeading___Toc598_957347344"/>
+      <w:bookmarkEnd w:id="40"/>
       <w:r>
         <w:rPr/>
         <w:t>END</w:t>
@@ -3109,8 +4525,8 @@
         <w:pStyle w:val="Heading2"/>
         <w:rPr/>
       </w:pPr>
-      <w:bookmarkStart w:id="18" w:name="__RefHeading___Toc600_957347344"/>
-      <w:bookmarkEnd w:id="18"/>
+      <w:bookmarkStart w:id="41" w:name="__RefHeading___Toc600_957347344"/>
+      <w:bookmarkEnd w:id="41"/>
       <w:r>
         <w:rPr/>
         <w:t>ERASE &lt;File Name&gt;</w:t>
@@ -3131,8 +4547,8 @@
         <w:pStyle w:val="Heading2"/>
         <w:rPr/>
       </w:pPr>
-      <w:bookmarkStart w:id="19" w:name="__RefHeading___Toc602_957347344"/>
-      <w:bookmarkEnd w:id="19"/>
+      <w:bookmarkStart w:id="42" w:name="__RefHeading___Toc602_957347344"/>
+      <w:bookmarkEnd w:id="42"/>
       <w:r>
         <w:rPr/>
         <w:t>EXIT</w:t>
@@ -3153,8 +4569,8 @@
         <w:pStyle w:val="Heading2"/>
         <w:rPr/>
       </w:pPr>
-      <w:bookmarkStart w:id="20" w:name="__RefHeading___Toc604_957347344"/>
-      <w:bookmarkEnd w:id="20"/>
+      <w:bookmarkStart w:id="43" w:name="__RefHeading___Toc604_957347344"/>
+      <w:bookmarkEnd w:id="43"/>
       <w:r>
         <w:rPr/>
         <w:t>GOTO &lt;(Line Number Expression)&gt;</w:t>
@@ -3204,8 +4620,8 @@
         <w:pStyle w:val="Heading2"/>
         <w:rPr/>
       </w:pPr>
-      <w:bookmarkStart w:id="21" w:name="__RefHeading___Toc606_957347344"/>
-      <w:bookmarkEnd w:id="21"/>
+      <w:bookmarkStart w:id="44" w:name="__RefHeading___Toc606_957347344"/>
+      <w:bookmarkEnd w:id="44"/>
       <w:r>
         <w:rPr/>
         <w:t>GOTO &lt;Valid-Line-Number| .&gt;</w:t>
@@ -3269,8 +4685,8 @@
         <w:pStyle w:val="Heading2"/>
         <w:rPr/>
       </w:pPr>
-      <w:bookmarkStart w:id="22" w:name="__RefHeading___Toc608_957347344"/>
-      <w:bookmarkEnd w:id="22"/>
+      <w:bookmarkStart w:id="45" w:name="__RefHeading___Toc608_957347344"/>
+      <w:bookmarkEnd w:id="45"/>
       <w:r>
         <w:rPr/>
         <w:t>GOSUB &lt;(Line Number-expression)&gt;[( Parameter 1, …)]</w:t>
@@ -3281,8 +4697,8 @@
         <w:pStyle w:val="Heading2"/>
         <w:rPr/>
       </w:pPr>
-      <w:bookmarkStart w:id="23" w:name="__RefHeading___Toc610_957347344"/>
-      <w:bookmarkEnd w:id="23"/>
+      <w:bookmarkStart w:id="46" w:name="__RefHeading___Toc610_957347344"/>
+      <w:bookmarkEnd w:id="46"/>
       <w:r>
         <w:rPr/>
         <w:t>GOSUB &lt;Valid-Line-Number&gt;[(Parameters 1, ...)]</w:t>
@@ -3323,8 +4739,8 @@
         <w:pStyle w:val="Heading2"/>
         <w:rPr/>
       </w:pPr>
-      <w:bookmarkStart w:id="24" w:name="__RefHeading___Toc612_957347344"/>
-      <w:bookmarkEnd w:id="24"/>
+      <w:bookmarkStart w:id="47" w:name="__RefHeading___Toc612_957347344"/>
+      <w:bookmarkEnd w:id="47"/>
       <w:r>
         <w:rPr/>
         <w:t>IF &lt;expression&gt; [THEN] &lt;statement&gt;[:&lt;statement&gt;]</w:t>
@@ -3345,8 +4761,8 @@
         <w:pStyle w:val="Heading2"/>
         <w:rPr/>
       </w:pPr>
-      <w:bookmarkStart w:id="25" w:name="__RefHeading___Toc614_957347344"/>
-      <w:bookmarkEnd w:id="25"/>
+      <w:bookmarkStart w:id="48" w:name="__RefHeading___Toc614_957347344"/>
+      <w:bookmarkEnd w:id="48"/>
       <w:r>
         <w:rPr/>
         <w:t>INC &lt;Variable-name&gt;</w:t>
@@ -3367,8 +4783,8 @@
         <w:pStyle w:val="Heading2"/>
         <w:rPr/>
       </w:pPr>
-      <w:bookmarkStart w:id="26" w:name="__RefHeading___Toc616_957347344"/>
-      <w:bookmarkEnd w:id="26"/>
+      <w:bookmarkStart w:id="49" w:name="__RefHeading___Toc616_957347344"/>
+      <w:bookmarkEnd w:id="49"/>
       <w:r>
         <w:rPr/>
         <w:t>INPUT [prompt string ; ] &lt;variable&gt;,[[prompt ;]&lt;variable&gt;,…]</w:t>
@@ -3423,8 +4839,8 @@
         <w:pStyle w:val="Heading2"/>
         <w:rPr/>
       </w:pPr>
-      <w:bookmarkStart w:id="27" w:name="__RefHeading___Toc618_957347344"/>
-      <w:bookmarkEnd w:id="27"/>
+      <w:bookmarkStart w:id="50" w:name="__RefHeading___Toc618_957347344"/>
+      <w:bookmarkEnd w:id="50"/>
       <w:r>
         <w:rPr/>
         <w:t>[LET] &lt;variable&gt; = &lt;expression&gt;</w:t>
@@ -3445,8 +4861,8 @@
         <w:pStyle w:val="Heading2"/>
         <w:rPr/>
       </w:pPr>
-      <w:bookmarkStart w:id="28" w:name="__RefHeading___Toc620_957347344"/>
-      <w:bookmarkEnd w:id="28"/>
+      <w:bookmarkStart w:id="51" w:name="__RefHeading___Toc620_957347344"/>
+      <w:bookmarkEnd w:id="51"/>
       <w:r>
         <w:rPr/>
         <w:t>LOAD &lt;"filename"&gt;</w:t>
@@ -3477,8 +4893,8 @@
         <w:pStyle w:val="Heading2"/>
         <w:rPr/>
       </w:pPr>
-      <w:bookmarkStart w:id="29" w:name="__RefHeading___Toc622_957347344"/>
-      <w:bookmarkEnd w:id="29"/>
+      <w:bookmarkStart w:id="52" w:name="__RefHeading___Toc622_957347344"/>
+      <w:bookmarkEnd w:id="52"/>
       <w:r>
         <w:rPr/>
         <w:t>NEW</w:t>
@@ -3499,8 +4915,8 @@
         <w:pStyle w:val="Heading2"/>
         <w:rPr/>
       </w:pPr>
-      <w:bookmarkStart w:id="30" w:name="__RefHeading___Toc626_957347344"/>
-      <w:bookmarkEnd w:id="30"/>
+      <w:bookmarkStart w:id="53" w:name="__RefHeading___Toc626_957347344"/>
+      <w:bookmarkEnd w:id="53"/>
       <w:r>
         <w:rPr/>
         <w:t>[PRINT | PR | ?] &lt;values&gt; [;|,]</w:t>
@@ -3619,8 +5035,8 @@
         <w:pStyle w:val="Heading2"/>
         <w:rPr/>
       </w:pPr>
-      <w:bookmarkStart w:id="31" w:name="__RefHeading___Toc628_957347344"/>
-      <w:bookmarkEnd w:id="31"/>
+      <w:bookmarkStart w:id="54" w:name="__RefHeading___Toc628_957347344"/>
+      <w:bookmarkEnd w:id="54"/>
       <w:r>
         <w:rPr/>
         <w:t>PUTCH &lt;expression&gt;</w:t>
@@ -3641,8 +5057,8 @@
         <w:pStyle w:val="Heading2"/>
         <w:rPr/>
       </w:pPr>
-      <w:bookmarkStart w:id="32" w:name="__RefHeading___Toc630_957347344"/>
-      <w:bookmarkEnd w:id="32"/>
+      <w:bookmarkStart w:id="55" w:name="__RefHeading___Toc630_957347344"/>
+      <w:bookmarkEnd w:id="55"/>
       <w:r>
         <w:rPr/>
         <w:t>REM [&lt;comments&gt;]</w:t>
@@ -3663,8 +5079,8 @@
         <w:pStyle w:val="Heading2"/>
         <w:rPr/>
       </w:pPr>
-      <w:bookmarkStart w:id="33" w:name="__RefHeading___Toc632_957347344"/>
-      <w:bookmarkEnd w:id="33"/>
+      <w:bookmarkStart w:id="56" w:name="__RefHeading___Toc632_957347344"/>
+      <w:bookmarkEnd w:id="56"/>
       <w:r>
         <w:rPr/>
         <w:t>[RETURN | RET][(Return Value expression)</w:t>
@@ -3715,8 +5131,8 @@
         <w:pStyle w:val="Heading2"/>
         <w:rPr/>
       </w:pPr>
-      <w:bookmarkStart w:id="34" w:name="__RefHeading___Toc634_957347344"/>
-      <w:bookmarkEnd w:id="34"/>
+      <w:bookmarkStart w:id="57" w:name="__RefHeading___Toc634_957347344"/>
+      <w:bookmarkEnd w:id="57"/>
       <w:r>
         <w:rPr/>
         <w:t>RUN</w:t>
@@ -3737,8 +5153,8 @@
         <w:pStyle w:val="Heading2"/>
         <w:rPr/>
       </w:pPr>
-      <w:bookmarkStart w:id="35" w:name="__RefHeading___Toc636_957347344"/>
-      <w:bookmarkEnd w:id="35"/>
+      <w:bookmarkStart w:id="58" w:name="__RefHeading___Toc636_957347344"/>
+      <w:bookmarkEnd w:id="58"/>
       <w:r>
         <w:rPr/>
         <w:t>SAVE &lt;"filename"&gt;</w:t>
@@ -3769,8 +5185,8 @@
         <w:pStyle w:val="Heading2"/>
         <w:rPr/>
       </w:pPr>
-      <w:bookmarkStart w:id="36" w:name="__RefHeading___Toc1127_3683610026"/>
-      <w:bookmarkEnd w:id="36"/>
+      <w:bookmarkStart w:id="59" w:name="__RefHeading___Toc1127_3683610026"/>
+      <w:bookmarkEnd w:id="59"/>
       <w:r>
         <w:rPr/>
         <w:t>SETMEMB(Value, Length,Destination)</w:t>
@@ -3830,8 +5246,8 @@
         <w:pStyle w:val="Heading2"/>
         <w:rPr/>
       </w:pPr>
-      <w:bookmarkStart w:id="37" w:name="__RefHeading___Toc1129_3683610026"/>
-      <w:bookmarkEnd w:id="37"/>
+      <w:bookmarkStart w:id="60" w:name="__RefHeading___Toc1129_3683610026"/>
+      <w:bookmarkEnd w:id="60"/>
       <w:r>
         <w:rPr/>
         <w:t>SETMEMW(VALUE, LENGTH,Destination)</w:t>
@@ -3903,8 +5319,8 @@
         <w:pStyle w:val="Heading2"/>
         <w:rPr/>
       </w:pPr>
-      <w:bookmarkStart w:id="38" w:name="__RefHeading___Toc1131_3683610026"/>
-      <w:bookmarkEnd w:id="38"/>
+      <w:bookmarkStart w:id="61" w:name="__RefHeading___Toc1131_3683610026"/>
+      <w:bookmarkEnd w:id="61"/>
       <w:r>
         <w:rPr/>
         <w:t>SETTERM inslot, outslot</w:t>
@@ -3955,8 +5371,8 @@
         <w:pStyle w:val="Heading2"/>
         <w:rPr/>
       </w:pPr>
-      <w:bookmarkStart w:id="39" w:name="__RefHeading___Toc638_957347344"/>
-      <w:bookmarkEnd w:id="39"/>
+      <w:bookmarkStart w:id="62" w:name="__RefHeading___Toc638_957347344"/>
+      <w:bookmarkEnd w:id="62"/>
       <w:r>
         <w:rPr/>
         <w:t>Trace &lt;Switch value&gt;</w:t>
@@ -3967,7 +5383,7 @@
         <w:pStyle w:val="Normal"/>
         <w:numPr>
           <w:ilvl w:val="0"/>
-          <w:numId w:val="8"/>
+          <w:numId w:val="9"/>
         </w:numPr>
         <w:rPr/>
       </w:pPr>
@@ -3981,7 +5397,7 @@
         <w:pStyle w:val="Normal"/>
         <w:numPr>
           <w:ilvl w:val="0"/>
-          <w:numId w:val="8"/>
+          <w:numId w:val="9"/>
         </w:numPr>
         <w:rPr/>
       </w:pPr>
@@ -3995,7 +5411,7 @@
         <w:pStyle w:val="Normal"/>
         <w:numPr>
           <w:ilvl w:val="0"/>
-          <w:numId w:val="8"/>
+          <w:numId w:val="9"/>
         </w:numPr>
         <w:rPr/>
       </w:pPr>
@@ -4021,8 +5437,8 @@
         <w:pStyle w:val="Heading1"/>
         <w:rPr/>
       </w:pPr>
-      <w:bookmarkStart w:id="40" w:name="__RefHeading___Toc640_957347344"/>
-      <w:bookmarkEnd w:id="40"/>
+      <w:bookmarkStart w:id="63" w:name="__RefHeading___Toc640_957347344"/>
+      <w:bookmarkEnd w:id="63"/>
       <w:r>
         <w:rPr/>
         <w:t>TASKS and TASK MANAGEMENT</w:t>
@@ -4062,8 +5478,8 @@
         <w:pStyle w:val="Heading2"/>
         <w:rPr/>
       </w:pPr>
-      <w:bookmarkStart w:id="41" w:name="__RefHeading___Toc642_957347344"/>
-      <w:bookmarkEnd w:id="41"/>
+      <w:bookmarkStart w:id="64" w:name="__RefHeading___Toc642_957347344"/>
+      <w:bookmarkEnd w:id="64"/>
       <w:r>
         <w:rPr/>
         <w:t>KILL &lt;Task PID – expression&gt;</w:t>
@@ -4084,8 +5500,8 @@
         <w:pStyle w:val="Heading2"/>
         <w:rPr/>
       </w:pPr>
-      <w:bookmarkStart w:id="42" w:name="__RefHeading___Toc644_957347344"/>
-      <w:bookmarkEnd w:id="42"/>
+      <w:bookmarkStart w:id="65" w:name="__RefHeading___Toc644_957347344"/>
+      <w:bookmarkEnd w:id="65"/>
       <w:r>
         <w:rPr/>
         <w:t>STAT(&lt;Task PID – expression&gt;)</w:t>
@@ -4106,8 +5522,8 @@
         <w:pStyle w:val="Heading2"/>
         <w:rPr/>
       </w:pPr>
-      <w:bookmarkStart w:id="43" w:name="__RefHeading___Toc646_957347344"/>
-      <w:bookmarkEnd w:id="43"/>
+      <w:bookmarkStart w:id="66" w:name="__RefHeading___Toc646_957347344"/>
+      <w:bookmarkEnd w:id="66"/>
       <w:r>
         <w:rPr/>
         <w:t>SLICE &lt;Time-Slice-Count Expression&gt;</w:t>
@@ -4128,8 +5544,8 @@
         <w:pStyle w:val="Heading2"/>
         <w:rPr/>
       </w:pPr>
-      <w:bookmarkStart w:id="44" w:name="__RefHeading___Toc648_957347344"/>
-      <w:bookmarkEnd w:id="44"/>
+      <w:bookmarkStart w:id="67" w:name="__RefHeading___Toc648_957347344"/>
+      <w:bookmarkEnd w:id="67"/>
       <w:r>
         <w:rPr/>
         <w:t xml:space="preserve">TASK(&lt;(Line Number expression)&gt;[,Parameter-expression]...) </w:t>
@@ -4140,8 +5556,8 @@
         <w:pStyle w:val="Heading2"/>
         <w:rPr/>
       </w:pPr>
-      <w:bookmarkStart w:id="45" w:name="__RefHeading___Toc650_957347344"/>
-      <w:bookmarkEnd w:id="45"/>
+      <w:bookmarkStart w:id="68" w:name="__RefHeading___Toc650_957347344"/>
+      <w:bookmarkEnd w:id="68"/>
       <w:r>
         <w:rPr/>
         <w:t>TASK(&lt;Line-Number&gt;[,Parameter-Expression,…])</w:t>
@@ -4205,8 +5621,8 @@
         <w:pStyle w:val="Heading2"/>
         <w:rPr/>
       </w:pPr>
-      <w:bookmarkStart w:id="46" w:name="__RefHeading___Toc652_957347344"/>
-      <w:bookmarkEnd w:id="46"/>
+      <w:bookmarkStart w:id="69" w:name="__RefHeading___Toc652_957347344"/>
+      <w:bookmarkEnd w:id="69"/>
       <w:r>
         <w:rPr/>
         <w:t>TASKE[(&lt;Exit value-Expression&gt;)]</w:t>
@@ -4251,7 +5667,7 @@
         <w:pStyle w:val="Normal"/>
         <w:numPr>
           <w:ilvl w:val="0"/>
-          <w:numId w:val="7"/>
+          <w:numId w:val="8"/>
         </w:numPr>
         <w:rPr/>
       </w:pPr>
@@ -4265,8 +5681,8 @@
         <w:pStyle w:val="Heading2"/>
         <w:rPr/>
       </w:pPr>
-      <w:bookmarkStart w:id="47" w:name="__RefHeading___Toc654_957347344"/>
-      <w:bookmarkEnd w:id="47"/>
+      <w:bookmarkStart w:id="70" w:name="__RefHeading___Toc654_957347344"/>
+      <w:bookmarkEnd w:id="70"/>
       <w:r>
         <w:rPr/>
         <w:t>TASKN</w:t>
@@ -4287,8 +5703,8 @@
         <w:pStyle w:val="Heading2"/>
         <w:rPr/>
       </w:pPr>
-      <w:bookmarkStart w:id="48" w:name="__RefHeading___Toc656_957347344"/>
-      <w:bookmarkEnd w:id="48"/>
+      <w:bookmarkStart w:id="71" w:name="__RefHeading___Toc656_957347344"/>
+      <w:bookmarkEnd w:id="71"/>
       <w:r>
         <w:rPr/>
         <w:t>TASKW(&lt;Task PID Expression&gt;[,&lt;Task PID Expression&gt;]...</w:t>
@@ -4318,8 +5734,8 @@
         <w:pStyle w:val="Heading1"/>
         <w:rPr/>
       </w:pPr>
-      <w:bookmarkStart w:id="49" w:name="__RefHeading___Toc658_957347344"/>
-      <w:bookmarkEnd w:id="49"/>
+      <w:bookmarkStart w:id="72" w:name="__RefHeading___Toc658_957347344"/>
+      <w:bookmarkEnd w:id="72"/>
       <w:r>
         <w:rPr/>
         <w:t>Task Specific variables</w:t>
@@ -4330,12 +5746,12 @@
         <w:pStyle w:val="Heading9"/>
         <w:numPr>
           <w:ilvl w:val="8"/>
-          <w:numId w:val="3"/>
+          <w:numId w:val="4"/>
         </w:numPr>
         <w:rPr/>
       </w:pPr>
-      <w:bookmarkStart w:id="50" w:name="__RefHeading___Toc660_957347344"/>
-      <w:bookmarkEnd w:id="50"/>
+      <w:bookmarkStart w:id="73" w:name="__RefHeading___Toc660_957347344"/>
+      <w:bookmarkEnd w:id="73"/>
       <w:r>
         <w:rPr/>
         <w:t>PID</w:t>
@@ -4365,12 +5781,12 @@
         <w:pStyle w:val="Heading9"/>
         <w:numPr>
           <w:ilvl w:val="8"/>
-          <w:numId w:val="3"/>
+          <w:numId w:val="4"/>
         </w:numPr>
         <w:rPr/>
       </w:pPr>
-      <w:bookmarkStart w:id="51" w:name="__RefHeading___Toc662_957347344"/>
-      <w:bookmarkEnd w:id="51"/>
+      <w:bookmarkStart w:id="74" w:name="__RefHeading___Toc662_957347344"/>
+      <w:bookmarkEnd w:id="74"/>
       <w:r>
         <w:rPr/>
         <w:t xml:space="preserve">#[Parameter index-expression] </w:t>
@@ -4414,8 +5830,8 @@
         <w:pStyle w:val="Heading1"/>
         <w:rPr/>
       </w:pPr>
-      <w:bookmarkStart w:id="52" w:name="__RefHeading___Toc664_957347344"/>
-      <w:bookmarkEnd w:id="52"/>
+      <w:bookmarkStart w:id="75" w:name="__RefHeading___Toc664_957347344"/>
+      <w:bookmarkEnd w:id="75"/>
       <w:r>
         <w:rPr/>
         <w:t xml:space="preserve">Inter-process communication </w:t>
@@ -4445,8 +5861,8 @@
         <w:pStyle w:val="Heading2"/>
         <w:rPr/>
       </w:pPr>
-      <w:bookmarkStart w:id="53" w:name="__RefHeading___Toc666_957347344"/>
-      <w:bookmarkEnd w:id="53"/>
+      <w:bookmarkStart w:id="76" w:name="__RefHeading___Toc666_957347344"/>
+      <w:bookmarkEnd w:id="76"/>
       <w:r>
         <w:rPr/>
         <w:t>ipcs(&lt;message-expression&gt;,&lt;task PID-expression&gt;)</w:t>
@@ -4605,8 +6021,8 @@
         <w:pStyle w:val="Heading2"/>
         <w:rPr/>
       </w:pPr>
-      <w:bookmarkStart w:id="54" w:name="__RefHeading___Toc668_957347344"/>
-      <w:bookmarkEnd w:id="54"/>
+      <w:bookmarkStart w:id="77" w:name="__RefHeading___Toc668_957347344"/>
+      <w:bookmarkEnd w:id="77"/>
       <w:r>
         <w:rPr/>
         <w:t xml:space="preserve"> </w:t>
@@ -4704,8 +6120,8 @@
         <w:pStyle w:val="Heading2"/>
         <w:rPr/>
       </w:pPr>
-      <w:bookmarkStart w:id="55" w:name="__RefHeading___Toc670_957347344"/>
-      <w:bookmarkEnd w:id="55"/>
+      <w:bookmarkStart w:id="78" w:name="__RefHeading___Toc670_957347344"/>
+      <w:bookmarkEnd w:id="78"/>
       <w:r>
         <w:rPr/>
         <w:t xml:space="preserve"> </w:t>
@@ -4745,8 +6161,8 @@
         <w:pStyle w:val="Heading1"/>
         <w:rPr/>
       </w:pPr>
-      <w:bookmarkStart w:id="56" w:name="__RefHeading___Toc672_957347344"/>
-      <w:bookmarkEnd w:id="56"/>
+      <w:bookmarkStart w:id="79" w:name="__RefHeading___Toc672_957347344"/>
+      <w:bookmarkEnd w:id="79"/>
       <w:r>
         <w:rPr/>
         <w:t>IRQ and IRQ MANAGEMENT</w:t>
@@ -4757,8 +6173,8 @@
         <w:pStyle w:val="Heading2"/>
         <w:rPr/>
       </w:pPr>
-      <w:bookmarkStart w:id="57" w:name="__RefHeading___Toc674_957347344"/>
-      <w:bookmarkEnd w:id="57"/>
+      <w:bookmarkStart w:id="80" w:name="__RefHeading___Toc674_957347344"/>
+      <w:bookmarkEnd w:id="80"/>
       <w:r>
         <w:rPr/>
         <w:t>IRQ &lt;line number -expression&gt;</w:t>
@@ -4798,8 +6214,8 @@
         <w:pStyle w:val="Heading2"/>
         <w:rPr/>
       </w:pPr>
-      <w:bookmarkStart w:id="58" w:name="__RefHeading___Toc676_957347344"/>
-      <w:bookmarkEnd w:id="58"/>
+      <w:bookmarkStart w:id="81" w:name="__RefHeading___Toc676_957347344"/>
+      <w:bookmarkEnd w:id="81"/>
       <w:r>
         <w:rPr/>
         <w:t>[IRETURN | IRET]</w:t>
@@ -4832,8 +6248,8 @@
         <w:pStyle w:val="Heading1"/>
         <w:rPr/>
       </w:pPr>
-      <w:bookmarkStart w:id="59" w:name="__RefHeading___Toc678_957347344"/>
-      <w:bookmarkEnd w:id="59"/>
+      <w:bookmarkStart w:id="82" w:name="__RefHeading___Toc678_957347344"/>
+      <w:bookmarkEnd w:id="82"/>
       <w:r>
         <w:rPr/>
         <w:t>Task Implementation Description.</w:t>
@@ -4854,12 +6270,12 @@
         <w:pStyle w:val="Heading9"/>
         <w:numPr>
           <w:ilvl w:val="8"/>
-          <w:numId w:val="2"/>
+          <w:numId w:val="3"/>
         </w:numPr>
         <w:rPr/>
       </w:pPr>
-      <w:bookmarkStart w:id="60" w:name="__RefHeading___Toc680_957347344"/>
-      <w:bookmarkEnd w:id="60"/>
+      <w:bookmarkStart w:id="83" w:name="__RefHeading___Toc680_957347344"/>
+      <w:bookmarkEnd w:id="83"/>
       <w:r>
         <w:rPr/>
         <w:t>Task Control Block Definition</w:t>
@@ -4868,683 +6284,683 @@
     <w:p>
       <w:pPr>
         <w:pStyle w:val="TextBody"/>
+        <w:numPr>
+          <w:ilvl w:val="1"/>
+          <w:numId w:val="11"/>
+        </w:numPr>
+        <w:spacing w:before="0" w:after="0"/>
+        <w:jc w:val="left"/>
+        <w:rPr/>
+      </w:pPr>
+      <w:r>
+        <w:rPr>
+          <w:rFonts w:ascii="DejaVu Sans Mono" w:hAnsi="DejaVu Sans Mono"/>
+          <w:sz w:val="12"/>
+          <w:szCs w:val="12"/>
+        </w:rPr>
+        <w:t>27 private variables A-Z,^</w:t>
+        <w:tab/>
+        <w:tab/>
+        <w:t xml:space="preserve"> 54 Bytes</w:t>
+      </w:r>
+    </w:p>
+    <w:p>
+      <w:pPr>
+        <w:pStyle w:val="TextBody"/>
+        <w:numPr>
+          <w:ilvl w:val="1"/>
+          <w:numId w:val="11"/>
+        </w:numPr>
+        <w:spacing w:before="0" w:after="0"/>
+        <w:jc w:val="left"/>
+        <w:rPr/>
+      </w:pPr>
+      <w:r>
+        <w:rPr>
+          <w:rFonts w:ascii="DejaVu Sans Mono" w:hAnsi="DejaVu Sans Mono"/>
+          <w:sz w:val="12"/>
+          <w:szCs w:val="12"/>
+        </w:rPr>
+        <w:t>Math stack of up to 20 entries</w:t>
+        <w:tab/>
+        <w:tab/>
+        <w:t xml:space="preserve"> 40 Bytes</w:t>
+      </w:r>
+    </w:p>
+    <w:p>
+      <w:pPr>
+        <w:pStyle w:val="TextBody"/>
+        <w:numPr>
+          <w:ilvl w:val="1"/>
+          <w:numId w:val="11"/>
+        </w:numPr>
+        <w:spacing w:before="0" w:after="0"/>
+        <w:jc w:val="left"/>
+        <w:rPr/>
+      </w:pPr>
+      <w:r>
+        <w:rPr>
+          <w:rFonts w:ascii="DejaVu Sans Mono" w:hAnsi="DejaVu Sans Mono"/>
+          <w:sz w:val="12"/>
+          <w:szCs w:val="12"/>
+        </w:rPr>
+        <w:t>Gosub/For-next Stack 16 entries</w:t>
+        <w:tab/>
+        <w:tab/>
+        <w:t xml:space="preserve"> 64 Bytes</w:t>
+      </w:r>
+    </w:p>
+    <w:p>
+      <w:pPr>
+        <w:pStyle w:val="TextBody"/>
+        <w:numPr>
+          <w:ilvl w:val="1"/>
+          <w:numId w:val="11"/>
+        </w:numPr>
+        <w:spacing w:before="0" w:after="0"/>
+        <w:jc w:val="left"/>
+        <w:rPr/>
+      </w:pPr>
+      <w:r>
+        <w:rPr>
+          <w:rFonts w:ascii="DejaVu Sans Mono" w:hAnsi="DejaVu Sans Mono"/>
+          <w:sz w:val="12"/>
+          <w:szCs w:val="12"/>
+        </w:rPr>
+        <w:t>IL Interpreter stack 20 entries</w:t>
+        <w:tab/>
+        <w:tab/>
+        <w:t xml:space="preserve"> 40 Bytes</w:t>
+      </w:r>
+    </w:p>
+    <w:p>
+      <w:pPr>
+        <w:pStyle w:val="TextBody"/>
+        <w:numPr>
+          <w:ilvl w:val="1"/>
+          <w:numId w:val="11"/>
+        </w:numPr>
+        <w:spacing w:before="0" w:after="0"/>
+        <w:jc w:val="left"/>
+        <w:rPr/>
+      </w:pPr>
+      <w:r>
+        <w:rPr>
+          <w:rFonts w:ascii="DejaVu Sans Mono" w:hAnsi="DejaVu Sans Mono"/>
+          <w:sz w:val="12"/>
+          <w:szCs w:val="12"/>
+        </w:rPr>
+        <w:t>Pointers for each stack 3 Bytes</w:t>
+        <w:tab/>
+        <w:tab/>
+        <w:t xml:space="preserve"> 03 Bytes</w:t>
+      </w:r>
+    </w:p>
+    <w:p>
+      <w:pPr>
+        <w:pStyle w:val="TextBody"/>
+        <w:numPr>
+          <w:ilvl w:val="1"/>
+          <w:numId w:val="11"/>
+        </w:numPr>
+        <w:spacing w:before="0" w:after="0"/>
+        <w:jc w:val="left"/>
+        <w:rPr/>
+      </w:pPr>
+      <w:r>
+        <w:rPr>
+          <w:rFonts w:ascii="DejaVu Sans Mono" w:hAnsi="DejaVu Sans Mono"/>
+          <w:sz w:val="12"/>
+          <w:szCs w:val="12"/>
+        </w:rPr>
+        <w:t>Basic Application Instruction Pointer</w:t>
+        <w:tab/>
+        <w:t xml:space="preserve"> 02 Bytes</w:t>
+      </w:r>
+    </w:p>
+    <w:p>
+      <w:pPr>
+        <w:pStyle w:val="TextBody"/>
+        <w:numPr>
+          <w:ilvl w:val="1"/>
+          <w:numId w:val="11"/>
+        </w:numPr>
+        <w:spacing w:before="0" w:after="0"/>
+        <w:jc w:val="left"/>
+        <w:rPr/>
+      </w:pPr>
+      <w:r>
+        <w:rPr>
+          <w:rFonts w:ascii="DejaVu Sans Mono" w:hAnsi="DejaVu Sans Mono"/>
+          <w:sz w:val="12"/>
+          <w:szCs w:val="12"/>
+        </w:rPr>
+        <w:t>Basic Application Index Register</w:t>
+        <w:tab/>
+        <w:tab/>
+        <w:t xml:space="preserve"> 01 Bytes</w:t>
+      </w:r>
+    </w:p>
+    <w:p>
+      <w:pPr>
+        <w:pStyle w:val="TextBody"/>
+        <w:numPr>
+          <w:ilvl w:val="1"/>
+          <w:numId w:val="11"/>
+        </w:numPr>
+        <w:spacing w:before="0" w:after="0"/>
+        <w:jc w:val="left"/>
+        <w:rPr/>
+      </w:pPr>
+      <w:r>
+        <w:rPr>
+          <w:rFonts w:ascii="DejaVu Sans Mono" w:hAnsi="DejaVu Sans Mono"/>
+          <w:sz w:val="12"/>
+          <w:szCs w:val="12"/>
+        </w:rPr>
+        <w:t>Math Work Registers R0,R1,MQ,R1</w:t>
+        <w:tab/>
+        <w:tab/>
+        <w:t xml:space="preserve"> 07 Bytes</w:t>
+      </w:r>
+    </w:p>
+    <w:p>
+      <w:pPr>
+        <w:pStyle w:val="TextBody"/>
+        <w:numPr>
+          <w:ilvl w:val="1"/>
+          <w:numId w:val="11"/>
+        </w:numPr>
+        <w:spacing w:before="0" w:after="0"/>
+        <w:jc w:val="left"/>
+        <w:rPr/>
+      </w:pPr>
+      <w:r>
+        <w:rPr>
+          <w:rFonts w:ascii="DejaVu Sans Mono" w:hAnsi="DejaVu Sans Mono"/>
+          <w:sz w:val="12"/>
+          <w:szCs w:val="12"/>
+        </w:rPr>
+        <w:t>Indirect Pointers 3</w:t>
+        <w:tab/>
+        <w:tab/>
+        <w:tab/>
+        <w:t xml:space="preserve"> 06 Bytes</w:t>
+      </w:r>
+    </w:p>
+    <w:p>
+      <w:pPr>
+        <w:pStyle w:val="TextBody"/>
+        <w:numPr>
+          <w:ilvl w:val="1"/>
+          <w:numId w:val="11"/>
+        </w:numPr>
+        <w:spacing w:before="0" w:after="0"/>
+        <w:jc w:val="left"/>
+        <w:rPr/>
+      </w:pPr>
+      <w:r>
+        <w:rPr>
+          <w:rFonts w:ascii="DejaVu Sans Mono" w:hAnsi="DejaVu Sans Mono"/>
+          <w:sz w:val="12"/>
+          <w:szCs w:val="12"/>
+        </w:rPr>
+        <w:tab/>
+        <w:tab/>
+        <w:t>Total</w:t>
+        <w:tab/>
+        <w:tab/>
+        <w:tab/>
+        <w:t>216 Bytes</w:t>
+      </w:r>
+    </w:p>
+    <w:p>
+      <w:pPr>
+        <w:pStyle w:val="Heading9"/>
+        <w:numPr>
+          <w:ilvl w:val="8"/>
+          <w:numId w:val="3"/>
+        </w:numPr>
+        <w:rPr/>
+      </w:pPr>
+      <w:bookmarkStart w:id="84" w:name="__RefHeading___Toc682_957347344"/>
+      <w:bookmarkEnd w:id="84"/>
+      <w:r>
+        <w:rPr/>
+        <w:t>Context Control Block Definition</w:t>
+      </w:r>
+    </w:p>
+    <w:p>
+      <w:pPr>
+        <w:pStyle w:val="Normal"/>
         <w:numPr>
           <w:ilvl w:val="1"/>
           <w:numId w:val="10"/>
         </w:numPr>
-        <w:spacing w:before="0" w:after="0"/>
-        <w:jc w:val="left"/>
-        <w:rPr/>
-      </w:pPr>
-      <w:r>
-        <w:rPr>
-          <w:rFonts w:ascii="DejaVu Sans Mono" w:hAnsi="DejaVu Sans Mono"/>
+        <w:rPr/>
+      </w:pPr>
+      <w:r>
+        <w:rPr>
+          <w:rFonts w:ascii="DejaVu Sans" w:hAnsi="DejaVu Sans"/>
           <w:sz w:val="12"/>
           <w:szCs w:val="12"/>
         </w:rPr>
-        <w:t>27 private variables A-Z,^</w:t>
-        <w:tab/>
-        <w:tab/>
-        <w:t xml:space="preserve"> 54 Bytes</w:t>
-      </w:r>
-    </w:p>
-    <w:p>
-      <w:pPr>
-        <w:pStyle w:val="TextBody"/>
+        <w:t>VARIABLES</w:t>
+        <w:tab/>
+        <w:tab/>
+        <w:t xml:space="preserve"> 2 bytes</w:t>
+        <w:tab/>
+        <w:t>pointer to, 26 A-Z</w:t>
+      </w:r>
+    </w:p>
+    <w:p>
+      <w:pPr>
+        <w:pStyle w:val="Normal"/>
         <w:numPr>
           <w:ilvl w:val="1"/>
           <w:numId w:val="10"/>
         </w:numPr>
-        <w:spacing w:before="0" w:after="0"/>
-        <w:jc w:val="left"/>
-        <w:rPr/>
-      </w:pPr>
-      <w:r>
-        <w:rPr>
-          <w:rFonts w:ascii="DejaVu Sans Mono" w:hAnsi="DejaVu Sans Mono"/>
+        <w:rPr>
+          <w:rFonts w:ascii="DejaVu Sans" w:hAnsi="DejaVu Sans"/>
           <w:sz w:val="12"/>
           <w:szCs w:val="12"/>
         </w:rPr>
-        <w:t>Math stack of up to 20 entries</w:t>
-        <w:tab/>
-        <w:tab/>
-        <w:t xml:space="preserve"> 40 Bytes</w:t>
-      </w:r>
-    </w:p>
-    <w:p>
-      <w:pPr>
-        <w:pStyle w:val="TextBody"/>
+      </w:pPr>
+      <w:r>
+        <w:rPr>
+          <w:rFonts w:ascii="DejaVu Sans" w:hAnsi="DejaVu Sans"/>
+          <w:sz w:val="12"/>
+          <w:szCs w:val="12"/>
+        </w:rPr>
+        <w:t>ILPC</w:t>
+        <w:tab/>
+        <w:tab/>
+        <w:tab/>
+        <w:t xml:space="preserve"> 2 byte </w:t>
+        <w:tab/>
+        <w:t>IL program counter</w:t>
+      </w:r>
+    </w:p>
+    <w:p>
+      <w:pPr>
+        <w:pStyle w:val="Normal"/>
         <w:numPr>
           <w:ilvl w:val="1"/>
           <w:numId w:val="10"/>
         </w:numPr>
-        <w:spacing w:before="0" w:after="0"/>
-        <w:jc w:val="left"/>
-        <w:rPr/>
-      </w:pPr>
-      <w:r>
-        <w:rPr>
-          <w:rFonts w:ascii="DejaVu Sans Mono" w:hAnsi="DejaVu Sans Mono"/>
+        <w:rPr>
+          <w:rFonts w:ascii="DejaVu Sans" w:hAnsi="DejaVu Sans"/>
           <w:sz w:val="12"/>
           <w:szCs w:val="12"/>
         </w:rPr>
-        <w:t>Gosub/For-next Stack 16 entries</w:t>
-        <w:tab/>
-        <w:tab/>
-        <w:t xml:space="preserve"> 64 Bytes</w:t>
-      </w:r>
-    </w:p>
-    <w:p>
-      <w:pPr>
-        <w:pStyle w:val="TextBody"/>
+      </w:pPr>
+      <w:r>
+        <w:rPr>
+          <w:rFonts w:ascii="DejaVu Sans" w:hAnsi="DejaVu Sans"/>
+          <w:sz w:val="12"/>
+          <w:szCs w:val="12"/>
+        </w:rPr>
+        <w:t>ILSTACK</w:t>
+        <w:tab/>
+        <w:tab/>
+        <w:t xml:space="preserve"> 2 byte</w:t>
+        <w:tab/>
+        <w:t>IL call stack</w:t>
+      </w:r>
+    </w:p>
+    <w:p>
+      <w:pPr>
+        <w:pStyle w:val="Normal"/>
         <w:numPr>
           <w:ilvl w:val="1"/>
           <w:numId w:val="10"/>
         </w:numPr>
-        <w:spacing w:before="0" w:after="0"/>
-        <w:jc w:val="left"/>
-        <w:rPr/>
-      </w:pPr>
-      <w:r>
-        <w:rPr>
-          <w:rFonts w:ascii="DejaVu Sans Mono" w:hAnsi="DejaVu Sans Mono"/>
+        <w:rPr>
+          <w:rFonts w:ascii="DejaVu Sans" w:hAnsi="DejaVu Sans"/>
           <w:sz w:val="12"/>
           <w:szCs w:val="12"/>
         </w:rPr>
-        <w:t>IL Interpreter stack 20 entries</w:t>
-        <w:tab/>
-        <w:tab/>
-        <w:t xml:space="preserve"> 40 Bytes</w:t>
-      </w:r>
-    </w:p>
-    <w:p>
-      <w:pPr>
-        <w:pStyle w:val="TextBody"/>
+      </w:pPr>
+      <w:r>
+        <w:rPr>
+          <w:rFonts w:ascii="DejaVu Sans" w:hAnsi="DejaVu Sans"/>
+          <w:sz w:val="12"/>
+          <w:szCs w:val="12"/>
+        </w:rPr>
+        <w:t>ILSTACKPTR</w:t>
+        <w:tab/>
+        <w:tab/>
+        <w:t xml:space="preserve"> 1 byte</w:t>
+        <w:tab/>
+        <w:t>Pointer ti current entry</w:t>
+      </w:r>
+    </w:p>
+    <w:p>
+      <w:pPr>
+        <w:pStyle w:val="Normal"/>
         <w:numPr>
           <w:ilvl w:val="1"/>
           <w:numId w:val="10"/>
         </w:numPr>
-        <w:spacing w:before="0" w:after="0"/>
-        <w:jc w:val="left"/>
-        <w:rPr/>
-      </w:pPr>
-      <w:r>
-        <w:rPr>
-          <w:rFonts w:ascii="DejaVu Sans Mono" w:hAnsi="DejaVu Sans Mono"/>
+        <w:rPr>
+          <w:rFonts w:ascii="DejaVu Sans" w:hAnsi="DejaVu Sans"/>
           <w:sz w:val="12"/>
           <w:szCs w:val="12"/>
         </w:rPr>
-        <w:t>Pointers for each stack 3 Bytes</w:t>
-        <w:tab/>
-        <w:tab/>
-        <w:t xml:space="preserve"> 03 Bytes</w:t>
-      </w:r>
-    </w:p>
-    <w:p>
-      <w:pPr>
-        <w:pStyle w:val="TextBody"/>
+      </w:pPr>
+      <w:r>
+        <w:rPr>
+          <w:rFonts w:ascii="DejaVu Sans" w:hAnsi="DejaVu Sans"/>
+          <w:sz w:val="12"/>
+          <w:szCs w:val="12"/>
+        </w:rPr>
+        <w:t>MATHSTACK</w:t>
+        <w:tab/>
+        <w:tab/>
+        <w:t xml:space="preserve"> 2 bytes</w:t>
+        <w:tab/>
+        <w:t>MATH Stack pointer</w:t>
+      </w:r>
+    </w:p>
+    <w:p>
+      <w:pPr>
+        <w:pStyle w:val="Normal"/>
         <w:numPr>
           <w:ilvl w:val="1"/>
           <w:numId w:val="10"/>
         </w:numPr>
-        <w:spacing w:before="0" w:after="0"/>
-        <w:jc w:val="left"/>
-        <w:rPr/>
-      </w:pPr>
-      <w:r>
-        <w:rPr>
-          <w:rFonts w:ascii="DejaVu Sans Mono" w:hAnsi="DejaVu Sans Mono"/>
+        <w:rPr>
+          <w:rFonts w:ascii="DejaVu Sans" w:hAnsi="DejaVu Sans"/>
           <w:sz w:val="12"/>
           <w:szCs w:val="12"/>
         </w:rPr>
-        <w:t>Basic Application Instruction Pointer</w:t>
-        <w:tab/>
-        <w:t xml:space="preserve"> 02 Bytes</w:t>
-      </w:r>
-    </w:p>
-    <w:p>
-      <w:pPr>
-        <w:pStyle w:val="TextBody"/>
+      </w:pPr>
+      <w:r>
+        <w:rPr>
+          <w:rFonts w:ascii="DejaVu Sans" w:hAnsi="DejaVu Sans"/>
+          <w:sz w:val="12"/>
+          <w:szCs w:val="12"/>
+        </w:rPr>
+        <w:t>MATHSTACKPTR</w:t>
+        <w:tab/>
+        <w:tab/>
+        <w:t xml:space="preserve"> 1 byte</w:t>
+        <w:tab/>
+        <w:t>Pointer to current stack position</w:t>
+      </w:r>
+    </w:p>
+    <w:p>
+      <w:pPr>
+        <w:pStyle w:val="Normal"/>
         <w:numPr>
           <w:ilvl w:val="1"/>
           <w:numId w:val="10"/>
         </w:numPr>
-        <w:spacing w:before="0" w:after="0"/>
-        <w:jc w:val="left"/>
-        <w:rPr/>
-      </w:pPr>
-      <w:r>
-        <w:rPr>
-          <w:rFonts w:ascii="DejaVu Sans Mono" w:hAnsi="DejaVu Sans Mono"/>
+        <w:rPr>
+          <w:rFonts w:ascii="DejaVu Sans" w:hAnsi="DejaVu Sans"/>
           <w:sz w:val="12"/>
           <w:szCs w:val="12"/>
         </w:rPr>
-        <w:t>Basic Application Index Register</w:t>
-        <w:tab/>
-        <w:tab/>
-        <w:t xml:space="preserve"> 01 Bytes</w:t>
-      </w:r>
-    </w:p>
-    <w:p>
-      <w:pPr>
-        <w:pStyle w:val="TextBody"/>
+      </w:pPr>
+      <w:r>
+        <w:rPr>
+          <w:rFonts w:ascii="DejaVu Sans" w:hAnsi="DejaVu Sans"/>
+          <w:sz w:val="12"/>
+          <w:szCs w:val="12"/>
+        </w:rPr>
+        <w:t>GOSUBSTACK</w:t>
+        <w:tab/>
+        <w:tab/>
+        <w:t xml:space="preserve"> 2 bytes</w:t>
+        <w:tab/>
+        <w:t>pointer to gosub stack</w:t>
+      </w:r>
+    </w:p>
+    <w:p>
+      <w:pPr>
+        <w:pStyle w:val="Normal"/>
         <w:numPr>
           <w:ilvl w:val="1"/>
           <w:numId w:val="10"/>
         </w:numPr>
-        <w:spacing w:before="0" w:after="0"/>
-        <w:jc w:val="left"/>
-        <w:rPr/>
-      </w:pPr>
-      <w:r>
-        <w:rPr>
-          <w:rFonts w:ascii="DejaVu Sans Mono" w:hAnsi="DejaVu Sans Mono"/>
+        <w:rPr>
+          <w:rFonts w:ascii="DejaVu Sans" w:hAnsi="DejaVu Sans"/>
           <w:sz w:val="12"/>
           <w:szCs w:val="12"/>
         </w:rPr>
-        <w:t>Math Work Registers R0,R1,MQ,R1</w:t>
-        <w:tab/>
-        <w:tab/>
-        <w:t xml:space="preserve"> 07 Bytes</w:t>
-      </w:r>
-    </w:p>
-    <w:p>
-      <w:pPr>
-        <w:pStyle w:val="TextBody"/>
+      </w:pPr>
+      <w:r>
+        <w:rPr>
+          <w:rFonts w:ascii="DejaVu Sans" w:hAnsi="DejaVu Sans"/>
+          <w:sz w:val="12"/>
+          <w:szCs w:val="12"/>
+        </w:rPr>
+        <w:t>GOSUBSTACKPTR</w:t>
+        <w:tab/>
+        <w:tab/>
+        <w:t xml:space="preserve"> 1 byte</w:t>
+        <w:tab/>
+        <w:t>current offset in the stack, moved to task table</w:t>
+      </w:r>
+    </w:p>
+    <w:p>
+      <w:pPr>
+        <w:pStyle w:val="Normal"/>
         <w:numPr>
           <w:ilvl w:val="1"/>
           <w:numId w:val="10"/>
         </w:numPr>
-        <w:spacing w:before="0" w:after="0"/>
-        <w:jc w:val="left"/>
-        <w:rPr/>
-      </w:pPr>
-      <w:r>
-        <w:rPr>
-          <w:rFonts w:ascii="DejaVu Sans Mono" w:hAnsi="DejaVu Sans Mono"/>
+        <w:rPr>
+          <w:rFonts w:ascii="DejaVu Sans" w:hAnsi="DejaVu Sans"/>
           <w:sz w:val="12"/>
           <w:szCs w:val="12"/>
         </w:rPr>
-        <w:t>Indirect Pointers 3</w:t>
-        <w:tab/>
-        <w:tab/>
-        <w:tab/>
-        <w:t xml:space="preserve"> 06 Bytes</w:t>
-      </w:r>
-    </w:p>
-    <w:p>
-      <w:pPr>
-        <w:pStyle w:val="TextBody"/>
+      </w:pPr>
+      <w:r>
+        <w:rPr>
+          <w:rFonts w:ascii="DejaVu Sans" w:hAnsi="DejaVu Sans"/>
+          <w:sz w:val="12"/>
+          <w:szCs w:val="12"/>
+        </w:rPr>
+        <w:t>MESSAGEPTR</w:t>
+        <w:tab/>
+        <w:tab/>
+        <w:t xml:space="preserve"> 2 bytes</w:t>
+        <w:tab/>
+        <w:t>Pointer to active message, from bottom of il stack</w:t>
+      </w:r>
+    </w:p>
+    <w:p>
+      <w:pPr>
+        <w:pStyle w:val="Normal"/>
         <w:numPr>
           <w:ilvl w:val="1"/>
           <w:numId w:val="10"/>
         </w:numPr>
-        <w:spacing w:before="0" w:after="0"/>
-        <w:jc w:val="left"/>
-        <w:rPr/>
-      </w:pPr>
-      <w:r>
-        <w:rPr>
-          <w:rFonts w:ascii="DejaVu Sans Mono" w:hAnsi="DejaVu Sans Mono"/>
-          <w:sz w:val="12"/>
-          <w:szCs w:val="12"/>
-        </w:rPr>
-        <w:tab/>
-        <w:tab/>
-        <w:t>Total</w:t>
-        <w:tab/>
-        <w:tab/>
-        <w:tab/>
-        <w:t>216 Bytes</w:t>
-      </w:r>
-    </w:p>
-    <w:p>
-      <w:pPr>
-        <w:pStyle w:val="Heading9"/>
-        <w:numPr>
-          <w:ilvl w:val="8"/>
-          <w:numId w:val="2"/>
-        </w:numPr>
-        <w:rPr/>
-      </w:pPr>
-      <w:bookmarkStart w:id="61" w:name="__RefHeading___Toc682_957347344"/>
-      <w:bookmarkEnd w:id="61"/>
-      <w:r>
-        <w:rPr/>
-        <w:t>Context Control Block Definition</w:t>
-      </w:r>
-    </w:p>
-    <w:p>
-      <w:pPr>
-        <w:pStyle w:val="Normal"/>
-        <w:numPr>
-          <w:ilvl w:val="1"/>
-          <w:numId w:val="9"/>
-        </w:numPr>
-        <w:rPr/>
-      </w:pPr>
-      <w:r>
         <w:rPr>
           <w:rFonts w:ascii="DejaVu Sans" w:hAnsi="DejaVu Sans"/>
           <w:sz w:val="12"/>
           <w:szCs w:val="12"/>
         </w:rPr>
-        <w:t>VARIABLES</w:t>
-        <w:tab/>
-        <w:tab/>
-        <w:t xml:space="preserve"> 2 bytes</w:t>
-        <w:tab/>
-        <w:t>pointer to, 26 A-Z</w:t>
-      </w:r>
-    </w:p>
-    <w:p>
-      <w:pPr>
-        <w:pStyle w:val="Normal"/>
-        <w:numPr>
-          <w:ilvl w:val="1"/>
-          <w:numId w:val="9"/>
-        </w:numPr>
+      </w:pPr>
+      <w:r>
         <w:rPr>
           <w:rFonts w:ascii="DejaVu Sans" w:hAnsi="DejaVu Sans"/>
           <w:sz w:val="12"/>
           <w:szCs w:val="12"/>
         </w:rPr>
-      </w:pPr>
-      <w:r>
+        <w:t xml:space="preserve">CURPTR </w:t>
+        <w:tab/>
+        <w:tab/>
+        <w:t xml:space="preserve"> 2 bytes</w:t>
+        <w:tab/>
+        <w:t>Pointer to current Basic line</w:t>
+      </w:r>
+    </w:p>
+    <w:p>
+      <w:pPr>
+        <w:pStyle w:val="Normal"/>
+        <w:numPr>
+          <w:ilvl w:val="1"/>
+          <w:numId w:val="10"/>
+        </w:numPr>
         <w:rPr>
           <w:rFonts w:ascii="DejaVu Sans" w:hAnsi="DejaVu Sans"/>
           <w:sz w:val="12"/>
           <w:szCs w:val="12"/>
         </w:rPr>
-        <w:t>ILPC</w:t>
-        <w:tab/>
-        <w:tab/>
-        <w:tab/>
-        <w:t xml:space="preserve"> 2 byte </w:t>
-        <w:tab/>
-        <w:t>IL program counter</w:t>
-      </w:r>
-    </w:p>
-    <w:p>
-      <w:pPr>
-        <w:pStyle w:val="Normal"/>
-        <w:numPr>
-          <w:ilvl w:val="1"/>
-          <w:numId w:val="9"/>
-        </w:numPr>
+      </w:pPr>
+      <w:r>
         <w:rPr>
           <w:rFonts w:ascii="DejaVu Sans" w:hAnsi="DejaVu Sans"/>
           <w:sz w:val="12"/>
           <w:szCs w:val="12"/>
         </w:rPr>
-      </w:pPr>
-      <w:r>
+        <w:t>CUROFF</w:t>
+        <w:tab/>
+        <w:tab/>
+        <w:t xml:space="preserve"> 1 byte Current offset in Basic Line</w:t>
+      </w:r>
+    </w:p>
+    <w:p>
+      <w:pPr>
+        <w:pStyle w:val="Normal"/>
+        <w:numPr>
+          <w:ilvl w:val="1"/>
+          <w:numId w:val="10"/>
+        </w:numPr>
         <w:rPr>
           <w:rFonts w:ascii="DejaVu Sans" w:hAnsi="DejaVu Sans"/>
           <w:sz w:val="12"/>
           <w:szCs w:val="12"/>
         </w:rPr>
-        <w:t>ILSTACK</w:t>
-        <w:tab/>
-        <w:tab/>
-        <w:t xml:space="preserve"> 2 byte</w:t>
-        <w:tab/>
-        <w:t>IL call stack</w:t>
-      </w:r>
-    </w:p>
-    <w:p>
-      <w:pPr>
-        <w:pStyle w:val="Normal"/>
-        <w:numPr>
-          <w:ilvl w:val="1"/>
-          <w:numId w:val="9"/>
-        </w:numPr>
+      </w:pPr>
+      <w:r>
         <w:rPr>
           <w:rFonts w:ascii="DejaVu Sans" w:hAnsi="DejaVu Sans"/>
           <w:sz w:val="12"/>
           <w:szCs w:val="12"/>
         </w:rPr>
-      </w:pPr>
-      <w:r>
+        <w:t>R0</w:t>
+        <w:tab/>
+        <w:tab/>
+        <w:tab/>
+        <w:t xml:space="preserve"> 2 bytes</w:t>
+        <w:tab/>
+        <w:t>arithmetic register 0</w:t>
+      </w:r>
+    </w:p>
+    <w:p>
+      <w:pPr>
+        <w:pStyle w:val="Normal"/>
+        <w:numPr>
+          <w:ilvl w:val="1"/>
+          <w:numId w:val="10"/>
+        </w:numPr>
         <w:rPr>
           <w:rFonts w:ascii="DejaVu Sans" w:hAnsi="DejaVu Sans"/>
           <w:sz w:val="12"/>
           <w:szCs w:val="12"/>
         </w:rPr>
-        <w:t>ILSTACKPTR</w:t>
-        <w:tab/>
-        <w:tab/>
-        <w:t xml:space="preserve"> 1 byte</w:t>
-        <w:tab/>
-        <w:t>Pointer ti current entry</w:t>
-      </w:r>
-    </w:p>
-    <w:p>
-      <w:pPr>
-        <w:pStyle w:val="Normal"/>
-        <w:numPr>
-          <w:ilvl w:val="1"/>
-          <w:numId w:val="9"/>
-        </w:numPr>
+      </w:pPr>
+      <w:r>
         <w:rPr>
           <w:rFonts w:ascii="DejaVu Sans" w:hAnsi="DejaVu Sans"/>
           <w:sz w:val="12"/>
           <w:szCs w:val="12"/>
         </w:rPr>
-      </w:pPr>
-      <w:r>
+        <w:t>R1</w:t>
+        <w:tab/>
+        <w:tab/>
+        <w:tab/>
+        <w:t xml:space="preserve"> 2 bytes</w:t>
+        <w:tab/>
+        <w:t>;arithmetic register 1</w:t>
+      </w:r>
+    </w:p>
+    <w:p>
+      <w:pPr>
+        <w:pStyle w:val="Normal"/>
+        <w:numPr>
+          <w:ilvl w:val="1"/>
+          <w:numId w:val="10"/>
+        </w:numPr>
         <w:rPr>
           <w:rFonts w:ascii="DejaVu Sans" w:hAnsi="DejaVu Sans"/>
           <w:sz w:val="12"/>
           <w:szCs w:val="12"/>
         </w:rPr>
-        <w:t>MATHSTACK</w:t>
-        <w:tab/>
-        <w:tab/>
-        <w:t xml:space="preserve"> 2 bytes</w:t>
-        <w:tab/>
-        <w:t>MATH Stack pointer</w:t>
-      </w:r>
-    </w:p>
-    <w:p>
-      <w:pPr>
-        <w:pStyle w:val="Normal"/>
-        <w:numPr>
-          <w:ilvl w:val="1"/>
-          <w:numId w:val="9"/>
-        </w:numPr>
+      </w:pPr>
+      <w:r>
         <w:rPr>
           <w:rFonts w:ascii="DejaVu Sans" w:hAnsi="DejaVu Sans"/>
           <w:sz w:val="12"/>
           <w:szCs w:val="12"/>
         </w:rPr>
-      </w:pPr>
-      <w:r>
+        <w:t>MQ</w:t>
+        <w:tab/>
+        <w:tab/>
+        <w:tab/>
+        <w:t xml:space="preserve"> 2 bytes</w:t>
+        <w:tab/>
+        <w:t>used for some math</w:t>
+      </w:r>
+    </w:p>
+    <w:p>
+      <w:pPr>
+        <w:pStyle w:val="Normal"/>
+        <w:numPr>
+          <w:ilvl w:val="1"/>
+          <w:numId w:val="10"/>
+        </w:numPr>
         <w:rPr>
           <w:rFonts w:ascii="DejaVu Sans" w:hAnsi="DejaVu Sans"/>
           <w:sz w:val="12"/>
           <w:szCs w:val="12"/>
         </w:rPr>
-        <w:t>MATHSTACKPTR</w:t>
-        <w:tab/>
-        <w:tab/>
-        <w:t xml:space="preserve"> 1 byte</w:t>
-        <w:tab/>
-        <w:t>Pointer to current stack position</w:t>
-      </w:r>
-    </w:p>
-    <w:p>
-      <w:pPr>
-        <w:pStyle w:val="Normal"/>
-        <w:numPr>
-          <w:ilvl w:val="1"/>
-          <w:numId w:val="9"/>
-        </w:numPr>
+      </w:pPr>
+      <w:r>
         <w:rPr>
           <w:rFonts w:ascii="DejaVu Sans" w:hAnsi="DejaVu Sans"/>
           <w:sz w:val="12"/>
           <w:szCs w:val="12"/>
         </w:rPr>
-      </w:pPr>
-      <w:r>
+        <w:t>R2</w:t>
+        <w:tab/>
+        <w:tab/>
+        <w:tab/>
+        <w:t xml:space="preserve"> 1 byte</w:t>
+        <w:tab/>
+        <w:t>General purpose work register(tasking)</w:t>
+      </w:r>
+    </w:p>
+    <w:p>
+      <w:pPr>
+        <w:pStyle w:val="Normal"/>
+        <w:numPr>
+          <w:ilvl w:val="1"/>
+          <w:numId w:val="10"/>
+        </w:numPr>
         <w:rPr>
           <w:rFonts w:ascii="DejaVu Sans" w:hAnsi="DejaVu Sans"/>
           <w:sz w:val="12"/>
           <w:szCs w:val="12"/>
         </w:rPr>
-        <w:t>GOSUBSTACK</w:t>
-        <w:tab/>
-        <w:tab/>
-        <w:t xml:space="preserve"> 2 bytes</w:t>
-        <w:tab/>
-        <w:t>pointer to gosub stack</w:t>
-      </w:r>
-    </w:p>
-    <w:p>
-      <w:pPr>
-        <w:pStyle w:val="Normal"/>
-        <w:numPr>
-          <w:ilvl w:val="1"/>
-          <w:numId w:val="9"/>
-        </w:numPr>
+      </w:pPr>
+      <w:r>
         <w:rPr>
           <w:rFonts w:ascii="DejaVu Sans" w:hAnsi="DejaVu Sans"/>
           <w:sz w:val="12"/>
           <w:szCs w:val="12"/>
         </w:rPr>
-      </w:pPr>
+        <w:t xml:space="preserve"> </w:t>
+      </w:r>
       <w:r>
         <w:rPr>
           <w:rFonts w:ascii="DejaVu Sans" w:hAnsi="DejaVu Sans"/>
           <w:sz w:val="12"/>
           <w:szCs w:val="12"/>
         </w:rPr>
-        <w:t>GOSUBSTACKPTR</w:t>
-        <w:tab/>
-        <w:tab/>
-        <w:t xml:space="preserve"> 1 byte</w:t>
-        <w:tab/>
-        <w:t>current offset in the stack, moved to task table</w:t>
-      </w:r>
-    </w:p>
-    <w:p>
-      <w:pPr>
-        <w:pStyle w:val="Normal"/>
-        <w:numPr>
-          <w:ilvl w:val="1"/>
-          <w:numId w:val="9"/>
-        </w:numPr>
-        <w:rPr>
-          <w:rFonts w:ascii="DejaVu Sans" w:hAnsi="DejaVu Sans"/>
-          <w:sz w:val="12"/>
-          <w:szCs w:val="12"/>
-        </w:rPr>
-      </w:pPr>
-      <w:r>
-        <w:rPr>
-          <w:rFonts w:ascii="DejaVu Sans" w:hAnsi="DejaVu Sans"/>
-          <w:sz w:val="12"/>
-          <w:szCs w:val="12"/>
-        </w:rPr>
-        <w:t>MESSAGEPTR</w:t>
-        <w:tab/>
-        <w:tab/>
-        <w:t xml:space="preserve"> 2 bytes</w:t>
-        <w:tab/>
-        <w:t>Pointer to active message, from bottom of il stack</w:t>
-      </w:r>
-    </w:p>
-    <w:p>
-      <w:pPr>
-        <w:pStyle w:val="Normal"/>
-        <w:numPr>
-          <w:ilvl w:val="1"/>
-          <w:numId w:val="9"/>
-        </w:numPr>
-        <w:rPr>
-          <w:rFonts w:ascii="DejaVu Sans" w:hAnsi="DejaVu Sans"/>
-          <w:sz w:val="12"/>
-          <w:szCs w:val="12"/>
-        </w:rPr>
-      </w:pPr>
-      <w:r>
-        <w:rPr>
-          <w:rFonts w:ascii="DejaVu Sans" w:hAnsi="DejaVu Sans"/>
-          <w:sz w:val="12"/>
-          <w:szCs w:val="12"/>
-        </w:rPr>
-        <w:t xml:space="preserve">CURPTR </w:t>
-        <w:tab/>
-        <w:tab/>
-        <w:t xml:space="preserve"> 2 bytes</w:t>
-        <w:tab/>
-        <w:t>Pointer to current Basic line</w:t>
-      </w:r>
-    </w:p>
-    <w:p>
-      <w:pPr>
-        <w:pStyle w:val="Normal"/>
-        <w:numPr>
-          <w:ilvl w:val="1"/>
-          <w:numId w:val="9"/>
-        </w:numPr>
-        <w:rPr>
-          <w:rFonts w:ascii="DejaVu Sans" w:hAnsi="DejaVu Sans"/>
-          <w:sz w:val="12"/>
-          <w:szCs w:val="12"/>
-        </w:rPr>
-      </w:pPr>
-      <w:r>
-        <w:rPr>
-          <w:rFonts w:ascii="DejaVu Sans" w:hAnsi="DejaVu Sans"/>
-          <w:sz w:val="12"/>
-          <w:szCs w:val="12"/>
-        </w:rPr>
-        <w:t>CUROFF</w:t>
-        <w:tab/>
-        <w:tab/>
-        <w:t xml:space="preserve"> 1 byte Current offset in Basic Line</w:t>
-      </w:r>
-    </w:p>
-    <w:p>
-      <w:pPr>
-        <w:pStyle w:val="Normal"/>
-        <w:numPr>
-          <w:ilvl w:val="1"/>
-          <w:numId w:val="9"/>
-        </w:numPr>
-        <w:rPr>
-          <w:rFonts w:ascii="DejaVu Sans" w:hAnsi="DejaVu Sans"/>
-          <w:sz w:val="12"/>
-          <w:szCs w:val="12"/>
-        </w:rPr>
-      </w:pPr>
-      <w:r>
-        <w:rPr>
-          <w:rFonts w:ascii="DejaVu Sans" w:hAnsi="DejaVu Sans"/>
-          <w:sz w:val="12"/>
-          <w:szCs w:val="12"/>
-        </w:rPr>
-        <w:t>R0</w:t>
-        <w:tab/>
-        <w:tab/>
-        <w:tab/>
-        <w:t xml:space="preserve"> 2 bytes</w:t>
-        <w:tab/>
-        <w:t>arithmetic register 0</w:t>
-      </w:r>
-    </w:p>
-    <w:p>
-      <w:pPr>
-        <w:pStyle w:val="Normal"/>
-        <w:numPr>
-          <w:ilvl w:val="1"/>
-          <w:numId w:val="9"/>
-        </w:numPr>
-        <w:rPr>
-          <w:rFonts w:ascii="DejaVu Sans" w:hAnsi="DejaVu Sans"/>
-          <w:sz w:val="12"/>
-          <w:szCs w:val="12"/>
-        </w:rPr>
-      </w:pPr>
-      <w:r>
-        <w:rPr>
-          <w:rFonts w:ascii="DejaVu Sans" w:hAnsi="DejaVu Sans"/>
-          <w:sz w:val="12"/>
-          <w:szCs w:val="12"/>
-        </w:rPr>
-        <w:t>R1</w:t>
-        <w:tab/>
-        <w:tab/>
-        <w:tab/>
-        <w:t xml:space="preserve"> 2 bytes</w:t>
-        <w:tab/>
-        <w:t>;arithmetic register 1</w:t>
-      </w:r>
-    </w:p>
-    <w:p>
-      <w:pPr>
-        <w:pStyle w:val="Normal"/>
-        <w:numPr>
-          <w:ilvl w:val="1"/>
-          <w:numId w:val="9"/>
-        </w:numPr>
-        <w:rPr>
-          <w:rFonts w:ascii="DejaVu Sans" w:hAnsi="DejaVu Sans"/>
-          <w:sz w:val="12"/>
-          <w:szCs w:val="12"/>
-        </w:rPr>
-      </w:pPr>
-      <w:r>
-        <w:rPr>
-          <w:rFonts w:ascii="DejaVu Sans" w:hAnsi="DejaVu Sans"/>
-          <w:sz w:val="12"/>
-          <w:szCs w:val="12"/>
-        </w:rPr>
-        <w:t>MQ</w:t>
-        <w:tab/>
-        <w:tab/>
-        <w:tab/>
-        <w:t xml:space="preserve"> 2 bytes</w:t>
-        <w:tab/>
-        <w:t>used for some math</w:t>
-      </w:r>
-    </w:p>
-    <w:p>
-      <w:pPr>
-        <w:pStyle w:val="Normal"/>
-        <w:numPr>
-          <w:ilvl w:val="1"/>
-          <w:numId w:val="9"/>
-        </w:numPr>
-        <w:rPr>
-          <w:rFonts w:ascii="DejaVu Sans" w:hAnsi="DejaVu Sans"/>
-          <w:sz w:val="12"/>
-          <w:szCs w:val="12"/>
-        </w:rPr>
-      </w:pPr>
-      <w:r>
-        <w:rPr>
-          <w:rFonts w:ascii="DejaVu Sans" w:hAnsi="DejaVu Sans"/>
-          <w:sz w:val="12"/>
-          <w:szCs w:val="12"/>
-        </w:rPr>
-        <w:t>R2</w:t>
-        <w:tab/>
-        <w:tab/>
-        <w:tab/>
-        <w:t xml:space="preserve"> 1 byte</w:t>
-        <w:tab/>
-        <w:t>General purpose work register(tasking)</w:t>
-      </w:r>
-    </w:p>
-    <w:p>
-      <w:pPr>
-        <w:pStyle w:val="Normal"/>
-        <w:numPr>
-          <w:ilvl w:val="1"/>
-          <w:numId w:val="9"/>
-        </w:numPr>
-        <w:rPr>
-          <w:rFonts w:ascii="DejaVu Sans" w:hAnsi="DejaVu Sans"/>
-          <w:sz w:val="12"/>
-          <w:szCs w:val="12"/>
-        </w:rPr>
-      </w:pPr>
-      <w:r>
-        <w:rPr>
-          <w:rFonts w:ascii="DejaVu Sans" w:hAnsi="DejaVu Sans"/>
-          <w:sz w:val="12"/>
-          <w:szCs w:val="12"/>
-        </w:rPr>
-        <w:t xml:space="preserve"> </w:t>
-      </w:r>
-      <w:r>
-        <w:rPr>
-          <w:rFonts w:ascii="DejaVu Sans" w:hAnsi="DejaVu Sans"/>
-          <w:sz w:val="12"/>
-          <w:szCs w:val="12"/>
-        </w:rPr>
         <w:tab/>
         <w:tab/>
         <w:t>Total</w:t>
@@ -5623,8 +7039,8 @@
         <w:pStyle w:val="Heading1"/>
         <w:rPr/>
       </w:pPr>
-      <w:bookmarkStart w:id="62" w:name="__RefHeading___Toc684_957347344"/>
-      <w:bookmarkEnd w:id="62"/>
+      <w:bookmarkStart w:id="85" w:name="__RefHeading___Toc684_957347344"/>
+      <w:bookmarkEnd w:id="85"/>
       <w:r>
         <w:rPr/>
         <w:t>Error Codes</w:t>
@@ -6063,8 +7479,8 @@
         <w:pStyle w:val="Heading1"/>
         <w:rPr/>
       </w:pPr>
-      <w:bookmarkStart w:id="63" w:name="__RefHeading___Toc686_957347344"/>
-      <w:bookmarkEnd w:id="63"/>
+      <w:bookmarkStart w:id="86" w:name="__RefHeading___Toc686_957347344"/>
+      <w:bookmarkEnd w:id="86"/>
       <w:r>
         <w:rPr/>
         <w:t>Improving Speed</w:t>
@@ -6103,7 +7519,7 @@
         <w:pStyle w:val="ListParagraph"/>
         <w:numPr>
           <w:ilvl w:val="0"/>
-          <w:numId w:val="4"/>
+          <w:numId w:val="5"/>
         </w:numPr>
         <w:rPr/>
       </w:pPr>
@@ -6117,7 +7533,7 @@
         <w:pStyle w:val="ListParagraph"/>
         <w:numPr>
           <w:ilvl w:val="0"/>
-          <w:numId w:val="4"/>
+          <w:numId w:val="5"/>
         </w:numPr>
         <w:rPr/>
       </w:pPr>
@@ -6131,7 +7547,7 @@
         <w:pStyle w:val="ListParagraph"/>
         <w:numPr>
           <w:ilvl w:val="0"/>
-          <w:numId w:val="4"/>
+          <w:numId w:val="5"/>
         </w:numPr>
         <w:rPr/>
       </w:pPr>
@@ -6145,7 +7561,7 @@
         <w:pStyle w:val="ListParagraph"/>
         <w:numPr>
           <w:ilvl w:val="0"/>
-          <w:numId w:val="4"/>
+          <w:numId w:val="5"/>
         </w:numPr>
         <w:rPr/>
       </w:pPr>
@@ -6167,8 +7583,8 @@
         <w:ind w:left="720" w:hanging="0"/>
         <w:rPr/>
       </w:pPr>
-      <w:bookmarkStart w:id="64" w:name="__RefHeading___Toc688_957347344"/>
-      <w:bookmarkEnd w:id="64"/>
+      <w:bookmarkStart w:id="87" w:name="__RefHeading___Toc688_957347344"/>
+      <w:bookmarkEnd w:id="87"/>
       <w:r>
         <w:rPr/>
         <w:t>Example programs</w:t>
@@ -6188,8 +7604,8 @@
         <w:pStyle w:val="Heading2"/>
         <w:rPr/>
       </w:pPr>
-      <w:bookmarkStart w:id="65" w:name="__RefHeading___Toc690_957347344"/>
-      <w:bookmarkEnd w:id="65"/>
+      <w:bookmarkStart w:id="88" w:name="__RefHeading___Toc690_957347344"/>
+      <w:bookmarkEnd w:id="88"/>
       <w:r>
         <w:rPr/>
         <w:t>Example Task program</w:t>
@@ -6209,8 +7625,8 @@
         <w:pStyle w:val="Heading2"/>
         <w:rPr/>
       </w:pPr>
-      <w:bookmarkStart w:id="66" w:name="__RefHeading___Toc692_957347344"/>
-      <w:bookmarkEnd w:id="66"/>
+      <w:bookmarkStart w:id="89" w:name="__RefHeading___Toc692_957347344"/>
+      <w:bookmarkEnd w:id="89"/>
       <w:r>
         <w:rPr/>
         <w:t>Sample IPC program</w:t>
@@ -6522,6 +7938,7 @@
     </w:lvl>
     <w:lvl w:ilvl="7">
       <w:start w:val="1"/>
+      <w:pStyle w:val="Heading8"/>
       <w:numFmt w:val="none"/>
       <w:suff w:val="nothing"/>
       <w:lvlText w:val=""/>
@@ -6789,6 +8206,125 @@
   <w:abstractNum w:abstractNumId="4">
     <w:lvl w:ilvl="0">
       <w:start w:val="1"/>
+      <w:numFmt w:val="none"/>
+      <w:suff w:val="nothing"/>
+      <w:lvlText w:val=""/>
+      <w:lvlJc w:val="left"/>
+      <w:pPr>
+        <w:tabs>
+          <w:tab w:val="num" w:pos="0"/>
+        </w:tabs>
+        <w:ind w:left="0" w:hanging="0"/>
+      </w:pPr>
+    </w:lvl>
+    <w:lvl w:ilvl="1">
+      <w:start w:val="1"/>
+      <w:numFmt w:val="none"/>
+      <w:suff w:val="nothing"/>
+      <w:lvlText w:val=""/>
+      <w:lvlJc w:val="left"/>
+      <w:pPr>
+        <w:tabs>
+          <w:tab w:val="num" w:pos="0"/>
+        </w:tabs>
+        <w:ind w:left="0" w:hanging="0"/>
+      </w:pPr>
+    </w:lvl>
+    <w:lvl w:ilvl="2">
+      <w:start w:val="1"/>
+      <w:numFmt w:val="none"/>
+      <w:suff w:val="nothing"/>
+      <w:lvlText w:val=""/>
+      <w:lvlJc w:val="left"/>
+      <w:pPr>
+        <w:tabs>
+          <w:tab w:val="num" w:pos="0"/>
+        </w:tabs>
+        <w:ind w:left="0" w:hanging="0"/>
+      </w:pPr>
+    </w:lvl>
+    <w:lvl w:ilvl="3">
+      <w:start w:val="1"/>
+      <w:numFmt w:val="none"/>
+      <w:suff w:val="nothing"/>
+      <w:lvlText w:val=""/>
+      <w:lvlJc w:val="left"/>
+      <w:pPr>
+        <w:tabs>
+          <w:tab w:val="num" w:pos="0"/>
+        </w:tabs>
+        <w:ind w:left="0" w:hanging="0"/>
+      </w:pPr>
+    </w:lvl>
+    <w:lvl w:ilvl="4">
+      <w:start w:val="1"/>
+      <w:numFmt w:val="none"/>
+      <w:suff w:val="nothing"/>
+      <w:lvlText w:val=""/>
+      <w:lvlJc w:val="left"/>
+      <w:pPr>
+        <w:tabs>
+          <w:tab w:val="num" w:pos="0"/>
+        </w:tabs>
+        <w:ind w:left="0" w:hanging="0"/>
+      </w:pPr>
+    </w:lvl>
+    <w:lvl w:ilvl="5">
+      <w:start w:val="1"/>
+      <w:numFmt w:val="none"/>
+      <w:suff w:val="nothing"/>
+      <w:lvlText w:val=""/>
+      <w:lvlJc w:val="left"/>
+      <w:pPr>
+        <w:tabs>
+          <w:tab w:val="num" w:pos="0"/>
+        </w:tabs>
+        <w:ind w:left="0" w:hanging="0"/>
+      </w:pPr>
+    </w:lvl>
+    <w:lvl w:ilvl="6">
+      <w:start w:val="1"/>
+      <w:numFmt w:val="none"/>
+      <w:suff w:val="nothing"/>
+      <w:lvlText w:val=""/>
+      <w:lvlJc w:val="left"/>
+      <w:pPr>
+        <w:tabs>
+          <w:tab w:val="num" w:pos="0"/>
+        </w:tabs>
+        <w:ind w:left="0" w:hanging="0"/>
+      </w:pPr>
+    </w:lvl>
+    <w:lvl w:ilvl="7">
+      <w:start w:val="1"/>
+      <w:numFmt w:val="none"/>
+      <w:suff w:val="nothing"/>
+      <w:lvlText w:val=""/>
+      <w:lvlJc w:val="left"/>
+      <w:pPr>
+        <w:tabs>
+          <w:tab w:val="num" w:pos="0"/>
+        </w:tabs>
+        <w:ind w:left="0" w:hanging="0"/>
+      </w:pPr>
+    </w:lvl>
+    <w:lvl w:ilvl="8">
+      <w:start w:val="1"/>
+      <w:numFmt w:val="none"/>
+      <w:suff w:val="nothing"/>
+      <w:lvlText w:val=""/>
+      <w:lvlJc w:val="left"/>
+      <w:pPr>
+        <w:tabs>
+          <w:tab w:val="num" w:pos="0"/>
+        </w:tabs>
+        <w:ind w:left="0" w:hanging="0"/>
+      </w:pPr>
+    </w:lvl>
+  </w:abstractNum>
+  <w:abstractNum w:abstractNumId="5">
+    <w:lvl w:ilvl="0">
+      <w:start w:val="1"/>
       <w:numFmt w:val="bullet"/>
       <w:lvlText w:val=""/>
       <w:lvlJc w:val="left"/>
@@ -6923,7 +8459,7 @@
       </w:rPr>
     </w:lvl>
   </w:abstractNum>
-  <w:abstractNum w:abstractNumId="5">
+  <w:abstractNum w:abstractNumId="6">
     <w:lvl w:ilvl="0">
       <w:start w:val="1"/>
       <w:numFmt w:val="decimal"/>
@@ -7030,116 +8566,6 @@
           <w:tab w:val="num" w:pos="3600"/>
         </w:tabs>
         <w:ind w:left="3600" w:hanging="360"/>
-      </w:pPr>
-    </w:lvl>
-  </w:abstractNum>
-  <w:abstractNum w:abstractNumId="6">
-    <w:lvl w:ilvl="0">
-      <w:start w:val="1"/>
-      <w:numFmt w:val="decimal"/>
-      <w:lvlText w:val="%1."/>
-      <w:lvlJc w:val="left"/>
-      <w:pPr>
-        <w:tabs>
-          <w:tab w:val="num" w:pos="1624"/>
-        </w:tabs>
-        <w:ind w:left="1624" w:hanging="360"/>
-      </w:pPr>
-    </w:lvl>
-    <w:lvl w:ilvl="1">
-      <w:start w:val="1"/>
-      <w:numFmt w:val="decimal"/>
-      <w:lvlText w:val="%2."/>
-      <w:lvlJc w:val="left"/>
-      <w:pPr>
-        <w:tabs>
-          <w:tab w:val="num" w:pos="1984"/>
-        </w:tabs>
-        <w:ind w:left="1984" w:hanging="360"/>
-      </w:pPr>
-    </w:lvl>
-    <w:lvl w:ilvl="2">
-      <w:start w:val="1"/>
-      <w:numFmt w:val="decimal"/>
-      <w:lvlText w:val="%3."/>
-      <w:lvlJc w:val="left"/>
-      <w:pPr>
-        <w:tabs>
-          <w:tab w:val="num" w:pos="2344"/>
-        </w:tabs>
-        <w:ind w:left="2344" w:hanging="360"/>
-      </w:pPr>
-    </w:lvl>
-    <w:lvl w:ilvl="3">
-      <w:start w:val="1"/>
-      <w:numFmt w:val="decimal"/>
-      <w:lvlText w:val="%4."/>
-      <w:lvlJc w:val="left"/>
-      <w:pPr>
-        <w:tabs>
-          <w:tab w:val="num" w:pos="2704"/>
-        </w:tabs>
-        <w:ind w:left="2704" w:hanging="360"/>
-      </w:pPr>
-    </w:lvl>
-    <w:lvl w:ilvl="4">
-      <w:start w:val="1"/>
-      <w:numFmt w:val="decimal"/>
-      <w:lvlText w:val="%5."/>
-      <w:lvlJc w:val="left"/>
-      <w:pPr>
-        <w:tabs>
-          <w:tab w:val="num" w:pos="3064"/>
-        </w:tabs>
-        <w:ind w:left="3064" w:hanging="360"/>
-      </w:pPr>
-    </w:lvl>
-    <w:lvl w:ilvl="5">
-      <w:start w:val="1"/>
-      <w:numFmt w:val="decimal"/>
-      <w:lvlText w:val="%6."/>
-      <w:lvlJc w:val="left"/>
-      <w:pPr>
-        <w:tabs>
-          <w:tab w:val="num" w:pos="3424"/>
-        </w:tabs>
-        <w:ind w:left="3424" w:hanging="360"/>
-      </w:pPr>
-    </w:lvl>
-    <w:lvl w:ilvl="6">
-      <w:start w:val="1"/>
-      <w:numFmt w:val="decimal"/>
-      <w:lvlText w:val="%7."/>
-      <w:lvlJc w:val="left"/>
-      <w:pPr>
-        <w:tabs>
-          <w:tab w:val="num" w:pos="3784"/>
-        </w:tabs>
-        <w:ind w:left="3784" w:hanging="360"/>
-      </w:pPr>
-    </w:lvl>
-    <w:lvl w:ilvl="7">
-      <w:start w:val="1"/>
-      <w:numFmt w:val="decimal"/>
-      <w:lvlText w:val="%8."/>
-      <w:lvlJc w:val="left"/>
-      <w:pPr>
-        <w:tabs>
-          <w:tab w:val="num" w:pos="4144"/>
-        </w:tabs>
-        <w:ind w:left="4144" w:hanging="360"/>
-      </w:pPr>
-    </w:lvl>
-    <w:lvl w:ilvl="8">
-      <w:start w:val="1"/>
-      <w:numFmt w:val="decimal"/>
-      <w:lvlText w:val="%9."/>
-      <w:lvlJc w:val="left"/>
-      <w:pPr>
-        <w:tabs>
-          <w:tab w:val="num" w:pos="4504"/>
-        </w:tabs>
-        <w:ind w:left="4504" w:hanging="360"/>
       </w:pPr>
     </w:lvl>
   </w:abstractNum>
@@ -7151,9 +8577,9 @@
       <w:lvlJc w:val="left"/>
       <w:pPr>
         <w:tabs>
-          <w:tab w:val="num" w:pos="720"/>
+          <w:tab w:val="num" w:pos="1624"/>
         </w:tabs>
-        <w:ind w:left="720" w:hanging="360"/>
+        <w:ind w:left="1624" w:hanging="360"/>
       </w:pPr>
     </w:lvl>
     <w:lvl w:ilvl="1">
@@ -7163,9 +8589,9 @@
       <w:lvlJc w:val="left"/>
       <w:pPr>
         <w:tabs>
-          <w:tab w:val="num" w:pos="1080"/>
+          <w:tab w:val="num" w:pos="1984"/>
         </w:tabs>
-        <w:ind w:left="1080" w:hanging="360"/>
+        <w:ind w:left="1984" w:hanging="360"/>
       </w:pPr>
     </w:lvl>
     <w:lvl w:ilvl="2">
@@ -7175,9 +8601,9 @@
       <w:lvlJc w:val="left"/>
       <w:pPr>
         <w:tabs>
-          <w:tab w:val="num" w:pos="1440"/>
+          <w:tab w:val="num" w:pos="2344"/>
         </w:tabs>
-        <w:ind w:left="1440" w:hanging="360"/>
+        <w:ind w:left="2344" w:hanging="360"/>
       </w:pPr>
     </w:lvl>
     <w:lvl w:ilvl="3">
@@ -7187,9 +8613,9 @@
       <w:lvlJc w:val="left"/>
       <w:pPr>
         <w:tabs>
-          <w:tab w:val="num" w:pos="1800"/>
+          <w:tab w:val="num" w:pos="2704"/>
         </w:tabs>
-        <w:ind w:left="1800" w:hanging="360"/>
+        <w:ind w:left="2704" w:hanging="360"/>
       </w:pPr>
     </w:lvl>
     <w:lvl w:ilvl="4">
@@ -7199,9 +8625,9 @@
       <w:lvlJc w:val="left"/>
       <w:pPr>
         <w:tabs>
-          <w:tab w:val="num" w:pos="2160"/>
+          <w:tab w:val="num" w:pos="3064"/>
         </w:tabs>
-        <w:ind w:left="2160" w:hanging="360"/>
+        <w:ind w:left="3064" w:hanging="360"/>
       </w:pPr>
     </w:lvl>
     <w:lvl w:ilvl="5">
@@ -7211,9 +8637,9 @@
       <w:lvlJc w:val="left"/>
       <w:pPr>
         <w:tabs>
-          <w:tab w:val="num" w:pos="2520"/>
+          <w:tab w:val="num" w:pos="3424"/>
         </w:tabs>
-        <w:ind w:left="2520" w:hanging="360"/>
+        <w:ind w:left="3424" w:hanging="360"/>
       </w:pPr>
     </w:lvl>
     <w:lvl w:ilvl="6">
@@ -7223,9 +8649,9 @@
       <w:lvlJc w:val="left"/>
       <w:pPr>
         <w:tabs>
-          <w:tab w:val="num" w:pos="2880"/>
+          <w:tab w:val="num" w:pos="3784"/>
         </w:tabs>
-        <w:ind w:left="2880" w:hanging="360"/>
+        <w:ind w:left="3784" w:hanging="360"/>
       </w:pPr>
     </w:lvl>
     <w:lvl w:ilvl="7">
@@ -7235,9 +8661,9 @@
       <w:lvlJc w:val="left"/>
       <w:pPr>
         <w:tabs>
-          <w:tab w:val="num" w:pos="3240"/>
+          <w:tab w:val="num" w:pos="4144"/>
         </w:tabs>
-        <w:ind w:left="3240" w:hanging="360"/>
+        <w:ind w:left="4144" w:hanging="360"/>
       </w:pPr>
     </w:lvl>
     <w:lvl w:ilvl="8">
@@ -7247,13 +8673,123 @@
       <w:lvlJc w:val="left"/>
       <w:pPr>
         <w:tabs>
+          <w:tab w:val="num" w:pos="4504"/>
+        </w:tabs>
+        <w:ind w:left="4504" w:hanging="360"/>
+      </w:pPr>
+    </w:lvl>
+  </w:abstractNum>
+  <w:abstractNum w:abstractNumId="8">
+    <w:lvl w:ilvl="0">
+      <w:start w:val="1"/>
+      <w:numFmt w:val="decimal"/>
+      <w:lvlText w:val="%1."/>
+      <w:lvlJc w:val="left"/>
+      <w:pPr>
+        <w:tabs>
+          <w:tab w:val="num" w:pos="720"/>
+        </w:tabs>
+        <w:ind w:left="720" w:hanging="360"/>
+      </w:pPr>
+    </w:lvl>
+    <w:lvl w:ilvl="1">
+      <w:start w:val="1"/>
+      <w:numFmt w:val="decimal"/>
+      <w:lvlText w:val="%2."/>
+      <w:lvlJc w:val="left"/>
+      <w:pPr>
+        <w:tabs>
+          <w:tab w:val="num" w:pos="1080"/>
+        </w:tabs>
+        <w:ind w:left="1080" w:hanging="360"/>
+      </w:pPr>
+    </w:lvl>
+    <w:lvl w:ilvl="2">
+      <w:start w:val="1"/>
+      <w:numFmt w:val="decimal"/>
+      <w:lvlText w:val="%3."/>
+      <w:lvlJc w:val="left"/>
+      <w:pPr>
+        <w:tabs>
+          <w:tab w:val="num" w:pos="1440"/>
+        </w:tabs>
+        <w:ind w:left="1440" w:hanging="360"/>
+      </w:pPr>
+    </w:lvl>
+    <w:lvl w:ilvl="3">
+      <w:start w:val="1"/>
+      <w:numFmt w:val="decimal"/>
+      <w:lvlText w:val="%4."/>
+      <w:lvlJc w:val="left"/>
+      <w:pPr>
+        <w:tabs>
+          <w:tab w:val="num" w:pos="1800"/>
+        </w:tabs>
+        <w:ind w:left="1800" w:hanging="360"/>
+      </w:pPr>
+    </w:lvl>
+    <w:lvl w:ilvl="4">
+      <w:start w:val="1"/>
+      <w:numFmt w:val="decimal"/>
+      <w:lvlText w:val="%5."/>
+      <w:lvlJc w:val="left"/>
+      <w:pPr>
+        <w:tabs>
+          <w:tab w:val="num" w:pos="2160"/>
+        </w:tabs>
+        <w:ind w:left="2160" w:hanging="360"/>
+      </w:pPr>
+    </w:lvl>
+    <w:lvl w:ilvl="5">
+      <w:start w:val="1"/>
+      <w:numFmt w:val="decimal"/>
+      <w:lvlText w:val="%6."/>
+      <w:lvlJc w:val="left"/>
+      <w:pPr>
+        <w:tabs>
+          <w:tab w:val="num" w:pos="2520"/>
+        </w:tabs>
+        <w:ind w:left="2520" w:hanging="360"/>
+      </w:pPr>
+    </w:lvl>
+    <w:lvl w:ilvl="6">
+      <w:start w:val="1"/>
+      <w:numFmt w:val="decimal"/>
+      <w:lvlText w:val="%7."/>
+      <w:lvlJc w:val="left"/>
+      <w:pPr>
+        <w:tabs>
+          <w:tab w:val="num" w:pos="2880"/>
+        </w:tabs>
+        <w:ind w:left="2880" w:hanging="360"/>
+      </w:pPr>
+    </w:lvl>
+    <w:lvl w:ilvl="7">
+      <w:start w:val="1"/>
+      <w:numFmt w:val="decimal"/>
+      <w:lvlText w:val="%8."/>
+      <w:lvlJc w:val="left"/>
+      <w:pPr>
+        <w:tabs>
+          <w:tab w:val="num" w:pos="3240"/>
+        </w:tabs>
+        <w:ind w:left="3240" w:hanging="360"/>
+      </w:pPr>
+    </w:lvl>
+    <w:lvl w:ilvl="8">
+      <w:start w:val="1"/>
+      <w:numFmt w:val="decimal"/>
+      <w:lvlText w:val="%9."/>
+      <w:lvlJc w:val="left"/>
+      <w:pPr>
+        <w:tabs>
           <w:tab w:val="num" w:pos="3600"/>
         </w:tabs>
         <w:ind w:left="3600" w:hanging="360"/>
       </w:pPr>
     </w:lvl>
   </w:abstractNum>
-  <w:abstractNum w:abstractNumId="8">
+  <w:abstractNum w:abstractNumId="9">
     <w:lvl w:ilvl="0">
       <w:start w:val="1"/>
       <w:numFmt w:val="decimal"/>
@@ -7399,7 +8935,7 @@
       </w:rPr>
     </w:lvl>
   </w:abstractNum>
-  <w:abstractNum w:abstractNumId="9">
+  <w:abstractNum w:abstractNumId="10">
     <w:lvl w:ilvl="0">
       <w:start w:val="1"/>
       <w:numFmt w:val="decimal"/>
@@ -7545,7 +9081,7 @@
       </w:rPr>
     </w:lvl>
   </w:abstractNum>
-  <w:abstractNum w:abstractNumId="10">
+  <w:abstractNum w:abstractNumId="11">
     <w:lvl w:ilvl="0">
       <w:start w:val="1"/>
       <w:numFmt w:val="decimal"/>
@@ -7720,6 +9256,9 @@
   </w:num>
   <w:num w:numId="10">
     <w:abstractNumId w:val="10"/>
+  </w:num>
+  <w:num w:numId="11">
+    <w:abstractNumId w:val="11"/>
   </w:num>
 </w:numbering>
 </file>
@@ -7963,6 +9502,28 @@
       <w:bCs/>
       <w:sz w:val="28"/>
       <w:szCs w:val="28"/>
+    </w:rPr>
+  </w:style>
+  <w:style w:type="paragraph" w:styleId="Heading8">
+    <w:name w:val="Heading 8"/>
+    <w:basedOn w:val="Heading"/>
+    <w:next w:val="TextBody"/>
+    <w:qFormat/>
+    <w:pPr>
+      <w:numPr>
+        <w:ilvl w:val="7"/>
+        <w:numId w:val="1"/>
+      </w:numPr>
+      <w:spacing w:before="60" w:after="60"/>
+      <w:outlineLvl w:val="7"/>
+    </w:pPr>
+    <w:rPr>
+      <w:b/>
+      <w:bCs/>
+      <w:i/>
+      <w:iCs/>
+      <w:sz w:val="22"/>
+      <w:szCs w:val="22"/>
     </w:rPr>
   </w:style>
   <w:style w:type="paragraph" w:styleId="Heading9">
@@ -8203,6 +9764,34 @@
         <w:tab w:val="right" w:pos="6376" w:leader="dot"/>
       </w:tabs>
       <w:ind w:left="2264" w:hanging="0"/>
+    </w:pPr>
+    <w:rPr/>
+  </w:style>
+  <w:style w:type="paragraph" w:styleId="Heading10">
+    <w:name w:val="Heading 10"/>
+    <w:basedOn w:val="Heading"/>
+    <w:next w:val="TextBody"/>
+    <w:qFormat/>
+    <w:pPr>
+      <w:spacing w:before="60" w:after="60"/>
+      <w:outlineLvl w:val="8"/>
+    </w:pPr>
+    <w:rPr>
+      <w:b/>
+      <w:bCs/>
+      <w:sz w:val="21"/>
+      <w:szCs w:val="21"/>
+    </w:rPr>
+  </w:style>
+  <w:style w:type="paragraph" w:styleId="Contents8">
+    <w:name w:val="TOC 8"/>
+    <w:basedOn w:val="Index"/>
+    <w:pPr>
+      <w:tabs>
+        <w:tab w:val="clear" w:pos="720"/>
+        <w:tab w:val="right" w:pos="6659" w:leader="dot"/>
+      </w:tabs>
+      <w:ind w:left="1981" w:hanging="0"/>
     </w:pPr>
     <w:rPr/>
   </w:style>

</xml_diff>